<commit_message>
Actualizacion InformePrelimarFinal.docx 3ra presentacion
</commit_message>
<xml_diff>
--- a/Proyecto final/Informes/InformePrelimarFinal.docx
+++ b/Proyecto final/Informes/InformePrelimarFinal.docx
@@ -66,6 +66,7 @@
         <w:rPr>
           <w:rFonts w:asciiTheme="minorHAnsi" w:hAnsiTheme="minorHAnsi" w:cstheme="minorHAnsi"/>
           <w:noProof/>
+          <w:lang w:val="es-ES" w:eastAsia="es-ES"/>
         </w:rPr>
         <w:drawing>
           <wp:anchor distT="0" distB="0" distL="114300" distR="114300" simplePos="0" relativeHeight="251718656" behindDoc="1" locked="0" layoutInCell="1" allowOverlap="1">
@@ -3428,6 +3429,7 @@
         <w:rPr>
           <w:rFonts w:asciiTheme="minorHAnsi" w:hAnsiTheme="minorHAnsi" w:cstheme="minorHAnsi"/>
           <w:noProof/>
+          <w:lang w:val="es-ES" w:eastAsia="es-ES"/>
         </w:rPr>
         <w:drawing>
           <wp:inline distT="0" distB="0" distL="0" distR="0">
@@ -5722,7 +5724,6 @@
           <w:rFonts w:asciiTheme="minorHAnsi" w:hAnsiTheme="minorHAnsi" w:cstheme="minorHAnsi"/>
           <w:color w:val="222222"/>
         </w:rPr>
-        <w:lastRenderedPageBreak/>
         <w:t>Supuestos del proyecto:</w:t>
       </w:r>
     </w:p>
@@ -7270,15 +7271,8 @@
           <w:rFonts w:asciiTheme="minorHAnsi" w:hAnsiTheme="minorHAnsi" w:cstheme="minorHAnsi"/>
           <w:color w:val="222222"/>
         </w:rPr>
-        <w:t xml:space="preserve">La metodología es adoptada porque el proyecto involucra una parte de investigación donde debe desarrollarse gran cantidad de codificación y pruebas de librerías de visión </w:t>
-      </w:r>
-      <w:r>
-        <w:rPr>
-          <w:rFonts w:asciiTheme="minorHAnsi" w:hAnsiTheme="minorHAnsi" w:cstheme="minorHAnsi"/>
-          <w:color w:val="222222"/>
-        </w:rPr>
         <w:lastRenderedPageBreak/>
-        <w:t>por computador, con el fin de determinar cuáles de las solicitadas cumplen con los requisitos que satisfacen a la implementación.</w:t>
+        <w:t>La metodología es adoptada porque el proyecto involucra una parte de investigación donde debe desarrollarse gran cantidad de codificación y pruebas de librerías de visión por computador, con el fin de determinar cuáles de las solicitadas cumplen con los requisitos que satisfacen a la implementación.</w:t>
       </w:r>
     </w:p>
     <w:p>
@@ -7612,7 +7606,15 @@
           <w:rFonts w:asciiTheme="minorHAnsi" w:hAnsiTheme="minorHAnsi" w:cstheme="minorHAnsi"/>
           <w:color w:val="222222"/>
         </w:rPr>
-        <w:t>Se podría luego mejorando los algoritmos de reconocimiento, reconocer marcas, gestos faciales, y otros elementos de análisis que podrían generar nuevas posibilidades de captar nuevos datos y así procesarlos para obtener nuevos documentos de análisis de información para realizar estudios de mercado.</w:t>
+        <w:t xml:space="preserve">Se podría luego mejorando los algoritmos de reconocimiento, reconocer marcas, gestos faciales, y otros elementos de análisis que podrían generar nuevas posibilidades de captar nuevos datos y así procesarlos para obtener </w:t>
+      </w:r>
+      <w:r>
+        <w:rPr>
+          <w:rFonts w:asciiTheme="minorHAnsi" w:hAnsiTheme="minorHAnsi" w:cstheme="minorHAnsi"/>
+          <w:color w:val="222222"/>
+        </w:rPr>
+        <w:lastRenderedPageBreak/>
+        <w:t>nuevos documentos de análisis de información para realizar estudios de mercado.</w:t>
       </w:r>
     </w:p>
     <w:p>
@@ -7638,7 +7640,6 @@
           <w:sz w:val="32"/>
           <w:szCs w:val="32"/>
         </w:rPr>
-        <w:lastRenderedPageBreak/>
         <w:t>Planificación</w:t>
       </w:r>
     </w:p>
@@ -7715,6 +7716,16 @@
           <w:szCs w:val="32"/>
         </w:rPr>
       </w:pPr>
+      <w:r>
+        <w:rPr>
+          <w:rFonts w:asciiTheme="minorHAnsi" w:hAnsiTheme="minorHAnsi" w:cstheme="minorHAnsi"/>
+          <w:b/>
+          <w:color w:val="222222"/>
+          <w:sz w:val="32"/>
+          <w:szCs w:val="32"/>
+        </w:rPr>
+        <w:t xml:space="preserve"> </w:t>
+      </w:r>
     </w:p>
     <w:p>
       <w:pPr>
@@ -8287,7 +8298,7 @@
           <w:noProof/>
         </w:rPr>
         <w:pict>
-          <v:shape id="_x0000_s1043" type="#_x0000_t202" style="position:absolute;left:0;text-align:left;margin-left:111.95pt;margin-top:16.9pt;width:367.1pt;height:35.85pt;z-index:251677696">
+          <v:shape id="_x0000_s1043" type="#_x0000_t202" style="position:absolute;left:0;text-align:left;margin-left:111.2pt;margin-top:16.9pt;width:329.25pt;height:35.85pt;z-index:251677696">
             <v:textbox style="mso-next-textbox:#_x0000_s1043">
               <w:txbxContent>
                 <w:p>
@@ -8300,7 +8311,32 @@
                     <w:rPr>
                       <w:rFonts w:asciiTheme="minorHAnsi" w:hAnsiTheme="minorHAnsi" w:cstheme="minorHAnsi"/>
                     </w:rPr>
-                    <w:t>Investigar sobre librerías de captura, sampling y procesamiento de video</w:t>
+                    <w:t xml:space="preserve">Investigar sobre librerías de captura, sampling y </w:t>
+                  </w:r>
+                  <w:r>
+                    <w:rPr>
+                      <w:rFonts w:asciiTheme="minorHAnsi" w:hAnsiTheme="minorHAnsi" w:cstheme="minorHAnsi"/>
+                    </w:rPr>
+                    <w:t>p</w:t>
+                  </w:r>
+                  <w:r>
+                    <w:rPr>
+                      <w:rFonts w:asciiTheme="minorHAnsi" w:hAnsiTheme="minorHAnsi" w:cstheme="minorHAnsi"/>
+                    </w:rPr>
+                    <w:t xml:space="preserve">rocesamiento </w:t>
+                  </w:r>
+                </w:p>
+                <w:p>
+                  <w:pPr>
+                    <w:rPr>
+                      <w:rFonts w:asciiTheme="minorHAnsi" w:hAnsiTheme="minorHAnsi" w:cstheme="minorHAnsi"/>
+                    </w:rPr>
+                  </w:pPr>
+                  <w:r>
+                    <w:rPr>
+                      <w:rFonts w:asciiTheme="minorHAnsi" w:hAnsiTheme="minorHAnsi" w:cstheme="minorHAnsi"/>
+                    </w:rPr>
+                    <w:t>de video</w:t>
                   </w:r>
                 </w:p>
               </w:txbxContent>
@@ -8476,6 +8512,52 @@
       <w:r>
         <w:rPr>
           <w:rFonts w:asciiTheme="minorHAnsi" w:hAnsiTheme="minorHAnsi" w:cstheme="minorHAnsi"/>
+          <w:b/>
+          <w:noProof/>
+          <w:color w:val="222222"/>
+          <w:sz w:val="32"/>
+          <w:szCs w:val="32"/>
+        </w:rPr>
+        <w:pict>
+          <v:shape id="_x0000_s1086" type="#_x0000_t32" style="position:absolute;left:0;text-align:left;margin-left:61.8pt;margin-top:63.35pt;width:50.75pt;height:0;z-index:251722752" o:connectortype="straight"/>
+        </w:pict>
+      </w:r>
+      <w:r>
+        <w:rPr>
+          <w:rFonts w:asciiTheme="minorHAnsi" w:hAnsiTheme="minorHAnsi" w:cstheme="minorHAnsi"/>
+          <w:b/>
+          <w:noProof/>
+          <w:color w:val="222222"/>
+          <w:sz w:val="32"/>
+          <w:szCs w:val="32"/>
+        </w:rPr>
+        <w:pict>
+          <v:shape id="_x0000_s1085" type="#_x0000_t202" style="position:absolute;left:0;text-align:left;margin-left:112.25pt;margin-top:45.1pt;width:361.1pt;height:37.65pt;z-index:251721728">
+            <v:textbox style="mso-next-textbox:#_x0000_s1085">
+              <w:txbxContent>
+                <w:p>
+                  <w:pPr>
+                    <w:rPr>
+                      <w:rFonts w:asciiTheme="minorHAnsi" w:hAnsiTheme="minorHAnsi" w:cstheme="minorHAnsi"/>
+                      <w:lang w:val="es-ES"/>
+                    </w:rPr>
+                  </w:pPr>
+                  <w:r>
+                    <w:rPr>
+                      <w:rFonts w:asciiTheme="minorHAnsi" w:hAnsiTheme="minorHAnsi" w:cstheme="minorHAnsi"/>
+                      <w:lang w:val="es-ES"/>
+                    </w:rPr>
+                    <w:t>Desarrollar e Implementar módulo de representación y descripción de imágenes.</w:t>
+                  </w:r>
+                </w:p>
+              </w:txbxContent>
+            </v:textbox>
+          </v:shape>
+        </w:pict>
+      </w:r>
+      <w:r>
+        <w:rPr>
+          <w:rFonts w:asciiTheme="minorHAnsi" w:hAnsiTheme="minorHAnsi" w:cstheme="minorHAnsi"/>
           <w:noProof/>
         </w:rPr>
         <w:pict>
@@ -8526,52 +8608,6 @@
           <w:szCs w:val="32"/>
         </w:rPr>
       </w:pPr>
-      <w:r>
-        <w:rPr>
-          <w:rFonts w:asciiTheme="minorHAnsi" w:hAnsiTheme="minorHAnsi" w:cstheme="minorHAnsi"/>
-          <w:b/>
-          <w:noProof/>
-          <w:color w:val="222222"/>
-          <w:sz w:val="32"/>
-          <w:szCs w:val="32"/>
-        </w:rPr>
-        <w:pict>
-          <v:shape id="_x0000_s1086" type="#_x0000_t32" style="position:absolute;left:0;text-align:left;margin-left:61.8pt;margin-top:29.8pt;width:50.75pt;height:0;z-index:251722752" o:connectortype="straight"/>
-        </w:pict>
-      </w:r>
-      <w:r>
-        <w:rPr>
-          <w:rFonts w:asciiTheme="minorHAnsi" w:hAnsiTheme="minorHAnsi" w:cstheme="minorHAnsi"/>
-          <w:b/>
-          <w:noProof/>
-          <w:color w:val="222222"/>
-          <w:sz w:val="32"/>
-          <w:szCs w:val="32"/>
-        </w:rPr>
-        <w:pict>
-          <v:shape id="_x0000_s1085" type="#_x0000_t202" style="position:absolute;left:0;text-align:left;margin-left:112.25pt;margin-top:11.55pt;width:361.1pt;height:37.65pt;z-index:251721728">
-            <v:textbox style="mso-next-textbox:#_x0000_s1085">
-              <w:txbxContent>
-                <w:p>
-                  <w:pPr>
-                    <w:rPr>
-                      <w:rFonts w:asciiTheme="minorHAnsi" w:hAnsiTheme="minorHAnsi" w:cstheme="minorHAnsi"/>
-                      <w:lang w:val="es-ES"/>
-                    </w:rPr>
-                  </w:pPr>
-                  <w:r>
-                    <w:rPr>
-                      <w:rFonts w:asciiTheme="minorHAnsi" w:hAnsiTheme="minorHAnsi" w:cstheme="minorHAnsi"/>
-                      <w:lang w:val="es-ES"/>
-                    </w:rPr>
-                    <w:t>Desarrollar e Implementar módulo de representación y descripción de imágenes.</w:t>
-                  </w:r>
-                </w:p>
-              </w:txbxContent>
-            </v:textbox>
-          </v:shape>
-        </w:pict>
-      </w:r>
     </w:p>
     <w:p>
       <w:pPr>
@@ -9068,8 +9104,6 @@
                     <w:rPr>
                       <w:rFonts w:asciiTheme="minorHAnsi" w:hAnsiTheme="minorHAnsi" w:cstheme="minorHAnsi"/>
                       <w:color w:val="000000"/>
-                      <w:sz w:val="14"/>
-                      <w:szCs w:val="14"/>
                     </w:rPr>
                   </w:pPr>
                   <w:r>
@@ -9191,28 +9225,6 @@
           <v:shape id="_x0000_s1082" type="#_x0000_t32" style="position:absolute;left:0;text-align:left;margin-left:58.95pt;margin-top:189pt;width:37.6pt;height:0;z-index:251717632" o:connectortype="straight"/>
         </w:pict>
       </w:r>
-      <w:r>
-        <w:rPr>
-          <w:rFonts w:asciiTheme="minorHAnsi" w:hAnsiTheme="minorHAnsi" w:cstheme="minorHAnsi"/>
-          <w:b/>
-          <w:noProof/>
-          <w:color w:val="222222"/>
-          <w:sz w:val="32"/>
-          <w:szCs w:val="32"/>
-        </w:rPr>
-        <w:pict>
-          <v:shape id="_x0000_s1089" type="#_x0000_t32" style="position:absolute;left:0;text-align:left;margin-left:59pt;margin-top:213.4pt;width:37.6pt;height:0;z-index:251725824" o:connectortype="straight"/>
-        </w:pict>
-      </w:r>
-      <w:r>
-        <w:rPr>
-          <w:rFonts w:asciiTheme="minorHAnsi" w:hAnsiTheme="minorHAnsi" w:cstheme="minorHAnsi"/>
-          <w:noProof/>
-        </w:rPr>
-        <w:pict>
-          <v:shape id="_x0000_s1088" type="#_x0000_t32" style="position:absolute;left:0;text-align:left;margin-left:58.95pt;margin-top:189pt;width:0;height:24.45pt;z-index:251724800" o:connectortype="straight"/>
-        </w:pict>
-      </w:r>
     </w:p>
     <w:p>
       <w:pPr>
@@ -9300,6 +9312,56 @@
           <w:szCs w:val="32"/>
         </w:rPr>
       </w:pPr>
+      <w:r>
+        <w:rPr>
+          <w:rFonts w:asciiTheme="minorHAnsi" w:hAnsiTheme="minorHAnsi" w:cstheme="minorHAnsi"/>
+          <w:noProof/>
+        </w:rPr>
+        <w:pict>
+          <v:shape id="_x0000_s1088" type="#_x0000_t32" style="position:absolute;left:0;text-align:left;margin-left:58.95pt;margin-top:21.35pt;width:.05pt;height:40.05pt;z-index:251724800" o:connectortype="straight"/>
+        </w:pict>
+      </w:r>
+      <w:r>
+        <w:rPr>
+          <w:rFonts w:asciiTheme="minorHAnsi" w:hAnsiTheme="minorHAnsi" w:cstheme="minorHAnsi"/>
+          <w:b/>
+          <w:noProof/>
+          <w:color w:val="222222"/>
+          <w:sz w:val="32"/>
+          <w:szCs w:val="32"/>
+        </w:rPr>
+        <w:pict>
+          <v:shape id="_x0000_s1089" type="#_x0000_t32" style="position:absolute;left:0;text-align:left;margin-left:59pt;margin-top:61.4pt;width:37.6pt;height:0;z-index:251725824" o:connectortype="straight"/>
+        </w:pict>
+      </w:r>
+      <w:r>
+        <w:rPr>
+          <w:rFonts w:asciiTheme="minorHAnsi" w:hAnsiTheme="minorHAnsi" w:cstheme="minorHAnsi"/>
+          <w:noProof/>
+        </w:rPr>
+        <w:pict>
+          <v:shape id="_x0000_s1077" type="#_x0000_t202" style="position:absolute;left:0;text-align:left;margin-left:96.6pt;margin-top:45.75pt;width:229.1pt;height:28.4pt;z-index:251712512">
+            <v:textbox style="mso-next-textbox:#_x0000_s1077">
+              <w:txbxContent>
+                <w:p>
+                  <w:pPr>
+                    <w:rPr>
+                      <w:rFonts w:asciiTheme="minorHAnsi" w:hAnsiTheme="minorHAnsi" w:cstheme="minorHAnsi"/>
+                    </w:rPr>
+                  </w:pPr>
+                  <w:r>
+                    <w:rPr>
+                      <w:rFonts w:asciiTheme="minorHAnsi" w:hAnsiTheme="minorHAnsi" w:cstheme="minorHAnsi"/>
+                      <w:color w:val="000000"/>
+                    </w:rPr>
+                    <w:t>Implementar base de datos con indexación.</w:t>
+                  </w:r>
+                </w:p>
+              </w:txbxContent>
+            </v:textbox>
+          </v:shape>
+        </w:pict>
+      </w:r>
       <w:r>
         <w:rPr>
           <w:rFonts w:asciiTheme="minorHAnsi" w:hAnsiTheme="minorHAnsi" w:cstheme="minorHAnsi"/>
@@ -9343,19 +9405,116 @@
           <w:szCs w:val="32"/>
         </w:rPr>
       </w:pPr>
+    </w:p>
+    <w:p>
+      <w:pPr>
+        <w:rPr>
+          <w:rFonts w:asciiTheme="minorHAnsi" w:hAnsiTheme="minorHAnsi" w:cstheme="minorHAnsi"/>
+          <w:color w:val="222222"/>
+          <w:sz w:val="32"/>
+          <w:szCs w:val="32"/>
+        </w:rPr>
+      </w:pPr>
       <w:r>
         <w:rPr>
           <w:rFonts w:asciiTheme="minorHAnsi" w:hAnsiTheme="minorHAnsi" w:cstheme="minorHAnsi"/>
           <w:noProof/>
         </w:rPr>
         <w:pict>
-          <v:shape id="_x0000_s1077" type="#_x0000_t202" style="position:absolute;left:0;text-align:left;margin-left:96.55pt;margin-top:7.15pt;width:229.1pt;height:24.75pt;z-index:251712512">
-            <v:textbox style="mso-next-textbox:#_x0000_s1077">
+          <v:shape id="_x0000_s1100" type="#_x0000_t32" style="position:absolute;margin-left:-33.5pt;margin-top:10.95pt;width:.4pt;height:220.7pt;z-index:251737088" o:connectortype="straight"/>
+        </w:pict>
+      </w:r>
+    </w:p>
+    <w:p>
+      <w:pPr>
+        <w:rPr>
+          <w:rFonts w:asciiTheme="minorHAnsi" w:hAnsiTheme="minorHAnsi" w:cstheme="minorHAnsi"/>
+          <w:color w:val="222222"/>
+          <w:sz w:val="32"/>
+          <w:szCs w:val="32"/>
+        </w:rPr>
+      </w:pPr>
+      <w:r>
+        <w:rPr>
+          <w:rFonts w:asciiTheme="minorHAnsi" w:hAnsiTheme="minorHAnsi" w:cstheme="minorHAnsi"/>
+          <w:noProof/>
+          <w:lang w:val="es-ES" w:eastAsia="es-ES"/>
+        </w:rPr>
+        <w:pict>
+          <v:shape id="_x0000_s1108" type="#_x0000_t32" style="position:absolute;margin-left:65.2pt;margin-top:299.15pt;width:37.6pt;height:0;z-index:251744256" o:connectortype="straight"/>
+        </w:pict>
+      </w:r>
+      <w:r>
+        <w:rPr>
+          <w:rFonts w:asciiTheme="minorHAnsi" w:hAnsiTheme="minorHAnsi" w:cstheme="minorHAnsi"/>
+          <w:noProof/>
+          <w:lang w:val="es-ES" w:eastAsia="es-ES"/>
+        </w:rPr>
+        <w:pict>
+          <v:shape id="_x0000_s1105" type="#_x0000_t32" style="position:absolute;margin-left:65.15pt;margin-top:229.65pt;width:.05pt;height:69.5pt;z-index:251741184" o:connectortype="straight"/>
+        </w:pict>
+      </w:r>
+      <w:r>
+        <w:rPr>
+          <w:rFonts w:asciiTheme="minorHAnsi" w:hAnsiTheme="minorHAnsi" w:cstheme="minorHAnsi"/>
+          <w:noProof/>
+          <w:lang w:val="es-ES" w:eastAsia="es-ES"/>
+        </w:rPr>
+        <w:pict>
+          <v:shape id="_x0000_s1107" type="#_x0000_t202" style="position:absolute;margin-left:102.75pt;margin-top:277.25pt;width:327.4pt;height:38.2pt;z-index:251743232">
+            <v:textbox style="mso-next-textbox:#_x0000_s1107">
               <w:txbxContent>
                 <w:p>
                   <w:pPr>
                     <w:rPr>
                       <w:rFonts w:asciiTheme="minorHAnsi" w:hAnsiTheme="minorHAnsi" w:cstheme="minorHAnsi"/>
+                      <w:lang w:val="pt-BR"/>
+                    </w:rPr>
+                  </w:pPr>
+                  <w:r>
+                    <w:rPr>
+                      <w:rFonts w:asciiTheme="minorHAnsi" w:hAnsiTheme="minorHAnsi" w:cstheme="minorHAnsi"/>
+                      <w:lang w:val="pt-BR"/>
+                    </w:rPr>
+                    <w:t xml:space="preserve">Implementar Web de Gestion sobre La plataforma de analisis </w:t>
+                  </w:r>
+                  <w:r>
+                    <w:rPr>
+                      <w:rFonts w:asciiTheme="minorHAnsi" w:hAnsiTheme="minorHAnsi" w:cstheme="minorHAnsi"/>
+                      <w:lang w:val="pt-BR"/>
+                    </w:rPr>
+                    <w:t>óptico</w:t>
+                  </w:r>
+                  <w:r>
+                    <w:rPr>
+                      <w:rFonts w:asciiTheme="minorHAnsi" w:hAnsiTheme="minorHAnsi" w:cstheme="minorHAnsi"/>
+                      <w:lang w:val="pt-BR"/>
+                    </w:rPr>
+                    <w:t>.</w:t>
+                  </w:r>
+                </w:p>
+              </w:txbxContent>
+            </v:textbox>
+          </v:shape>
+        </w:pict>
+      </w:r>
+      <w:r>
+        <w:rPr>
+          <w:rFonts w:asciiTheme="minorHAnsi" w:hAnsiTheme="minorHAnsi" w:cstheme="minorHAnsi"/>
+          <w:noProof/>
+          <w:color w:val="222222"/>
+          <w:sz w:val="32"/>
+          <w:szCs w:val="32"/>
+        </w:rPr>
+        <w:pict>
+          <v:shape id="_x0000_s1099" type="#_x0000_t202" style="position:absolute;margin-left:81.2pt;margin-top:130.5pt;width:348.95pt;height:44.55pt;z-index:251736064">
+            <v:textbox style="mso-next-textbox:#_x0000_s1099">
+              <w:txbxContent>
+                <w:p>
+                  <w:pPr>
+                    <w:rPr>
+                      <w:rFonts w:asciiTheme="minorHAnsi" w:hAnsiTheme="minorHAnsi" w:cstheme="minorHAnsi"/>
+                      <w:color w:val="000000"/>
                     </w:rPr>
                   </w:pPr>
                   <w:r>
@@ -9363,55 +9522,9 @@
                       <w:rFonts w:asciiTheme="minorHAnsi" w:hAnsiTheme="minorHAnsi" w:cstheme="minorHAnsi"/>
                       <w:color w:val="000000"/>
                     </w:rPr>
-                    <w:t>Implementar base de datos con indexación.</w:t>
+                    <w:t>Desarrollar e Implementar informes y mediciones para evaluar</w:t>
                   </w:r>
                 </w:p>
-              </w:txbxContent>
-            </v:textbox>
-          </v:shape>
-        </w:pict>
-      </w:r>
-    </w:p>
-    <w:p>
-      <w:pPr>
-        <w:rPr>
-          <w:rFonts w:asciiTheme="minorHAnsi" w:hAnsiTheme="minorHAnsi" w:cstheme="minorHAnsi"/>
-          <w:color w:val="222222"/>
-          <w:sz w:val="32"/>
-          <w:szCs w:val="32"/>
-        </w:rPr>
-      </w:pPr>
-    </w:p>
-    <w:p>
-      <w:pPr>
-        <w:rPr>
-          <w:rFonts w:asciiTheme="minorHAnsi" w:hAnsiTheme="minorHAnsi" w:cstheme="minorHAnsi"/>
-          <w:color w:val="222222"/>
-          <w:sz w:val="32"/>
-          <w:szCs w:val="32"/>
-        </w:rPr>
-      </w:pPr>
-      <w:r>
-        <w:rPr>
-          <w:rFonts w:asciiTheme="minorHAnsi" w:hAnsiTheme="minorHAnsi" w:cstheme="minorHAnsi"/>
-          <w:noProof/>
-        </w:rPr>
-        <w:pict>
-          <v:shape id="_x0000_s1100" type="#_x0000_t32" style="position:absolute;margin-left:-34.6pt;margin-top:-8.55pt;width:1.1pt;height:116.1pt;flip:x;z-index:251737088" o:connectortype="straight"/>
-        </w:pict>
-      </w:r>
-      <w:r>
-        <w:rPr>
-          <w:rFonts w:asciiTheme="minorHAnsi" w:hAnsiTheme="minorHAnsi" w:cstheme="minorHAnsi"/>
-          <w:noProof/>
-          <w:color w:val="222222"/>
-          <w:sz w:val="32"/>
-          <w:szCs w:val="32"/>
-        </w:rPr>
-        <w:pict>
-          <v:shape id="_x0000_s1099" type="#_x0000_t202" style="position:absolute;margin-left:81.2pt;margin-top:130.5pt;width:384.65pt;height:44.55pt;z-index:251736064">
-            <v:textbox style="mso-next-textbox:#_x0000_s1099">
-              <w:txbxContent>
                 <w:p>
                   <w:pPr>
                     <w:rPr>
@@ -9426,10 +9539,120 @@
                       <w:rFonts w:asciiTheme="minorHAnsi" w:hAnsiTheme="minorHAnsi" w:cstheme="minorHAnsi"/>
                       <w:color w:val="000000"/>
                     </w:rPr>
-                    <w:t>Desarrollar e Implementar informes y mediciones para evaluar estrategias de mercadotecnia.</w:t>
+                    <w:t xml:space="preserve"> estrategias de mercadotecnia.</w:t>
                   </w:r>
                 </w:p>
                 <w:p/>
+              </w:txbxContent>
+            </v:textbox>
+          </v:shape>
+        </w:pict>
+      </w:r>
+      <w:r>
+        <w:rPr>
+          <w:rFonts w:asciiTheme="minorHAnsi" w:hAnsiTheme="minorHAnsi" w:cstheme="minorHAnsi"/>
+          <w:noProof/>
+          <w:lang w:val="es-ES" w:eastAsia="es-ES"/>
+        </w:rPr>
+        <w:pict>
+          <v:shape id="_x0000_s1104" type="#_x0000_t202" style="position:absolute;margin-left:102.75pt;margin-top:238.25pt;width:327.4pt;height:27.1pt;z-index:251740160">
+            <v:textbox style="mso-next-textbox:#_x0000_s1104">
+              <w:txbxContent>
+                <w:p>
+                  <w:pPr>
+                    <w:rPr>
+                      <w:rFonts w:asciiTheme="minorHAnsi" w:hAnsiTheme="minorHAnsi" w:cstheme="minorHAnsi"/>
+                      <w:lang w:val="pt-BR"/>
+                    </w:rPr>
+                  </w:pPr>
+                  <w:r>
+                    <w:rPr>
+                      <w:rFonts w:asciiTheme="minorHAnsi" w:hAnsiTheme="minorHAnsi" w:cstheme="minorHAnsi"/>
+                      <w:lang w:val="pt-BR"/>
+                    </w:rPr>
+                    <w:t>Diseñar</w:t>
+                  </w:r>
+                  <w:r>
+                    <w:rPr>
+                      <w:rFonts w:asciiTheme="minorHAnsi" w:hAnsiTheme="minorHAnsi" w:cstheme="minorHAnsi"/>
+                      <w:lang w:val="pt-BR"/>
+                    </w:rPr>
+                    <w:t xml:space="preserve"> y desarrollar</w:t>
+                  </w:r>
+                  <w:r>
+                    <w:rPr>
+                      <w:rFonts w:asciiTheme="minorHAnsi" w:hAnsiTheme="minorHAnsi" w:cstheme="minorHAnsi"/>
+                      <w:lang w:val="pt-BR"/>
+                    </w:rPr>
+                    <w:t xml:space="preserve"> plataforma Web de gestion de usuarios.</w:t>
+                  </w:r>
+                </w:p>
+              </w:txbxContent>
+            </v:textbox>
+          </v:shape>
+        </w:pict>
+      </w:r>
+      <w:r>
+        <w:rPr>
+          <w:rFonts w:asciiTheme="minorHAnsi" w:hAnsiTheme="minorHAnsi" w:cstheme="minorHAnsi"/>
+          <w:noProof/>
+          <w:lang w:val="es-ES" w:eastAsia="es-ES"/>
+        </w:rPr>
+        <w:pict>
+          <v:shape id="_x0000_s1106" type="#_x0000_t32" style="position:absolute;margin-left:65.15pt;margin-top:245.75pt;width:37.6pt;height:0;z-index:251742208" o:connectortype="straight"/>
+        </w:pict>
+      </w:r>
+      <w:r>
+        <w:rPr>
+          <w:rFonts w:asciiTheme="minorHAnsi" w:hAnsiTheme="minorHAnsi" w:cstheme="minorHAnsi"/>
+          <w:noProof/>
+          <w:lang w:val="es-ES" w:eastAsia="es-ES"/>
+        </w:rPr>
+        <w:pict>
+          <v:shape id="_x0000_s1103" type="#_x0000_t32" style="position:absolute;margin-left:-33.1pt;margin-top:212.15pt;width:38pt;height:.05pt;z-index:251739136" o:connectortype="straight"/>
+        </w:pict>
+      </w:r>
+      <w:r>
+        <w:rPr>
+          <w:rFonts w:asciiTheme="minorHAnsi" w:hAnsiTheme="minorHAnsi" w:cstheme="minorHAnsi"/>
+          <w:noProof/>
+          <w:lang w:val="es-ES" w:eastAsia="es-ES"/>
+        </w:rPr>
+        <w:pict>
+          <v:shape id="_x0000_s1102" type="#_x0000_t202" style="position:absolute;margin-left:4.9pt;margin-top:192.75pt;width:228.75pt;height:36.9pt;z-index:251738112" fillcolor="#fabf8f" strokecolor="#f79646" strokeweight="1pt">
+            <v:fill color2="#f79646" focus="50%" type="gradient"/>
+            <v:shadow on="t" type="perspective" color="#974706" offset="1pt" offset2="-3pt"/>
+            <v:textbox style="mso-next-textbox:#_x0000_s1102">
+              <w:txbxContent>
+                <w:p>
+                  <w:pPr>
+                    <w:rPr>
+                      <w:rFonts w:asciiTheme="minorHAnsi" w:hAnsiTheme="minorHAnsi" w:cstheme="minorHAnsi"/>
+                      <w:lang w:val="es-ES"/>
+                    </w:rPr>
+                  </w:pPr>
+                  <w:r>
+                    <w:rPr>
+                      <w:rFonts w:asciiTheme="minorHAnsi" w:hAnsiTheme="minorHAnsi" w:cstheme="minorHAnsi"/>
+                      <w:lang w:val="es-ES"/>
+                    </w:rPr>
+                    <w:t xml:space="preserve">Desarrollo de </w:t>
+                  </w:r>
+                  <w:r>
+                    <w:rPr>
+                      <w:rFonts w:asciiTheme="minorHAnsi" w:hAnsiTheme="minorHAnsi" w:cstheme="minorHAnsi"/>
+                      <w:lang w:val="es-ES"/>
+                    </w:rPr>
+                    <w:t xml:space="preserve">Plataforma </w:t>
+                  </w:r>
+                  <w:r>
+                    <w:rPr>
+                      <w:rFonts w:asciiTheme="minorHAnsi" w:hAnsiTheme="minorHAnsi" w:cstheme="minorHAnsi"/>
+                      <w:lang w:val="es-ES"/>
+                    </w:rPr>
+                    <w:t>Web de gestión de clientes</w:t>
+                  </w:r>
+                </w:p>
               </w:txbxContent>
             </v:textbox>
           </v:shape>
@@ -20340,7 +20563,7 @@
                 <w:rFonts w:asciiTheme="minorHAnsi" w:hAnsiTheme="minorHAnsi" w:cstheme="minorHAnsi"/>
                 <w:color w:val="000000"/>
               </w:rPr>
-              <w:t>Desarrollar e Implementar informes y mediciones para evaluar estrategias de mercadotecnia: diseñar e implementar los informes respectivos sobre mercadotecnia a ser entregados a los clientes. Desarrollar también una interfaz web que permita a los clientes descargar y consultar dichos informes generados. Documentar sobre el diseño de la interfaz web, formato de los informes generados y contenido de los mismos.</w:t>
+              <w:t xml:space="preserve">Desarrollar e Implementar informes y mediciones para evaluar estrategias de mercadotecnia: diseñar e implementar los informes respectivos sobre mercadotecnia a ser entregados a los clientes. </w:t>
             </w:r>
           </w:p>
         </w:tc>
@@ -20704,6 +20927,580 @@
         <w:br w:type="page"/>
       </w:r>
     </w:p>
+    <w:tbl>
+      <w:tblPr>
+        <w:tblpPr w:leftFromText="141" w:rightFromText="141" w:vertAnchor="text" w:horzAnchor="margin" w:tblpY="712"/>
+        <w:tblW w:w="8890" w:type="dxa"/>
+        <w:tblCellMar>
+          <w:left w:w="70" w:type="dxa"/>
+          <w:right w:w="70" w:type="dxa"/>
+        </w:tblCellMar>
+        <w:tblLook w:val="04A0"/>
+      </w:tblPr>
+      <w:tblGrid>
+        <w:gridCol w:w="1810"/>
+        <w:gridCol w:w="7080"/>
+      </w:tblGrid>
+      <w:tr>
+        <w:trPr>
+          <w:trHeight w:val="319"/>
+        </w:trPr>
+        <w:tc>
+          <w:tcPr>
+            <w:tcW w:w="1810" w:type="dxa"/>
+            <w:tcBorders>
+              <w:top w:val="single" w:sz="4" w:space="0" w:color="auto"/>
+              <w:left w:val="single" w:sz="4" w:space="0" w:color="auto"/>
+              <w:bottom w:val="single" w:sz="4" w:space="0" w:color="auto"/>
+              <w:right w:val="single" w:sz="4" w:space="0" w:color="auto"/>
+            </w:tcBorders>
+            <w:shd w:val="clear" w:color="auto" w:fill="auto"/>
+            <w:noWrap/>
+            <w:vAlign w:val="bottom"/>
+            <w:hideMark/>
+          </w:tcPr>
+          <w:p>
+            <w:pPr>
+              <w:rPr>
+                <w:rFonts w:asciiTheme="minorHAnsi" w:hAnsiTheme="minorHAnsi" w:cstheme="minorHAnsi"/>
+                <w:b/>
+                <w:bCs/>
+                <w:color w:val="000000"/>
+              </w:rPr>
+            </w:pPr>
+            <w:r>
+              <w:rPr>
+                <w:rFonts w:asciiTheme="minorHAnsi" w:hAnsiTheme="minorHAnsi" w:cstheme="minorHAnsi"/>
+                <w:b/>
+                <w:bCs/>
+                <w:color w:val="000000"/>
+                <w:sz w:val="22"/>
+                <w:szCs w:val="22"/>
+              </w:rPr>
+              <w:lastRenderedPageBreak/>
+              <w:t>Entregable</w:t>
+            </w:r>
+          </w:p>
+        </w:tc>
+        <w:tc>
+          <w:tcPr>
+            <w:tcW w:w="7080" w:type="dxa"/>
+            <w:tcBorders>
+              <w:top w:val="single" w:sz="4" w:space="0" w:color="auto"/>
+              <w:left w:val="nil"/>
+              <w:bottom w:val="single" w:sz="4" w:space="0" w:color="auto"/>
+              <w:right w:val="single" w:sz="4" w:space="0" w:color="auto"/>
+            </w:tcBorders>
+            <w:shd w:val="clear" w:color="auto" w:fill="auto"/>
+            <w:noWrap/>
+            <w:vAlign w:val="bottom"/>
+            <w:hideMark/>
+          </w:tcPr>
+          <w:p>
+            <w:pPr>
+              <w:rPr>
+                <w:rFonts w:asciiTheme="minorHAnsi" w:hAnsiTheme="minorHAnsi" w:cstheme="minorHAnsi"/>
+                <w:b/>
+                <w:lang w:val="es-ES"/>
+              </w:rPr>
+            </w:pPr>
+            <w:r>
+              <w:rPr>
+                <w:rFonts w:asciiTheme="minorHAnsi" w:hAnsiTheme="minorHAnsi" w:cstheme="minorHAnsi"/>
+                <w:b/>
+                <w:bCs/>
+                <w:color w:val="000000"/>
+                <w:sz w:val="22"/>
+                <w:szCs w:val="22"/>
+                <w:lang w:val="es-ES"/>
+              </w:rPr>
+              <w:t>1</w:t>
+            </w:r>
+            <w:r>
+              <w:rPr>
+                <w:rFonts w:asciiTheme="minorHAnsi" w:hAnsiTheme="minorHAnsi" w:cstheme="minorHAnsi"/>
+                <w:b/>
+                <w:bCs/>
+                <w:color w:val="000000"/>
+                <w:sz w:val="22"/>
+                <w:szCs w:val="22"/>
+                <w:lang w:val="es-ES"/>
+              </w:rPr>
+              <w:t>1</w:t>
+            </w:r>
+            <w:r>
+              <w:rPr>
+                <w:rFonts w:asciiTheme="minorHAnsi" w:hAnsiTheme="minorHAnsi" w:cstheme="minorHAnsi"/>
+                <w:b/>
+                <w:bCs/>
+                <w:color w:val="000000"/>
+                <w:sz w:val="22"/>
+                <w:szCs w:val="22"/>
+                <w:lang w:val="es-ES"/>
+              </w:rPr>
+              <w:t xml:space="preserve">.1 </w:t>
+            </w:r>
+            <w:r>
+              <w:rPr>
+                <w:rFonts w:asciiTheme="minorHAnsi" w:hAnsiTheme="minorHAnsi" w:cstheme="minorHAnsi"/>
+                <w:b/>
+                <w:lang w:val="es-ES"/>
+              </w:rPr>
+              <w:t xml:space="preserve"> Desarrollo de Plataforma Web de gestión de clientes</w:t>
+            </w:r>
+          </w:p>
+        </w:tc>
+      </w:tr>
+      <w:tr>
+        <w:trPr>
+          <w:trHeight w:val="319"/>
+        </w:trPr>
+        <w:tc>
+          <w:tcPr>
+            <w:tcW w:w="1810" w:type="dxa"/>
+            <w:tcBorders>
+              <w:top w:val="nil"/>
+              <w:left w:val="single" w:sz="4" w:space="0" w:color="auto"/>
+              <w:bottom w:val="single" w:sz="4" w:space="0" w:color="auto"/>
+              <w:right w:val="single" w:sz="4" w:space="0" w:color="auto"/>
+            </w:tcBorders>
+            <w:shd w:val="clear" w:color="auto" w:fill="auto"/>
+            <w:noWrap/>
+            <w:vAlign w:val="bottom"/>
+            <w:hideMark/>
+          </w:tcPr>
+          <w:p>
+            <w:pPr>
+              <w:rPr>
+                <w:rFonts w:asciiTheme="minorHAnsi" w:hAnsiTheme="minorHAnsi" w:cstheme="minorHAnsi"/>
+                <w:color w:val="000000"/>
+              </w:rPr>
+            </w:pPr>
+            <w:r>
+              <w:rPr>
+                <w:rFonts w:asciiTheme="minorHAnsi" w:hAnsiTheme="minorHAnsi" w:cstheme="minorHAnsi"/>
+                <w:color w:val="000000"/>
+                <w:sz w:val="22"/>
+                <w:szCs w:val="22"/>
+              </w:rPr>
+              <w:t>Identificación</w:t>
+            </w:r>
+          </w:p>
+        </w:tc>
+        <w:tc>
+          <w:tcPr>
+            <w:tcW w:w="7080" w:type="dxa"/>
+            <w:tcBorders>
+              <w:top w:val="nil"/>
+              <w:left w:val="nil"/>
+              <w:bottom w:val="single" w:sz="4" w:space="0" w:color="auto"/>
+              <w:right w:val="single" w:sz="4" w:space="0" w:color="auto"/>
+            </w:tcBorders>
+            <w:shd w:val="clear" w:color="auto" w:fill="auto"/>
+            <w:noWrap/>
+            <w:vAlign w:val="bottom"/>
+            <w:hideMark/>
+          </w:tcPr>
+          <w:p>
+            <w:pPr>
+              <w:rPr>
+                <w:rFonts w:asciiTheme="minorHAnsi" w:hAnsiTheme="minorHAnsi" w:cstheme="minorHAnsi"/>
+                <w:color w:val="000000"/>
+              </w:rPr>
+            </w:pPr>
+            <w:r>
+              <w:rPr>
+                <w:rFonts w:asciiTheme="minorHAnsi" w:hAnsiTheme="minorHAnsi" w:cstheme="minorHAnsi"/>
+                <w:color w:val="000000"/>
+                <w:sz w:val="22"/>
+                <w:szCs w:val="22"/>
+              </w:rPr>
+              <w:t>1</w:t>
+            </w:r>
+            <w:r>
+              <w:rPr>
+                <w:rFonts w:asciiTheme="minorHAnsi" w:hAnsiTheme="minorHAnsi" w:cstheme="minorHAnsi"/>
+                <w:color w:val="000000"/>
+                <w:sz w:val="22"/>
+                <w:szCs w:val="22"/>
+              </w:rPr>
+              <w:t>1</w:t>
+            </w:r>
+            <w:r>
+              <w:rPr>
+                <w:rFonts w:asciiTheme="minorHAnsi" w:hAnsiTheme="minorHAnsi" w:cstheme="minorHAnsi"/>
+                <w:color w:val="000000"/>
+                <w:sz w:val="22"/>
+                <w:szCs w:val="22"/>
+              </w:rPr>
+              <w:t>.1.</w:t>
+            </w:r>
+            <w:r>
+              <w:rPr>
+                <w:rFonts w:asciiTheme="minorHAnsi" w:hAnsiTheme="minorHAnsi" w:cstheme="minorHAnsi"/>
+                <w:color w:val="000000"/>
+                <w:sz w:val="22"/>
+                <w:szCs w:val="22"/>
+              </w:rPr>
+              <w:t>0.1</w:t>
+            </w:r>
+          </w:p>
+        </w:tc>
+      </w:tr>
+      <w:tr>
+        <w:trPr>
+          <w:trHeight w:val="319"/>
+        </w:trPr>
+        <w:tc>
+          <w:tcPr>
+            <w:tcW w:w="1810" w:type="dxa"/>
+            <w:tcBorders>
+              <w:top w:val="nil"/>
+              <w:left w:val="single" w:sz="4" w:space="0" w:color="auto"/>
+              <w:bottom w:val="single" w:sz="4" w:space="0" w:color="auto"/>
+              <w:right w:val="single" w:sz="4" w:space="0" w:color="auto"/>
+            </w:tcBorders>
+            <w:shd w:val="clear" w:color="auto" w:fill="auto"/>
+            <w:noWrap/>
+            <w:vAlign w:val="bottom"/>
+            <w:hideMark/>
+          </w:tcPr>
+          <w:p>
+            <w:pPr>
+              <w:rPr>
+                <w:rFonts w:asciiTheme="minorHAnsi" w:hAnsiTheme="minorHAnsi" w:cstheme="minorHAnsi"/>
+                <w:color w:val="000000"/>
+              </w:rPr>
+            </w:pPr>
+            <w:r>
+              <w:rPr>
+                <w:rFonts w:asciiTheme="minorHAnsi" w:hAnsiTheme="minorHAnsi" w:cstheme="minorHAnsi"/>
+                <w:color w:val="000000"/>
+                <w:sz w:val="22"/>
+                <w:szCs w:val="22"/>
+              </w:rPr>
+              <w:t>Tarea/Paquete</w:t>
+            </w:r>
+          </w:p>
+        </w:tc>
+        <w:tc>
+          <w:tcPr>
+            <w:tcW w:w="7080" w:type="dxa"/>
+            <w:tcBorders>
+              <w:top w:val="nil"/>
+              <w:left w:val="nil"/>
+              <w:bottom w:val="single" w:sz="4" w:space="0" w:color="auto"/>
+              <w:right w:val="single" w:sz="4" w:space="0" w:color="auto"/>
+            </w:tcBorders>
+            <w:shd w:val="clear" w:color="auto" w:fill="auto"/>
+            <w:noWrap/>
+            <w:vAlign w:val="bottom"/>
+            <w:hideMark/>
+          </w:tcPr>
+          <w:p>
+            <w:pPr>
+              <w:rPr>
+                <w:rFonts w:asciiTheme="minorHAnsi" w:hAnsiTheme="minorHAnsi" w:cstheme="minorHAnsi"/>
+                <w:color w:val="000000"/>
+                <w:sz w:val="14"/>
+                <w:szCs w:val="14"/>
+              </w:rPr>
+            </w:pPr>
+            <w:r>
+              <w:rPr>
+                <w:rFonts w:asciiTheme="minorHAnsi" w:hAnsiTheme="minorHAnsi" w:cstheme="minorHAnsi"/>
+                <w:color w:val="000000"/>
+              </w:rPr>
+              <w:t>Desarrollar plataforma web de gestión de usuarios y cuentas mediante la cual el usuario puede llevar control de sus publicidades</w:t>
+            </w:r>
+          </w:p>
+        </w:tc>
+      </w:tr>
+      <w:tr>
+        <w:trPr>
+          <w:trHeight w:val="335"/>
+        </w:trPr>
+        <w:tc>
+          <w:tcPr>
+            <w:tcW w:w="1810" w:type="dxa"/>
+            <w:tcBorders>
+              <w:top w:val="nil"/>
+              <w:left w:val="single" w:sz="4" w:space="0" w:color="auto"/>
+              <w:bottom w:val="single" w:sz="4" w:space="0" w:color="auto"/>
+              <w:right w:val="single" w:sz="4" w:space="0" w:color="auto"/>
+            </w:tcBorders>
+            <w:shd w:val="clear" w:color="auto" w:fill="auto"/>
+            <w:noWrap/>
+            <w:vAlign w:val="bottom"/>
+            <w:hideMark/>
+          </w:tcPr>
+          <w:p>
+            <w:pPr>
+              <w:rPr>
+                <w:rFonts w:asciiTheme="minorHAnsi" w:hAnsiTheme="minorHAnsi" w:cstheme="minorHAnsi"/>
+                <w:color w:val="000000"/>
+              </w:rPr>
+            </w:pPr>
+            <w:r>
+              <w:rPr>
+                <w:rFonts w:asciiTheme="minorHAnsi" w:hAnsiTheme="minorHAnsi" w:cstheme="minorHAnsi"/>
+                <w:color w:val="000000"/>
+                <w:sz w:val="22"/>
+                <w:szCs w:val="22"/>
+              </w:rPr>
+              <w:t>Responsables</w:t>
+            </w:r>
+          </w:p>
+        </w:tc>
+        <w:tc>
+          <w:tcPr>
+            <w:tcW w:w="7080" w:type="dxa"/>
+            <w:tcBorders>
+              <w:top w:val="nil"/>
+              <w:left w:val="nil"/>
+              <w:bottom w:val="single" w:sz="4" w:space="0" w:color="auto"/>
+              <w:right w:val="single" w:sz="4" w:space="0" w:color="auto"/>
+            </w:tcBorders>
+            <w:shd w:val="clear" w:color="auto" w:fill="auto"/>
+            <w:noWrap/>
+            <w:vAlign w:val="bottom"/>
+            <w:hideMark/>
+          </w:tcPr>
+          <w:p>
+            <w:pPr>
+              <w:rPr>
+                <w:rFonts w:asciiTheme="minorHAnsi" w:hAnsiTheme="minorHAnsi" w:cstheme="minorHAnsi"/>
+                <w:color w:val="000000"/>
+              </w:rPr>
+            </w:pPr>
+            <w:r>
+              <w:rPr>
+                <w:rFonts w:asciiTheme="minorHAnsi" w:hAnsiTheme="minorHAnsi" w:cstheme="minorHAnsi"/>
+                <w:color w:val="000000"/>
+              </w:rPr>
+              <w:t>David Fernandez</w:t>
+            </w:r>
+          </w:p>
+        </w:tc>
+      </w:tr>
+      <w:tr>
+        <w:trPr>
+          <w:trHeight w:val="319"/>
+        </w:trPr>
+        <w:tc>
+          <w:tcPr>
+            <w:tcW w:w="1810" w:type="dxa"/>
+            <w:tcBorders>
+              <w:top w:val="nil"/>
+              <w:left w:val="single" w:sz="4" w:space="0" w:color="auto"/>
+              <w:bottom w:val="single" w:sz="4" w:space="0" w:color="auto"/>
+              <w:right w:val="single" w:sz="4" w:space="0" w:color="auto"/>
+            </w:tcBorders>
+            <w:shd w:val="clear" w:color="auto" w:fill="auto"/>
+            <w:noWrap/>
+            <w:vAlign w:val="bottom"/>
+            <w:hideMark/>
+          </w:tcPr>
+          <w:p>
+            <w:pPr>
+              <w:rPr>
+                <w:rFonts w:asciiTheme="minorHAnsi" w:hAnsiTheme="minorHAnsi" w:cstheme="minorHAnsi"/>
+                <w:color w:val="000000"/>
+              </w:rPr>
+            </w:pPr>
+            <w:r>
+              <w:rPr>
+                <w:rFonts w:asciiTheme="minorHAnsi" w:hAnsiTheme="minorHAnsi" w:cstheme="minorHAnsi"/>
+                <w:color w:val="000000"/>
+                <w:sz w:val="22"/>
+                <w:szCs w:val="22"/>
+              </w:rPr>
+              <w:t>Tiempo Estimado</w:t>
+            </w:r>
+          </w:p>
+        </w:tc>
+        <w:tc>
+          <w:tcPr>
+            <w:tcW w:w="7080" w:type="dxa"/>
+            <w:tcBorders>
+              <w:top w:val="nil"/>
+              <w:left w:val="nil"/>
+              <w:bottom w:val="single" w:sz="4" w:space="0" w:color="auto"/>
+              <w:right w:val="single" w:sz="4" w:space="0" w:color="auto"/>
+            </w:tcBorders>
+            <w:shd w:val="clear" w:color="auto" w:fill="auto"/>
+            <w:noWrap/>
+            <w:vAlign w:val="bottom"/>
+            <w:hideMark/>
+          </w:tcPr>
+          <w:p>
+            <w:pPr>
+              <w:rPr>
+                <w:rFonts w:asciiTheme="minorHAnsi" w:hAnsiTheme="minorHAnsi" w:cstheme="minorHAnsi"/>
+                <w:color w:val="000000"/>
+              </w:rPr>
+            </w:pPr>
+          </w:p>
+        </w:tc>
+      </w:tr>
+      <w:tr>
+        <w:trPr>
+          <w:trHeight w:val="319"/>
+        </w:trPr>
+        <w:tc>
+          <w:tcPr>
+            <w:tcW w:w="1810" w:type="dxa"/>
+            <w:tcBorders>
+              <w:top w:val="nil"/>
+              <w:left w:val="single" w:sz="4" w:space="0" w:color="auto"/>
+              <w:bottom w:val="single" w:sz="4" w:space="0" w:color="auto"/>
+              <w:right w:val="single" w:sz="4" w:space="0" w:color="auto"/>
+            </w:tcBorders>
+            <w:shd w:val="clear" w:color="auto" w:fill="auto"/>
+            <w:noWrap/>
+            <w:vAlign w:val="bottom"/>
+            <w:hideMark/>
+          </w:tcPr>
+          <w:p>
+            <w:pPr>
+              <w:rPr>
+                <w:rFonts w:asciiTheme="minorHAnsi" w:hAnsiTheme="minorHAnsi" w:cstheme="minorHAnsi"/>
+                <w:color w:val="000000"/>
+              </w:rPr>
+            </w:pPr>
+            <w:r>
+              <w:rPr>
+                <w:rFonts w:asciiTheme="minorHAnsi" w:hAnsiTheme="minorHAnsi" w:cstheme="minorHAnsi"/>
+                <w:color w:val="000000"/>
+                <w:sz w:val="22"/>
+                <w:szCs w:val="22"/>
+              </w:rPr>
+              <w:t>Costo Estimado</w:t>
+            </w:r>
+          </w:p>
+        </w:tc>
+        <w:tc>
+          <w:tcPr>
+            <w:tcW w:w="7080" w:type="dxa"/>
+            <w:tcBorders>
+              <w:top w:val="nil"/>
+              <w:left w:val="nil"/>
+              <w:bottom w:val="single" w:sz="4" w:space="0" w:color="auto"/>
+              <w:right w:val="single" w:sz="4" w:space="0" w:color="auto"/>
+            </w:tcBorders>
+            <w:shd w:val="clear" w:color="auto" w:fill="auto"/>
+            <w:noWrap/>
+            <w:vAlign w:val="bottom"/>
+            <w:hideMark/>
+          </w:tcPr>
+          <w:p>
+            <w:pPr>
+              <w:rPr>
+                <w:rFonts w:asciiTheme="minorHAnsi" w:hAnsiTheme="minorHAnsi" w:cstheme="minorHAnsi"/>
+                <w:color w:val="000000"/>
+              </w:rPr>
+            </w:pPr>
+            <w:r>
+              <w:rPr>
+                <w:rFonts w:asciiTheme="minorHAnsi" w:hAnsiTheme="minorHAnsi" w:cstheme="minorHAnsi"/>
+                <w:color w:val="000000"/>
+                <w:sz w:val="22"/>
+                <w:szCs w:val="22"/>
+              </w:rPr>
+              <w:t> </w:t>
+            </w:r>
+          </w:p>
+        </w:tc>
+      </w:tr>
+      <w:tr>
+        <w:trPr>
+          <w:trHeight w:val="319"/>
+        </w:trPr>
+        <w:tc>
+          <w:tcPr>
+            <w:tcW w:w="1810" w:type="dxa"/>
+            <w:tcBorders>
+              <w:top w:val="nil"/>
+              <w:left w:val="single" w:sz="4" w:space="0" w:color="auto"/>
+              <w:bottom w:val="single" w:sz="4" w:space="0" w:color="auto"/>
+              <w:right w:val="single" w:sz="4" w:space="0" w:color="auto"/>
+            </w:tcBorders>
+            <w:shd w:val="clear" w:color="auto" w:fill="auto"/>
+            <w:noWrap/>
+            <w:vAlign w:val="bottom"/>
+            <w:hideMark/>
+          </w:tcPr>
+          <w:p>
+            <w:pPr>
+              <w:rPr>
+                <w:rFonts w:asciiTheme="minorHAnsi" w:hAnsiTheme="minorHAnsi" w:cstheme="minorHAnsi"/>
+                <w:color w:val="000000"/>
+              </w:rPr>
+            </w:pPr>
+            <w:r>
+              <w:rPr>
+                <w:rFonts w:asciiTheme="minorHAnsi" w:hAnsiTheme="minorHAnsi" w:cstheme="minorHAnsi"/>
+                <w:color w:val="000000"/>
+                <w:sz w:val="22"/>
+                <w:szCs w:val="22"/>
+              </w:rPr>
+              <w:t>Recursos</w:t>
+            </w:r>
+          </w:p>
+        </w:tc>
+        <w:tc>
+          <w:tcPr>
+            <w:tcW w:w="7080" w:type="dxa"/>
+            <w:tcBorders>
+              <w:top w:val="nil"/>
+              <w:left w:val="nil"/>
+              <w:bottom w:val="single" w:sz="4" w:space="0" w:color="auto"/>
+              <w:right w:val="single" w:sz="4" w:space="0" w:color="auto"/>
+            </w:tcBorders>
+            <w:shd w:val="clear" w:color="auto" w:fill="auto"/>
+            <w:noWrap/>
+            <w:vAlign w:val="bottom"/>
+            <w:hideMark/>
+          </w:tcPr>
+          <w:p>
+            <w:pPr>
+              <w:pStyle w:val="Ttulo3"/>
+              <w:shd w:val="clear" w:color="auto" w:fill="FFFFFF"/>
+              <w:spacing w:before="0"/>
+              <w:rPr>
+                <w:rFonts w:asciiTheme="minorHAnsi" w:hAnsiTheme="minorHAnsi" w:cstheme="minorHAnsi"/>
+                <w:b w:val="0"/>
+                <w:bCs w:val="0"/>
+                <w:color w:val="000000"/>
+                <w:sz w:val="18"/>
+                <w:szCs w:val="18"/>
+                <w:lang w:val="en-US"/>
+              </w:rPr>
+            </w:pPr>
+            <w:r>
+              <w:rPr>
+                <w:rFonts w:asciiTheme="minorHAnsi" w:hAnsiTheme="minorHAnsi" w:cstheme="minorHAnsi"/>
+                <w:b w:val="0"/>
+                <w:color w:val="000000"/>
+                <w:sz w:val="22"/>
+                <w:szCs w:val="22"/>
+                <w:lang w:val="en-US"/>
+              </w:rPr>
+              <w:t>ASP.Net MVC3 SQL Server 2008</w:t>
+            </w:r>
+          </w:p>
+          <w:p>
+            <w:pPr>
+              <w:rPr>
+                <w:rFonts w:asciiTheme="minorHAnsi" w:hAnsiTheme="minorHAnsi" w:cstheme="minorHAnsi"/>
+                <w:color w:val="000000"/>
+                <w:lang w:val="en-US"/>
+              </w:rPr>
+            </w:pPr>
+          </w:p>
+        </w:tc>
+      </w:tr>
+    </w:tbl>
     <w:p>
       <w:pPr>
         <w:spacing w:before="100" w:beforeAutospacing="1" w:after="100" w:afterAutospacing="1"/>
@@ -20715,72 +21512,582 @@
           <w:color w:val="222222"/>
           <w:sz w:val="36"/>
           <w:szCs w:val="36"/>
-        </w:rPr>
-      </w:pPr>
-      <w:r>
-        <w:rPr>
-          <w:rFonts w:asciiTheme="minorHAnsi" w:hAnsiTheme="minorHAnsi" w:cstheme="minorHAnsi"/>
-          <w:noProof/>
-          <w:color w:val="222222"/>
-          <w:sz w:val="32"/>
-          <w:szCs w:val="32"/>
-        </w:rPr>
-        <w:lastRenderedPageBreak/>
-        <w:drawing>
-          <wp:anchor distT="0" distB="0" distL="114300" distR="114300" simplePos="0" relativeHeight="251739136" behindDoc="1" locked="0" layoutInCell="1" allowOverlap="1">
-            <wp:simplePos x="0" y="0"/>
-            <wp:positionH relativeFrom="column">
-              <wp:posOffset>131611</wp:posOffset>
-            </wp:positionH>
-            <wp:positionV relativeFrom="paragraph">
-              <wp:posOffset>-456620</wp:posOffset>
-            </wp:positionV>
-            <wp:extent cx="5608900" cy="2488758"/>
-            <wp:effectExtent l="19050" t="0" r="0" b="0"/>
-            <wp:wrapNone/>
-            <wp:docPr id="7" name="Imagen 1"/>
-            <wp:cNvGraphicFramePr>
-              <a:graphicFrameLocks xmlns:a="http://schemas.openxmlformats.org/drawingml/2006/main" noChangeAspect="1"/>
-            </wp:cNvGraphicFramePr>
-            <a:graphic xmlns:a="http://schemas.openxmlformats.org/drawingml/2006/main">
-              <a:graphicData uri="http://schemas.openxmlformats.org/drawingml/2006/picture">
-                <pic:pic xmlns:pic="http://schemas.openxmlformats.org/drawingml/2006/picture">
-                  <pic:nvPicPr>
-                    <pic:cNvPr id="0" name="Picture 1"/>
-                    <pic:cNvPicPr>
-                      <a:picLocks noChangeAspect="1" noChangeArrowheads="1"/>
-                    </pic:cNvPicPr>
-                  </pic:nvPicPr>
-                  <pic:blipFill>
-                    <a:blip r:embed="rId10"/>
-                    <a:srcRect/>
-                    <a:stretch>
-                      <a:fillRect/>
-                    </a:stretch>
-                  </pic:blipFill>
-                  <pic:spPr bwMode="auto">
-                    <a:xfrm>
-                      <a:off x="0" y="0"/>
-                      <a:ext cx="5608900" cy="2488758"/>
-                    </a:xfrm>
-                    <a:prstGeom prst="rect">
-                      <a:avLst/>
-                    </a:prstGeom>
-                    <a:noFill/>
-                    <a:ln w="9525">
-                      <a:noFill/>
-                      <a:miter lim="800000"/>
-                      <a:headEnd/>
-                      <a:tailEnd/>
-                    </a:ln>
-                  </pic:spPr>
-                </pic:pic>
-              </a:graphicData>
-            </a:graphic>
-          </wp:anchor>
-        </w:drawing>
-      </w:r>
-    </w:p>
+          <w:lang w:val="en-US"/>
+        </w:rPr>
+      </w:pPr>
+    </w:p>
+    <w:tbl>
+      <w:tblPr>
+        <w:tblpPr w:leftFromText="141" w:rightFromText="141" w:vertAnchor="text" w:horzAnchor="margin" w:tblpY="712"/>
+        <w:tblW w:w="8890" w:type="dxa"/>
+        <w:tblCellMar>
+          <w:left w:w="70" w:type="dxa"/>
+          <w:right w:w="70" w:type="dxa"/>
+        </w:tblCellMar>
+        <w:tblLook w:val="04A0"/>
+      </w:tblPr>
+      <w:tblGrid>
+        <w:gridCol w:w="1810"/>
+        <w:gridCol w:w="7080"/>
+      </w:tblGrid>
+      <w:tr>
+        <w:trPr>
+          <w:trHeight w:val="319"/>
+        </w:trPr>
+        <w:tc>
+          <w:tcPr>
+            <w:tcW w:w="1810" w:type="dxa"/>
+            <w:tcBorders>
+              <w:top w:val="single" w:sz="4" w:space="0" w:color="auto"/>
+              <w:left w:val="single" w:sz="4" w:space="0" w:color="auto"/>
+              <w:bottom w:val="single" w:sz="4" w:space="0" w:color="auto"/>
+              <w:right w:val="single" w:sz="4" w:space="0" w:color="auto"/>
+            </w:tcBorders>
+            <w:shd w:val="clear" w:color="auto" w:fill="auto"/>
+            <w:noWrap/>
+            <w:vAlign w:val="bottom"/>
+            <w:hideMark/>
+          </w:tcPr>
+          <w:p>
+            <w:pPr>
+              <w:rPr>
+                <w:rFonts w:asciiTheme="minorHAnsi" w:hAnsiTheme="minorHAnsi" w:cstheme="minorHAnsi"/>
+                <w:b/>
+                <w:bCs/>
+                <w:color w:val="000000"/>
+              </w:rPr>
+            </w:pPr>
+            <w:r>
+              <w:rPr>
+                <w:rFonts w:asciiTheme="minorHAnsi" w:hAnsiTheme="minorHAnsi" w:cstheme="minorHAnsi"/>
+                <w:b/>
+                <w:bCs/>
+                <w:color w:val="000000"/>
+                <w:sz w:val="22"/>
+                <w:szCs w:val="22"/>
+              </w:rPr>
+              <w:t>Entregable</w:t>
+            </w:r>
+          </w:p>
+        </w:tc>
+        <w:tc>
+          <w:tcPr>
+            <w:tcW w:w="7080" w:type="dxa"/>
+            <w:tcBorders>
+              <w:top w:val="single" w:sz="4" w:space="0" w:color="auto"/>
+              <w:left w:val="nil"/>
+              <w:bottom w:val="single" w:sz="4" w:space="0" w:color="auto"/>
+              <w:right w:val="single" w:sz="4" w:space="0" w:color="auto"/>
+            </w:tcBorders>
+            <w:shd w:val="clear" w:color="auto" w:fill="auto"/>
+            <w:noWrap/>
+            <w:vAlign w:val="bottom"/>
+            <w:hideMark/>
+          </w:tcPr>
+          <w:p>
+            <w:pPr>
+              <w:rPr>
+                <w:rFonts w:asciiTheme="minorHAnsi" w:hAnsiTheme="minorHAnsi" w:cstheme="minorHAnsi"/>
+                <w:b/>
+                <w:lang w:val="es-ES"/>
+              </w:rPr>
+            </w:pPr>
+            <w:r>
+              <w:rPr>
+                <w:rFonts w:asciiTheme="minorHAnsi" w:hAnsiTheme="minorHAnsi" w:cstheme="minorHAnsi"/>
+                <w:b/>
+                <w:bCs/>
+                <w:color w:val="000000"/>
+                <w:sz w:val="22"/>
+                <w:szCs w:val="22"/>
+                <w:lang w:val="es-ES"/>
+              </w:rPr>
+              <w:t xml:space="preserve">11.1 </w:t>
+            </w:r>
+            <w:r>
+              <w:rPr>
+                <w:rFonts w:asciiTheme="minorHAnsi" w:hAnsiTheme="minorHAnsi" w:cstheme="minorHAnsi"/>
+                <w:b/>
+                <w:lang w:val="es-ES"/>
+              </w:rPr>
+              <w:t xml:space="preserve"> Desarrollo de Plataforma Web de gestión de clientes</w:t>
+            </w:r>
+          </w:p>
+        </w:tc>
+      </w:tr>
+      <w:tr>
+        <w:trPr>
+          <w:trHeight w:val="319"/>
+        </w:trPr>
+        <w:tc>
+          <w:tcPr>
+            <w:tcW w:w="1810" w:type="dxa"/>
+            <w:tcBorders>
+              <w:top w:val="nil"/>
+              <w:left w:val="single" w:sz="4" w:space="0" w:color="auto"/>
+              <w:bottom w:val="single" w:sz="4" w:space="0" w:color="auto"/>
+              <w:right w:val="single" w:sz="4" w:space="0" w:color="auto"/>
+            </w:tcBorders>
+            <w:shd w:val="clear" w:color="auto" w:fill="auto"/>
+            <w:noWrap/>
+            <w:vAlign w:val="bottom"/>
+            <w:hideMark/>
+          </w:tcPr>
+          <w:p>
+            <w:pPr>
+              <w:rPr>
+                <w:rFonts w:asciiTheme="minorHAnsi" w:hAnsiTheme="minorHAnsi" w:cstheme="minorHAnsi"/>
+                <w:color w:val="000000"/>
+              </w:rPr>
+            </w:pPr>
+            <w:r>
+              <w:rPr>
+                <w:rFonts w:asciiTheme="minorHAnsi" w:hAnsiTheme="minorHAnsi" w:cstheme="minorHAnsi"/>
+                <w:color w:val="000000"/>
+                <w:sz w:val="22"/>
+                <w:szCs w:val="22"/>
+              </w:rPr>
+              <w:t>Identificación</w:t>
+            </w:r>
+          </w:p>
+        </w:tc>
+        <w:tc>
+          <w:tcPr>
+            <w:tcW w:w="7080" w:type="dxa"/>
+            <w:tcBorders>
+              <w:top w:val="nil"/>
+              <w:left w:val="nil"/>
+              <w:bottom w:val="single" w:sz="4" w:space="0" w:color="auto"/>
+              <w:right w:val="single" w:sz="4" w:space="0" w:color="auto"/>
+            </w:tcBorders>
+            <w:shd w:val="clear" w:color="auto" w:fill="auto"/>
+            <w:noWrap/>
+            <w:vAlign w:val="bottom"/>
+            <w:hideMark/>
+          </w:tcPr>
+          <w:p>
+            <w:pPr>
+              <w:rPr>
+                <w:rFonts w:asciiTheme="minorHAnsi" w:hAnsiTheme="minorHAnsi" w:cstheme="minorHAnsi"/>
+                <w:color w:val="000000"/>
+              </w:rPr>
+            </w:pPr>
+            <w:r>
+              <w:rPr>
+                <w:rFonts w:asciiTheme="minorHAnsi" w:hAnsiTheme="minorHAnsi" w:cstheme="minorHAnsi"/>
+                <w:color w:val="000000"/>
+                <w:sz w:val="22"/>
+                <w:szCs w:val="22"/>
+              </w:rPr>
+              <w:t>1</w:t>
+            </w:r>
+            <w:r>
+              <w:rPr>
+                <w:rFonts w:asciiTheme="minorHAnsi" w:hAnsiTheme="minorHAnsi" w:cstheme="minorHAnsi"/>
+                <w:color w:val="000000"/>
+                <w:sz w:val="22"/>
+                <w:szCs w:val="22"/>
+              </w:rPr>
+              <w:t>1</w:t>
+            </w:r>
+            <w:r>
+              <w:rPr>
+                <w:rFonts w:asciiTheme="minorHAnsi" w:hAnsiTheme="minorHAnsi" w:cstheme="minorHAnsi"/>
+                <w:color w:val="000000"/>
+                <w:sz w:val="22"/>
+                <w:szCs w:val="22"/>
+              </w:rPr>
+              <w:t>.1.</w:t>
+            </w:r>
+            <w:r>
+              <w:rPr>
+                <w:rFonts w:asciiTheme="minorHAnsi" w:hAnsiTheme="minorHAnsi" w:cstheme="minorHAnsi"/>
+                <w:color w:val="000000"/>
+                <w:sz w:val="22"/>
+                <w:szCs w:val="22"/>
+              </w:rPr>
+              <w:t>0</w:t>
+            </w:r>
+            <w:r>
+              <w:rPr>
+                <w:rFonts w:asciiTheme="minorHAnsi" w:hAnsiTheme="minorHAnsi" w:cstheme="minorHAnsi"/>
+                <w:color w:val="000000"/>
+                <w:sz w:val="22"/>
+                <w:szCs w:val="22"/>
+              </w:rPr>
+              <w:t>.2</w:t>
+            </w:r>
+          </w:p>
+        </w:tc>
+      </w:tr>
+      <w:tr>
+        <w:trPr>
+          <w:trHeight w:val="319"/>
+        </w:trPr>
+        <w:tc>
+          <w:tcPr>
+            <w:tcW w:w="1810" w:type="dxa"/>
+            <w:tcBorders>
+              <w:top w:val="nil"/>
+              <w:left w:val="single" w:sz="4" w:space="0" w:color="auto"/>
+              <w:bottom w:val="single" w:sz="4" w:space="0" w:color="auto"/>
+              <w:right w:val="single" w:sz="4" w:space="0" w:color="auto"/>
+            </w:tcBorders>
+            <w:shd w:val="clear" w:color="auto" w:fill="auto"/>
+            <w:noWrap/>
+            <w:vAlign w:val="bottom"/>
+            <w:hideMark/>
+          </w:tcPr>
+          <w:p>
+            <w:pPr>
+              <w:rPr>
+                <w:rFonts w:asciiTheme="minorHAnsi" w:hAnsiTheme="minorHAnsi" w:cstheme="minorHAnsi"/>
+                <w:color w:val="000000"/>
+              </w:rPr>
+            </w:pPr>
+            <w:r>
+              <w:rPr>
+                <w:rFonts w:asciiTheme="minorHAnsi" w:hAnsiTheme="minorHAnsi" w:cstheme="minorHAnsi"/>
+                <w:color w:val="000000"/>
+                <w:sz w:val="22"/>
+                <w:szCs w:val="22"/>
+              </w:rPr>
+              <w:t>Tarea/Paquete</w:t>
+            </w:r>
+          </w:p>
+        </w:tc>
+        <w:tc>
+          <w:tcPr>
+            <w:tcW w:w="7080" w:type="dxa"/>
+            <w:tcBorders>
+              <w:top w:val="nil"/>
+              <w:left w:val="nil"/>
+              <w:bottom w:val="single" w:sz="4" w:space="0" w:color="auto"/>
+              <w:right w:val="single" w:sz="4" w:space="0" w:color="auto"/>
+            </w:tcBorders>
+            <w:shd w:val="clear" w:color="auto" w:fill="auto"/>
+            <w:noWrap/>
+            <w:vAlign w:val="bottom"/>
+            <w:hideMark/>
+          </w:tcPr>
+          <w:p>
+            <w:pPr>
+              <w:rPr>
+                <w:rFonts w:asciiTheme="minorHAnsi" w:hAnsiTheme="minorHAnsi" w:cstheme="minorHAnsi"/>
+                <w:color w:val="000000"/>
+                <w:sz w:val="14"/>
+                <w:szCs w:val="14"/>
+              </w:rPr>
+            </w:pPr>
+            <w:r>
+              <w:rPr>
+                <w:rFonts w:asciiTheme="minorHAnsi" w:hAnsiTheme="minorHAnsi" w:cstheme="minorHAnsi"/>
+                <w:color w:val="000000"/>
+              </w:rPr>
+              <w:t>I</w:t>
+            </w:r>
+            <w:r>
+              <w:rPr>
+                <w:rFonts w:asciiTheme="minorHAnsi" w:hAnsiTheme="minorHAnsi" w:cstheme="minorHAnsi"/>
+                <w:color w:val="000000"/>
+              </w:rPr>
+              <w:t>mplementar plataforma web de gestión de usuarios y cuentas mediante la cual el usuario puede llevar control de sus publicidades</w:t>
+            </w:r>
+            <w:r>
+              <w:rPr>
+                <w:rFonts w:asciiTheme="minorHAnsi" w:hAnsiTheme="minorHAnsi" w:cstheme="minorHAnsi"/>
+                <w:color w:val="000000"/>
+              </w:rPr>
+              <w:t>, interconectándose con el sistema de detección de imágenes.</w:t>
+            </w:r>
+          </w:p>
+        </w:tc>
+      </w:tr>
+      <w:tr>
+        <w:trPr>
+          <w:trHeight w:val="335"/>
+        </w:trPr>
+        <w:tc>
+          <w:tcPr>
+            <w:tcW w:w="1810" w:type="dxa"/>
+            <w:tcBorders>
+              <w:top w:val="nil"/>
+              <w:left w:val="single" w:sz="4" w:space="0" w:color="auto"/>
+              <w:bottom w:val="single" w:sz="4" w:space="0" w:color="auto"/>
+              <w:right w:val="single" w:sz="4" w:space="0" w:color="auto"/>
+            </w:tcBorders>
+            <w:shd w:val="clear" w:color="auto" w:fill="auto"/>
+            <w:noWrap/>
+            <w:vAlign w:val="bottom"/>
+            <w:hideMark/>
+          </w:tcPr>
+          <w:p>
+            <w:pPr>
+              <w:rPr>
+                <w:rFonts w:asciiTheme="minorHAnsi" w:hAnsiTheme="minorHAnsi" w:cstheme="minorHAnsi"/>
+                <w:color w:val="000000"/>
+              </w:rPr>
+            </w:pPr>
+            <w:r>
+              <w:rPr>
+                <w:rFonts w:asciiTheme="minorHAnsi" w:hAnsiTheme="minorHAnsi" w:cstheme="minorHAnsi"/>
+                <w:color w:val="000000"/>
+                <w:sz w:val="22"/>
+                <w:szCs w:val="22"/>
+              </w:rPr>
+              <w:t>Responsables</w:t>
+            </w:r>
+          </w:p>
+        </w:tc>
+        <w:tc>
+          <w:tcPr>
+            <w:tcW w:w="7080" w:type="dxa"/>
+            <w:tcBorders>
+              <w:top w:val="nil"/>
+              <w:left w:val="nil"/>
+              <w:bottom w:val="single" w:sz="4" w:space="0" w:color="auto"/>
+              <w:right w:val="single" w:sz="4" w:space="0" w:color="auto"/>
+            </w:tcBorders>
+            <w:shd w:val="clear" w:color="auto" w:fill="auto"/>
+            <w:noWrap/>
+            <w:vAlign w:val="bottom"/>
+            <w:hideMark/>
+          </w:tcPr>
+          <w:p>
+            <w:pPr>
+              <w:rPr>
+                <w:rFonts w:asciiTheme="minorHAnsi" w:hAnsiTheme="minorHAnsi" w:cstheme="minorHAnsi"/>
+                <w:color w:val="000000"/>
+              </w:rPr>
+            </w:pPr>
+            <w:r>
+              <w:rPr>
+                <w:rFonts w:asciiTheme="minorHAnsi" w:hAnsiTheme="minorHAnsi" w:cstheme="minorHAnsi"/>
+                <w:color w:val="000000"/>
+              </w:rPr>
+              <w:t>David Fernandez</w:t>
+            </w:r>
+          </w:p>
+        </w:tc>
+      </w:tr>
+      <w:tr>
+        <w:trPr>
+          <w:trHeight w:val="319"/>
+        </w:trPr>
+        <w:tc>
+          <w:tcPr>
+            <w:tcW w:w="1810" w:type="dxa"/>
+            <w:tcBorders>
+              <w:top w:val="nil"/>
+              <w:left w:val="single" w:sz="4" w:space="0" w:color="auto"/>
+              <w:bottom w:val="single" w:sz="4" w:space="0" w:color="auto"/>
+              <w:right w:val="single" w:sz="4" w:space="0" w:color="auto"/>
+            </w:tcBorders>
+            <w:shd w:val="clear" w:color="auto" w:fill="auto"/>
+            <w:noWrap/>
+            <w:vAlign w:val="bottom"/>
+            <w:hideMark/>
+          </w:tcPr>
+          <w:p>
+            <w:pPr>
+              <w:rPr>
+                <w:rFonts w:asciiTheme="minorHAnsi" w:hAnsiTheme="minorHAnsi" w:cstheme="minorHAnsi"/>
+                <w:color w:val="000000"/>
+              </w:rPr>
+            </w:pPr>
+            <w:r>
+              <w:rPr>
+                <w:rFonts w:asciiTheme="minorHAnsi" w:hAnsiTheme="minorHAnsi" w:cstheme="minorHAnsi"/>
+                <w:color w:val="000000"/>
+                <w:sz w:val="22"/>
+                <w:szCs w:val="22"/>
+              </w:rPr>
+              <w:t>Tiempo Estimado</w:t>
+            </w:r>
+          </w:p>
+        </w:tc>
+        <w:tc>
+          <w:tcPr>
+            <w:tcW w:w="7080" w:type="dxa"/>
+            <w:tcBorders>
+              <w:top w:val="nil"/>
+              <w:left w:val="nil"/>
+              <w:bottom w:val="single" w:sz="4" w:space="0" w:color="auto"/>
+              <w:right w:val="single" w:sz="4" w:space="0" w:color="auto"/>
+            </w:tcBorders>
+            <w:shd w:val="clear" w:color="auto" w:fill="auto"/>
+            <w:noWrap/>
+            <w:vAlign w:val="bottom"/>
+            <w:hideMark/>
+          </w:tcPr>
+          <w:p>
+            <w:pPr>
+              <w:rPr>
+                <w:rFonts w:asciiTheme="minorHAnsi" w:hAnsiTheme="minorHAnsi" w:cstheme="minorHAnsi"/>
+                <w:color w:val="000000"/>
+              </w:rPr>
+            </w:pPr>
+          </w:p>
+        </w:tc>
+      </w:tr>
+      <w:tr>
+        <w:trPr>
+          <w:trHeight w:val="319"/>
+        </w:trPr>
+        <w:tc>
+          <w:tcPr>
+            <w:tcW w:w="1810" w:type="dxa"/>
+            <w:tcBorders>
+              <w:top w:val="nil"/>
+              <w:left w:val="single" w:sz="4" w:space="0" w:color="auto"/>
+              <w:bottom w:val="single" w:sz="4" w:space="0" w:color="auto"/>
+              <w:right w:val="single" w:sz="4" w:space="0" w:color="auto"/>
+            </w:tcBorders>
+            <w:shd w:val="clear" w:color="auto" w:fill="auto"/>
+            <w:noWrap/>
+            <w:vAlign w:val="bottom"/>
+            <w:hideMark/>
+          </w:tcPr>
+          <w:p>
+            <w:pPr>
+              <w:rPr>
+                <w:rFonts w:asciiTheme="minorHAnsi" w:hAnsiTheme="minorHAnsi" w:cstheme="minorHAnsi"/>
+                <w:color w:val="000000"/>
+              </w:rPr>
+            </w:pPr>
+            <w:r>
+              <w:rPr>
+                <w:rFonts w:asciiTheme="minorHAnsi" w:hAnsiTheme="minorHAnsi" w:cstheme="minorHAnsi"/>
+                <w:color w:val="000000"/>
+                <w:sz w:val="22"/>
+                <w:szCs w:val="22"/>
+              </w:rPr>
+              <w:t>Costo Estimado</w:t>
+            </w:r>
+          </w:p>
+        </w:tc>
+        <w:tc>
+          <w:tcPr>
+            <w:tcW w:w="7080" w:type="dxa"/>
+            <w:tcBorders>
+              <w:top w:val="nil"/>
+              <w:left w:val="nil"/>
+              <w:bottom w:val="single" w:sz="4" w:space="0" w:color="auto"/>
+              <w:right w:val="single" w:sz="4" w:space="0" w:color="auto"/>
+            </w:tcBorders>
+            <w:shd w:val="clear" w:color="auto" w:fill="auto"/>
+            <w:noWrap/>
+            <w:vAlign w:val="bottom"/>
+            <w:hideMark/>
+          </w:tcPr>
+          <w:p>
+            <w:pPr>
+              <w:rPr>
+                <w:rFonts w:asciiTheme="minorHAnsi" w:hAnsiTheme="minorHAnsi" w:cstheme="minorHAnsi"/>
+                <w:color w:val="000000"/>
+              </w:rPr>
+            </w:pPr>
+            <w:r>
+              <w:rPr>
+                <w:rFonts w:asciiTheme="minorHAnsi" w:hAnsiTheme="minorHAnsi" w:cstheme="minorHAnsi"/>
+                <w:color w:val="000000"/>
+                <w:sz w:val="22"/>
+                <w:szCs w:val="22"/>
+              </w:rPr>
+              <w:t> </w:t>
+            </w:r>
+          </w:p>
+        </w:tc>
+      </w:tr>
+      <w:tr>
+        <w:trPr>
+          <w:trHeight w:val="319"/>
+        </w:trPr>
+        <w:tc>
+          <w:tcPr>
+            <w:tcW w:w="1810" w:type="dxa"/>
+            <w:tcBorders>
+              <w:top w:val="nil"/>
+              <w:left w:val="single" w:sz="4" w:space="0" w:color="auto"/>
+              <w:bottom w:val="single" w:sz="4" w:space="0" w:color="auto"/>
+              <w:right w:val="single" w:sz="4" w:space="0" w:color="auto"/>
+            </w:tcBorders>
+            <w:shd w:val="clear" w:color="auto" w:fill="auto"/>
+            <w:noWrap/>
+            <w:vAlign w:val="bottom"/>
+            <w:hideMark/>
+          </w:tcPr>
+          <w:p>
+            <w:pPr>
+              <w:rPr>
+                <w:rFonts w:asciiTheme="minorHAnsi" w:hAnsiTheme="minorHAnsi" w:cstheme="minorHAnsi"/>
+                <w:color w:val="000000"/>
+              </w:rPr>
+            </w:pPr>
+            <w:r>
+              <w:rPr>
+                <w:rFonts w:asciiTheme="minorHAnsi" w:hAnsiTheme="minorHAnsi" w:cstheme="minorHAnsi"/>
+                <w:color w:val="000000"/>
+                <w:sz w:val="22"/>
+                <w:szCs w:val="22"/>
+              </w:rPr>
+              <w:t>Recursos</w:t>
+            </w:r>
+          </w:p>
+        </w:tc>
+        <w:tc>
+          <w:tcPr>
+            <w:tcW w:w="7080" w:type="dxa"/>
+            <w:tcBorders>
+              <w:top w:val="nil"/>
+              <w:left w:val="nil"/>
+              <w:bottom w:val="single" w:sz="4" w:space="0" w:color="auto"/>
+              <w:right w:val="single" w:sz="4" w:space="0" w:color="auto"/>
+            </w:tcBorders>
+            <w:shd w:val="clear" w:color="auto" w:fill="auto"/>
+            <w:noWrap/>
+            <w:vAlign w:val="bottom"/>
+            <w:hideMark/>
+          </w:tcPr>
+          <w:p>
+            <w:pPr>
+              <w:pStyle w:val="Ttulo3"/>
+              <w:shd w:val="clear" w:color="auto" w:fill="FFFFFF"/>
+              <w:spacing w:before="0"/>
+              <w:rPr>
+                <w:rFonts w:asciiTheme="minorHAnsi" w:hAnsiTheme="minorHAnsi" w:cstheme="minorHAnsi"/>
+                <w:b w:val="0"/>
+                <w:bCs w:val="0"/>
+                <w:color w:val="000000"/>
+                <w:sz w:val="18"/>
+                <w:szCs w:val="18"/>
+                <w:lang w:val="en-US"/>
+              </w:rPr>
+            </w:pPr>
+            <w:r>
+              <w:rPr>
+                <w:rFonts w:asciiTheme="minorHAnsi" w:hAnsiTheme="minorHAnsi" w:cstheme="minorHAnsi"/>
+                <w:b w:val="0"/>
+                <w:color w:val="000000"/>
+                <w:sz w:val="22"/>
+                <w:szCs w:val="22"/>
+                <w:lang w:val="en-US"/>
+              </w:rPr>
+              <w:t>ASP.Net MVC3 SQL Server 2008</w:t>
+            </w:r>
+          </w:p>
+          <w:p>
+            <w:pPr>
+              <w:rPr>
+                <w:rFonts w:asciiTheme="minorHAnsi" w:hAnsiTheme="minorHAnsi" w:cstheme="minorHAnsi"/>
+                <w:color w:val="000000"/>
+                <w:lang w:val="en-US"/>
+              </w:rPr>
+            </w:pPr>
+          </w:p>
+        </w:tc>
+      </w:tr>
+    </w:tbl>
     <w:p>
       <w:pPr>
         <w:spacing w:before="100" w:beforeAutospacing="1" w:after="100" w:afterAutospacing="1"/>
@@ -20792,6 +22099,7 @@
           <w:color w:val="222222"/>
           <w:sz w:val="36"/>
           <w:szCs w:val="36"/>
+          <w:lang w:val="en-US"/>
         </w:rPr>
       </w:pPr>
     </w:p>
@@ -20806,6 +22114,7 @@
           <w:color w:val="222222"/>
           <w:sz w:val="36"/>
           <w:szCs w:val="36"/>
+          <w:lang w:val="en-US"/>
         </w:rPr>
       </w:pPr>
     </w:p>
@@ -20820,6 +22129,7 @@
           <w:color w:val="222222"/>
           <w:sz w:val="36"/>
           <w:szCs w:val="36"/>
+          <w:lang w:val="en-US"/>
         </w:rPr>
       </w:pPr>
     </w:p>
@@ -20834,71 +22144,9 @@
           <w:color w:val="222222"/>
           <w:sz w:val="36"/>
           <w:szCs w:val="36"/>
-        </w:rPr>
-      </w:pPr>
-      <w:r>
-        <w:rPr>
-          <w:rFonts w:asciiTheme="minorHAnsi" w:hAnsiTheme="minorHAnsi" w:cstheme="minorHAnsi"/>
-          <w:b/>
-          <w:noProof/>
-          <w:color w:val="222222"/>
-          <w:sz w:val="36"/>
-          <w:szCs w:val="36"/>
-        </w:rPr>
-        <w:drawing>
-          <wp:anchor distT="0" distB="0" distL="114300" distR="114300" simplePos="0" relativeHeight="251740160" behindDoc="1" locked="0" layoutInCell="1" allowOverlap="1">
-            <wp:simplePos x="0" y="0"/>
-            <wp:positionH relativeFrom="column">
-              <wp:posOffset>139700</wp:posOffset>
-            </wp:positionH>
-            <wp:positionV relativeFrom="paragraph">
-              <wp:posOffset>204470</wp:posOffset>
-            </wp:positionV>
-            <wp:extent cx="5601970" cy="2091055"/>
-            <wp:effectExtent l="19050" t="0" r="0" b="0"/>
-            <wp:wrapNone/>
-            <wp:docPr id="6" name="Imagen 2"/>
-            <wp:cNvGraphicFramePr>
-              <a:graphicFrameLocks xmlns:a="http://schemas.openxmlformats.org/drawingml/2006/main" noChangeAspect="1"/>
-            </wp:cNvGraphicFramePr>
-            <a:graphic xmlns:a="http://schemas.openxmlformats.org/drawingml/2006/main">
-              <a:graphicData uri="http://schemas.openxmlformats.org/drawingml/2006/picture">
-                <pic:pic xmlns:pic="http://schemas.openxmlformats.org/drawingml/2006/picture">
-                  <pic:nvPicPr>
-                    <pic:cNvPr id="0" name="Picture 2"/>
-                    <pic:cNvPicPr>
-                      <a:picLocks noChangeAspect="1" noChangeArrowheads="1"/>
-                    </pic:cNvPicPr>
-                  </pic:nvPicPr>
-                  <pic:blipFill>
-                    <a:blip r:embed="rId11"/>
-                    <a:srcRect/>
-                    <a:stretch>
-                      <a:fillRect/>
-                    </a:stretch>
-                  </pic:blipFill>
-                  <pic:spPr bwMode="auto">
-                    <a:xfrm>
-                      <a:off x="0" y="0"/>
-                      <a:ext cx="5601970" cy="2091055"/>
-                    </a:xfrm>
-                    <a:prstGeom prst="rect">
-                      <a:avLst/>
-                    </a:prstGeom>
-                    <a:noFill/>
-                    <a:ln w="9525">
-                      <a:noFill/>
-                      <a:miter lim="800000"/>
-                      <a:headEnd/>
-                      <a:tailEnd/>
-                    </a:ln>
-                  </pic:spPr>
-                </pic:pic>
-              </a:graphicData>
-            </a:graphic>
-          </wp:anchor>
-        </w:drawing>
-      </w:r>
+          <w:lang w:val="en-US"/>
+        </w:rPr>
+      </w:pPr>
     </w:p>
     <w:p>
       <w:pPr>
@@ -20911,6 +22159,7 @@
           <w:color w:val="222222"/>
           <w:sz w:val="36"/>
           <w:szCs w:val="36"/>
+          <w:lang w:val="en-US"/>
         </w:rPr>
       </w:pPr>
     </w:p>
@@ -20925,6 +22174,7 @@
           <w:color w:val="222222"/>
           <w:sz w:val="36"/>
           <w:szCs w:val="36"/>
+          <w:lang w:val="en-US"/>
         </w:rPr>
       </w:pPr>
     </w:p>
@@ -20939,6 +22189,7 @@
           <w:color w:val="222222"/>
           <w:sz w:val="36"/>
           <w:szCs w:val="36"/>
+          <w:lang w:val="en-US"/>
         </w:rPr>
       </w:pPr>
     </w:p>
@@ -20953,6 +22204,7 @@
           <w:color w:val="222222"/>
           <w:sz w:val="36"/>
           <w:szCs w:val="36"/>
+          <w:lang w:val="en-US"/>
         </w:rPr>
       </w:pPr>
     </w:p>
@@ -20967,71 +22219,9 @@
           <w:color w:val="222222"/>
           <w:sz w:val="36"/>
           <w:szCs w:val="36"/>
-        </w:rPr>
-      </w:pPr>
-      <w:r>
-        <w:rPr>
-          <w:rFonts w:asciiTheme="minorHAnsi" w:hAnsiTheme="minorHAnsi" w:cstheme="minorHAnsi"/>
-          <w:b/>
-          <w:noProof/>
-          <w:color w:val="222222"/>
-          <w:sz w:val="36"/>
-          <w:szCs w:val="36"/>
-        </w:rPr>
-        <w:drawing>
-          <wp:anchor distT="0" distB="0" distL="114300" distR="114300" simplePos="0" relativeHeight="251741184" behindDoc="1" locked="0" layoutInCell="1" allowOverlap="1">
-            <wp:simplePos x="0" y="0"/>
-            <wp:positionH relativeFrom="column">
-              <wp:posOffset>139562</wp:posOffset>
-            </wp:positionH>
-            <wp:positionV relativeFrom="paragraph">
-              <wp:posOffset>11706</wp:posOffset>
-            </wp:positionV>
-            <wp:extent cx="5602523" cy="1916264"/>
-            <wp:effectExtent l="19050" t="0" r="0" b="0"/>
-            <wp:wrapNone/>
-            <wp:docPr id="9" name="Imagen 3"/>
-            <wp:cNvGraphicFramePr>
-              <a:graphicFrameLocks xmlns:a="http://schemas.openxmlformats.org/drawingml/2006/main" noChangeAspect="1"/>
-            </wp:cNvGraphicFramePr>
-            <a:graphic xmlns:a="http://schemas.openxmlformats.org/drawingml/2006/main">
-              <a:graphicData uri="http://schemas.openxmlformats.org/drawingml/2006/picture">
-                <pic:pic xmlns:pic="http://schemas.openxmlformats.org/drawingml/2006/picture">
-                  <pic:nvPicPr>
-                    <pic:cNvPr id="0" name="Picture 3"/>
-                    <pic:cNvPicPr>
-                      <a:picLocks noChangeAspect="1" noChangeArrowheads="1"/>
-                    </pic:cNvPicPr>
-                  </pic:nvPicPr>
-                  <pic:blipFill>
-                    <a:blip r:embed="rId12"/>
-                    <a:srcRect/>
-                    <a:stretch>
-                      <a:fillRect/>
-                    </a:stretch>
-                  </pic:blipFill>
-                  <pic:spPr bwMode="auto">
-                    <a:xfrm>
-                      <a:off x="0" y="0"/>
-                      <a:ext cx="5602523" cy="1916264"/>
-                    </a:xfrm>
-                    <a:prstGeom prst="rect">
-                      <a:avLst/>
-                    </a:prstGeom>
-                    <a:noFill/>
-                    <a:ln w="9525">
-                      <a:noFill/>
-                      <a:miter lim="800000"/>
-                      <a:headEnd/>
-                      <a:tailEnd/>
-                    </a:ln>
-                  </pic:spPr>
-                </pic:pic>
-              </a:graphicData>
-            </a:graphic>
-          </wp:anchor>
-        </w:drawing>
-      </w:r>
+          <w:lang w:val="en-US"/>
+        </w:rPr>
+      </w:pPr>
     </w:p>
     <w:p>
       <w:pPr>
@@ -21044,6 +22234,7 @@
           <w:color w:val="222222"/>
           <w:sz w:val="36"/>
           <w:szCs w:val="36"/>
+          <w:lang w:val="en-US"/>
         </w:rPr>
       </w:pPr>
     </w:p>
@@ -21058,6 +22249,7 @@
           <w:color w:val="222222"/>
           <w:sz w:val="36"/>
           <w:szCs w:val="36"/>
+          <w:lang w:val="en-US"/>
         </w:rPr>
       </w:pPr>
     </w:p>
@@ -21072,6 +22264,7 @@
           <w:color w:val="222222"/>
           <w:sz w:val="36"/>
           <w:szCs w:val="36"/>
+          <w:lang w:val="en-US"/>
         </w:rPr>
       </w:pPr>
     </w:p>
@@ -21086,71 +22279,9 @@
           <w:color w:val="222222"/>
           <w:sz w:val="36"/>
           <w:szCs w:val="36"/>
-        </w:rPr>
-      </w:pPr>
-      <w:r>
-        <w:rPr>
-          <w:rFonts w:asciiTheme="minorHAnsi" w:hAnsiTheme="minorHAnsi" w:cstheme="minorHAnsi"/>
-          <w:b/>
-          <w:noProof/>
-          <w:color w:val="222222"/>
-          <w:sz w:val="36"/>
-          <w:szCs w:val="36"/>
-        </w:rPr>
-        <w:drawing>
-          <wp:anchor distT="0" distB="0" distL="114300" distR="114300" simplePos="0" relativeHeight="251742208" behindDoc="1" locked="0" layoutInCell="1" allowOverlap="1">
-            <wp:simplePos x="0" y="0"/>
-            <wp:positionH relativeFrom="column">
-              <wp:posOffset>123659</wp:posOffset>
-            </wp:positionH>
-            <wp:positionV relativeFrom="paragraph">
-              <wp:posOffset>100440</wp:posOffset>
-            </wp:positionV>
-            <wp:extent cx="5602523" cy="2083242"/>
-            <wp:effectExtent l="19050" t="0" r="0" b="0"/>
-            <wp:wrapNone/>
-            <wp:docPr id="10" name="Imagen 4"/>
-            <wp:cNvGraphicFramePr>
-              <a:graphicFrameLocks xmlns:a="http://schemas.openxmlformats.org/drawingml/2006/main" noChangeAspect="1"/>
-            </wp:cNvGraphicFramePr>
-            <a:graphic xmlns:a="http://schemas.openxmlformats.org/drawingml/2006/main">
-              <a:graphicData uri="http://schemas.openxmlformats.org/drawingml/2006/picture">
-                <pic:pic xmlns:pic="http://schemas.openxmlformats.org/drawingml/2006/picture">
-                  <pic:nvPicPr>
-                    <pic:cNvPr id="0" name="Picture 4"/>
-                    <pic:cNvPicPr>
-                      <a:picLocks noChangeAspect="1" noChangeArrowheads="1"/>
-                    </pic:cNvPicPr>
-                  </pic:nvPicPr>
-                  <pic:blipFill>
-                    <a:blip r:embed="rId13"/>
-                    <a:srcRect/>
-                    <a:stretch>
-                      <a:fillRect/>
-                    </a:stretch>
-                  </pic:blipFill>
-                  <pic:spPr bwMode="auto">
-                    <a:xfrm>
-                      <a:off x="0" y="0"/>
-                      <a:ext cx="5602523" cy="2083242"/>
-                    </a:xfrm>
-                    <a:prstGeom prst="rect">
-                      <a:avLst/>
-                    </a:prstGeom>
-                    <a:noFill/>
-                    <a:ln w="9525">
-                      <a:noFill/>
-                      <a:miter lim="800000"/>
-                      <a:headEnd/>
-                      <a:tailEnd/>
-                    </a:ln>
-                  </pic:spPr>
-                </pic:pic>
-              </a:graphicData>
-            </a:graphic>
-          </wp:anchor>
-        </w:drawing>
-      </w:r>
+          <w:lang w:val="en-US"/>
+        </w:rPr>
+      </w:pPr>
     </w:p>
     <w:p>
       <w:pPr>
@@ -21163,6 +22294,7 @@
           <w:color w:val="222222"/>
           <w:sz w:val="36"/>
           <w:szCs w:val="36"/>
+          <w:lang w:val="en-US"/>
         </w:rPr>
       </w:pPr>
     </w:p>
@@ -21177,6 +22309,7 @@
           <w:color w:val="222222"/>
           <w:sz w:val="36"/>
           <w:szCs w:val="36"/>
+          <w:lang w:val="en-US"/>
         </w:rPr>
       </w:pPr>
     </w:p>
@@ -21191,6 +22324,7 @@
           <w:color w:val="222222"/>
           <w:sz w:val="36"/>
           <w:szCs w:val="36"/>
+          <w:lang w:val="en-US"/>
         </w:rPr>
       </w:pPr>
     </w:p>
@@ -21207,79 +22341,17 @@
           <w:color w:val="222222"/>
           <w:sz w:val="36"/>
           <w:szCs w:val="36"/>
+          <w:lang w:val="en-US"/>
         </w:rPr>
       </w:pPr>
       <w:r>
         <w:rPr>
           <w:rFonts w:asciiTheme="minorHAnsi" w:hAnsiTheme="minorHAnsi" w:cstheme="minorHAnsi"/>
           <w:b/>
-          <w:noProof/>
           <w:color w:val="222222"/>
           <w:sz w:val="36"/>
           <w:szCs w:val="36"/>
-        </w:rPr>
-        <w:lastRenderedPageBreak/>
-        <w:drawing>
-          <wp:anchor distT="0" distB="0" distL="114300" distR="114300" simplePos="0" relativeHeight="251743232" behindDoc="1" locked="0" layoutInCell="1" allowOverlap="1">
-            <wp:simplePos x="0" y="0"/>
-            <wp:positionH relativeFrom="column">
-              <wp:posOffset>19685</wp:posOffset>
-            </wp:positionH>
-            <wp:positionV relativeFrom="paragraph">
-              <wp:posOffset>-337820</wp:posOffset>
-            </wp:positionV>
-            <wp:extent cx="5601970" cy="1939925"/>
-            <wp:effectExtent l="19050" t="0" r="0" b="0"/>
-            <wp:wrapNone/>
-            <wp:docPr id="11" name="Imagen 5"/>
-            <wp:cNvGraphicFramePr>
-              <a:graphicFrameLocks xmlns:a="http://schemas.openxmlformats.org/drawingml/2006/main" noChangeAspect="1"/>
-            </wp:cNvGraphicFramePr>
-            <a:graphic xmlns:a="http://schemas.openxmlformats.org/drawingml/2006/main">
-              <a:graphicData uri="http://schemas.openxmlformats.org/drawingml/2006/picture">
-                <pic:pic xmlns:pic="http://schemas.openxmlformats.org/drawingml/2006/picture">
-                  <pic:nvPicPr>
-                    <pic:cNvPr id="0" name="Picture 5"/>
-                    <pic:cNvPicPr>
-                      <a:picLocks noChangeAspect="1" noChangeArrowheads="1"/>
-                    </pic:cNvPicPr>
-                  </pic:nvPicPr>
-                  <pic:blipFill>
-                    <a:blip r:embed="rId14"/>
-                    <a:srcRect/>
-                    <a:stretch>
-                      <a:fillRect/>
-                    </a:stretch>
-                  </pic:blipFill>
-                  <pic:spPr bwMode="auto">
-                    <a:xfrm>
-                      <a:off x="0" y="0"/>
-                      <a:ext cx="5601970" cy="1939925"/>
-                    </a:xfrm>
-                    <a:prstGeom prst="rect">
-                      <a:avLst/>
-                    </a:prstGeom>
-                    <a:noFill/>
-                    <a:ln w="9525">
-                      <a:noFill/>
-                      <a:miter lim="800000"/>
-                      <a:headEnd/>
-                      <a:tailEnd/>
-                    </a:ln>
-                  </pic:spPr>
-                </pic:pic>
-              </a:graphicData>
-            </a:graphic>
-          </wp:anchor>
-        </w:drawing>
-      </w:r>
-      <w:r>
-        <w:rPr>
-          <w:rFonts w:asciiTheme="minorHAnsi" w:hAnsiTheme="minorHAnsi" w:cstheme="minorHAnsi"/>
-          <w:b/>
-          <w:color w:val="222222"/>
-          <w:sz w:val="36"/>
-          <w:szCs w:val="36"/>
+          <w:lang w:val="en-US"/>
         </w:rPr>
         <w:tab/>
       </w:r>
@@ -21295,6 +22367,7 @@
           <w:color w:val="222222"/>
           <w:sz w:val="36"/>
           <w:szCs w:val="36"/>
+          <w:lang w:val="en-US"/>
         </w:rPr>
       </w:pPr>
     </w:p>
@@ -21309,6 +22382,7 @@
           <w:color w:val="222222"/>
           <w:sz w:val="36"/>
           <w:szCs w:val="36"/>
+          <w:lang w:val="en-US"/>
         </w:rPr>
       </w:pPr>
     </w:p>
@@ -21323,71 +22397,9 @@
           <w:color w:val="222222"/>
           <w:sz w:val="36"/>
           <w:szCs w:val="36"/>
-        </w:rPr>
-      </w:pPr>
-      <w:r>
-        <w:rPr>
-          <w:rFonts w:asciiTheme="minorHAnsi" w:hAnsiTheme="minorHAnsi" w:cstheme="minorHAnsi"/>
-          <w:b/>
-          <w:noProof/>
-          <w:color w:val="222222"/>
-          <w:sz w:val="36"/>
-          <w:szCs w:val="36"/>
-        </w:rPr>
-        <w:drawing>
-          <wp:anchor distT="0" distB="0" distL="114300" distR="114300" simplePos="0" relativeHeight="251744256" behindDoc="1" locked="0" layoutInCell="1" allowOverlap="1">
-            <wp:simplePos x="0" y="0"/>
-            <wp:positionH relativeFrom="column">
-              <wp:posOffset>19685</wp:posOffset>
-            </wp:positionH>
-            <wp:positionV relativeFrom="paragraph">
-              <wp:posOffset>232410</wp:posOffset>
-            </wp:positionV>
-            <wp:extent cx="5601970" cy="2114550"/>
-            <wp:effectExtent l="19050" t="0" r="0" b="0"/>
-            <wp:wrapNone/>
-            <wp:docPr id="12" name="Imagen 6"/>
-            <wp:cNvGraphicFramePr>
-              <a:graphicFrameLocks xmlns:a="http://schemas.openxmlformats.org/drawingml/2006/main" noChangeAspect="1"/>
-            </wp:cNvGraphicFramePr>
-            <a:graphic xmlns:a="http://schemas.openxmlformats.org/drawingml/2006/main">
-              <a:graphicData uri="http://schemas.openxmlformats.org/drawingml/2006/picture">
-                <pic:pic xmlns:pic="http://schemas.openxmlformats.org/drawingml/2006/picture">
-                  <pic:nvPicPr>
-                    <pic:cNvPr id="0" name="Picture 6"/>
-                    <pic:cNvPicPr>
-                      <a:picLocks noChangeAspect="1" noChangeArrowheads="1"/>
-                    </pic:cNvPicPr>
-                  </pic:nvPicPr>
-                  <pic:blipFill>
-                    <a:blip r:embed="rId15"/>
-                    <a:srcRect/>
-                    <a:stretch>
-                      <a:fillRect/>
-                    </a:stretch>
-                  </pic:blipFill>
-                  <pic:spPr bwMode="auto">
-                    <a:xfrm>
-                      <a:off x="0" y="0"/>
-                      <a:ext cx="5601970" cy="2114550"/>
-                    </a:xfrm>
-                    <a:prstGeom prst="rect">
-                      <a:avLst/>
-                    </a:prstGeom>
-                    <a:noFill/>
-                    <a:ln w="9525">
-                      <a:noFill/>
-                      <a:miter lim="800000"/>
-                      <a:headEnd/>
-                      <a:tailEnd/>
-                    </a:ln>
-                  </pic:spPr>
-                </pic:pic>
-              </a:graphicData>
-            </a:graphic>
-          </wp:anchor>
-        </w:drawing>
-      </w:r>
+          <w:lang w:val="en-US"/>
+        </w:rPr>
+      </w:pPr>
     </w:p>
     <w:p>
       <w:pPr>
@@ -21400,6 +22412,7 @@
           <w:color w:val="222222"/>
           <w:sz w:val="36"/>
           <w:szCs w:val="36"/>
+          <w:lang w:val="en-US"/>
         </w:rPr>
       </w:pPr>
     </w:p>
@@ -21414,6 +22427,7 @@
           <w:color w:val="222222"/>
           <w:sz w:val="36"/>
           <w:szCs w:val="36"/>
+          <w:lang w:val="en-US"/>
         </w:rPr>
       </w:pPr>
     </w:p>
@@ -21428,6 +22442,7 @@
           <w:color w:val="222222"/>
           <w:sz w:val="36"/>
           <w:szCs w:val="36"/>
+          <w:lang w:val="en-US"/>
         </w:rPr>
       </w:pPr>
     </w:p>
@@ -21442,6 +22457,7 @@
           <w:color w:val="222222"/>
           <w:sz w:val="36"/>
           <w:szCs w:val="36"/>
+          <w:lang w:val="en-US"/>
         </w:rPr>
       </w:pPr>
     </w:p>
@@ -21456,71 +22472,9 @@
           <w:color w:val="222222"/>
           <w:sz w:val="36"/>
           <w:szCs w:val="36"/>
-        </w:rPr>
-      </w:pPr>
-      <w:r>
-        <w:rPr>
-          <w:rFonts w:asciiTheme="minorHAnsi" w:hAnsiTheme="minorHAnsi" w:cstheme="minorHAnsi"/>
-          <w:b/>
-          <w:noProof/>
-          <w:color w:val="222222"/>
-          <w:sz w:val="36"/>
-          <w:szCs w:val="36"/>
-        </w:rPr>
-        <w:drawing>
-          <wp:anchor distT="0" distB="0" distL="114300" distR="114300" simplePos="0" relativeHeight="251745280" behindDoc="1" locked="0" layoutInCell="1" allowOverlap="1">
-            <wp:simplePos x="0" y="0"/>
-            <wp:positionH relativeFrom="column">
-              <wp:posOffset>20292</wp:posOffset>
-            </wp:positionH>
-            <wp:positionV relativeFrom="paragraph">
-              <wp:posOffset>-856</wp:posOffset>
-            </wp:positionV>
-            <wp:extent cx="5602523" cy="2099144"/>
-            <wp:effectExtent l="19050" t="0" r="0" b="0"/>
-            <wp:wrapNone/>
-            <wp:docPr id="14" name="Imagen 7"/>
-            <wp:cNvGraphicFramePr>
-              <a:graphicFrameLocks xmlns:a="http://schemas.openxmlformats.org/drawingml/2006/main" noChangeAspect="1"/>
-            </wp:cNvGraphicFramePr>
-            <a:graphic xmlns:a="http://schemas.openxmlformats.org/drawingml/2006/main">
-              <a:graphicData uri="http://schemas.openxmlformats.org/drawingml/2006/picture">
-                <pic:pic xmlns:pic="http://schemas.openxmlformats.org/drawingml/2006/picture">
-                  <pic:nvPicPr>
-                    <pic:cNvPr id="0" name="Picture 7"/>
-                    <pic:cNvPicPr>
-                      <a:picLocks noChangeAspect="1" noChangeArrowheads="1"/>
-                    </pic:cNvPicPr>
-                  </pic:nvPicPr>
-                  <pic:blipFill>
-                    <a:blip r:embed="rId16"/>
-                    <a:srcRect/>
-                    <a:stretch>
-                      <a:fillRect/>
-                    </a:stretch>
-                  </pic:blipFill>
-                  <pic:spPr bwMode="auto">
-                    <a:xfrm>
-                      <a:off x="0" y="0"/>
-                      <a:ext cx="5602523" cy="2099144"/>
-                    </a:xfrm>
-                    <a:prstGeom prst="rect">
-                      <a:avLst/>
-                    </a:prstGeom>
-                    <a:noFill/>
-                    <a:ln w="9525">
-                      <a:noFill/>
-                      <a:miter lim="800000"/>
-                      <a:headEnd/>
-                      <a:tailEnd/>
-                    </a:ln>
-                  </pic:spPr>
-                </pic:pic>
-              </a:graphicData>
-            </a:graphic>
-          </wp:anchor>
-        </w:drawing>
-      </w:r>
+          <w:lang w:val="en-US"/>
+        </w:rPr>
+      </w:pPr>
     </w:p>
     <w:p>
       <w:pPr>
@@ -21533,6 +22487,7 @@
           <w:color w:val="222222"/>
           <w:sz w:val="36"/>
           <w:szCs w:val="36"/>
+          <w:lang w:val="en-US"/>
         </w:rPr>
       </w:pPr>
     </w:p>
@@ -21547,6 +22502,7 @@
           <w:color w:val="222222"/>
           <w:sz w:val="36"/>
           <w:szCs w:val="36"/>
+          <w:lang w:val="en-US"/>
         </w:rPr>
       </w:pPr>
     </w:p>
@@ -21561,6 +22517,7 @@
           <w:color w:val="222222"/>
           <w:sz w:val="36"/>
           <w:szCs w:val="36"/>
+          <w:lang w:val="en-US"/>
         </w:rPr>
       </w:pPr>
     </w:p>
@@ -21575,71 +22532,9 @@
           <w:color w:val="222222"/>
           <w:sz w:val="36"/>
           <w:szCs w:val="36"/>
-        </w:rPr>
-      </w:pPr>
-      <w:r>
-        <w:rPr>
-          <w:rFonts w:asciiTheme="minorHAnsi" w:hAnsiTheme="minorHAnsi" w:cstheme="minorHAnsi"/>
-          <w:b/>
-          <w:noProof/>
-          <w:color w:val="222222"/>
-          <w:sz w:val="36"/>
-          <w:szCs w:val="36"/>
-        </w:rPr>
-        <w:drawing>
-          <wp:anchor distT="0" distB="0" distL="114300" distR="114300" simplePos="0" relativeHeight="251746304" behindDoc="1" locked="0" layoutInCell="1" allowOverlap="1">
-            <wp:simplePos x="0" y="0"/>
-            <wp:positionH relativeFrom="column">
-              <wp:posOffset>1109621</wp:posOffset>
-            </wp:positionH>
-            <wp:positionV relativeFrom="paragraph">
-              <wp:posOffset>273589</wp:posOffset>
-            </wp:positionV>
-            <wp:extent cx="3457271" cy="2393343"/>
-            <wp:effectExtent l="19050" t="0" r="0" b="0"/>
-            <wp:wrapNone/>
-            <wp:docPr id="15" name="Imagen 8"/>
-            <wp:cNvGraphicFramePr>
-              <a:graphicFrameLocks xmlns:a="http://schemas.openxmlformats.org/drawingml/2006/main" noChangeAspect="1"/>
-            </wp:cNvGraphicFramePr>
-            <a:graphic xmlns:a="http://schemas.openxmlformats.org/drawingml/2006/main">
-              <a:graphicData uri="http://schemas.openxmlformats.org/drawingml/2006/picture">
-                <pic:pic xmlns:pic="http://schemas.openxmlformats.org/drawingml/2006/picture">
-                  <pic:nvPicPr>
-                    <pic:cNvPr id="0" name="Picture 8"/>
-                    <pic:cNvPicPr>
-                      <a:picLocks noChangeAspect="1" noChangeArrowheads="1"/>
-                    </pic:cNvPicPr>
-                  </pic:nvPicPr>
-                  <pic:blipFill>
-                    <a:blip r:embed="rId17"/>
-                    <a:srcRect/>
-                    <a:stretch>
-                      <a:fillRect/>
-                    </a:stretch>
-                  </pic:blipFill>
-                  <pic:spPr bwMode="auto">
-                    <a:xfrm>
-                      <a:off x="0" y="0"/>
-                      <a:ext cx="3457271" cy="2393343"/>
-                    </a:xfrm>
-                    <a:prstGeom prst="rect">
-                      <a:avLst/>
-                    </a:prstGeom>
-                    <a:noFill/>
-                    <a:ln w="9525">
-                      <a:noFill/>
-                      <a:miter lim="800000"/>
-                      <a:headEnd/>
-                      <a:tailEnd/>
-                    </a:ln>
-                  </pic:spPr>
-                </pic:pic>
-              </a:graphicData>
-            </a:graphic>
-          </wp:anchor>
-        </w:drawing>
-      </w:r>
+          <w:lang w:val="en-US"/>
+        </w:rPr>
+      </w:pPr>
     </w:p>
     <w:p>
       <w:pPr>
@@ -21652,6 +22547,7 @@
           <w:color w:val="222222"/>
           <w:sz w:val="36"/>
           <w:szCs w:val="36"/>
+          <w:lang w:val="en-US"/>
         </w:rPr>
       </w:pPr>
     </w:p>
@@ -21666,6 +22562,7 @@
           <w:color w:val="222222"/>
           <w:sz w:val="36"/>
           <w:szCs w:val="36"/>
+          <w:lang w:val="en-US"/>
         </w:rPr>
       </w:pPr>
     </w:p>
@@ -21680,6 +22577,7 @@
           <w:color w:val="222222"/>
           <w:sz w:val="36"/>
           <w:szCs w:val="36"/>
+          <w:lang w:val="en-US"/>
         </w:rPr>
       </w:pPr>
     </w:p>
@@ -21694,6 +22592,7 @@
           <w:color w:val="222222"/>
           <w:sz w:val="36"/>
           <w:szCs w:val="36"/>
+          <w:lang w:val="en-US"/>
         </w:rPr>
       </w:pPr>
     </w:p>
@@ -21718,7 +22617,6 @@
           <w:sz w:val="36"/>
           <w:szCs w:val="36"/>
         </w:rPr>
-        <w:lastRenderedPageBreak/>
         <w:t>Curriculums Vitae</w:t>
       </w:r>
     </w:p>
@@ -21941,6 +22839,7 @@
           <w:color w:val="222222"/>
           <w:u w:val="single"/>
         </w:rPr>
+        <w:lastRenderedPageBreak/>
         <w:t>Experiencia y Formación Laboral:</w:t>
       </w:r>
     </w:p>
@@ -22212,7 +23111,6 @@
           <w:rFonts w:asciiTheme="minorHAnsi" w:hAnsiTheme="minorHAnsi" w:cstheme="minorHAnsi"/>
           <w:color w:val="222222"/>
         </w:rPr>
-        <w:lastRenderedPageBreak/>
         <w:t xml:space="preserve">RID Software (2011-Actualidad): Ingeniero de Software, programación en lenguajes tales como, HTML, C/C++ y desempeño en tareas de configuración de sistemas operativos basados en GNU/Linux.  </w:t>
       </w:r>
     </w:p>
@@ -22561,8 +23459,8 @@
     </w:p>
     <w:p/>
     <w:sectPr>
-      <w:headerReference w:type="default" r:id="rId18"/>
-      <w:footerReference w:type="default" r:id="rId19"/>
+      <w:headerReference w:type="default" r:id="rId10"/>
+      <w:footerReference w:type="default" r:id="rId11"/>
       <w:pgSz w:w="12240" w:h="15840"/>
       <w:pgMar w:top="1417" w:right="1701" w:bottom="1417" w:left="1701" w:header="283" w:footer="510" w:gutter="0"/>
       <w:cols w:space="708"/>
@@ -22696,7 +23594,7 @@
                     <w:noProof/>
                     <w:color w:val="4F81BD"/>
                   </w:rPr>
-                  <w:t>5</w:t>
+                  <w:t>22</w:t>
                 </w:r>
                 <w:r>
                   <w:rPr>
@@ -22750,6 +23648,7 @@
     <w:r>
       <w:rPr>
         <w:noProof/>
+        <w:lang w:val="es-ES" w:eastAsia="es-ES"/>
       </w:rPr>
       <w:drawing>
         <wp:anchor distT="0" distB="0" distL="114300" distR="114300" simplePos="0" relativeHeight="251661312" behindDoc="1" locked="0" layoutInCell="1" allowOverlap="1">

</xml_diff>

<commit_message>
Se actualizo Inofrme y WBS
</commit_message>
<xml_diff>
--- a/Proyecto final/Informes/InformePrelimarFinal.docx
+++ b/Proyecto final/Informes/InformePrelimarFinal.docx
@@ -2289,7 +2289,15 @@
           <w:sz w:val="28"/>
           <w:szCs w:val="28"/>
         </w:rPr>
-        <w:t>ulum vitae</w:t>
+        <w:t>ulum V</w:t>
+      </w:r>
+      <w:r>
+        <w:rPr>
+          <w:rFonts w:asciiTheme="minorHAnsi" w:hAnsiTheme="minorHAnsi" w:cstheme="minorHAnsi"/>
+          <w:sz w:val="28"/>
+          <w:szCs w:val="28"/>
+        </w:rPr>
+        <w:t>itae</w:t>
       </w:r>
       <w:r>
         <w:rPr>
@@ -6105,7 +6113,7 @@
           <w:color w:val="222222"/>
         </w:rPr>
         <w:br/>
-        <w:t xml:space="preserve">En función de los resultados obtenidos de las investigaciones involucradas en la captura de datos se debe analizar la posibilidad de satisfacer todos los alcances propuestos en el proyecto. En caso de no lograrse dicho objetivo, se toma como alternativa la posibilidad de redefinir los  alcances, y/o modificarlos en caso de ser  no factibles. Pero la elección de redefinir o eliminar y reemplazar un alcance está </w:t>
+        <w:t xml:space="preserve">En función de los resultados obtenidos de las investigaciones involucradas en la captura de datos se debe analizar la posibilidad de satisfacer todos los alcances propuestos en el proyecto. En caso de no lograrse dicho objetivo, se toma como alternativa la posibilidad de redefinir los  alcances, y/o modificarlos en caso de ser  </w:t>
       </w:r>
       <w:r>
         <w:rPr>
@@ -6113,7 +6121,7 @@
           <w:color w:val="222222"/>
         </w:rPr>
         <w:lastRenderedPageBreak/>
-        <w:t>determinada por el grado de impacto del mismo en el proyecto. Por lo que se realizará una evaluación detallada en cada alcance que pudiera verse afectado y se informará respectivamente de dicha modificación.</w:t>
+        <w:t>no factibles. Pero la elección de redefinir o eliminar y reemplazar un alcance está determinada por el grado de impacto del mismo en el proyecto. Por lo que se realizará una evaluación detallada en cada alcance que pudiera verse afectado y se informará respectivamente de dicha modificación.</w:t>
       </w:r>
     </w:p>
     <w:p>
@@ -8073,6 +8081,21 @@
         </w:rPr>
         <w:t>Se podría luego mejorando los algoritmos de reconocimiento, reconocer marcas, gestos faciales, y otros elementos de análisis que podrían generar nuevas posibilidades de captar nuevos datos y así procesarlos para obtener nuevos documentos de análisis de información para realizar estudios de mercado.</w:t>
       </w:r>
+    </w:p>
+    <w:p>
+      <w:pPr>
+        <w:spacing w:before="100" w:beforeAutospacing="1" w:after="100" w:afterAutospacing="1"/>
+        <w:jc w:val="center"/>
+        <w:textAlignment w:val="baseline"/>
+        <w:rPr>
+          <w:rFonts w:asciiTheme="minorHAnsi" w:hAnsiTheme="minorHAnsi" w:cstheme="minorHAnsi"/>
+          <w:b/>
+          <w:bCs/>
+          <w:color w:val="222222"/>
+          <w:sz w:val="32"/>
+          <w:szCs w:val="32"/>
+        </w:rPr>
+      </w:pPr>
     </w:p>
     <w:p>
       <w:pPr>
@@ -8733,6 +8756,7 @@
           <w:noProof/>
           <w:lang w:val="es-ES" w:eastAsia="es-ES"/>
         </w:rPr>
+        <w:lastRenderedPageBreak/>
         <w:pict>
           <v:shape id="_x0000_s1110" type="#_x0000_t202" style="position:absolute;left:0;text-align:left;margin-left:4.9pt;margin-top:10.35pt;width:228.75pt;height:36.9pt;z-index:251738112" fillcolor="#fabf8f" strokecolor="#f79646" strokeweight="1pt">
             <v:fill color2="#f79646" focus="50%" type="gradient"/>
@@ -8864,7 +8888,6 @@
           <w:noProof/>
           <w:lang w:val="es-ES" w:eastAsia="es-ES"/>
         </w:rPr>
-        <w:lastRenderedPageBreak/>
         <w:pict>
           <v:shape id="_x0000_s1115" type="#_x0000_t202" style="position:absolute;left:0;text-align:left;margin-left:102.8pt;margin-top:17.2pt;width:327.4pt;height:37.55pt;z-index:251743232">
             <v:textbox style="mso-next-textbox:#_x0000_s1115">
@@ -8950,7 +8973,6 @@
       <w:pPr>
         <w:spacing w:before="100" w:beforeAutospacing="1" w:after="100" w:afterAutospacing="1"/>
         <w:ind w:left="1440"/>
-        <w:jc w:val="center"/>
         <w:textAlignment w:val="baseline"/>
         <w:rPr>
           <w:rFonts w:asciiTheme="minorHAnsi" w:hAnsiTheme="minorHAnsi" w:cstheme="minorHAnsi"/>
@@ -9092,53 +9114,6 @@
           <w:szCs w:val="32"/>
         </w:rPr>
       </w:pPr>
-      <w:r>
-        <w:rPr>
-          <w:rFonts w:asciiTheme="minorHAnsi" w:hAnsiTheme="minorHAnsi" w:cstheme="minorHAnsi"/>
-          <w:noProof/>
-        </w:rPr>
-        <w:pict>
-          <v:shape id="_x0000_s1063" type="#_x0000_t32" style="position:absolute;left:0;text-align:left;margin-left:-40pt;margin-top:11.35pt;width:1.1pt;height:590.05pt;flip:x;z-index:251698176" o:connectortype="straight"/>
-        </w:pict>
-      </w:r>
-      <w:r>
-        <w:rPr>
-          <w:rFonts w:asciiTheme="minorHAnsi" w:hAnsiTheme="minorHAnsi" w:cstheme="minorHAnsi"/>
-          <w:noProof/>
-        </w:rPr>
-        <w:pict>
-          <v:shape id="_x0000_s1057" type="#_x0000_t32" style="position:absolute;left:0;text-align:left;margin-left:-38.9pt;margin-top:22.4pt;width:25.4pt;height:.05pt;z-index:251692032" o:connectortype="straight"/>
-        </w:pict>
-      </w:r>
-      <w:r>
-        <w:rPr>
-          <w:rFonts w:asciiTheme="minorHAnsi" w:hAnsiTheme="minorHAnsi" w:cstheme="minorHAnsi"/>
-          <w:noProof/>
-        </w:rPr>
-        <w:pict>
-          <v:shape id="_x0000_s1056" type="#_x0000_t202" style="position:absolute;left:0;text-align:left;margin-left:-12.5pt;margin-top:11.35pt;width:271.8pt;height:24.75pt;z-index:251691008" fillcolor="#fabf8f" strokecolor="#f79646" strokeweight="1pt">
-            <v:fill color2="#f79646" focus="50%" type="gradient"/>
-            <v:shadow on="t" type="perspective" color="#974706" offset="1pt" offset2="-3pt"/>
-            <v:textbox style="mso-next-textbox:#_x0000_s1056">
-              <w:txbxContent>
-                <w:p>
-                  <w:pPr>
-                    <w:rPr>
-                      <w:rFonts w:asciiTheme="minorHAnsi" w:hAnsiTheme="minorHAnsi" w:cstheme="minorHAnsi"/>
-                    </w:rPr>
-                  </w:pPr>
-                  <w:r>
-                    <w:rPr>
-                      <w:rFonts w:asciiTheme="minorHAnsi" w:hAnsiTheme="minorHAnsi" w:cstheme="minorHAnsi"/>
-                    </w:rPr>
-                    <w:t>Reconocimiento e Interpretación de los objetos</w:t>
-                  </w:r>
-                </w:p>
-              </w:txbxContent>
-            </v:textbox>
-          </v:shape>
-        </w:pict>
-      </w:r>
     </w:p>
     <w:p>
       <w:pPr>
@@ -9786,7 +9761,6 @@
           <w:sz w:val="32"/>
           <w:szCs w:val="32"/>
         </w:rPr>
-        <w:lastRenderedPageBreak/>
         <w:pict>
           <v:shape id="_x0000_s1089" type="#_x0000_t32" style="position:absolute;left:0;text-align:left;margin-left:59pt;margin-top:61.4pt;width:37.6pt;height:0;z-index:251725824" o:connectortype="straight"/>
         </w:pict>

</xml_diff>

<commit_message>
Nuevo modelo de negocio agregado
</commit_message>
<xml_diff>
--- a/Proyecto final/Informes/InformePrelimarFinal.docx
+++ b/Proyecto final/Informes/InformePrelimarFinal.docx
@@ -2548,13 +2548,31 @@
         <w:rPr>
           <w:rFonts w:asciiTheme="minorHAnsi" w:hAnsiTheme="minorHAnsi" w:cstheme="minorHAnsi"/>
         </w:rPr>
-        <w:t>El sistema a desarrollar implementará captura de imágenes a través a del dispositivo de captura Microsoft Kinect. El mismo proveerá todo el proceso de cap</w:t>
-      </w:r>
-      <w:r>
-        <w:rPr>
-          <w:rFonts w:asciiTheme="minorHAnsi" w:hAnsiTheme="minorHAnsi" w:cstheme="minorHAnsi"/>
-        </w:rPr>
-        <w:t>tura de datos, teniendo</w:t>
+        <w:t>El sistema a desarrollar implementar</w:t>
+      </w:r>
+      <w:r>
+        <w:rPr>
+          <w:rFonts w:asciiTheme="minorHAnsi" w:hAnsiTheme="minorHAnsi" w:cstheme="minorHAnsi"/>
+        </w:rPr>
+        <w:t>á captura de imágenes a través</w:t>
+      </w:r>
+      <w:r>
+        <w:rPr>
+          <w:rFonts w:asciiTheme="minorHAnsi" w:hAnsiTheme="minorHAnsi" w:cstheme="minorHAnsi"/>
+        </w:rPr>
+        <w:t xml:space="preserve"> del dispositivo de Microsoft Kinect. El mismo proveerá todo el proceso de </w:t>
+      </w:r>
+      <w:r>
+        <w:rPr>
+          <w:rFonts w:asciiTheme="minorHAnsi" w:hAnsiTheme="minorHAnsi" w:cstheme="minorHAnsi"/>
+        </w:rPr>
+        <w:t>toma</w:t>
+      </w:r>
+      <w:r>
+        <w:rPr>
+          <w:rFonts w:asciiTheme="minorHAnsi" w:hAnsiTheme="minorHAnsi" w:cstheme="minorHAnsi"/>
+        </w:rPr>
+        <w:t xml:space="preserve"> de datos, teniendo</w:t>
       </w:r>
       <w:r>
         <w:rPr>
@@ -2610,7 +2628,7 @@
         <w:rPr>
           <w:rFonts w:asciiTheme="minorHAnsi" w:hAnsiTheme="minorHAnsi" w:cstheme="minorHAnsi"/>
         </w:rPr>
-        <w:t xml:space="preserve">Para realizar el desarrollo del proyecto se implementará la metodología de desarrollo XP con el framework SCRUM, </w:t>
+        <w:t xml:space="preserve">Para realizar el proyecto se implementará la metodología de desarrollo XP con el framework SCRUM, </w:t>
       </w:r>
       <w:r>
         <w:rPr>
@@ -2802,7 +2820,19 @@
         <w:rPr>
           <w:rFonts w:asciiTheme="minorHAnsi" w:hAnsiTheme="minorHAnsi" w:cstheme="minorHAnsi"/>
         </w:rPr>
-        <w:t>: los problemas detectados en la misma, los recursos informático existentes, los requerimientos planteados y las restricciones del equipo de desarrollo para realizar dicho trabajo</w:t>
+        <w:t>: los problemas detectados en la misma, los recursos informático</w:t>
+      </w:r>
+      <w:r>
+        <w:rPr>
+          <w:rFonts w:asciiTheme="minorHAnsi" w:hAnsiTheme="minorHAnsi" w:cstheme="minorHAnsi"/>
+        </w:rPr>
+        <w:t>s</w:t>
+      </w:r>
+      <w:r>
+        <w:rPr>
+          <w:rFonts w:asciiTheme="minorHAnsi" w:hAnsiTheme="minorHAnsi" w:cstheme="minorHAnsi"/>
+        </w:rPr>
+        <w:t xml:space="preserve"> existentes, los requerimientos planteados y las restricciones del equipo de desarrollo para realizar dicho trabajo</w:t>
       </w:r>
       <w:r>
         <w:rPr>
@@ -3124,7 +3154,14 @@
           <w:rFonts w:asciiTheme="minorHAnsi" w:hAnsiTheme="minorHAnsi" w:cstheme="minorHAnsi"/>
           <w:color w:val="222222"/>
         </w:rPr>
-        <w:t xml:space="preserve"> con el fin de emitir pautas publicitarias interactivas y realizar análisis de mercado con los datos capturados.</w:t>
+        <w:t xml:space="preserve"> con el fin de emitir pautas publicitarias interactivas y realizar análisis de m</w:t>
+      </w:r>
+      <w:r>
+        <w:rPr>
+          <w:rFonts w:asciiTheme="minorHAnsi" w:hAnsiTheme="minorHAnsi" w:cstheme="minorHAnsi"/>
+          <w:color w:val="222222"/>
+        </w:rPr>
+        <w:t>ercado con los datos capturados.</w:t>
       </w:r>
     </w:p>
     <w:p>
@@ -3232,7 +3269,21 @@
           <w:rFonts w:ascii="Calibri" w:hAnsi="Calibri" w:cs="Calibri"/>
           <w:color w:val="222222"/>
         </w:rPr>
-        <w:t>Objetivos: realizar y vender pautas publicitarias innovadoras a través de la</w:t>
+        <w:t xml:space="preserve">Objetivos: </w:t>
+      </w:r>
+      <w:r>
+        <w:rPr>
+          <w:rFonts w:ascii="Calibri" w:hAnsi="Calibri" w:cs="Calibri"/>
+          <w:color w:val="222222"/>
+        </w:rPr>
+        <w:t>proveer y controlar un canal de transmisión de pautas</w:t>
+      </w:r>
+      <w:r>
+        <w:rPr>
+          <w:rFonts w:ascii="Calibri" w:hAnsi="Calibri" w:cs="Calibri"/>
+          <w:color w:val="222222"/>
+        </w:rPr>
+        <w:t xml:space="preserve"> publicitarias innovadoras a través de la</w:t>
       </w:r>
       <w:r>
         <w:rPr>
@@ -3263,6 +3314,13 @@
           <w:color w:val="222222"/>
         </w:rPr>
         <w:t>nuevas tecnologías de hardware y software.</w:t>
+      </w:r>
+      <w:r>
+        <w:rPr>
+          <w:rFonts w:ascii="Calibri" w:hAnsi="Calibri" w:cs="Calibri"/>
+          <w:color w:val="222222"/>
+        </w:rPr>
+        <w:t xml:space="preserve"> </w:t>
       </w:r>
     </w:p>
     <w:p>
@@ -3319,6 +3377,24 @@
     </w:p>
     <w:p>
       <w:pPr>
+        <w:ind w:left="908"/>
+        <w:jc w:val="both"/>
+        <w:textAlignment w:val="baseline"/>
+        <w:rPr>
+          <w:rFonts w:ascii="Arial" w:hAnsi="Arial" w:cs="Arial"/>
+          <w:color w:val="222222"/>
+        </w:rPr>
+      </w:pPr>
+      <w:r>
+        <w:rPr>
+          <w:rFonts w:ascii="Calibri" w:hAnsi="Calibri" w:cs="Calibri"/>
+          <w:color w:val="222222"/>
+        </w:rPr>
+        <w:t>Por otra parte el modelo de negocio de la compañía incluye a entes y organismos que, estando ubicados en sectores estratégicos de alta confluencia de personas, deseen participar siendo host del servicio recibiendo un aporte económico por ello.</w:t>
+      </w:r>
+    </w:p>
+    <w:p>
+      <w:pPr>
         <w:numPr>
           <w:ilvl w:val="0"/>
           <w:numId w:val="47"/>
@@ -3346,7 +3422,6 @@
           <w:numId w:val="47"/>
         </w:numPr>
         <w:ind w:left="1628"/>
-        <w:jc w:val="both"/>
         <w:textAlignment w:val="baseline"/>
         <w:rPr>
           <w:rFonts w:ascii="Arial" w:hAnsi="Arial" w:cs="Arial"/>
@@ -3358,13 +3433,27 @@
           <w:rFonts w:ascii="Calibri" w:hAnsi="Calibri" w:cs="Calibri"/>
           <w:color w:val="222222"/>
         </w:rPr>
-        <w:t>Clientes: aquellas empresas que desean realizar una pauta publicitaria innovadora</w:t>
+        <w:t xml:space="preserve">Clientes: </w:t>
       </w:r>
       <w:r>
         <w:rPr>
           <w:rFonts w:ascii="Calibri" w:hAnsi="Calibri" w:cs="Calibri"/>
           <w:color w:val="222222"/>
         </w:rPr>
+        <w:t xml:space="preserve">tanto </w:t>
+      </w:r>
+      <w:r>
+        <w:rPr>
+          <w:rFonts w:ascii="Calibri" w:hAnsi="Calibri" w:cs="Calibri"/>
+          <w:color w:val="222222"/>
+        </w:rPr>
+        <w:t>aquellas empresas que desean realizar una pauta publicitaria innovadora</w:t>
+      </w:r>
+      <w:r>
+        <w:rPr>
+          <w:rFonts w:ascii="Calibri" w:hAnsi="Calibri" w:cs="Calibri"/>
+          <w:color w:val="222222"/>
+        </w:rPr>
         <w:t xml:space="preserve"> y además recibir información constante de la actividad de la misma</w:t>
       </w:r>
       <w:r>
@@ -3372,7 +3461,35 @@
           <w:rFonts w:ascii="Calibri" w:hAnsi="Calibri" w:cs="Calibri"/>
           <w:color w:val="222222"/>
         </w:rPr>
+        <w:t xml:space="preserve"> como aquellos entes u organismos que albergaran el servicio en sus propiedades</w:t>
+      </w:r>
+      <w:r>
+        <w:rPr>
+          <w:rFonts w:ascii="Calibri" w:hAnsi="Calibri" w:cs="Calibri"/>
+          <w:color w:val="222222"/>
+        </w:rPr>
         <w:t>.</w:t>
+      </w:r>
+      <w:r>
+        <w:rPr>
+          <w:rFonts w:ascii="Calibri" w:hAnsi="Calibri" w:cs="Calibri"/>
+          <w:color w:val="222222"/>
+        </w:rPr>
+        <w:t xml:space="preserve"> También se incluye a empresas de marketing y publicidad que diseñan campañas publicitarias y que desean incorporar a dichas campañas el </w:t>
+      </w:r>
+      <w:r>
+        <w:rPr>
+          <w:rFonts w:ascii="Calibri" w:hAnsi="Calibri" w:cs="Calibri"/>
+          <w:color w:val="222222"/>
+        </w:rPr>
+        <w:t>servicio</w:t>
+      </w:r>
+      <w:r>
+        <w:rPr>
+          <w:rFonts w:ascii="Calibri" w:hAnsi="Calibri" w:cs="Calibri"/>
+          <w:color w:val="222222"/>
+        </w:rPr>
+        <w:t xml:space="preserve"> ofrecido por Optical Solutions.</w:t>
       </w:r>
     </w:p>
     <w:p>
@@ -3394,6 +3511,7 @@
           <w:rFonts w:ascii="Calibri" w:hAnsi="Calibri" w:cs="Calibri"/>
           <w:color w:val="222222"/>
         </w:rPr>
+        <w:lastRenderedPageBreak/>
         <w:t>Proveedores: empresas de ventas de hardware</w:t>
       </w:r>
       <w:r>
@@ -3493,7 +3611,6 @@
           <w:rFonts w:ascii="Calibri" w:hAnsi="Calibri" w:cs="Calibri"/>
           <w:color w:val="222222"/>
         </w:rPr>
-        <w:lastRenderedPageBreak/>
         <w:t>Empresas publicitarias que brindan publicidad a través de monitores o proyectores, en determinados espacios públicos o privados.</w:t>
       </w:r>
     </w:p>
@@ -4812,7 +4929,6 @@
           <w:bCs/>
           <w:color w:val="222222"/>
         </w:rPr>
-        <w:lastRenderedPageBreak/>
         <w:t>Área de Desarrollo</w:t>
       </w:r>
     </w:p>
@@ -4836,6 +4952,7 @@
           <w:bCs/>
           <w:color w:val="222222"/>
         </w:rPr>
+        <w:lastRenderedPageBreak/>
         <w:t>Políticas:</w:t>
       </w:r>
     </w:p>
@@ -6113,7 +6230,7 @@
           <w:color w:val="222222"/>
         </w:rPr>
         <w:br/>
-        <w:t xml:space="preserve">En función de los resultados obtenidos de las investigaciones involucradas en la captura de datos se debe analizar la posibilidad de satisfacer todos los alcances propuestos en el proyecto. En caso de no lograrse dicho objetivo, se toma como alternativa la posibilidad de redefinir los  alcances, y/o modificarlos en caso de ser  </w:t>
+        <w:t xml:space="preserve">En función de los resultados obtenidos de las investigaciones involucradas en la captura de datos se debe analizar la posibilidad de satisfacer todos los alcances propuestos en el proyecto. En caso de no lograrse dicho objetivo, se toma como alternativa la posibilidad de redefinir los  alcances, y/o modificarlos en caso de ser  no factibles. Pero la elección de redefinir o eliminar y reemplazar un alcance está </w:t>
       </w:r>
       <w:r>
         <w:rPr>
@@ -6121,7 +6238,7 @@
           <w:color w:val="222222"/>
         </w:rPr>
         <w:lastRenderedPageBreak/>
-        <w:t>no factibles. Pero la elección de redefinir o eliminar y reemplazar un alcance está determinada por el grado de impacto del mismo en el proyecto. Por lo que se realizará una evaluación detallada en cada alcance que pudiera verse afectado y se informará respectivamente de dicha modificación.</w:t>
+        <w:t>determinada por el grado de impacto del mismo en el proyecto. Por lo que se realizará una evaluación detallada en cada alcance que pudiera verse afectado y se informará respectivamente de dicha modificación.</w:t>
       </w:r>
     </w:p>
     <w:p>
@@ -6647,6 +6764,13 @@
           <w:color w:val="222222"/>
         </w:rPr>
         <w:t>.</w:t>
+      </w:r>
+      <w:r>
+        <w:rPr>
+          <w:rFonts w:asciiTheme="minorHAnsi" w:hAnsiTheme="minorHAnsi" w:cstheme="minorHAnsi"/>
+          <w:color w:val="222222"/>
+        </w:rPr>
+        <w:t xml:space="preserve"> </w:t>
       </w:r>
     </w:p>
     <w:p>
@@ -23729,7 +23853,7 @@
                     <w:noProof/>
                     <w:color w:val="4F81BD"/>
                   </w:rPr>
-                  <w:t>20</w:t>
+                  <w:t>17</w:t>
                 </w:r>
                 <w:r>
                   <w:rPr>

</xml_diff>

<commit_message>
Se agrega imagen a caratula
</commit_message>
<xml_diff>
--- a/Proyecto final/Informes/InformePrelimarFinal.docx
+++ b/Proyecto final/Informes/InformePrelimarFinal.docx
@@ -207,26 +207,106 @@
         <w:jc w:val="center"/>
         <w:rPr>
           <w:rFonts w:asciiTheme="minorHAnsi" w:hAnsiTheme="minorHAnsi" w:cstheme="minorHAnsi"/>
-          <w:color w:val="000000"/>
-          <w:sz w:val="36"/>
-          <w:szCs w:val="36"/>
-        </w:rPr>
-      </w:pPr>
-      <w:r>
-        <w:rPr>
-          <w:rFonts w:asciiTheme="minorHAnsi" w:hAnsiTheme="minorHAnsi" w:cstheme="minorHAnsi"/>
           <w:b/>
           <w:bCs/>
           <w:color w:val="000000"/>
           <w:sz w:val="36"/>
           <w:szCs w:val="36"/>
         </w:rPr>
+      </w:pPr>
+      <w:r>
+        <w:rPr>
+          <w:rFonts w:asciiTheme="minorHAnsi" w:hAnsiTheme="minorHAnsi" w:cstheme="minorHAnsi"/>
+          <w:b/>
+          <w:bCs/>
+          <w:color w:val="000000"/>
+          <w:sz w:val="36"/>
+          <w:szCs w:val="36"/>
+        </w:rPr>
         <w:t>INFORME PRELIMINAR</w:t>
       </w:r>
     </w:p>
     <w:p>
       <w:pPr>
-        <w:jc w:val="both"/>
+        <w:jc w:val="center"/>
+        <w:rPr>
+          <w:rFonts w:asciiTheme="minorHAnsi" w:hAnsiTheme="minorHAnsi" w:cstheme="minorHAnsi"/>
+          <w:b/>
+          <w:bCs/>
+          <w:color w:val="000000"/>
+          <w:sz w:val="36"/>
+          <w:szCs w:val="36"/>
+        </w:rPr>
+      </w:pPr>
+    </w:p>
+    <w:p>
+      <w:pPr>
+        <w:jc w:val="center"/>
+        <w:rPr>
+          <w:rFonts w:asciiTheme="minorHAnsi" w:hAnsiTheme="minorHAnsi" w:cstheme="minorHAnsi"/>
+          <w:color w:val="000000"/>
+          <w:sz w:val="36"/>
+          <w:szCs w:val="36"/>
+        </w:rPr>
+      </w:pPr>
+      <w:r>
+        <w:rPr>
+          <w:rFonts w:asciiTheme="minorHAnsi" w:hAnsiTheme="minorHAnsi" w:cstheme="minorHAnsi"/>
+          <w:noProof/>
+          <w:color w:val="000000"/>
+          <w:sz w:val="36"/>
+          <w:szCs w:val="36"/>
+          <w:lang w:val="es-ES" w:eastAsia="es-ES"/>
+        </w:rPr>
+        <w:drawing>
+          <wp:inline distT="0" distB="0" distL="0" distR="0">
+            <wp:extent cx="5612130" cy="1160218"/>
+            <wp:effectExtent l="19050" t="0" r="7620" b="0"/>
+            <wp:docPr id="3" name="Imagen 1" descr="D:\Kapica\Documents\Proyecto Final\Proyecto final\Logo_OpticalMarketing\LOGOFINAL.png"/>
+            <wp:cNvGraphicFramePr>
+              <a:graphicFrameLocks xmlns:a="http://schemas.openxmlformats.org/drawingml/2006/main" noChangeAspect="1"/>
+            </wp:cNvGraphicFramePr>
+            <a:graphic xmlns:a="http://schemas.openxmlformats.org/drawingml/2006/main">
+              <a:graphicData uri="http://schemas.openxmlformats.org/drawingml/2006/picture">
+                <pic:pic xmlns:pic="http://schemas.openxmlformats.org/drawingml/2006/picture">
+                  <pic:nvPicPr>
+                    <pic:cNvPr id="0" name="Picture 1" descr="D:\Kapica\Documents\Proyecto Final\Proyecto final\Logo_OpticalMarketing\LOGOFINAL.png"/>
+                    <pic:cNvPicPr>
+                      <a:picLocks noChangeAspect="1" noChangeArrowheads="1"/>
+                    </pic:cNvPicPr>
+                  </pic:nvPicPr>
+                  <pic:blipFill>
+                    <a:blip r:embed="rId8" cstate="print"/>
+                    <a:srcRect/>
+                    <a:stretch>
+                      <a:fillRect/>
+                    </a:stretch>
+                  </pic:blipFill>
+                  <pic:spPr bwMode="auto">
+                    <a:xfrm>
+                      <a:off x="0" y="0"/>
+                      <a:ext cx="5612130" cy="1160218"/>
+                    </a:xfrm>
+                    <a:prstGeom prst="rect">
+                      <a:avLst/>
+                    </a:prstGeom>
+                    <a:noFill/>
+                    <a:ln w="9525">
+                      <a:noFill/>
+                      <a:miter lim="800000"/>
+                      <a:headEnd/>
+                      <a:tailEnd/>
+                    </a:ln>
+                  </pic:spPr>
+                </pic:pic>
+              </a:graphicData>
+            </a:graphic>
+          </wp:inline>
+        </w:drawing>
+      </w:r>
+    </w:p>
+    <w:p>
+      <w:pPr>
         <w:rPr>
           <w:rFonts w:asciiTheme="minorHAnsi" w:hAnsiTheme="minorHAnsi" w:cstheme="minorHAnsi"/>
           <w:b/>
@@ -248,9 +328,7 @@
           <w:szCs w:val="29"/>
         </w:rPr>
       </w:pPr>
-    </w:p>
-    <w:p>
-      <w:pPr>
+      <w:r>
         <w:rPr>
           <w:rFonts w:asciiTheme="minorHAnsi" w:hAnsiTheme="minorHAnsi" w:cstheme="minorHAnsi"/>
           <w:b/>
@@ -259,8 +337,95 @@
           <w:sz w:val="29"/>
           <w:szCs w:val="29"/>
         </w:rPr>
-      </w:pPr>
-      <w:r>
+        <w:t>Profesores</w:t>
+      </w:r>
+      <w:r>
+        <w:rPr>
+          <w:rFonts w:asciiTheme="minorHAnsi" w:hAnsiTheme="minorHAnsi" w:cstheme="minorHAnsi"/>
+          <w:color w:val="000000"/>
+          <w:sz w:val="29"/>
+          <w:szCs w:val="29"/>
+        </w:rPr>
+        <w:t>:    </w:t>
+      </w:r>
+      <w:r>
+        <w:rPr>
+          <w:rFonts w:asciiTheme="minorHAnsi" w:hAnsiTheme="minorHAnsi" w:cstheme="minorHAnsi"/>
+          <w:color w:val="000000"/>
+          <w:sz w:val="29"/>
+          <w:szCs w:val="29"/>
+        </w:rPr>
+        <w:tab/>
+        <w:t>Zohil, Julio Cesar Nelson</w:t>
+      </w:r>
+      <w:r>
+        <w:rPr>
+          <w:rFonts w:asciiTheme="minorHAnsi" w:hAnsiTheme="minorHAnsi" w:cstheme="minorHAnsi"/>
+          <w:color w:val="000000"/>
+          <w:sz w:val="27"/>
+          <w:szCs w:val="27"/>
+        </w:rPr>
+        <w:br/>
+      </w:r>
+      <w:r>
+        <w:rPr>
+          <w:rFonts w:asciiTheme="minorHAnsi" w:hAnsiTheme="minorHAnsi" w:cstheme="minorHAnsi"/>
+          <w:color w:val="000000"/>
+          <w:sz w:val="29"/>
+          <w:szCs w:val="29"/>
+        </w:rPr>
+        <w:t>                        </w:t>
+      </w:r>
+      <w:r>
+        <w:rPr>
+          <w:rFonts w:asciiTheme="minorHAnsi" w:hAnsiTheme="minorHAnsi" w:cstheme="minorHAnsi"/>
+          <w:color w:val="000000"/>
+          <w:sz w:val="29"/>
+          <w:szCs w:val="29"/>
+        </w:rPr>
+        <w:tab/>
+        <w:t>Aquino, Francisco</w:t>
+      </w:r>
+      <w:r>
+        <w:rPr>
+          <w:rFonts w:asciiTheme="minorHAnsi" w:hAnsiTheme="minorHAnsi" w:cstheme="minorHAnsi"/>
+          <w:color w:val="000000"/>
+          <w:sz w:val="27"/>
+          <w:szCs w:val="27"/>
+        </w:rPr>
+        <w:br/>
+      </w:r>
+      <w:r>
+        <w:rPr>
+          <w:rFonts w:asciiTheme="minorHAnsi" w:hAnsiTheme="minorHAnsi" w:cstheme="minorHAnsi"/>
+          <w:color w:val="000000"/>
+          <w:sz w:val="29"/>
+          <w:szCs w:val="29"/>
+        </w:rPr>
+        <w:t>                        </w:t>
+      </w:r>
+      <w:r>
+        <w:rPr>
+          <w:rFonts w:asciiTheme="minorHAnsi" w:hAnsiTheme="minorHAnsi" w:cstheme="minorHAnsi"/>
+          <w:color w:val="000000"/>
+          <w:sz w:val="29"/>
+          <w:szCs w:val="29"/>
+        </w:rPr>
+        <w:tab/>
+        <w:t>Jaime, Natalia</w:t>
+      </w:r>
+      <w:r>
+        <w:rPr>
+          <w:rFonts w:asciiTheme="minorHAnsi" w:hAnsiTheme="minorHAnsi" w:cstheme="minorHAnsi"/>
+          <w:color w:val="000000"/>
+          <w:sz w:val="27"/>
+          <w:szCs w:val="27"/>
+        </w:rPr>
+        <w:br/>
+      </w:r>
+    </w:p>
+    <w:p>
+      <w:pPr>
         <w:rPr>
           <w:rFonts w:asciiTheme="minorHAnsi" w:hAnsiTheme="minorHAnsi" w:cstheme="minorHAnsi"/>
           <w:b/>
@@ -269,95 +434,8 @@
           <w:sz w:val="29"/>
           <w:szCs w:val="29"/>
         </w:rPr>
-        <w:t>Profesores</w:t>
-      </w:r>
-      <w:r>
-        <w:rPr>
-          <w:rFonts w:asciiTheme="minorHAnsi" w:hAnsiTheme="minorHAnsi" w:cstheme="minorHAnsi"/>
-          <w:color w:val="000000"/>
-          <w:sz w:val="29"/>
-          <w:szCs w:val="29"/>
-        </w:rPr>
-        <w:t>:    </w:t>
-      </w:r>
-      <w:r>
-        <w:rPr>
-          <w:rFonts w:asciiTheme="minorHAnsi" w:hAnsiTheme="minorHAnsi" w:cstheme="minorHAnsi"/>
-          <w:color w:val="000000"/>
-          <w:sz w:val="29"/>
-          <w:szCs w:val="29"/>
-        </w:rPr>
-        <w:tab/>
-        <w:t>Zohil, Julio Cesar Nelson</w:t>
-      </w:r>
-      <w:r>
-        <w:rPr>
-          <w:rFonts w:asciiTheme="minorHAnsi" w:hAnsiTheme="minorHAnsi" w:cstheme="minorHAnsi"/>
-          <w:color w:val="000000"/>
-          <w:sz w:val="27"/>
-          <w:szCs w:val="27"/>
-        </w:rPr>
-        <w:br/>
-      </w:r>
-      <w:r>
-        <w:rPr>
-          <w:rFonts w:asciiTheme="minorHAnsi" w:hAnsiTheme="minorHAnsi" w:cstheme="minorHAnsi"/>
-          <w:color w:val="000000"/>
-          <w:sz w:val="29"/>
-          <w:szCs w:val="29"/>
-        </w:rPr>
-        <w:t>                        </w:t>
-      </w:r>
-      <w:r>
-        <w:rPr>
-          <w:rFonts w:asciiTheme="minorHAnsi" w:hAnsiTheme="minorHAnsi" w:cstheme="minorHAnsi"/>
-          <w:color w:val="000000"/>
-          <w:sz w:val="29"/>
-          <w:szCs w:val="29"/>
-        </w:rPr>
-        <w:tab/>
-        <w:t>Aquino, Francisco</w:t>
-      </w:r>
-      <w:r>
-        <w:rPr>
-          <w:rFonts w:asciiTheme="minorHAnsi" w:hAnsiTheme="minorHAnsi" w:cstheme="minorHAnsi"/>
-          <w:color w:val="000000"/>
-          <w:sz w:val="27"/>
-          <w:szCs w:val="27"/>
-        </w:rPr>
-        <w:br/>
-      </w:r>
-      <w:r>
-        <w:rPr>
-          <w:rFonts w:asciiTheme="minorHAnsi" w:hAnsiTheme="minorHAnsi" w:cstheme="minorHAnsi"/>
-          <w:color w:val="000000"/>
-          <w:sz w:val="29"/>
-          <w:szCs w:val="29"/>
-        </w:rPr>
-        <w:t>                        </w:t>
-      </w:r>
-      <w:r>
-        <w:rPr>
-          <w:rFonts w:asciiTheme="minorHAnsi" w:hAnsiTheme="minorHAnsi" w:cstheme="minorHAnsi"/>
-          <w:color w:val="000000"/>
-          <w:sz w:val="29"/>
-          <w:szCs w:val="29"/>
-        </w:rPr>
-        <w:tab/>
-        <w:t>Jaime, Natalia</w:t>
-      </w:r>
-      <w:r>
-        <w:rPr>
-          <w:rFonts w:asciiTheme="minorHAnsi" w:hAnsiTheme="minorHAnsi" w:cstheme="minorHAnsi"/>
-          <w:color w:val="000000"/>
-          <w:sz w:val="27"/>
-          <w:szCs w:val="27"/>
-        </w:rPr>
-        <w:br/>
-      </w:r>
-    </w:p>
-    <w:p>
-      <w:pPr>
+      </w:pPr>
+      <w:r>
         <w:rPr>
           <w:rFonts w:asciiTheme="minorHAnsi" w:hAnsiTheme="minorHAnsi" w:cstheme="minorHAnsi"/>
           <w:b/>
@@ -366,6 +444,35 @@
           <w:sz w:val="29"/>
           <w:szCs w:val="29"/>
         </w:rPr>
+        <w:t xml:space="preserve">Grupo N°: </w:t>
+      </w:r>
+      <w:r>
+        <w:rPr>
+          <w:rFonts w:asciiTheme="minorHAnsi" w:hAnsiTheme="minorHAnsi" w:cstheme="minorHAnsi"/>
+          <w:color w:val="000000"/>
+          <w:sz w:val="29"/>
+          <w:szCs w:val="29"/>
+        </w:rPr>
+        <w:t>4</w:t>
+      </w:r>
+      <w:r>
+        <w:rPr>
+          <w:rFonts w:asciiTheme="minorHAnsi" w:hAnsiTheme="minorHAnsi" w:cstheme="minorHAnsi"/>
+          <w:color w:val="000000"/>
+          <w:sz w:val="27"/>
+          <w:szCs w:val="27"/>
+        </w:rPr>
+        <w:br/>
+      </w:r>
+    </w:p>
+    <w:p>
+      <w:pPr>
+        <w:rPr>
+          <w:rFonts w:asciiTheme="minorHAnsi" w:hAnsiTheme="minorHAnsi" w:cstheme="minorHAnsi"/>
+          <w:bCs/>
+          <w:color w:val="000000"/>
+          <w:sz w:val="29"/>
+        </w:rPr>
       </w:pPr>
       <w:r>
         <w:rPr>
@@ -376,37 +483,148 @@
           <w:sz w:val="29"/>
           <w:szCs w:val="29"/>
         </w:rPr>
-        <w:t xml:space="preserve">Grupo N°: </w:t>
-      </w:r>
-      <w:r>
-        <w:rPr>
-          <w:rFonts w:asciiTheme="minorHAnsi" w:hAnsiTheme="minorHAnsi" w:cstheme="minorHAnsi"/>
+        <w:t>Integrantes</w:t>
+      </w:r>
+      <w:r>
+        <w:rPr>
+          <w:rFonts w:asciiTheme="minorHAnsi" w:hAnsiTheme="minorHAnsi" w:cstheme="minorHAnsi"/>
+          <w:bCs/>
           <w:color w:val="000000"/>
           <w:sz w:val="29"/>
           <w:szCs w:val="29"/>
         </w:rPr>
-        <w:t>4</w:t>
-      </w:r>
-      <w:r>
+        <w:t>:   </w:t>
+      </w:r>
+      <w:r>
+        <w:rPr>
+          <w:rFonts w:asciiTheme="minorHAnsi" w:hAnsiTheme="minorHAnsi" w:cstheme="minorHAnsi"/>
+          <w:bCs/>
+          <w:color w:val="000000"/>
+          <w:sz w:val="29"/>
+        </w:rPr>
+        <w:tab/>
+      </w:r>
+      <w:r>
+        <w:rPr>
+          <w:rFonts w:asciiTheme="minorHAnsi" w:hAnsiTheme="minorHAnsi" w:cstheme="minorHAnsi"/>
+          <w:bCs/>
+          <w:color w:val="000000"/>
+          <w:sz w:val="29"/>
+        </w:rPr>
+        <w:t>Fernandez, David     Legajo:</w:t>
+      </w:r>
+    </w:p>
+    <w:p>
+      <w:pPr>
+        <w:ind w:left="2124"/>
         <w:rPr>
           <w:rFonts w:asciiTheme="minorHAnsi" w:hAnsiTheme="minorHAnsi" w:cstheme="minorHAnsi"/>
           <w:color w:val="000000"/>
           <w:sz w:val="27"/>
           <w:szCs w:val="27"/>
         </w:rPr>
-        <w:br/>
-      </w:r>
-    </w:p>
-    <w:p>
-      <w:pPr>
-        <w:rPr>
-          <w:rFonts w:asciiTheme="minorHAnsi" w:hAnsiTheme="minorHAnsi" w:cstheme="minorHAnsi"/>
-          <w:bCs/>
+      </w:pPr>
+      <w:r>
+        <w:rPr>
+          <w:rFonts w:asciiTheme="minorHAnsi" w:hAnsiTheme="minorHAnsi" w:cstheme="minorHAnsi"/>
           <w:color w:val="000000"/>
           <w:sz w:val="29"/>
-        </w:rPr>
-      </w:pPr>
-      <w:r>
+          <w:szCs w:val="29"/>
+        </w:rPr>
+        <w:t>Kapica, Carlos            Legajo: 51482</w:t>
+      </w:r>
+    </w:p>
+    <w:p>
+      <w:pPr>
+        <w:ind w:left="2124"/>
+        <w:rPr>
+          <w:rFonts w:asciiTheme="minorHAnsi" w:hAnsiTheme="minorHAnsi" w:cstheme="minorHAnsi"/>
+          <w:color w:val="000000"/>
+          <w:sz w:val="29"/>
+          <w:szCs w:val="29"/>
+        </w:rPr>
+      </w:pPr>
+      <w:r>
+        <w:rPr>
+          <w:rFonts w:asciiTheme="minorHAnsi" w:hAnsiTheme="minorHAnsi" w:cstheme="minorHAnsi"/>
+          <w:color w:val="000000"/>
+          <w:sz w:val="29"/>
+          <w:szCs w:val="29"/>
+        </w:rPr>
+        <w:t>Liberal, Rodrigo         Legajo: 51658</w:t>
+      </w:r>
+      <w:r>
+        <w:rPr>
+          <w:rFonts w:asciiTheme="minorHAnsi" w:hAnsiTheme="minorHAnsi" w:cstheme="minorHAnsi"/>
+          <w:color w:val="000000"/>
+          <w:sz w:val="27"/>
+          <w:szCs w:val="27"/>
+        </w:rPr>
+        <w:br/>
+      </w:r>
+      <w:r>
+        <w:rPr>
+          <w:rFonts w:asciiTheme="minorHAnsi" w:hAnsiTheme="minorHAnsi" w:cstheme="minorHAnsi"/>
+          <w:color w:val="000000"/>
+          <w:sz w:val="29"/>
+          <w:szCs w:val="29"/>
+        </w:rPr>
+        <w:t>Peker, Julián               Legajo: 51395</w:t>
+      </w:r>
+    </w:p>
+    <w:p>
+      <w:pPr>
+        <w:jc w:val="both"/>
+        <w:rPr>
+          <w:rFonts w:asciiTheme="minorHAnsi" w:hAnsiTheme="minorHAnsi" w:cstheme="minorHAnsi"/>
+          <w:color w:val="000000"/>
+          <w:sz w:val="29"/>
+          <w:szCs w:val="29"/>
+        </w:rPr>
+      </w:pPr>
+      <w:r>
+        <w:rPr>
+          <w:rFonts w:asciiTheme="minorHAnsi" w:hAnsiTheme="minorHAnsi" w:cstheme="minorHAnsi"/>
+          <w:color w:val="000000"/>
+          <w:sz w:val="29"/>
+          <w:szCs w:val="29"/>
+        </w:rPr>
+        <w:t xml:space="preserve">                                    </w:t>
+      </w:r>
+    </w:p>
+    <w:p>
+      <w:pPr>
+        <w:jc w:val="both"/>
+        <w:rPr>
+          <w:rFonts w:asciiTheme="minorHAnsi" w:hAnsiTheme="minorHAnsi" w:cstheme="minorHAnsi"/>
+          <w:color w:val="000000"/>
+          <w:sz w:val="27"/>
+          <w:szCs w:val="27"/>
+        </w:rPr>
+      </w:pPr>
+      <w:r>
+        <w:rPr>
+          <w:rFonts w:asciiTheme="minorHAnsi" w:hAnsiTheme="minorHAnsi" w:cstheme="minorHAnsi"/>
+          <w:b/>
+          <w:color w:val="000000"/>
+          <w:sz w:val="29"/>
+          <w:szCs w:val="29"/>
+        </w:rPr>
+        <w:t>Curso:</w:t>
+      </w:r>
+      <w:r>
+        <w:rPr>
+          <w:rFonts w:asciiTheme="minorHAnsi" w:hAnsiTheme="minorHAnsi" w:cstheme="minorHAnsi"/>
+          <w:color w:val="000000"/>
+          <w:sz w:val="29"/>
+          <w:szCs w:val="29"/>
+        </w:rPr>
+        <w:t xml:space="preserve"> 5K4.</w:t>
+      </w:r>
+    </w:p>
+    <w:p>
+      <w:pPr>
+        <w:jc w:val="both"/>
         <w:rPr>
           <w:rFonts w:asciiTheme="minorHAnsi" w:hAnsiTheme="minorHAnsi" w:cstheme="minorHAnsi"/>
           <w:b/>
@@ -415,170 +633,8 @@
           <w:sz w:val="29"/>
           <w:szCs w:val="29"/>
         </w:rPr>
-        <w:t>Integrantes</w:t>
-      </w:r>
-      <w:r>
-        <w:rPr>
-          <w:rFonts w:asciiTheme="minorHAnsi" w:hAnsiTheme="minorHAnsi" w:cstheme="minorHAnsi"/>
-          <w:bCs/>
-          <w:color w:val="000000"/>
-          <w:sz w:val="29"/>
-          <w:szCs w:val="29"/>
-        </w:rPr>
-        <w:t>:   </w:t>
-      </w:r>
-      <w:r>
-        <w:rPr>
-          <w:rFonts w:asciiTheme="minorHAnsi" w:hAnsiTheme="minorHAnsi" w:cstheme="minorHAnsi"/>
-          <w:bCs/>
-          <w:color w:val="000000"/>
-          <w:sz w:val="29"/>
-        </w:rPr>
-        <w:tab/>
-      </w:r>
-      <w:r>
-        <w:rPr>
-          <w:rFonts w:asciiTheme="minorHAnsi" w:hAnsiTheme="minorHAnsi" w:cstheme="minorHAnsi"/>
-          <w:bCs/>
-          <w:color w:val="000000"/>
-          <w:sz w:val="29"/>
-        </w:rPr>
-        <w:t>Fernandez, David     Legajo:</w:t>
-      </w:r>
-    </w:p>
-    <w:p>
-      <w:pPr>
-        <w:ind w:left="2124"/>
-        <w:rPr>
-          <w:rFonts w:asciiTheme="minorHAnsi" w:hAnsiTheme="minorHAnsi" w:cstheme="minorHAnsi"/>
-          <w:color w:val="000000"/>
-          <w:sz w:val="27"/>
-          <w:szCs w:val="27"/>
-        </w:rPr>
-      </w:pPr>
-      <w:r>
-        <w:rPr>
-          <w:rFonts w:asciiTheme="minorHAnsi" w:hAnsiTheme="minorHAnsi" w:cstheme="minorHAnsi"/>
-          <w:color w:val="000000"/>
-          <w:sz w:val="29"/>
-          <w:szCs w:val="29"/>
-        </w:rPr>
-        <w:t>Kapica, Carlos            Legajo: 51482</w:t>
-      </w:r>
-    </w:p>
-    <w:p>
-      <w:pPr>
-        <w:ind w:left="2124"/>
-        <w:rPr>
-          <w:rFonts w:asciiTheme="minorHAnsi" w:hAnsiTheme="minorHAnsi" w:cstheme="minorHAnsi"/>
-          <w:color w:val="000000"/>
-          <w:sz w:val="29"/>
-          <w:szCs w:val="29"/>
-        </w:rPr>
-      </w:pPr>
-      <w:r>
-        <w:rPr>
-          <w:rFonts w:asciiTheme="minorHAnsi" w:hAnsiTheme="minorHAnsi" w:cstheme="minorHAnsi"/>
-          <w:color w:val="000000"/>
-          <w:sz w:val="29"/>
-          <w:szCs w:val="29"/>
-        </w:rPr>
-        <w:t>Liberal, Rodrigo         Legajo: 51658</w:t>
-      </w:r>
-      <w:r>
-        <w:rPr>
-          <w:rFonts w:asciiTheme="minorHAnsi" w:hAnsiTheme="minorHAnsi" w:cstheme="minorHAnsi"/>
-          <w:color w:val="000000"/>
-          <w:sz w:val="27"/>
-          <w:szCs w:val="27"/>
-        </w:rPr>
-        <w:br/>
-      </w:r>
-      <w:r>
-        <w:rPr>
-          <w:rFonts w:asciiTheme="minorHAnsi" w:hAnsiTheme="minorHAnsi" w:cstheme="minorHAnsi"/>
-          <w:color w:val="000000"/>
-          <w:sz w:val="29"/>
-          <w:szCs w:val="29"/>
-        </w:rPr>
-        <w:t>Peker, Julián               Legajo: 51395</w:t>
-      </w:r>
-    </w:p>
-    <w:p>
-      <w:pPr>
-        <w:jc w:val="both"/>
-        <w:rPr>
-          <w:rFonts w:asciiTheme="minorHAnsi" w:hAnsiTheme="minorHAnsi" w:cstheme="minorHAnsi"/>
-          <w:color w:val="000000"/>
-          <w:sz w:val="29"/>
-          <w:szCs w:val="29"/>
-        </w:rPr>
-      </w:pPr>
-      <w:r>
-        <w:rPr>
-          <w:rFonts w:asciiTheme="minorHAnsi" w:hAnsiTheme="minorHAnsi" w:cstheme="minorHAnsi"/>
-          <w:color w:val="000000"/>
-          <w:sz w:val="29"/>
-          <w:szCs w:val="29"/>
-        </w:rPr>
-        <w:t xml:space="preserve">                                    </w:t>
-      </w:r>
-    </w:p>
-    <w:p>
-      <w:pPr>
-        <w:jc w:val="both"/>
-        <w:rPr>
-          <w:rFonts w:asciiTheme="minorHAnsi" w:hAnsiTheme="minorHAnsi" w:cstheme="minorHAnsi"/>
-          <w:color w:val="000000"/>
-          <w:sz w:val="27"/>
-          <w:szCs w:val="27"/>
-        </w:rPr>
-      </w:pPr>
-      <w:r>
-        <w:rPr>
-          <w:rFonts w:asciiTheme="minorHAnsi" w:hAnsiTheme="minorHAnsi" w:cstheme="minorHAnsi"/>
-          <w:b/>
-          <w:color w:val="000000"/>
-          <w:sz w:val="29"/>
-          <w:szCs w:val="29"/>
-        </w:rPr>
-        <w:t>Curso:</w:t>
-      </w:r>
-      <w:r>
-        <w:rPr>
-          <w:rFonts w:asciiTheme="minorHAnsi" w:hAnsiTheme="minorHAnsi" w:cstheme="minorHAnsi"/>
-          <w:color w:val="000000"/>
-          <w:sz w:val="29"/>
-          <w:szCs w:val="29"/>
-        </w:rPr>
-        <w:t xml:space="preserve"> 5K4.</w:t>
-      </w:r>
-    </w:p>
-    <w:p>
-      <w:pPr>
-        <w:jc w:val="both"/>
-        <w:rPr>
-          <w:rFonts w:asciiTheme="minorHAnsi" w:hAnsiTheme="minorHAnsi" w:cstheme="minorHAnsi"/>
-          <w:color w:val="000000"/>
-          <w:sz w:val="27"/>
-          <w:szCs w:val="27"/>
-        </w:rPr>
-      </w:pPr>
-    </w:p>
-    <w:p>
-      <w:pPr>
-        <w:jc w:val="both"/>
-        <w:rPr>
-          <w:rFonts w:asciiTheme="minorHAnsi" w:hAnsiTheme="minorHAnsi" w:cstheme="minorHAnsi"/>
-          <w:color w:val="000000"/>
-          <w:sz w:val="27"/>
-          <w:szCs w:val="27"/>
-        </w:rPr>
-      </w:pPr>
-    </w:p>
-    <w:p>
-      <w:pPr>
-        <w:jc w:val="both"/>
+      </w:pPr>
+      <w:r>
         <w:rPr>
           <w:rFonts w:asciiTheme="minorHAnsi" w:hAnsiTheme="minorHAnsi" w:cstheme="minorHAnsi"/>
           <w:b/>
@@ -587,11 +643,9 @@
           <w:sz w:val="29"/>
           <w:szCs w:val="29"/>
         </w:rPr>
-      </w:pPr>
-    </w:p>
-    <w:p>
-      <w:pPr>
-        <w:jc w:val="both"/>
+        <w:t>Fecha de entr</w:t>
+      </w:r>
+      <w:r>
         <w:rPr>
           <w:rFonts w:asciiTheme="minorHAnsi" w:hAnsiTheme="minorHAnsi" w:cstheme="minorHAnsi"/>
           <w:b/>
@@ -600,7 +654,8 @@
           <w:sz w:val="29"/>
           <w:szCs w:val="29"/>
         </w:rPr>
-      </w:pPr>
+        <w:t>ega: 06-11</w:t>
+      </w:r>
       <w:r>
         <w:rPr>
           <w:rFonts w:asciiTheme="minorHAnsi" w:hAnsiTheme="minorHAnsi" w:cstheme="minorHAnsi"/>
@@ -610,28 +665,6 @@
           <w:sz w:val="29"/>
           <w:szCs w:val="29"/>
         </w:rPr>
-        <w:t>Fecha de entr</w:t>
-      </w:r>
-      <w:r>
-        <w:rPr>
-          <w:rFonts w:asciiTheme="minorHAnsi" w:hAnsiTheme="minorHAnsi" w:cstheme="minorHAnsi"/>
-          <w:b/>
-          <w:bCs/>
-          <w:color w:val="000000"/>
-          <w:sz w:val="29"/>
-          <w:szCs w:val="29"/>
-        </w:rPr>
-        <w:t>ega: 06-11</w:t>
-      </w:r>
-      <w:r>
-        <w:rPr>
-          <w:rFonts w:asciiTheme="minorHAnsi" w:hAnsiTheme="minorHAnsi" w:cstheme="minorHAnsi"/>
-          <w:b/>
-          <w:bCs/>
-          <w:color w:val="000000"/>
-          <w:sz w:val="29"/>
-          <w:szCs w:val="29"/>
-        </w:rPr>
         <w:t>-2012</w:t>
       </w:r>
     </w:p>
@@ -675,7 +708,6 @@
           <w:sz w:val="40"/>
           <w:szCs w:val="40"/>
         </w:rPr>
-        <w:lastRenderedPageBreak/>
         <w:t>Índice</w:t>
       </w:r>
     </w:p>
@@ -2312,6 +2344,7 @@
           <w:sz w:val="28"/>
           <w:szCs w:val="28"/>
         </w:rPr>
+        <w:lastRenderedPageBreak/>
         <w:t>Curric</w:t>
       </w:r>
       <w:bookmarkStart w:id="0" w:name="_Toc254114318"/>
@@ -3808,7 +3841,7 @@
                     </pic:cNvPicPr>
                   </pic:nvPicPr>
                   <pic:blipFill>
-                    <a:blip r:embed="rId8"/>
+                    <a:blip r:embed="rId9"/>
                     <a:srcRect l="-8501" r="-8299"/>
                     <a:stretch>
                       <a:fillRect/>
@@ -8724,7 +8757,7 @@
             </wp:cNvGraphicFramePr>
             <a:graphic xmlns:a="http://schemas.openxmlformats.org/drawingml/2006/main">
               <a:graphicData uri="http://schemas.openxmlformats.org/drawingml/2006/diagram">
-                <dgm:relIds xmlns:dgm="http://schemas.openxmlformats.org/drawingml/2006/diagram" xmlns:r="http://schemas.openxmlformats.org/officeDocument/2006/relationships" r:dm="rId9" r:lo="rId10" r:qs="rId11" r:cs="rId12"/>
+                <dgm:relIds xmlns:dgm="http://schemas.openxmlformats.org/drawingml/2006/diagram" xmlns:r="http://schemas.openxmlformats.org/officeDocument/2006/relationships" r:dm="rId10" r:lo="rId11" r:qs="rId12" r:cs="rId13"/>
               </a:graphicData>
             </a:graphic>
           </wp:anchor>
@@ -14553,7 +14586,7 @@
                 <w:rFonts w:asciiTheme="minorHAnsi" w:hAnsiTheme="minorHAnsi" w:cstheme="minorHAnsi"/>
                 <w:color w:val="000000"/>
                 <w:szCs w:val="22"/>
-                <w:lang w:val="es-ES"/>
+                <w:lang w:val="en-US"/>
               </w:rPr>
               <w:t>OpenCV,OpenFrameworks</w:t>
             </w:r>
@@ -14561,7 +14594,7 @@
               <w:rPr>
                 <w:rFonts w:asciiTheme="minorHAnsi" w:hAnsiTheme="minorHAnsi" w:cstheme="minorHAnsi"/>
                 <w:color w:val="000000"/>
-                <w:lang w:val="es-ES"/>
+                <w:lang w:val="en-US"/>
               </w:rPr>
               <w:t xml:space="preserve">, Libro de Computer Vision </w:t>
             </w:r>
@@ -17582,7 +17615,7 @@
                 <w:rFonts w:asciiTheme="minorHAnsi" w:hAnsiTheme="minorHAnsi" w:cstheme="minorHAnsi"/>
                 <w:color w:val="000000"/>
                 <w:szCs w:val="22"/>
-                <w:lang w:val="es-ES"/>
+                <w:lang w:val="en-US"/>
               </w:rPr>
               <w:t>MSKinect,OpenCV,O</w:t>
             </w:r>
@@ -19058,8 +19091,6 @@
               <w:rPr>
                 <w:rFonts w:asciiTheme="minorHAnsi" w:hAnsiTheme="minorHAnsi" w:cstheme="minorHAnsi"/>
                 <w:color w:val="000000"/>
-                <w:sz w:val="22"/>
-                <w:szCs w:val="22"/>
               </w:rPr>
             </w:pPr>
             <w:r>
@@ -19642,8 +19673,6 @@
               <w:rPr>
                 <w:rFonts w:asciiTheme="minorHAnsi" w:hAnsiTheme="minorHAnsi" w:cstheme="minorHAnsi"/>
                 <w:color w:val="000000"/>
-                <w:sz w:val="22"/>
-                <w:szCs w:val="22"/>
               </w:rPr>
             </w:pPr>
             <w:r>
@@ -20040,7 +20069,7 @@
           <w:color w:val="222222"/>
           <w:sz w:val="20"/>
           <w:szCs w:val="20"/>
-          <w:lang w:val="en-US"/>
+          <w:lang w:val="es-ES"/>
         </w:rPr>
       </w:pPr>
     </w:p>
@@ -20206,8 +20235,6 @@
               <w:rPr>
                 <w:rFonts w:asciiTheme="minorHAnsi" w:hAnsiTheme="minorHAnsi" w:cstheme="minorHAnsi"/>
                 <w:color w:val="000000"/>
-                <w:sz w:val="22"/>
-                <w:szCs w:val="22"/>
               </w:rPr>
             </w:pPr>
             <w:r>
@@ -21260,7 +21287,7 @@
               </w:rPr>
               <w:t xml:space="preserve"> </w:t>
             </w:r>
-            <w:hyperlink r:id="rId13" w:history="1">
+            <w:hyperlink r:id="rId14" w:history="1">
               <w:r>
                 <w:rPr>
                   <w:rStyle w:val="Hipervnculo"/>
@@ -28829,7 +28856,7 @@
                     </pic:cNvPicPr>
                   </pic:nvPicPr>
                   <pic:blipFill>
-                    <a:blip r:embed="rId14"/>
+                    <a:blip r:embed="rId15"/>
                     <a:srcRect/>
                     <a:stretch>
                       <a:fillRect/>
@@ -28896,7 +28923,7 @@
                     </pic:cNvPicPr>
                   </pic:nvPicPr>
                   <pic:blipFill>
-                    <a:blip r:embed="rId15"/>
+                    <a:blip r:embed="rId16"/>
                     <a:srcRect/>
                     <a:stretch>
                       <a:fillRect/>
@@ -30050,7 +30077,7 @@
           <w:b/>
           <w:color w:val="222222"/>
           <w:u w:val="single"/>
-          <w:lang w:val="es-ES"/>
+          <w:lang w:val="en-US"/>
         </w:rPr>
       </w:pPr>
       <w:r>
@@ -30059,7 +30086,7 @@
           <w:b/>
           <w:color w:val="222222"/>
           <w:u w:val="single"/>
-          <w:lang w:val="es-ES"/>
+          <w:lang w:val="en-US"/>
         </w:rPr>
         <w:t>Experiencia</w:t>
       </w:r>
@@ -30412,6 +30439,7 @@
         <w:rPr>
           <w:rFonts w:asciiTheme="minorHAnsi" w:hAnsiTheme="minorHAnsi" w:cstheme="minorHAnsi"/>
           <w:color w:val="222222"/>
+          <w:lang w:val="en-US"/>
         </w:rPr>
       </w:pPr>
     </w:p>
@@ -30880,8 +30908,8 @@
       </w:pPr>
     </w:p>
     <w:sectPr>
-      <w:headerReference w:type="default" r:id="rId16"/>
-      <w:footerReference w:type="default" r:id="rId17"/>
+      <w:headerReference w:type="default" r:id="rId17"/>
+      <w:footerReference w:type="default" r:id="rId18"/>
       <w:pgSz w:w="12240" w:h="15840"/>
       <w:pgMar w:top="1417" w:right="1701" w:bottom="1417" w:left="1701" w:header="283" w:footer="510" w:gutter="0"/>
       <w:cols w:space="708"/>
@@ -31015,7 +31043,7 @@
                     <w:noProof/>
                     <w:color w:val="4F81BD"/>
                   </w:rPr>
-                  <w:t>21</w:t>
+                  <w:t>2</w:t>
                 </w:r>
                 <w:r>
                   <w:rPr>
@@ -41526,255 +41554,255 @@
     </dgm:pt>
   </dgm:ptLst>
   <dgm:cxnLst>
-    <dgm:cxn modelId="{A63FCA52-E032-4766-91EF-F6D351230CCE}" type="presOf" srcId="{A8A40441-E461-4A5C-9757-199C25450180}" destId="{BE2B689B-F903-4DEC-A0BE-A9F653187B7D}" srcOrd="0" destOrd="0" presId="urn:microsoft.com/office/officeart/2005/8/layout/hierarchy2"/>
-    <dgm:cxn modelId="{AEFB63E9-2F1C-47C3-B752-91E51FB134AC}" type="presOf" srcId="{9EE9F0B3-69EE-4D29-A838-A038811245D1}" destId="{C6F21FE8-CB4A-427C-A02A-4F1E011BEF0D}" srcOrd="0" destOrd="0" presId="urn:microsoft.com/office/officeart/2005/8/layout/hierarchy2"/>
+    <dgm:cxn modelId="{21EF31D1-95C8-4CB2-85FD-D6415D131ECA}" type="presOf" srcId="{73C1C7B1-4EE4-4CD8-A88B-7E65BD5CB7AB}" destId="{7B4AE56A-FA3F-4A7B-B1D6-33F00A3ABDA2}" srcOrd="0" destOrd="0" presId="urn:microsoft.com/office/officeart/2005/8/layout/hierarchy2"/>
+    <dgm:cxn modelId="{B1ECDBB9-6478-4374-B0A8-8B306D0839F6}" type="presOf" srcId="{8771ECC6-8B66-415F-BBAB-D067031CED81}" destId="{424832D5-D42C-4FDB-90D4-4AF2EA4EBADF}" srcOrd="1" destOrd="0" presId="urn:microsoft.com/office/officeart/2005/8/layout/hierarchy2"/>
+    <dgm:cxn modelId="{CC823FFB-B968-480D-9B23-52DD3AD4356F}" type="presOf" srcId="{C8F64B7A-104C-410A-86A0-8C048578BFCB}" destId="{E485CA71-38F4-4B18-87E0-8214F47EFD1B}" srcOrd="1" destOrd="0" presId="urn:microsoft.com/office/officeart/2005/8/layout/hierarchy2"/>
+    <dgm:cxn modelId="{6E28A54F-149D-43F5-BDB8-25C3071571C5}" type="presOf" srcId="{8771ECC6-8B66-415F-BBAB-D067031CED81}" destId="{2868D602-9DB1-4A91-9738-10BBD2F71D31}" srcOrd="0" destOrd="0" presId="urn:microsoft.com/office/officeart/2005/8/layout/hierarchy2"/>
+    <dgm:cxn modelId="{A78FF17D-32C2-481A-B3AE-0428D4E848A5}" type="presOf" srcId="{E489702A-7E17-4B19-9A5B-939DBA49543B}" destId="{6D35E1DF-38A0-48E2-8C2D-27D1A70D2196}" srcOrd="1" destOrd="0" presId="urn:microsoft.com/office/officeart/2005/8/layout/hierarchy2"/>
     <dgm:cxn modelId="{48E5259A-3AED-4914-805C-F7BFD6142F4D}" srcId="{FC0BB71B-F817-4A5D-835C-F5EBAD2AADDA}" destId="{727754C4-2D70-46CC-A5BF-BEEC876D42A2}" srcOrd="5" destOrd="0" parTransId="{70DF4DDB-ED7C-4357-9D12-64127E69A9D7}" sibTransId="{B7EBDE41-DFA4-4A07-964B-1A452747663F}"/>
-    <dgm:cxn modelId="{F6AFDC3B-8C1E-4CCD-8709-3302ACA4C7D1}" type="presOf" srcId="{95F531C0-412F-4FCC-B732-00AC52ECC350}" destId="{2D12D3ED-F9DD-4984-A405-3639BAB34622}" srcOrd="0" destOrd="0" presId="urn:microsoft.com/office/officeart/2005/8/layout/hierarchy2"/>
-    <dgm:cxn modelId="{553A1BF5-7FF4-4F67-BA2D-84CD981A1EDE}" type="presOf" srcId="{B56DEAEB-B518-4DD9-9089-AB11D65D2AD4}" destId="{F931D738-5B38-48D4-B3A7-201AEAE4B09D}" srcOrd="0" destOrd="0" presId="urn:microsoft.com/office/officeart/2005/8/layout/hierarchy2"/>
-    <dgm:cxn modelId="{1E11CDB1-DC9B-4219-9836-4D153A975EC5}" type="presOf" srcId="{A8A40441-E461-4A5C-9757-199C25450180}" destId="{C7C85CA9-61AF-43CB-A58D-04E6AC6A8D29}" srcOrd="1" destOrd="0" presId="urn:microsoft.com/office/officeart/2005/8/layout/hierarchy2"/>
-    <dgm:cxn modelId="{76678AB4-966F-4A16-85EF-8F820B3CD65E}" type="presOf" srcId="{E489702A-7E17-4B19-9A5B-939DBA49543B}" destId="{6D35E1DF-38A0-48E2-8C2D-27D1A70D2196}" srcOrd="1" destOrd="0" presId="urn:microsoft.com/office/officeart/2005/8/layout/hierarchy2"/>
+    <dgm:cxn modelId="{35AF8049-4763-4EFA-9BEE-314E1ABC413F}" type="presOf" srcId="{557308A3-4B46-490A-B4F5-309A5B009916}" destId="{AF9A45BE-B998-419C-846F-89630963646A}" srcOrd="1" destOrd="0" presId="urn:microsoft.com/office/officeart/2005/8/layout/hierarchy2"/>
+    <dgm:cxn modelId="{2BF47D85-82C5-4E8D-94B1-640786C91670}" type="presOf" srcId="{4B7FF345-E469-4677-AC13-6423C3E54C9E}" destId="{D4182633-8D41-413C-93EA-1D20D40A3B7F}" srcOrd="0" destOrd="0" presId="urn:microsoft.com/office/officeart/2005/8/layout/hierarchy2"/>
+    <dgm:cxn modelId="{8BA4029A-4EDF-4A0B-87B2-B29B452CBF92}" type="presOf" srcId="{66E8FE5C-5B40-43F2-8332-0DBCBC7B6A5C}" destId="{795E7D37-E0D6-40D9-8E9B-012FC1854791}" srcOrd="1" destOrd="0" presId="urn:microsoft.com/office/officeart/2005/8/layout/hierarchy2"/>
     <dgm:cxn modelId="{8EA4DDF6-ED04-47D2-AABB-15D4EBB9EA8F}" srcId="{F08134E4-4B95-4487-9F2B-85AB3B93D3E6}" destId="{E6F47707-E511-42D9-B161-F5CE98866317}" srcOrd="1" destOrd="0" parTransId="{4B7FF345-E469-4677-AC13-6423C3E54C9E}" sibTransId="{0E221C14-1BFD-4468-9580-97DF1F538F9C}"/>
-    <dgm:cxn modelId="{7EC8BA04-359D-4926-A663-887F2DBAC75C}" type="presOf" srcId="{66E8FE5C-5B40-43F2-8332-0DBCBC7B6A5C}" destId="{795E7D37-E0D6-40D9-8E9B-012FC1854791}" srcOrd="1" destOrd="0" presId="urn:microsoft.com/office/officeart/2005/8/layout/hierarchy2"/>
-    <dgm:cxn modelId="{4938BB5B-B932-4722-A128-06D22352B03C}" type="presOf" srcId="{5382F5BD-9297-4E32-9F4F-4DFCE37BAD1C}" destId="{B1C9ACAC-7F66-474C-B0C1-14C2B2D04883}" srcOrd="0" destOrd="0" presId="urn:microsoft.com/office/officeart/2005/8/layout/hierarchy2"/>
+    <dgm:cxn modelId="{69B14512-3888-4137-BD79-5974C5145DD7}" type="presOf" srcId="{C6CC0CA9-262F-4316-A649-7FAD89829D04}" destId="{47E3B0CE-CE7F-45CF-8AE0-B7CE9322352F}" srcOrd="0" destOrd="0" presId="urn:microsoft.com/office/officeart/2005/8/layout/hierarchy2"/>
+    <dgm:cxn modelId="{DF7F8105-4102-4DEE-AD22-A42AC56FF1F9}" type="presOf" srcId="{CB519E8A-A53E-4050-9699-855C62DF51F2}" destId="{CAB5CB63-E44F-4536-ADD0-0EC9914AD4D9}" srcOrd="0" destOrd="0" presId="urn:microsoft.com/office/officeart/2005/8/layout/hierarchy2"/>
+    <dgm:cxn modelId="{27E5FBC3-1C5D-4E47-8E6E-90EAC8325DAC}" type="presOf" srcId="{8CEFC171-EC21-4633-B985-2B9334481BD1}" destId="{B707CEA3-8D83-47FE-9C1F-5750DAAA5264}" srcOrd="1" destOrd="0" presId="urn:microsoft.com/office/officeart/2005/8/layout/hierarchy2"/>
+    <dgm:cxn modelId="{ACD392F1-2517-43CA-AEAA-B5E3D21CFF7C}" type="presOf" srcId="{AA412535-14B3-4101-B738-E22067BF9173}" destId="{A40F89F8-C005-4DA6-982C-1DEB34EC66A8}" srcOrd="1" destOrd="0" presId="urn:microsoft.com/office/officeart/2005/8/layout/hierarchy2"/>
+    <dgm:cxn modelId="{BD1BED8A-D9FC-481A-BB33-EA2C6C5A8ED1}" type="presOf" srcId="{66E8FE5C-5B40-43F2-8332-0DBCBC7B6A5C}" destId="{9D2614EC-633B-4ED2-8B44-052AF1967DB3}" srcOrd="0" destOrd="0" presId="urn:microsoft.com/office/officeart/2005/8/layout/hierarchy2"/>
+    <dgm:cxn modelId="{95731219-6B4E-4227-86BF-E919924B7E0A}" type="presOf" srcId="{8B849650-E912-4630-8FA9-D78E7B8C90A8}" destId="{BBA037D0-0727-43E3-B251-E8B472358E25}" srcOrd="0" destOrd="0" presId="urn:microsoft.com/office/officeart/2005/8/layout/hierarchy2"/>
     <dgm:cxn modelId="{F2F56144-6569-420A-8A6A-80BA2D908642}" srcId="{F00AB6CC-BF39-4A8F-B8DA-E179E0A9E4B7}" destId="{6578C93F-E83A-4DCC-8F5C-9293998E1E94}" srcOrd="0" destOrd="0" parTransId="{73A7BC21-14A5-44C4-BF2A-D2ABDA482A3D}" sibTransId="{8A8A03FC-1B6C-4AA2-AE50-E7FFAD995E64}"/>
-    <dgm:cxn modelId="{2EFDCFBA-ED4D-4074-A070-AEA0B2A27E5F}" type="presOf" srcId="{CDB29C60-D420-442B-8029-6C26CCEAFAAD}" destId="{5B056BC4-C9FB-4C2D-A3DF-85C2A73BE420}" srcOrd="1" destOrd="0" presId="urn:microsoft.com/office/officeart/2005/8/layout/hierarchy2"/>
-    <dgm:cxn modelId="{2F8A3217-923D-460B-BCEC-44735EEAC6C2}" type="presOf" srcId="{17B6AF01-7D67-424C-A9AC-F9EA0E4AE3AD}" destId="{7D543ECB-886F-4E1F-B118-259EBB9CA6D1}" srcOrd="0" destOrd="0" presId="urn:microsoft.com/office/officeart/2005/8/layout/hierarchy2"/>
+    <dgm:cxn modelId="{FD727EEF-6EC3-45F3-AEF3-FA055A7A229B}" type="presOf" srcId="{8CD45809-ABAE-436C-9A4A-C25306C8D932}" destId="{D7DC65CA-075C-4F0F-8A98-C8EC973B769C}" srcOrd="0" destOrd="0" presId="urn:microsoft.com/office/officeart/2005/8/layout/hierarchy2"/>
+    <dgm:cxn modelId="{BD0F57F2-89C4-4AB0-9E59-F8679729D30F}" type="presOf" srcId="{E6F47707-E511-42D9-B161-F5CE98866317}" destId="{90ADB552-364F-47AD-A53A-C7FA2BE309FE}" srcOrd="0" destOrd="0" presId="urn:microsoft.com/office/officeart/2005/8/layout/hierarchy2"/>
     <dgm:cxn modelId="{6185E8B7-DAD5-495A-A667-51836EABEAEF}" srcId="{B56DEAEB-B518-4DD9-9089-AB11D65D2AD4}" destId="{0AD5213D-BF87-4A23-A3CF-017CAAFEFD84}" srcOrd="0" destOrd="0" parTransId="{3E803075-9B55-4D0F-8DF7-6F43B85A9649}" sibTransId="{F3BB3CCF-004B-4C7E-BD3A-0591D9D9B9A2}"/>
-    <dgm:cxn modelId="{2D3A53D6-1509-4390-8C20-82EEF758A77F}" type="presOf" srcId="{CF184F54-C140-41EA-9245-D91728CBCF72}" destId="{FDA2C66B-B694-41DD-93D8-A1738631E152}" srcOrd="0" destOrd="0" presId="urn:microsoft.com/office/officeart/2005/8/layout/hierarchy2"/>
-    <dgm:cxn modelId="{9AADCEF4-36E1-4F0F-A724-80DA2052DF76}" type="presOf" srcId="{D1340F88-F3D4-4148-A645-8EDB321287EB}" destId="{EDD4ED70-B53D-4E2E-9C51-58A40B4D092A}" srcOrd="0" destOrd="0" presId="urn:microsoft.com/office/officeart/2005/8/layout/hierarchy2"/>
-    <dgm:cxn modelId="{CC276819-8C47-4744-A848-951C054FC676}" type="presOf" srcId="{66E8FE5C-5B40-43F2-8332-0DBCBC7B6A5C}" destId="{9D2614EC-633B-4ED2-8B44-052AF1967DB3}" srcOrd="0" destOrd="0" presId="urn:microsoft.com/office/officeart/2005/8/layout/hierarchy2"/>
-    <dgm:cxn modelId="{FAF7CB1E-D1AA-49F1-B75B-058B0152BCD3}" type="presOf" srcId="{557308A3-4B46-490A-B4F5-309A5B009916}" destId="{AF9A45BE-B998-419C-846F-89630963646A}" srcOrd="1" destOrd="0" presId="urn:microsoft.com/office/officeart/2005/8/layout/hierarchy2"/>
+    <dgm:cxn modelId="{E12F4940-F440-439D-A497-0A036BCF99C0}" type="presOf" srcId="{727754C4-2D70-46CC-A5BF-BEEC876D42A2}" destId="{B863C3E2-72F0-4F87-84ED-A0AEBE957992}" srcOrd="0" destOrd="0" presId="urn:microsoft.com/office/officeart/2005/8/layout/hierarchy2"/>
+    <dgm:cxn modelId="{075D5DE7-38AC-48DA-94EB-54F0B78DB204}" type="presOf" srcId="{5FAA1943-D934-4487-A191-789A975327E1}" destId="{CCBFF96E-63FF-4D42-898A-9DBED742ADA8}" srcOrd="0" destOrd="0" presId="urn:microsoft.com/office/officeart/2005/8/layout/hierarchy2"/>
+    <dgm:cxn modelId="{D60626BE-EAC4-4C8D-8C3A-C0D53F0DCE4F}" type="presOf" srcId="{17B6AF01-7D67-424C-A9AC-F9EA0E4AE3AD}" destId="{41FEE864-DA60-4F45-9B9B-54285B8BBC45}" srcOrd="1" destOrd="0" presId="urn:microsoft.com/office/officeart/2005/8/layout/hierarchy2"/>
     <dgm:cxn modelId="{CD7B9C90-A3D3-4CF8-A777-0D750309B3E3}" srcId="{EBAD90A8-8E97-4159-B5A2-5FE141B0A8D3}" destId="{D1340F88-F3D4-4148-A645-8EDB321287EB}" srcOrd="1" destOrd="0" parTransId="{73C1C7B1-4EE4-4CD8-A88B-7E65BD5CB7AB}" sibTransId="{311E09AA-0877-4EEC-A89A-D09DB0DE1FBF}"/>
-    <dgm:cxn modelId="{4C9EB3BD-088E-4DE7-B228-3A546077324B}" type="presOf" srcId="{D0E7A36A-B225-4AD9-B47F-E570688B824C}" destId="{46C1195D-BC96-4192-A8DE-5B39A0EB3F68}" srcOrd="1" destOrd="0" presId="urn:microsoft.com/office/officeart/2005/8/layout/hierarchy2"/>
     <dgm:cxn modelId="{54969382-CD17-4F2F-A0D1-08F795A079AF}" srcId="{9D58B30D-2151-458D-B1D4-2B2FFB68F795}" destId="{FDBD3BD2-4DF5-4F72-98E9-F20E0CBEF41B}" srcOrd="1" destOrd="0" parTransId="{17B6AF01-7D67-424C-A9AC-F9EA0E4AE3AD}" sibTransId="{CCEA314B-0C2B-4AB7-9329-2D93530D2728}"/>
-    <dgm:cxn modelId="{1F0BD9DE-1F7F-49E8-A277-69B356294444}" type="presOf" srcId="{8AD337AD-041B-43FF-926D-D500F57AD11E}" destId="{1E424550-8A69-4948-ACE6-B9404348D7E2}" srcOrd="0" destOrd="0" presId="urn:microsoft.com/office/officeart/2005/8/layout/hierarchy2"/>
-    <dgm:cxn modelId="{E9C6E874-6933-4509-9D5A-BE231AE1D01E}" type="presOf" srcId="{B1EE129F-406C-46AA-90A5-7020FA61A804}" destId="{7F30FD4A-7965-416F-B6E6-51B1D687A145}" srcOrd="1" destOrd="0" presId="urn:microsoft.com/office/officeart/2005/8/layout/hierarchy2"/>
-    <dgm:cxn modelId="{57482616-4307-44F9-814D-29208695322D}" type="presOf" srcId="{4B7FF345-E469-4677-AC13-6423C3E54C9E}" destId="{B786E215-012E-4ED5-8B30-43F3DFA894BD}" srcOrd="1" destOrd="0" presId="urn:microsoft.com/office/officeart/2005/8/layout/hierarchy2"/>
+    <dgm:cxn modelId="{6A450BEB-888F-4EC4-B61B-61466943DE5A}" type="presOf" srcId="{0AD5213D-BF87-4A23-A3CF-017CAAFEFD84}" destId="{8BB385A7-3E68-4901-8640-C69A3B834CB0}" srcOrd="0" destOrd="0" presId="urn:microsoft.com/office/officeart/2005/8/layout/hierarchy2"/>
+    <dgm:cxn modelId="{956CCE81-3E40-4324-B14A-5C7CBFDA8699}" type="presOf" srcId="{705597D5-04D2-4AF9-8C78-235BA9C2B584}" destId="{86CA86BC-96B9-4A49-B25B-BA3EC87120E7}" srcOrd="0" destOrd="0" presId="urn:microsoft.com/office/officeart/2005/8/layout/hierarchy2"/>
     <dgm:cxn modelId="{367BF1D1-1B94-4E10-B37D-63625E4CCF62}" srcId="{2F9D04E2-1CA2-47F7-A76B-38753E13F1B1}" destId="{13D77637-BC99-4993-AA03-9D7EDD46C2B0}" srcOrd="2" destOrd="0" parTransId="{A904D0A8-27F1-4E9A-BF6E-E1F0B330C6EE}" sibTransId="{915D5CF9-F764-4E70-A8B6-F75789FB3DD4}"/>
-    <dgm:cxn modelId="{99EA0808-9274-4354-A7E8-9002FCFA9927}" type="presOf" srcId="{B1EE129F-406C-46AA-90A5-7020FA61A804}" destId="{1B8A023A-9E57-47BE-A29B-125D385A80AD}" srcOrd="0" destOrd="0" presId="urn:microsoft.com/office/officeart/2005/8/layout/hierarchy2"/>
-    <dgm:cxn modelId="{DD8AB630-FED8-4E38-9B05-D3839F7C0B01}" type="presOf" srcId="{8CEFC171-EC21-4633-B985-2B9334481BD1}" destId="{B707CEA3-8D83-47FE-9C1F-5750DAAA5264}" srcOrd="1" destOrd="0" presId="urn:microsoft.com/office/officeart/2005/8/layout/hierarchy2"/>
-    <dgm:cxn modelId="{09D1753C-9814-4A5A-9729-32AEB516D7B8}" type="presOf" srcId="{2F9D04E2-1CA2-47F7-A76B-38753E13F1B1}" destId="{B6C4D05B-F1CD-4DEC-9D56-FAB5431D4678}" srcOrd="0" destOrd="0" presId="urn:microsoft.com/office/officeart/2005/8/layout/hierarchy2"/>
+    <dgm:cxn modelId="{43AFDE4C-DAF7-4E1F-95D0-1625CCC503ED}" type="presOf" srcId="{B56DEAEB-B518-4DD9-9089-AB11D65D2AD4}" destId="{F931D738-5B38-48D4-B3A7-201AEAE4B09D}" srcOrd="0" destOrd="0" presId="urn:microsoft.com/office/officeart/2005/8/layout/hierarchy2"/>
     <dgm:cxn modelId="{26281638-BF4E-4655-B6FC-969FBE32F2B0}" srcId="{FC0BB71B-F817-4A5D-835C-F5EBAD2AADDA}" destId="{2F9D04E2-1CA2-47F7-A76B-38753E13F1B1}" srcOrd="2" destOrd="0" parTransId="{705597D5-04D2-4AF9-8C78-235BA9C2B584}" sibTransId="{C7528995-534F-4883-85EF-E33E1077F619}"/>
-    <dgm:cxn modelId="{DB16D052-D3B8-4477-A070-C00E38E99121}" type="presOf" srcId="{FDBD3BD2-4DF5-4F72-98E9-F20E0CBEF41B}" destId="{5E7DEF3F-3BE6-4ACA-B8A4-F3759C37F15F}" srcOrd="0" destOrd="0" presId="urn:microsoft.com/office/officeart/2005/8/layout/hierarchy2"/>
-    <dgm:cxn modelId="{43AF5403-CB7D-4EA9-AC64-8E4BAE551F52}" type="presOf" srcId="{557308A3-4B46-490A-B4F5-309A5B009916}" destId="{0AB561F8-DE87-45B6-93FB-28459E33600F}" srcOrd="0" destOrd="0" presId="urn:microsoft.com/office/officeart/2005/8/layout/hierarchy2"/>
+    <dgm:cxn modelId="{5C343FEF-EB22-4C1D-9FB1-015DDA4C6253}" type="presOf" srcId="{07FB812C-55F5-4520-862C-18815CFA04BD}" destId="{3B90412E-74BA-4A55-9894-5CF686F87420}" srcOrd="0" destOrd="0" presId="urn:microsoft.com/office/officeart/2005/8/layout/hierarchy2"/>
+    <dgm:cxn modelId="{FE82103B-1842-471E-9590-8D044432AA1B}" type="presOf" srcId="{705597D5-04D2-4AF9-8C78-235BA9C2B584}" destId="{9E635113-2E10-4917-A048-957A01C7D46B}" srcOrd="1" destOrd="0" presId="urn:microsoft.com/office/officeart/2005/8/layout/hierarchy2"/>
     <dgm:cxn modelId="{0E6E60AE-BE84-43BD-8E74-C9B81CAD05C8}" srcId="{FC0BB71B-F817-4A5D-835C-F5EBAD2AADDA}" destId="{9D58B30D-2151-458D-B1D4-2B2FFB68F795}" srcOrd="1" destOrd="0" parTransId="{7206E402-60C0-41A5-9B80-97116599213F}" sibTransId="{9DC6B086-9DAD-4ABB-ABA8-1FEA2752F35E}"/>
+    <dgm:cxn modelId="{C9A5E0E7-2A94-498A-BB92-707E10C000FA}" type="presOf" srcId="{5FAA1943-D934-4487-A191-789A975327E1}" destId="{68711783-6A28-4DED-897E-C375F3010F81}" srcOrd="1" destOrd="0" presId="urn:microsoft.com/office/officeart/2005/8/layout/hierarchy2"/>
+    <dgm:cxn modelId="{31B871CE-404A-4F94-827D-4C2C581C6690}" type="presOf" srcId="{B1EE129F-406C-46AA-90A5-7020FA61A804}" destId="{7F30FD4A-7965-416F-B6E6-51B1D687A145}" srcOrd="1" destOrd="0" presId="urn:microsoft.com/office/officeart/2005/8/layout/hierarchy2"/>
+    <dgm:cxn modelId="{0BCDF4C2-C6CB-4075-9602-45C0CB91598C}" type="presOf" srcId="{07FB812C-55F5-4520-862C-18815CFA04BD}" destId="{F8DAABDF-4EA4-4B5A-9A30-B8EE3B835D9B}" srcOrd="1" destOrd="0" presId="urn:microsoft.com/office/officeart/2005/8/layout/hierarchy2"/>
     <dgm:cxn modelId="{9C65182E-6583-4EB9-B8D2-9170564F052F}" srcId="{FC0BB71B-F817-4A5D-835C-F5EBAD2AADDA}" destId="{F08134E4-4B95-4487-9F2B-85AB3B93D3E6}" srcOrd="0" destOrd="0" parTransId="{5FAA1943-D934-4487-A191-789A975327E1}" sibTransId="{651E312C-68F2-4BE0-A96F-DCA991B99308}"/>
-    <dgm:cxn modelId="{74838956-B42C-4F95-B7E9-18872E155CD8}" type="presOf" srcId="{07FB812C-55F5-4520-862C-18815CFA04BD}" destId="{F8DAABDF-4EA4-4B5A-9A30-B8EE3B835D9B}" srcOrd="1" destOrd="0" presId="urn:microsoft.com/office/officeart/2005/8/layout/hierarchy2"/>
-    <dgm:cxn modelId="{98C86578-1A9F-4C10-A9F4-C1B798CB0755}" type="presOf" srcId="{F08134E4-4B95-4487-9F2B-85AB3B93D3E6}" destId="{AF734B76-340D-4661-A421-752F140423C2}" srcOrd="0" destOrd="0" presId="urn:microsoft.com/office/officeart/2005/8/layout/hierarchy2"/>
-    <dgm:cxn modelId="{C6DA0B3D-CDE0-4250-A982-3A96B2F536A8}" type="presOf" srcId="{73C1C7B1-4EE4-4CD8-A88B-7E65BD5CB7AB}" destId="{7B4AE56A-FA3F-4A7B-B1D6-33F00A3ABDA2}" srcOrd="0" destOrd="0" presId="urn:microsoft.com/office/officeart/2005/8/layout/hierarchy2"/>
-    <dgm:cxn modelId="{FCFF3D14-21C4-4CA2-8089-A5364522BB0F}" type="presOf" srcId="{E6F47707-E511-42D9-B161-F5CE98866317}" destId="{90ADB552-364F-47AD-A53A-C7FA2BE309FE}" srcOrd="0" destOrd="0" presId="urn:microsoft.com/office/officeart/2005/8/layout/hierarchy2"/>
-    <dgm:cxn modelId="{9B31A4D2-533E-4079-B31B-CB1E86ED5D4A}" type="presOf" srcId="{C8F64B7A-104C-410A-86A0-8C048578BFCB}" destId="{3D4218FE-E5D6-41FF-B198-AAEE37A185FC}" srcOrd="0" destOrd="0" presId="urn:microsoft.com/office/officeart/2005/8/layout/hierarchy2"/>
-    <dgm:cxn modelId="{25EE8E0D-6E1A-456A-AB64-93A147C318D6}" type="presOf" srcId="{8CD45809-ABAE-436C-9A4A-C25306C8D932}" destId="{D7DC65CA-075C-4F0F-8A98-C8EC973B769C}" srcOrd="0" destOrd="0" presId="urn:microsoft.com/office/officeart/2005/8/layout/hierarchy2"/>
-    <dgm:cxn modelId="{2BD7DAA9-BBE9-49DF-895D-810C5DBF3018}" type="presOf" srcId="{8FB6B433-90AE-467D-81E8-09C7595BC823}" destId="{D82C6C02-FFDD-46EA-88DA-0A90FA5A1444}" srcOrd="0" destOrd="0" presId="urn:microsoft.com/office/officeart/2005/8/layout/hierarchy2"/>
-    <dgm:cxn modelId="{B9183A1C-6122-4C58-A50B-9C3FC4E2ED22}" type="presOf" srcId="{D0E7A36A-B225-4AD9-B47F-E570688B824C}" destId="{83DD4DFE-695B-4AF2-A67F-8501184DE751}" srcOrd="0" destOrd="0" presId="urn:microsoft.com/office/officeart/2005/8/layout/hierarchy2"/>
-    <dgm:cxn modelId="{3D706F17-A97D-41E4-BAE9-32A4F80566E4}" type="presOf" srcId="{C6CC0CA9-262F-4316-A649-7FAD89829D04}" destId="{47E3B0CE-CE7F-45CF-8AE0-B7CE9322352F}" srcOrd="0" destOrd="0" presId="urn:microsoft.com/office/officeart/2005/8/layout/hierarchy2"/>
-    <dgm:cxn modelId="{9A65BDD7-4197-4148-BB21-F87983EBEF14}" type="presOf" srcId="{CDB29C60-D420-442B-8029-6C26CCEAFAAD}" destId="{709F2126-DA8E-4AB9-9D9E-17BA1C397771}" srcOrd="0" destOrd="0" presId="urn:microsoft.com/office/officeart/2005/8/layout/hierarchy2"/>
-    <dgm:cxn modelId="{164872D0-8D5D-4CDE-A0FB-08D1D3C89A5A}" type="presOf" srcId="{EBAD90A8-8E97-4159-B5A2-5FE141B0A8D3}" destId="{2CB274A1-CEC6-46F3-8C66-E3902E67C55C}" srcOrd="0" destOrd="0" presId="urn:microsoft.com/office/officeart/2005/8/layout/hierarchy2"/>
-    <dgm:cxn modelId="{9FA572DA-FA09-4DD1-A3F0-F694FCABCD39}" type="presOf" srcId="{70DF4DDB-ED7C-4357-9D12-64127E69A9D7}" destId="{2A269C2A-2883-4D62-8667-AC181678B468}" srcOrd="1" destOrd="0" presId="urn:microsoft.com/office/officeart/2005/8/layout/hierarchy2"/>
-    <dgm:cxn modelId="{0A8D4736-92E0-43CB-8F52-559D033BA8CE}" type="presOf" srcId="{8CEFC171-EC21-4633-B985-2B9334481BD1}" destId="{47FF214A-DF9C-42B9-A38E-2BC479A0F348}" srcOrd="0" destOrd="0" presId="urn:microsoft.com/office/officeart/2005/8/layout/hierarchy2"/>
-    <dgm:cxn modelId="{B39FAC71-C597-4710-9CF2-86532BEA77FE}" type="presOf" srcId="{AA412535-14B3-4101-B738-E22067BF9173}" destId="{B322BB67-6F30-4755-B39F-3D7A50A346B0}" srcOrd="0" destOrd="0" presId="urn:microsoft.com/office/officeart/2005/8/layout/hierarchy2"/>
+    <dgm:cxn modelId="{000C38A7-B1F8-4A96-AF58-BD2DA2942C7E}" type="presOf" srcId="{EBAD90A8-8E97-4159-B5A2-5FE141B0A8D3}" destId="{2CB274A1-CEC6-46F3-8C66-E3902E67C55C}" srcOrd="0" destOrd="0" presId="urn:microsoft.com/office/officeart/2005/8/layout/hierarchy2"/>
+    <dgm:cxn modelId="{5F68E705-A17B-4E7F-8087-7B0933E463C9}" type="presOf" srcId="{5382F5BD-9297-4E32-9F4F-4DFCE37BAD1C}" destId="{C0E9F79A-90CA-4251-AE88-72B43DE71321}" srcOrd="1" destOrd="0" presId="urn:microsoft.com/office/officeart/2005/8/layout/hierarchy2"/>
+    <dgm:cxn modelId="{831FFC11-F6A6-4882-8A82-3784B4D42F4E}" type="presOf" srcId="{F08134E4-4B95-4487-9F2B-85AB3B93D3E6}" destId="{AF734B76-340D-4661-A421-752F140423C2}" srcOrd="0" destOrd="0" presId="urn:microsoft.com/office/officeart/2005/8/layout/hierarchy2"/>
+    <dgm:cxn modelId="{75FAD508-A0F9-4116-90E1-6605A4E2C28D}" type="presOf" srcId="{D0E7A36A-B225-4AD9-B47F-E570688B824C}" destId="{83DD4DFE-695B-4AF2-A67F-8501184DE751}" srcOrd="0" destOrd="0" presId="urn:microsoft.com/office/officeart/2005/8/layout/hierarchy2"/>
+    <dgm:cxn modelId="{F48C89D9-AE7B-42C5-B84C-1E10AAE83B58}" type="presOf" srcId="{8931B869-4746-4A40-A612-DB280FD2D84B}" destId="{A3DDA9E1-EE41-464F-9D20-3C685EC57B8C}" srcOrd="0" destOrd="0" presId="urn:microsoft.com/office/officeart/2005/8/layout/hierarchy2"/>
+    <dgm:cxn modelId="{FBB0520C-6904-4392-B1CC-3D78447BF648}" type="presOf" srcId="{73A7BC21-14A5-44C4-BF2A-D2ABDA482A3D}" destId="{B52521C8-B84A-4D7F-A016-A851087BABB9}" srcOrd="0" destOrd="0" presId="urn:microsoft.com/office/officeart/2005/8/layout/hierarchy2"/>
+    <dgm:cxn modelId="{E9A00EC3-82FE-4178-826D-9E8007C68370}" type="presOf" srcId="{E489702A-7E17-4B19-9A5B-939DBA49543B}" destId="{DC1F2426-6D55-43F4-BD6B-4AF55B477117}" srcOrd="0" destOrd="0" presId="urn:microsoft.com/office/officeart/2005/8/layout/hierarchy2"/>
+    <dgm:cxn modelId="{7B31F145-64A8-4663-BD65-2588A2F7C032}" type="presOf" srcId="{C90A76D4-0978-4B1A-8B2A-5BE80827219F}" destId="{67E66AE4-6231-4CD4-91C2-8FEA80BDEC94}" srcOrd="1" destOrd="0" presId="urn:microsoft.com/office/officeart/2005/8/layout/hierarchy2"/>
+    <dgm:cxn modelId="{1616DA2B-0B4C-48B3-9C3C-D805F9166006}" type="presOf" srcId="{C8F64B7A-104C-410A-86A0-8C048578BFCB}" destId="{3D4218FE-E5D6-41FF-B198-AAEE37A185FC}" srcOrd="0" destOrd="0" presId="urn:microsoft.com/office/officeart/2005/8/layout/hierarchy2"/>
+    <dgm:cxn modelId="{586FA22E-442D-4058-A549-60F78D4BD5AB}" type="presOf" srcId="{D0E7A36A-B225-4AD9-B47F-E570688B824C}" destId="{46C1195D-BC96-4192-A8DE-5B39A0EB3F68}" srcOrd="1" destOrd="0" presId="urn:microsoft.com/office/officeart/2005/8/layout/hierarchy2"/>
+    <dgm:cxn modelId="{EFEA072C-9E96-43AB-96E7-01ED9964A1A7}" type="presOf" srcId="{D1340F88-F3D4-4148-A645-8EDB321287EB}" destId="{EDD4ED70-B53D-4E2E-9C51-58A40B4D092A}" srcOrd="0" destOrd="0" presId="urn:microsoft.com/office/officeart/2005/8/layout/hierarchy2"/>
+    <dgm:cxn modelId="{5747AB5E-2F98-4459-BE9C-E25F746E1361}" type="presOf" srcId="{4B7FF345-E469-4677-AC13-6423C3E54C9E}" destId="{B786E215-012E-4ED5-8B30-43F3DFA894BD}" srcOrd="1" destOrd="0" presId="urn:microsoft.com/office/officeart/2005/8/layout/hierarchy2"/>
+    <dgm:cxn modelId="{8A2A3E00-BFF1-47E4-B6E8-D78201111E6C}" type="presOf" srcId="{6578C93F-E83A-4DCC-8F5C-9293998E1E94}" destId="{91B24A18-139A-46B2-A7A0-F2852401A185}" srcOrd="0" destOrd="0" presId="urn:microsoft.com/office/officeart/2005/8/layout/hierarchy2"/>
+    <dgm:cxn modelId="{228DF99B-AD88-48D3-97B2-AAB44E150D58}" type="presOf" srcId="{95F531C0-412F-4FCC-B732-00AC52ECC350}" destId="{2D12D3ED-F9DD-4984-A405-3639BAB34622}" srcOrd="0" destOrd="0" presId="urn:microsoft.com/office/officeart/2005/8/layout/hierarchy2"/>
+    <dgm:cxn modelId="{9B056BAD-03CF-4FA5-A47A-E02BAF7C3C9D}" type="presOf" srcId="{62F69CBF-8DD1-4395-9372-E1003FCF2343}" destId="{68C865B8-7E8F-407E-8142-A9C8E2F0C0C2}" srcOrd="0" destOrd="0" presId="urn:microsoft.com/office/officeart/2005/8/layout/hierarchy2"/>
     <dgm:cxn modelId="{53245BC3-7AD1-442C-A4B6-768F2BC53597}" srcId="{FC0BB71B-F817-4A5D-835C-F5EBAD2AADDA}" destId="{EBAD90A8-8E97-4159-B5A2-5FE141B0A8D3}" srcOrd="3" destOrd="0" parTransId="{AA412535-14B3-4101-B738-E22067BF9173}" sibTransId="{E935778B-F592-4822-BA56-792B17641268}"/>
+    <dgm:cxn modelId="{ED42AFAC-7C2C-4ED9-BE73-3997DEAF3CED}" type="presOf" srcId="{B1EE129F-406C-46AA-90A5-7020FA61A804}" destId="{1B8A023A-9E57-47BE-A29B-125D385A80AD}" srcOrd="0" destOrd="0" presId="urn:microsoft.com/office/officeart/2005/8/layout/hierarchy2"/>
+    <dgm:cxn modelId="{DF37A4B2-48C6-44A8-85D6-94FEFC7E9A5F}" type="presOf" srcId="{3E803075-9B55-4D0F-8DF7-6F43B85A9649}" destId="{BB205D3B-7792-4C13-BB79-C852D446F184}" srcOrd="1" destOrd="0" presId="urn:microsoft.com/office/officeart/2005/8/layout/hierarchy2"/>
+    <dgm:cxn modelId="{2E73FD06-7F30-43E8-8CB4-F74F29715E3D}" type="presOf" srcId="{73C1C7B1-4EE4-4CD8-A88B-7E65BD5CB7AB}" destId="{C554985C-D21F-4FF3-AD00-E77027184529}" srcOrd="1" destOrd="0" presId="urn:microsoft.com/office/officeart/2005/8/layout/hierarchy2"/>
     <dgm:cxn modelId="{34363B16-9A11-4CB0-8B77-7257DC34F6CB}" srcId="{F08134E4-4B95-4487-9F2B-85AB3B93D3E6}" destId="{8CD45809-ABAE-436C-9A4A-C25306C8D932}" srcOrd="0" destOrd="0" parTransId="{43236399-DD4D-458E-B15C-3B7B885FB49A}" sibTransId="{E1B2E799-B12E-4B81-BC47-49A07D788F2A}"/>
-    <dgm:cxn modelId="{AC09110C-7CEC-41EA-BF3C-18882DFED71C}" type="presOf" srcId="{8931B869-4746-4A40-A612-DB280FD2D84B}" destId="{A3DDA9E1-EE41-464F-9D20-3C685EC57B8C}" srcOrd="0" destOrd="0" presId="urn:microsoft.com/office/officeart/2005/8/layout/hierarchy2"/>
-    <dgm:cxn modelId="{3E69EB68-4B27-4A60-930E-C27C435DF771}" type="presOf" srcId="{0AD5213D-BF87-4A23-A3CF-017CAAFEFD84}" destId="{8BB385A7-3E68-4901-8640-C69A3B834CB0}" srcOrd="0" destOrd="0" presId="urn:microsoft.com/office/officeart/2005/8/layout/hierarchy2"/>
-    <dgm:cxn modelId="{E9D202A2-40DC-4784-80E2-4FE29AFF14EE}" type="presOf" srcId="{7E5C586B-97D3-42A6-996C-80158FA40DC5}" destId="{95ABB545-CBE2-40D0-B704-B64C3BDA93C6}" srcOrd="0" destOrd="0" presId="urn:microsoft.com/office/officeart/2005/8/layout/hierarchy2"/>
-    <dgm:cxn modelId="{CDD7E167-B218-48BE-9826-5A082D4650AA}" type="presOf" srcId="{FC0BB71B-F817-4A5D-835C-F5EBAD2AADDA}" destId="{B767F4A9-E9D1-468C-8DD2-F76F912282CF}" srcOrd="0" destOrd="0" presId="urn:microsoft.com/office/officeart/2005/8/layout/hierarchy2"/>
-    <dgm:cxn modelId="{4E79C526-0B3D-4485-B9A5-63CB7380F793}" type="presOf" srcId="{82B125E0-6B24-4BA0-A740-58E2F372E203}" destId="{ECC27108-EF7B-44FF-BE43-C5D206F4D8D9}" srcOrd="0" destOrd="0" presId="urn:microsoft.com/office/officeart/2005/8/layout/hierarchy2"/>
-    <dgm:cxn modelId="{B6DD4F2C-26A0-4989-8C1E-C95514A837EF}" type="presOf" srcId="{7E5C586B-97D3-42A6-996C-80158FA40DC5}" destId="{061C8B19-D17D-4734-A9F7-4C69E1156783}" srcOrd="1" destOrd="0" presId="urn:microsoft.com/office/officeart/2005/8/layout/hierarchy2"/>
-    <dgm:cxn modelId="{419E1BF7-5DE0-489D-BBA1-1516B25C6595}" type="presOf" srcId="{43236399-DD4D-458E-B15C-3B7B885FB49A}" destId="{B63BB58B-640E-4C6F-A43A-4163CAC5DDB9}" srcOrd="1" destOrd="0" presId="urn:microsoft.com/office/officeart/2005/8/layout/hierarchy2"/>
-    <dgm:cxn modelId="{39004889-0798-48CE-A475-E769D99AD5FF}" type="presOf" srcId="{62F69CBF-8DD1-4395-9372-E1003FCF2343}" destId="{68C865B8-7E8F-407E-8142-A9C8E2F0C0C2}" srcOrd="0" destOrd="0" presId="urn:microsoft.com/office/officeart/2005/8/layout/hierarchy2"/>
-    <dgm:cxn modelId="{DE7EEA88-901F-408C-A277-11DAED67AE6D}" type="presOf" srcId="{5FAA1943-D934-4487-A191-789A975327E1}" destId="{68711783-6A28-4DED-897E-C375F3010F81}" srcOrd="1" destOrd="0" presId="urn:microsoft.com/office/officeart/2005/8/layout/hierarchy2"/>
-    <dgm:cxn modelId="{644CD2D4-D5D2-4C70-B6E0-D15EE071AF02}" type="presOf" srcId="{705597D5-04D2-4AF9-8C78-235BA9C2B584}" destId="{9E635113-2E10-4917-A048-957A01C7D46B}" srcOrd="1" destOrd="0" presId="urn:microsoft.com/office/officeart/2005/8/layout/hierarchy2"/>
-    <dgm:cxn modelId="{D707A3B2-4648-4CEC-87BB-E39E4A0D750B}" type="presOf" srcId="{3E803075-9B55-4D0F-8DF7-6F43B85A9649}" destId="{BB205D3B-7792-4C13-BB79-C852D446F184}" srcOrd="1" destOrd="0" presId="urn:microsoft.com/office/officeart/2005/8/layout/hierarchy2"/>
-    <dgm:cxn modelId="{467623B8-110A-4DD4-8316-F9A836B603DA}" type="presOf" srcId="{9D58B30D-2151-458D-B1D4-2B2FFB68F795}" destId="{E8657E79-CFA3-474A-A49B-524DB7EACDA4}" srcOrd="0" destOrd="0" presId="urn:microsoft.com/office/officeart/2005/8/layout/hierarchy2"/>
-    <dgm:cxn modelId="{191E711D-B326-4965-8034-6637051A7806}" type="presOf" srcId="{6578C93F-E83A-4DCC-8F5C-9293998E1E94}" destId="{91B24A18-139A-46B2-A7A0-F2852401A185}" srcOrd="0" destOrd="0" presId="urn:microsoft.com/office/officeart/2005/8/layout/hierarchy2"/>
-    <dgm:cxn modelId="{C3F594F8-C100-489C-A7F2-4E7CB99238B1}" type="presOf" srcId="{5382F5BD-9297-4E32-9F4F-4DFCE37BAD1C}" destId="{C0E9F79A-90CA-4251-AE88-72B43DE71321}" srcOrd="1" destOrd="0" presId="urn:microsoft.com/office/officeart/2005/8/layout/hierarchy2"/>
-    <dgm:cxn modelId="{B8A05FA3-B732-4C4F-9570-72ADB8B47B85}" type="presOf" srcId="{73A7BC21-14A5-44C4-BF2A-D2ABDA482A3D}" destId="{47424132-151F-471E-B0C6-CACE4E8CE7B6}" srcOrd="1" destOrd="0" presId="urn:microsoft.com/office/officeart/2005/8/layout/hierarchy2"/>
-    <dgm:cxn modelId="{CD54DB65-7100-4D3F-A5CD-995334E40169}" type="presOf" srcId="{17B6AF01-7D67-424C-A9AC-F9EA0E4AE3AD}" destId="{41FEE864-DA60-4F45-9B9B-54285B8BBC45}" srcOrd="1" destOrd="0" presId="urn:microsoft.com/office/officeart/2005/8/layout/hierarchy2"/>
+    <dgm:cxn modelId="{495AACD9-0359-4C90-9091-039784E4DBB0}" type="presOf" srcId="{B7449458-DBE8-4C5A-873D-28535FB57733}" destId="{B0ACF79B-433F-4EE8-9AEA-AD483DF7188B}" srcOrd="0" destOrd="0" presId="urn:microsoft.com/office/officeart/2005/8/layout/hierarchy2"/>
+    <dgm:cxn modelId="{78A8ED93-4860-4AC0-8F68-9436946BA5BC}" type="presOf" srcId="{8BC8DFFB-F41B-4064-9D7B-62BE92B185AB}" destId="{42718486-60A4-4B24-A09D-ECBF48A23CB8}" srcOrd="0" destOrd="0" presId="urn:microsoft.com/office/officeart/2005/8/layout/hierarchy2"/>
+    <dgm:cxn modelId="{C764F0E9-5956-4ACA-84F5-0BF7D057A06B}" type="presOf" srcId="{8AD337AD-041B-43FF-926D-D500F57AD11E}" destId="{1E424550-8A69-4948-ACE6-B9404348D7E2}" srcOrd="0" destOrd="0" presId="urn:microsoft.com/office/officeart/2005/8/layout/hierarchy2"/>
+    <dgm:cxn modelId="{6AF28310-0120-47CA-8465-CFAE9DDFE4C6}" type="presOf" srcId="{7206E402-60C0-41A5-9B80-97116599213F}" destId="{83902682-7201-44A0-A9A9-17DAFA5E542D}" srcOrd="0" destOrd="0" presId="urn:microsoft.com/office/officeart/2005/8/layout/hierarchy2"/>
+    <dgm:cxn modelId="{670979A7-1C9F-43E3-A6F7-A26AC69916EF}" type="presOf" srcId="{A904D0A8-27F1-4E9A-BF6E-E1F0B330C6EE}" destId="{F1E49445-1234-45E7-AEB2-B7C5F1909DDB}" srcOrd="0" destOrd="0" presId="urn:microsoft.com/office/officeart/2005/8/layout/hierarchy2"/>
+    <dgm:cxn modelId="{73C00360-6415-4158-B599-D1A14E76FDF4}" type="presOf" srcId="{CF184F54-C140-41EA-9245-D91728CBCF72}" destId="{FDA2C66B-B694-41DD-93D8-A1738631E152}" srcOrd="0" destOrd="0" presId="urn:microsoft.com/office/officeart/2005/8/layout/hierarchy2"/>
+    <dgm:cxn modelId="{41C40682-CA94-4D09-A1BD-AABD13598062}" type="presOf" srcId="{8FB6B433-90AE-467D-81E8-09C7595BC823}" destId="{D82C6C02-FFDD-46EA-88DA-0A90FA5A1444}" srcOrd="0" destOrd="0" presId="urn:microsoft.com/office/officeart/2005/8/layout/hierarchy2"/>
+    <dgm:cxn modelId="{EE5F9D41-0BF7-48E8-85E6-BB9C76AE7958}" type="presOf" srcId="{A8A40441-E461-4A5C-9757-199C25450180}" destId="{BE2B689B-F903-4DEC-A0BE-A9F653187B7D}" srcOrd="0" destOrd="0" presId="urn:microsoft.com/office/officeart/2005/8/layout/hierarchy2"/>
+    <dgm:cxn modelId="{6F28F36E-B9F6-42BE-8E1B-CDA647B94519}" type="presOf" srcId="{E5B539EA-3EC8-4DEE-8502-29865D1B5674}" destId="{7C21B9F6-9CD3-4F4C-BBBE-F1ED7C2782A6}" srcOrd="0" destOrd="0" presId="urn:microsoft.com/office/officeart/2005/8/layout/hierarchy2"/>
+    <dgm:cxn modelId="{16BD1AF0-0F3B-4FDD-B19B-148AE7EE5BB6}" type="presOf" srcId="{AA412535-14B3-4101-B738-E22067BF9173}" destId="{B322BB67-6F30-4755-B39F-3D7A50A346B0}" srcOrd="0" destOrd="0" presId="urn:microsoft.com/office/officeart/2005/8/layout/hierarchy2"/>
+    <dgm:cxn modelId="{5A58D20A-4358-4970-86BA-9C0E39113048}" type="presOf" srcId="{8CEFC171-EC21-4633-B985-2B9334481BD1}" destId="{47FF214A-DF9C-42B9-A38E-2BC479A0F348}" srcOrd="0" destOrd="0" presId="urn:microsoft.com/office/officeart/2005/8/layout/hierarchy2"/>
+    <dgm:cxn modelId="{F3A59B7F-315D-4A18-B83C-88AAD4570F1A}" type="presOf" srcId="{E5B539EA-3EC8-4DEE-8502-29865D1B5674}" destId="{1018DD89-565C-40DB-90E8-1C44A1A07830}" srcOrd="1" destOrd="0" presId="urn:microsoft.com/office/officeart/2005/8/layout/hierarchy2"/>
+    <dgm:cxn modelId="{ED41E5EA-2729-427F-9480-7A1299950D02}" type="presOf" srcId="{70DF4DDB-ED7C-4357-9D12-64127E69A9D7}" destId="{2A269C2A-2883-4D62-8667-AC181678B468}" srcOrd="1" destOrd="0" presId="urn:microsoft.com/office/officeart/2005/8/layout/hierarchy2"/>
+    <dgm:cxn modelId="{06650A95-F9F9-4B96-9695-1EC4D5F6EA5B}" type="presOf" srcId="{A904D0A8-27F1-4E9A-BF6E-E1F0B330C6EE}" destId="{17C38300-6EBD-4C36-8451-6B6D304C5E16}" srcOrd="1" destOrd="0" presId="urn:microsoft.com/office/officeart/2005/8/layout/hierarchy2"/>
+    <dgm:cxn modelId="{4B1CDE90-DEFB-4611-A5E0-82D7DEA6C2C3}" type="presOf" srcId="{7206E402-60C0-41A5-9B80-97116599213F}" destId="{D7C3D798-FDF5-41A5-8155-BAAA5B2F70B6}" srcOrd="1" destOrd="0" presId="urn:microsoft.com/office/officeart/2005/8/layout/hierarchy2"/>
+    <dgm:cxn modelId="{C6EEA4C3-451D-4DBE-BAA0-03576098A92E}" type="presOf" srcId="{17B6AF01-7D67-424C-A9AC-F9EA0E4AE3AD}" destId="{7D543ECB-886F-4E1F-B118-259EBB9CA6D1}" srcOrd="0" destOrd="0" presId="urn:microsoft.com/office/officeart/2005/8/layout/hierarchy2"/>
+    <dgm:cxn modelId="{A18DEA51-73C3-42E6-B7F3-D3A5B1EAE329}" type="presOf" srcId="{FC0BB71B-F817-4A5D-835C-F5EBAD2AADDA}" destId="{B767F4A9-E9D1-468C-8DD2-F76F912282CF}" srcOrd="0" destOrd="0" presId="urn:microsoft.com/office/officeart/2005/8/layout/hierarchy2"/>
     <dgm:cxn modelId="{B8AA7786-6392-4762-8547-6E670116ADD0}" srcId="{FC0BB71B-F817-4A5D-835C-F5EBAD2AADDA}" destId="{F00AB6CC-BF39-4A8F-B8DA-E179E0A9E4B7}" srcOrd="4" destOrd="0" parTransId="{66E8FE5C-5B40-43F2-8332-0DBCBC7B6A5C}" sibTransId="{3353087E-C780-4BEB-BF03-97A83CD123CD}"/>
+    <dgm:cxn modelId="{C9CA1077-EC6D-4947-99D5-25B207A5A698}" type="presOf" srcId="{5382F5BD-9297-4E32-9F4F-4DFCE37BAD1C}" destId="{B1C9ACAC-7F66-474C-B0C1-14C2B2D04883}" srcOrd="0" destOrd="0" presId="urn:microsoft.com/office/officeart/2005/8/layout/hierarchy2"/>
     <dgm:cxn modelId="{FBA6D434-9E85-4C3A-BF35-CE0F05793927}" srcId="{F08134E4-4B95-4487-9F2B-85AB3B93D3E6}" destId="{B7449458-DBE8-4C5A-873D-28535FB57733}" srcOrd="3" destOrd="0" parTransId="{5382F5BD-9297-4E32-9F4F-4DFCE37BAD1C}" sibTransId="{345E7A61-E1EC-467D-B328-B9ABA0525990}"/>
-    <dgm:cxn modelId="{3EF8A9B3-4701-4ACB-9C15-D856C1725028}" type="presOf" srcId="{AA412535-14B3-4101-B738-E22067BF9173}" destId="{A40F89F8-C005-4DA6-982C-1DEB34EC66A8}" srcOrd="1" destOrd="0" presId="urn:microsoft.com/office/officeart/2005/8/layout/hierarchy2"/>
-    <dgm:cxn modelId="{655BDD11-4DE4-4BA6-B8E0-2BD5AEDFD59D}" type="presOf" srcId="{43236399-DD4D-458E-B15C-3B7B885FB49A}" destId="{F2B259D2-CB43-43F1-A8E8-655C136BE610}" srcOrd="0" destOrd="0" presId="urn:microsoft.com/office/officeart/2005/8/layout/hierarchy2"/>
+    <dgm:cxn modelId="{62339FC5-D2A0-490E-A1B8-341B2A6390FF}" type="presOf" srcId="{9D58B30D-2151-458D-B1D4-2B2FFB68F795}" destId="{E8657E79-CFA3-474A-A49B-524DB7EACDA4}" srcOrd="0" destOrd="0" presId="urn:microsoft.com/office/officeart/2005/8/layout/hierarchy2"/>
+    <dgm:cxn modelId="{5C126558-4A87-4244-86AA-BB58C309074E}" type="presOf" srcId="{CDB29C60-D420-442B-8029-6C26CCEAFAAD}" destId="{5B056BC4-C9FB-4C2D-A3DF-85C2A73BE420}" srcOrd="1" destOrd="0" presId="urn:microsoft.com/office/officeart/2005/8/layout/hierarchy2"/>
+    <dgm:cxn modelId="{FD48355F-448C-422D-8533-78742CDBCEDD}" type="presOf" srcId="{3E803075-9B55-4D0F-8DF7-6F43B85A9649}" destId="{B4830583-D916-43F8-9078-6F37BFBBDAC2}" srcOrd="0" destOrd="0" presId="urn:microsoft.com/office/officeart/2005/8/layout/hierarchy2"/>
     <dgm:cxn modelId="{7B2D29C0-DA8F-44FB-A3A9-B3C15D884560}" srcId="{2F9D04E2-1CA2-47F7-A76B-38753E13F1B1}" destId="{8931B869-4746-4A40-A612-DB280FD2D84B}" srcOrd="1" destOrd="0" parTransId="{557308A3-4B46-490A-B4F5-309A5B009916}" sibTransId="{ED8FC1AB-2795-437B-BDBF-532148B1FC29}"/>
-    <dgm:cxn modelId="{517B895C-8D5D-4499-9F67-D6FF5F40DC5B}" type="presOf" srcId="{73C1C7B1-4EE4-4CD8-A88B-7E65BD5CB7AB}" destId="{C554985C-D21F-4FF3-AD00-E77027184529}" srcOrd="1" destOrd="0" presId="urn:microsoft.com/office/officeart/2005/8/layout/hierarchy2"/>
     <dgm:cxn modelId="{39E72D74-B96C-476E-9051-B33FAA4066A5}" srcId="{B56DEAEB-B518-4DD9-9089-AB11D65D2AD4}" destId="{CF184F54-C140-41EA-9245-D91728CBCF72}" srcOrd="1" destOrd="0" parTransId="{7E5C586B-97D3-42A6-996C-80158FA40DC5}" sibTransId="{23F01B33-BB0B-43D5-9309-D1FE221361E4}"/>
-    <dgm:cxn modelId="{8EE89B71-203D-4FB6-B438-089AC45A8883}" type="presOf" srcId="{8771ECC6-8B66-415F-BBAB-D067031CED81}" destId="{2868D602-9DB1-4A91-9738-10BBD2F71D31}" srcOrd="0" destOrd="0" presId="urn:microsoft.com/office/officeart/2005/8/layout/hierarchy2"/>
-    <dgm:cxn modelId="{2158E677-CF06-4BEA-9AB3-6DDD86369F42}" type="presOf" srcId="{705597D5-04D2-4AF9-8C78-235BA9C2B584}" destId="{86CA86BC-96B9-4A49-B25B-BA3EC87120E7}" srcOrd="0" destOrd="0" presId="urn:microsoft.com/office/officeart/2005/8/layout/hierarchy2"/>
-    <dgm:cxn modelId="{4926914C-0B96-4246-9C12-2A356627C0FA}" type="presOf" srcId="{E5B539EA-3EC8-4DEE-8502-29865D1B5674}" destId="{1018DD89-565C-40DB-90E8-1C44A1A07830}" srcOrd="1" destOrd="0" presId="urn:microsoft.com/office/officeart/2005/8/layout/hierarchy2"/>
-    <dgm:cxn modelId="{6AF7707E-D47D-4530-9362-11DBC2590504}" type="presOf" srcId="{E489702A-7E17-4B19-9A5B-939DBA49543B}" destId="{DC1F2426-6D55-43F4-BD6B-4AF55B477117}" srcOrd="0" destOrd="0" presId="urn:microsoft.com/office/officeart/2005/8/layout/hierarchy2"/>
-    <dgm:cxn modelId="{C2F6ED0A-8B82-4A1A-81CC-D3E361E0AB55}" type="presOf" srcId="{C8F64B7A-104C-410A-86A0-8C048578BFCB}" destId="{E485CA71-38F4-4B18-87E0-8214F47EFD1B}" srcOrd="1" destOrd="0" presId="urn:microsoft.com/office/officeart/2005/8/layout/hierarchy2"/>
-    <dgm:cxn modelId="{925CA408-FC29-43AD-BA53-A48AE803DEAA}" type="presOf" srcId="{70DF4DDB-ED7C-4357-9D12-64127E69A9D7}" destId="{35A90A00-D16D-4103-A3A0-8C05DF3B49FB}" srcOrd="0" destOrd="0" presId="urn:microsoft.com/office/officeart/2005/8/layout/hierarchy2"/>
-    <dgm:cxn modelId="{FD136F75-9C10-4403-B293-6D2F1D0D6915}" type="presOf" srcId="{8B849650-E912-4630-8FA9-D78E7B8C90A8}" destId="{BBA037D0-0727-43E3-B251-E8B472358E25}" srcOrd="0" destOrd="0" presId="urn:microsoft.com/office/officeart/2005/8/layout/hierarchy2"/>
-    <dgm:cxn modelId="{086C68B1-3F21-4D51-9903-DBB55E3E99F8}" type="presOf" srcId="{EE281199-B5F4-44DE-8B3A-F67111FF3E5B}" destId="{BF598C2C-2FC6-429A-9FAD-5C4E988F1EC7}" srcOrd="0" destOrd="0" presId="urn:microsoft.com/office/officeart/2005/8/layout/hierarchy2"/>
-    <dgm:cxn modelId="{4BB81C6A-8DE4-46C1-B51F-1442793C7F56}" type="presOf" srcId="{5FAA1943-D934-4487-A191-789A975327E1}" destId="{CCBFF96E-63FF-4D42-898A-9DBED742ADA8}" srcOrd="0" destOrd="0" presId="urn:microsoft.com/office/officeart/2005/8/layout/hierarchy2"/>
-    <dgm:cxn modelId="{7131FED1-4F26-4310-8AD2-81742906BF6A}" type="presOf" srcId="{A904D0A8-27F1-4E9A-BF6E-E1F0B330C6EE}" destId="{17C38300-6EBD-4C36-8451-6B6D304C5E16}" srcOrd="1" destOrd="0" presId="urn:microsoft.com/office/officeart/2005/8/layout/hierarchy2"/>
-    <dgm:cxn modelId="{9A2BD0E1-122A-4AE2-81C3-3DA3BE26B911}" type="presOf" srcId="{7206E402-60C0-41A5-9B80-97116599213F}" destId="{D7C3D798-FDF5-41A5-8155-BAAA5B2F70B6}" srcOrd="1" destOrd="0" presId="urn:microsoft.com/office/officeart/2005/8/layout/hierarchy2"/>
-    <dgm:cxn modelId="{5C3C99A8-E05A-4F8E-8585-05E976A3A99F}" type="presOf" srcId="{13D77637-BC99-4993-AA03-9D7EDD46C2B0}" destId="{19A3C624-C959-49E4-B081-32C7A5D85E15}" srcOrd="0" destOrd="0" presId="urn:microsoft.com/office/officeart/2005/8/layout/hierarchy2"/>
+    <dgm:cxn modelId="{8D381BF4-42D6-4DDA-AAC2-26E7F8B9DFC0}" type="presOf" srcId="{F00AB6CC-BF39-4A8F-B8DA-E179E0A9E4B7}" destId="{071DD58C-E397-4E90-94E0-F2B86F34DDC7}" srcOrd="0" destOrd="0" presId="urn:microsoft.com/office/officeart/2005/8/layout/hierarchy2"/>
+    <dgm:cxn modelId="{DA5C0E3F-F855-4951-B5EA-8B57B5134EB0}" type="presOf" srcId="{13D77637-BC99-4993-AA03-9D7EDD46C2B0}" destId="{19A3C624-C959-49E4-B081-32C7A5D85E15}" srcOrd="0" destOrd="0" presId="urn:microsoft.com/office/officeart/2005/8/layout/hierarchy2"/>
+    <dgm:cxn modelId="{B1540C0B-4ABC-4056-867E-F07763ABCAAF}" type="presOf" srcId="{9EE9F0B3-69EE-4D29-A838-A038811245D1}" destId="{C6F21FE8-CB4A-427C-A02A-4F1E011BEF0D}" srcOrd="0" destOrd="0" presId="urn:microsoft.com/office/officeart/2005/8/layout/hierarchy2"/>
+    <dgm:cxn modelId="{57096E24-F1B7-4F13-94DB-EDE1FFE67200}" type="presOf" srcId="{CDB29C60-D420-442B-8029-6C26CCEAFAAD}" destId="{709F2126-DA8E-4AB9-9D9E-17BA1C397771}" srcOrd="0" destOrd="0" presId="urn:microsoft.com/office/officeart/2005/8/layout/hierarchy2"/>
+    <dgm:cxn modelId="{78CCD6B0-F9E7-4792-B54D-ECDB74C51A3B}" type="presOf" srcId="{C90A76D4-0978-4B1A-8B2A-5BE80827219F}" destId="{E2F2A8F9-541B-4F66-8BF8-EEA1BE78CBC8}" srcOrd="0" destOrd="0" presId="urn:microsoft.com/office/officeart/2005/8/layout/hierarchy2"/>
+    <dgm:cxn modelId="{40230BA3-50DF-4391-817C-894411ECE779}" type="presOf" srcId="{7E5C586B-97D3-42A6-996C-80158FA40DC5}" destId="{95ABB545-CBE2-40D0-B704-B64C3BDA93C6}" srcOrd="0" destOrd="0" presId="urn:microsoft.com/office/officeart/2005/8/layout/hierarchy2"/>
+    <dgm:cxn modelId="{3B05D9B3-401A-430E-81D0-3517238D9911}" type="presOf" srcId="{EE281199-B5F4-44DE-8B3A-F67111FF3E5B}" destId="{BF598C2C-2FC6-429A-9FAD-5C4E988F1EC7}" srcOrd="0" destOrd="0" presId="urn:microsoft.com/office/officeart/2005/8/layout/hierarchy2"/>
     <dgm:cxn modelId="{B2098436-3D71-4D80-9578-470C1B7204CE}" srcId="{9EE9F0B3-69EE-4D29-A838-A038811245D1}" destId="{EE281199-B5F4-44DE-8B3A-F67111FF3E5B}" srcOrd="1" destOrd="0" parTransId="{A8A40441-E461-4A5C-9757-199C25450180}" sibTransId="{C38321CA-BD6F-472F-9C79-9BAFE8CA581A}"/>
-    <dgm:cxn modelId="{798F3383-A9CE-4D02-BDF9-E45D07A4F865}" type="presOf" srcId="{8771ECC6-8B66-415F-BBAB-D067031CED81}" destId="{424832D5-D42C-4FDB-90D4-4AF2EA4EBADF}" srcOrd="1" destOrd="0" presId="urn:microsoft.com/office/officeart/2005/8/layout/hierarchy2"/>
-    <dgm:cxn modelId="{9F3F36B9-6B4F-4605-9902-A2D7E86CE30D}" type="presOf" srcId="{B7449458-DBE8-4C5A-873D-28535FB57733}" destId="{B0ACF79B-433F-4EE8-9AEA-AD483DF7188B}" srcOrd="0" destOrd="0" presId="urn:microsoft.com/office/officeart/2005/8/layout/hierarchy2"/>
+    <dgm:cxn modelId="{85956700-6812-4573-A1E1-8D94611D22FA}" type="presOf" srcId="{FDBD3BD2-4DF5-4F72-98E9-F20E0CBEF41B}" destId="{5E7DEF3F-3BE6-4ACA-B8A4-F3759C37F15F}" srcOrd="0" destOrd="0" presId="urn:microsoft.com/office/officeart/2005/8/layout/hierarchy2"/>
+    <dgm:cxn modelId="{4C9C3591-C2AA-4E57-A5E2-F31EA8C15E12}" type="presOf" srcId="{73A7BC21-14A5-44C4-BF2A-D2ABDA482A3D}" destId="{47424132-151F-471E-B0C6-CACE4E8CE7B6}" srcOrd="1" destOrd="0" presId="urn:microsoft.com/office/officeart/2005/8/layout/hierarchy2"/>
     <dgm:cxn modelId="{3F90219E-4319-421E-8371-E88D951C9716}" srcId="{9D58B30D-2151-458D-B1D4-2B2FFB68F795}" destId="{8B849650-E912-4630-8FA9-D78E7B8C90A8}" srcOrd="2" destOrd="0" parTransId="{8CEFC171-EC21-4633-B985-2B9334481BD1}" sibTransId="{43522411-B6C8-4AC9-9817-168E36AE33B9}"/>
-    <dgm:cxn modelId="{78F77AF8-02D7-42AB-AC9A-A678E31CD3CE}" type="presOf" srcId="{E5B539EA-3EC8-4DEE-8502-29865D1B5674}" destId="{7C21B9F6-9CD3-4F4C-BBBE-F1ED7C2782A6}" srcOrd="0" destOrd="0" presId="urn:microsoft.com/office/officeart/2005/8/layout/hierarchy2"/>
     <dgm:cxn modelId="{91A7F944-AEC5-41D2-8438-9EA4D5AEE133}" srcId="{2F9D04E2-1CA2-47F7-A76B-38753E13F1B1}" destId="{8FB6B433-90AE-467D-81E8-09C7595BC823}" srcOrd="0" destOrd="0" parTransId="{07FB812C-55F5-4520-862C-18815CFA04BD}" sibTransId="{20C64B9E-56A6-4CA5-82C4-1605127DABA0}"/>
-    <dgm:cxn modelId="{85FC23FB-B9CA-4B41-89D2-47BAE22A9289}" type="presOf" srcId="{C90A76D4-0978-4B1A-8B2A-5BE80827219F}" destId="{67E66AE4-6231-4CD4-91C2-8FEA80BDEC94}" srcOrd="1" destOrd="0" presId="urn:microsoft.com/office/officeart/2005/8/layout/hierarchy2"/>
     <dgm:cxn modelId="{4C43BFDC-C780-4F4B-BFFE-9A54A0EA37DE}" srcId="{FC0BB71B-F817-4A5D-835C-F5EBAD2AADDA}" destId="{9EE9F0B3-69EE-4D29-A838-A038811245D1}" srcOrd="7" destOrd="0" parTransId="{D0E7A36A-B225-4AD9-B47F-E570688B824C}" sibTransId="{6E557959-A633-433A-AECE-CCBA390BCF71}"/>
-    <dgm:cxn modelId="{051E8092-8FA4-49C3-AB36-70B5AC800BBE}" type="presOf" srcId="{3E803075-9B55-4D0F-8DF7-6F43B85A9649}" destId="{B4830583-D916-43F8-9078-6F37BFBBDAC2}" srcOrd="0" destOrd="0" presId="urn:microsoft.com/office/officeart/2005/8/layout/hierarchy2"/>
     <dgm:cxn modelId="{7D78AAC3-7FEE-4E0E-ACA0-033ECC80A48A}" srcId="{8BC8DFFB-F41B-4064-9D7B-62BE92B185AB}" destId="{FC0BB71B-F817-4A5D-835C-F5EBAD2AADDA}" srcOrd="0" destOrd="0" parTransId="{A30B6DB8-7CCD-4866-898D-6550E13B5BB0}" sibTransId="{8874A413-D35C-4C96-8C40-BF0E81243BBC}"/>
-    <dgm:cxn modelId="{83230FAC-06AF-42D1-9143-D874DF6176A6}" type="presOf" srcId="{8BC8DFFB-F41B-4064-9D7B-62BE92B185AB}" destId="{42718486-60A4-4B24-A09D-ECBF48A23CB8}" srcOrd="0" destOrd="0" presId="urn:microsoft.com/office/officeart/2005/8/layout/hierarchy2"/>
-    <dgm:cxn modelId="{FA452CA6-AB5B-468B-B83B-BB892EB23F44}" type="presOf" srcId="{A904D0A8-27F1-4E9A-BF6E-E1F0B330C6EE}" destId="{F1E49445-1234-45E7-AEB2-B7C5F1909DDB}" srcOrd="0" destOrd="0" presId="urn:microsoft.com/office/officeart/2005/8/layout/hierarchy2"/>
-    <dgm:cxn modelId="{CB9D9C70-C7A2-4BC8-8285-D6A455337E7D}" type="presOf" srcId="{07FB812C-55F5-4520-862C-18815CFA04BD}" destId="{3B90412E-74BA-4A55-9894-5CF686F87420}" srcOrd="0" destOrd="0" presId="urn:microsoft.com/office/officeart/2005/8/layout/hierarchy2"/>
+    <dgm:cxn modelId="{033841FC-5916-4D61-AE66-E94A301AC38D}" type="presOf" srcId="{557308A3-4B46-490A-B4F5-309A5B009916}" destId="{0AB561F8-DE87-45B6-93FB-28459E33600F}" srcOrd="0" destOrd="0" presId="urn:microsoft.com/office/officeart/2005/8/layout/hierarchy2"/>
+    <dgm:cxn modelId="{098364E8-63D0-4660-866D-DA6B23598768}" type="presOf" srcId="{A8A40441-E461-4A5C-9757-199C25450180}" destId="{C7C85CA9-61AF-43CB-A58D-04E6AC6A8D29}" srcOrd="1" destOrd="0" presId="urn:microsoft.com/office/officeart/2005/8/layout/hierarchy2"/>
+    <dgm:cxn modelId="{74F1C13E-DAE3-4CF9-8853-813FA06BF9B0}" type="presOf" srcId="{43236399-DD4D-458E-B15C-3B7B885FB49A}" destId="{F2B259D2-CB43-43F1-A8E8-655C136BE610}" srcOrd="0" destOrd="0" presId="urn:microsoft.com/office/officeart/2005/8/layout/hierarchy2"/>
     <dgm:cxn modelId="{A5E4F8C2-EBD1-46A3-9CD1-51C0B6AD0C85}" srcId="{F08134E4-4B95-4487-9F2B-85AB3B93D3E6}" destId="{82B125E0-6B24-4BA0-A740-58E2F372E203}" srcOrd="2" destOrd="0" parTransId="{C90A76D4-0978-4B1A-8B2A-5BE80827219F}" sibTransId="{544ED41D-4962-4112-857B-236F0638FE86}"/>
-    <dgm:cxn modelId="{3A953E23-A108-46CA-8E2E-0A969A35B342}" type="presOf" srcId="{73A7BC21-14A5-44C4-BF2A-D2ABDA482A3D}" destId="{B52521C8-B84A-4D7F-A016-A851087BABB9}" srcOrd="0" destOrd="0" presId="urn:microsoft.com/office/officeart/2005/8/layout/hierarchy2"/>
-    <dgm:cxn modelId="{D51060D1-584D-4B49-9992-DF8E6D2E5323}" type="presOf" srcId="{F00AB6CC-BF39-4A8F-B8DA-E179E0A9E4B7}" destId="{071DD58C-E397-4E90-94E0-F2B86F34DDC7}" srcOrd="0" destOrd="0" presId="urn:microsoft.com/office/officeart/2005/8/layout/hierarchy2"/>
+    <dgm:cxn modelId="{57E6498A-C9E8-420D-92F7-D7411FC6B49F}" type="presOf" srcId="{2F9D04E2-1CA2-47F7-A76B-38753E13F1B1}" destId="{B6C4D05B-F1CD-4DEC-9D56-FAB5431D4678}" srcOrd="0" destOrd="0" presId="urn:microsoft.com/office/officeart/2005/8/layout/hierarchy2"/>
+    <dgm:cxn modelId="{DC2F4267-7AAE-48CF-B0C4-7ECC26531D08}" type="presOf" srcId="{70DF4DDB-ED7C-4357-9D12-64127E69A9D7}" destId="{35A90A00-D16D-4103-A3A0-8C05DF3B49FB}" srcOrd="0" destOrd="0" presId="urn:microsoft.com/office/officeart/2005/8/layout/hierarchy2"/>
     <dgm:cxn modelId="{44A1486C-78C7-44C2-8543-7FF38A9CCC58}" srcId="{FC0BB71B-F817-4A5D-835C-F5EBAD2AADDA}" destId="{B56DEAEB-B518-4DD9-9089-AB11D65D2AD4}" srcOrd="6" destOrd="0" parTransId="{B1EE129F-406C-46AA-90A5-7020FA61A804}" sibTransId="{4AC1F19D-AB54-469E-9F47-FF1CFF68BE4A}"/>
-    <dgm:cxn modelId="{A24A1310-F112-4715-A3B5-5C6D0B9D8727}" type="presOf" srcId="{4B7FF345-E469-4677-AC13-6423C3E54C9E}" destId="{D4182633-8D41-413C-93EA-1D20D40A3B7F}" srcOrd="0" destOrd="0" presId="urn:microsoft.com/office/officeart/2005/8/layout/hierarchy2"/>
+    <dgm:cxn modelId="{DB638EF4-0311-423A-A156-6A43FE83BEAC}" type="presOf" srcId="{82B125E0-6B24-4BA0-A740-58E2F372E203}" destId="{ECC27108-EF7B-44FF-BE43-C5D206F4D8D9}" srcOrd="0" destOrd="0" presId="urn:microsoft.com/office/officeart/2005/8/layout/hierarchy2"/>
+    <dgm:cxn modelId="{23AE9D17-F22E-46D3-A116-4528E1255ED7}" srcId="{9EE9F0B3-69EE-4D29-A838-A038811245D1}" destId="{8AD337AD-041B-43FF-926D-D500F57AD11E}" srcOrd="0" destOrd="0" parTransId="{E5B539EA-3EC8-4DEE-8502-29865D1B5674}" sibTransId="{11850844-94A6-41E8-946D-A45977DBF1BE}"/>
     <dgm:cxn modelId="{1F97B4F3-5A93-4F0B-BE92-A1DB99A308A7}" srcId="{9D58B30D-2151-458D-B1D4-2B2FFB68F795}" destId="{95F531C0-412F-4FCC-B732-00AC52ECC350}" srcOrd="0" destOrd="0" parTransId="{CDB29C60-D420-442B-8029-6C26CCEAFAAD}" sibTransId="{6514F44A-58BA-4C3C-A234-909A70AE80F2}"/>
-    <dgm:cxn modelId="{23AE9D17-F22E-46D3-A116-4528E1255ED7}" srcId="{9EE9F0B3-69EE-4D29-A838-A038811245D1}" destId="{8AD337AD-041B-43FF-926D-D500F57AD11E}" srcOrd="0" destOrd="0" parTransId="{E5B539EA-3EC8-4DEE-8502-29865D1B5674}" sibTransId="{11850844-94A6-41E8-946D-A45977DBF1BE}"/>
-    <dgm:cxn modelId="{EA546A21-FA1D-4353-9F40-528DBC8C46A4}" type="presOf" srcId="{7206E402-60C0-41A5-9B80-97116599213F}" destId="{83902682-7201-44A0-A9A9-17DAFA5E542D}" srcOrd="0" destOrd="0" presId="urn:microsoft.com/office/officeart/2005/8/layout/hierarchy2"/>
     <dgm:cxn modelId="{55FBC266-7630-4DF3-8B7D-F42B540E7359}" srcId="{EBAD90A8-8E97-4159-B5A2-5FE141B0A8D3}" destId="{C6CC0CA9-262F-4316-A649-7FAD89829D04}" srcOrd="0" destOrd="0" parTransId="{8771ECC6-8B66-415F-BBAB-D067031CED81}" sibTransId="{66271C9F-8E26-41F1-8381-D06B55DF5D8D}"/>
     <dgm:cxn modelId="{F38FFC5C-5C23-4811-9608-C9C0779B4E27}" srcId="{727754C4-2D70-46CC-A5BF-BEEC876D42A2}" destId="{62F69CBF-8DD1-4395-9372-E1003FCF2343}" srcOrd="1" destOrd="0" parTransId="{E489702A-7E17-4B19-9A5B-939DBA49543B}" sibTransId="{0CEA97CC-41E8-4B88-98E9-32BA8B0F480D}"/>
-    <dgm:cxn modelId="{DE0AB86F-7D85-4D5E-B05B-79BEAED25F8C}" type="presOf" srcId="{CB519E8A-A53E-4050-9699-855C62DF51F2}" destId="{CAB5CB63-E44F-4536-ADD0-0EC9914AD4D9}" srcOrd="0" destOrd="0" presId="urn:microsoft.com/office/officeart/2005/8/layout/hierarchy2"/>
-    <dgm:cxn modelId="{B777CE5A-E849-4A97-9A90-AB2DFB63C7D0}" type="presOf" srcId="{C90A76D4-0978-4B1A-8B2A-5BE80827219F}" destId="{E2F2A8F9-541B-4F66-8BF8-EEA1BE78CBC8}" srcOrd="0" destOrd="0" presId="urn:microsoft.com/office/officeart/2005/8/layout/hierarchy2"/>
-    <dgm:cxn modelId="{1B6C526C-EA7D-4467-AB60-96D0AFEF67B3}" type="presOf" srcId="{727754C4-2D70-46CC-A5BF-BEEC876D42A2}" destId="{B863C3E2-72F0-4F87-84ED-A0AEBE957992}" srcOrd="0" destOrd="0" presId="urn:microsoft.com/office/officeart/2005/8/layout/hierarchy2"/>
+    <dgm:cxn modelId="{14477B1A-C0B3-4E17-8402-33C88D461DDD}" type="presOf" srcId="{7E5C586B-97D3-42A6-996C-80158FA40DC5}" destId="{061C8B19-D17D-4734-A9F7-4C69E1156783}" srcOrd="1" destOrd="0" presId="urn:microsoft.com/office/officeart/2005/8/layout/hierarchy2"/>
     <dgm:cxn modelId="{BE5877D9-01A7-4642-A771-BEDDFFBA76E6}" srcId="{727754C4-2D70-46CC-A5BF-BEEC876D42A2}" destId="{CB519E8A-A53E-4050-9699-855C62DF51F2}" srcOrd="0" destOrd="0" parTransId="{C8F64B7A-104C-410A-86A0-8C048578BFCB}" sibTransId="{09920AB2-D3A1-449D-AF4A-139BCA61D421}"/>
-    <dgm:cxn modelId="{289B88BD-88E8-4353-BDB2-22F92ED5BFDC}" type="presParOf" srcId="{42718486-60A4-4B24-A09D-ECBF48A23CB8}" destId="{2EFA7359-01EF-4B51-BB63-6280F742D6C2}" srcOrd="0" destOrd="0" presId="urn:microsoft.com/office/officeart/2005/8/layout/hierarchy2"/>
-    <dgm:cxn modelId="{65A3D7E8-7A24-443E-8B89-D13165CECE17}" type="presParOf" srcId="{2EFA7359-01EF-4B51-BB63-6280F742D6C2}" destId="{B767F4A9-E9D1-468C-8DD2-F76F912282CF}" srcOrd="0" destOrd="0" presId="urn:microsoft.com/office/officeart/2005/8/layout/hierarchy2"/>
-    <dgm:cxn modelId="{821ADF45-D9AC-41D2-AB1C-7819387567D2}" type="presParOf" srcId="{2EFA7359-01EF-4B51-BB63-6280F742D6C2}" destId="{5E180B24-E41B-45AF-B522-F6CCF2513461}" srcOrd="1" destOrd="0" presId="urn:microsoft.com/office/officeart/2005/8/layout/hierarchy2"/>
-    <dgm:cxn modelId="{D16AF3C1-9372-4935-B983-3F24A504F8BA}" type="presParOf" srcId="{5E180B24-E41B-45AF-B522-F6CCF2513461}" destId="{CCBFF96E-63FF-4D42-898A-9DBED742ADA8}" srcOrd="0" destOrd="0" presId="urn:microsoft.com/office/officeart/2005/8/layout/hierarchy2"/>
-    <dgm:cxn modelId="{9639ADDC-5F6B-4091-96FF-048024A8A233}" type="presParOf" srcId="{CCBFF96E-63FF-4D42-898A-9DBED742ADA8}" destId="{68711783-6A28-4DED-897E-C375F3010F81}" srcOrd="0" destOrd="0" presId="urn:microsoft.com/office/officeart/2005/8/layout/hierarchy2"/>
-    <dgm:cxn modelId="{C0214F70-88C1-4770-B7E3-18D1C2E615CA}" type="presParOf" srcId="{5E180B24-E41B-45AF-B522-F6CCF2513461}" destId="{93F48448-28D2-4E32-B494-D75233F041BB}" srcOrd="1" destOrd="0" presId="urn:microsoft.com/office/officeart/2005/8/layout/hierarchy2"/>
-    <dgm:cxn modelId="{D9D18027-3167-4DDC-9A10-D79A86381726}" type="presParOf" srcId="{93F48448-28D2-4E32-B494-D75233F041BB}" destId="{AF734B76-340D-4661-A421-752F140423C2}" srcOrd="0" destOrd="0" presId="urn:microsoft.com/office/officeart/2005/8/layout/hierarchy2"/>
-    <dgm:cxn modelId="{6A3F8748-93C2-4DA0-8182-F43AC93A51B0}" type="presParOf" srcId="{93F48448-28D2-4E32-B494-D75233F041BB}" destId="{A4741659-BE13-4E46-AC60-B22E44141BEF}" srcOrd="1" destOrd="0" presId="urn:microsoft.com/office/officeart/2005/8/layout/hierarchy2"/>
-    <dgm:cxn modelId="{DC660ECC-0881-412F-8C4B-AC94E6AEEB9D}" type="presParOf" srcId="{A4741659-BE13-4E46-AC60-B22E44141BEF}" destId="{F2B259D2-CB43-43F1-A8E8-655C136BE610}" srcOrd="0" destOrd="0" presId="urn:microsoft.com/office/officeart/2005/8/layout/hierarchy2"/>
-    <dgm:cxn modelId="{AB926233-FCC9-4643-BAB3-523B3D317756}" type="presParOf" srcId="{F2B259D2-CB43-43F1-A8E8-655C136BE610}" destId="{B63BB58B-640E-4C6F-A43A-4163CAC5DDB9}" srcOrd="0" destOrd="0" presId="urn:microsoft.com/office/officeart/2005/8/layout/hierarchy2"/>
-    <dgm:cxn modelId="{40E934F6-C433-4D69-A3F1-C1E04A3D9003}" type="presParOf" srcId="{A4741659-BE13-4E46-AC60-B22E44141BEF}" destId="{0AEF21CA-01C4-423E-BE92-F72CCE1CB988}" srcOrd="1" destOrd="0" presId="urn:microsoft.com/office/officeart/2005/8/layout/hierarchy2"/>
-    <dgm:cxn modelId="{09AAC470-B421-44F1-9E56-EF06DBDC5A54}" type="presParOf" srcId="{0AEF21CA-01C4-423E-BE92-F72CCE1CB988}" destId="{D7DC65CA-075C-4F0F-8A98-C8EC973B769C}" srcOrd="0" destOrd="0" presId="urn:microsoft.com/office/officeart/2005/8/layout/hierarchy2"/>
-    <dgm:cxn modelId="{A01E7DD7-4BD4-4104-8F5F-901146403FA5}" type="presParOf" srcId="{0AEF21CA-01C4-423E-BE92-F72CCE1CB988}" destId="{1FA23B5E-36F8-4C0A-9832-1DB2FB0398B9}" srcOrd="1" destOrd="0" presId="urn:microsoft.com/office/officeart/2005/8/layout/hierarchy2"/>
-    <dgm:cxn modelId="{3C4D4C48-50C0-4819-90B0-707B0943F80F}" type="presParOf" srcId="{A4741659-BE13-4E46-AC60-B22E44141BEF}" destId="{D4182633-8D41-413C-93EA-1D20D40A3B7F}" srcOrd="2" destOrd="0" presId="urn:microsoft.com/office/officeart/2005/8/layout/hierarchy2"/>
-    <dgm:cxn modelId="{E3017480-6CDD-46CF-A3F8-36C2BE528FCA}" type="presParOf" srcId="{D4182633-8D41-413C-93EA-1D20D40A3B7F}" destId="{B786E215-012E-4ED5-8B30-43F3DFA894BD}" srcOrd="0" destOrd="0" presId="urn:microsoft.com/office/officeart/2005/8/layout/hierarchy2"/>
-    <dgm:cxn modelId="{761451A2-1A16-4BF2-86F7-B87B9C7C1CE3}" type="presParOf" srcId="{A4741659-BE13-4E46-AC60-B22E44141BEF}" destId="{99F29859-406B-457C-9FD3-B2779F80DD69}" srcOrd="3" destOrd="0" presId="urn:microsoft.com/office/officeart/2005/8/layout/hierarchy2"/>
-    <dgm:cxn modelId="{CDA876C5-6C24-48AD-94C0-31C31B833A61}" type="presParOf" srcId="{99F29859-406B-457C-9FD3-B2779F80DD69}" destId="{90ADB552-364F-47AD-A53A-C7FA2BE309FE}" srcOrd="0" destOrd="0" presId="urn:microsoft.com/office/officeart/2005/8/layout/hierarchy2"/>
-    <dgm:cxn modelId="{3D5022E4-D0B2-4BAB-8241-055F247172CB}" type="presParOf" srcId="{99F29859-406B-457C-9FD3-B2779F80DD69}" destId="{96FC8F6F-E842-46AC-ADF6-A894E233387D}" srcOrd="1" destOrd="0" presId="urn:microsoft.com/office/officeart/2005/8/layout/hierarchy2"/>
-    <dgm:cxn modelId="{0C6CC7E5-3519-4641-9CDE-859A41D0EA5D}" type="presParOf" srcId="{A4741659-BE13-4E46-AC60-B22E44141BEF}" destId="{E2F2A8F9-541B-4F66-8BF8-EEA1BE78CBC8}" srcOrd="4" destOrd="0" presId="urn:microsoft.com/office/officeart/2005/8/layout/hierarchy2"/>
-    <dgm:cxn modelId="{C5C51827-89C5-447E-B625-5B7C10D7A520}" type="presParOf" srcId="{E2F2A8F9-541B-4F66-8BF8-EEA1BE78CBC8}" destId="{67E66AE4-6231-4CD4-91C2-8FEA80BDEC94}" srcOrd="0" destOrd="0" presId="urn:microsoft.com/office/officeart/2005/8/layout/hierarchy2"/>
-    <dgm:cxn modelId="{DCCEF40A-6273-40D9-BF98-30F20397EEE3}" type="presParOf" srcId="{A4741659-BE13-4E46-AC60-B22E44141BEF}" destId="{72714A09-316A-4638-B099-5783A1BF38B9}" srcOrd="5" destOrd="0" presId="urn:microsoft.com/office/officeart/2005/8/layout/hierarchy2"/>
-    <dgm:cxn modelId="{9C2A5176-C84A-4950-A94E-9255D93D5DEE}" type="presParOf" srcId="{72714A09-316A-4638-B099-5783A1BF38B9}" destId="{ECC27108-EF7B-44FF-BE43-C5D206F4D8D9}" srcOrd="0" destOrd="0" presId="urn:microsoft.com/office/officeart/2005/8/layout/hierarchy2"/>
-    <dgm:cxn modelId="{11C8046F-E9E2-45A6-9F5D-FA9F5D97751C}" type="presParOf" srcId="{72714A09-316A-4638-B099-5783A1BF38B9}" destId="{AE3B6CEB-4E7C-4979-9059-6012761514C1}" srcOrd="1" destOrd="0" presId="urn:microsoft.com/office/officeart/2005/8/layout/hierarchy2"/>
-    <dgm:cxn modelId="{C7A21D62-58FE-47E7-B643-1048EBD64CAB}" type="presParOf" srcId="{A4741659-BE13-4E46-AC60-B22E44141BEF}" destId="{B1C9ACAC-7F66-474C-B0C1-14C2B2D04883}" srcOrd="6" destOrd="0" presId="urn:microsoft.com/office/officeart/2005/8/layout/hierarchy2"/>
-    <dgm:cxn modelId="{5014B77C-02BB-4954-BFD3-BDD0B7BDC1E2}" type="presParOf" srcId="{B1C9ACAC-7F66-474C-B0C1-14C2B2D04883}" destId="{C0E9F79A-90CA-4251-AE88-72B43DE71321}" srcOrd="0" destOrd="0" presId="urn:microsoft.com/office/officeart/2005/8/layout/hierarchy2"/>
-    <dgm:cxn modelId="{C7A7729E-5B32-4C33-9481-9C0C75474C7F}" type="presParOf" srcId="{A4741659-BE13-4E46-AC60-B22E44141BEF}" destId="{79DA94B0-9299-4DC4-9F02-3067DA90E542}" srcOrd="7" destOrd="0" presId="urn:microsoft.com/office/officeart/2005/8/layout/hierarchy2"/>
-    <dgm:cxn modelId="{88E96DDB-E266-44CD-B544-0980C2FCD571}" type="presParOf" srcId="{79DA94B0-9299-4DC4-9F02-3067DA90E542}" destId="{B0ACF79B-433F-4EE8-9AEA-AD483DF7188B}" srcOrd="0" destOrd="0" presId="urn:microsoft.com/office/officeart/2005/8/layout/hierarchy2"/>
-    <dgm:cxn modelId="{00CD85BB-64A9-4A7B-920F-917E91673DEB}" type="presParOf" srcId="{79DA94B0-9299-4DC4-9F02-3067DA90E542}" destId="{E38FB056-5C5E-443A-B1A4-662BD6351875}" srcOrd="1" destOrd="0" presId="urn:microsoft.com/office/officeart/2005/8/layout/hierarchy2"/>
-    <dgm:cxn modelId="{3AB89FFB-279B-473F-840A-E75A04BAB538}" type="presParOf" srcId="{5E180B24-E41B-45AF-B522-F6CCF2513461}" destId="{83902682-7201-44A0-A9A9-17DAFA5E542D}" srcOrd="2" destOrd="0" presId="urn:microsoft.com/office/officeart/2005/8/layout/hierarchy2"/>
-    <dgm:cxn modelId="{8AF4E74A-A130-435D-94A4-394D77612AF9}" type="presParOf" srcId="{83902682-7201-44A0-A9A9-17DAFA5E542D}" destId="{D7C3D798-FDF5-41A5-8155-BAAA5B2F70B6}" srcOrd="0" destOrd="0" presId="urn:microsoft.com/office/officeart/2005/8/layout/hierarchy2"/>
-    <dgm:cxn modelId="{5C657C14-7D2E-4883-94C0-55723FC25302}" type="presParOf" srcId="{5E180B24-E41B-45AF-B522-F6CCF2513461}" destId="{86B66E5E-B0F7-45F5-BFEF-ECA574468E79}" srcOrd="3" destOrd="0" presId="urn:microsoft.com/office/officeart/2005/8/layout/hierarchy2"/>
-    <dgm:cxn modelId="{ACD99B3F-1E9D-4377-B786-330D06575E76}" type="presParOf" srcId="{86B66E5E-B0F7-45F5-BFEF-ECA574468E79}" destId="{E8657E79-CFA3-474A-A49B-524DB7EACDA4}" srcOrd="0" destOrd="0" presId="urn:microsoft.com/office/officeart/2005/8/layout/hierarchy2"/>
-    <dgm:cxn modelId="{7BEBD881-46D6-4A99-A9DA-594214CA971A}" type="presParOf" srcId="{86B66E5E-B0F7-45F5-BFEF-ECA574468E79}" destId="{CF592F4D-BC77-4CCE-99FF-E07A595A6527}" srcOrd="1" destOrd="0" presId="urn:microsoft.com/office/officeart/2005/8/layout/hierarchy2"/>
-    <dgm:cxn modelId="{D264CECC-FF4D-41EE-8AB1-08F0D2AEA6E4}" type="presParOf" srcId="{CF592F4D-BC77-4CCE-99FF-E07A595A6527}" destId="{709F2126-DA8E-4AB9-9D9E-17BA1C397771}" srcOrd="0" destOrd="0" presId="urn:microsoft.com/office/officeart/2005/8/layout/hierarchy2"/>
-    <dgm:cxn modelId="{96F7BA93-958C-4D3A-B973-D7CE860D8B50}" type="presParOf" srcId="{709F2126-DA8E-4AB9-9D9E-17BA1C397771}" destId="{5B056BC4-C9FB-4C2D-A3DF-85C2A73BE420}" srcOrd="0" destOrd="0" presId="urn:microsoft.com/office/officeart/2005/8/layout/hierarchy2"/>
-    <dgm:cxn modelId="{C0C712C9-D0BF-425A-95B0-BC2E7F2FDFEB}" type="presParOf" srcId="{CF592F4D-BC77-4CCE-99FF-E07A595A6527}" destId="{37244B84-0939-47F4-B451-555099172975}" srcOrd="1" destOrd="0" presId="urn:microsoft.com/office/officeart/2005/8/layout/hierarchy2"/>
-    <dgm:cxn modelId="{3413C35A-CE44-4E46-AB35-130986051A96}" type="presParOf" srcId="{37244B84-0939-47F4-B451-555099172975}" destId="{2D12D3ED-F9DD-4984-A405-3639BAB34622}" srcOrd="0" destOrd="0" presId="urn:microsoft.com/office/officeart/2005/8/layout/hierarchy2"/>
-    <dgm:cxn modelId="{69B46763-EACD-47E6-AA50-2CBF431F8F94}" type="presParOf" srcId="{37244B84-0939-47F4-B451-555099172975}" destId="{2C970563-97C5-4152-B0AF-A2C5F0CBD951}" srcOrd="1" destOrd="0" presId="urn:microsoft.com/office/officeart/2005/8/layout/hierarchy2"/>
-    <dgm:cxn modelId="{5D99F824-53DA-4A35-8639-919232978838}" type="presParOf" srcId="{CF592F4D-BC77-4CCE-99FF-E07A595A6527}" destId="{7D543ECB-886F-4E1F-B118-259EBB9CA6D1}" srcOrd="2" destOrd="0" presId="urn:microsoft.com/office/officeart/2005/8/layout/hierarchy2"/>
-    <dgm:cxn modelId="{F45F009D-7B0F-4CD4-8778-A4137C0B98FF}" type="presParOf" srcId="{7D543ECB-886F-4E1F-B118-259EBB9CA6D1}" destId="{41FEE864-DA60-4F45-9B9B-54285B8BBC45}" srcOrd="0" destOrd="0" presId="urn:microsoft.com/office/officeart/2005/8/layout/hierarchy2"/>
-    <dgm:cxn modelId="{9F947885-2A22-4841-8C06-FADE164760C2}" type="presParOf" srcId="{CF592F4D-BC77-4CCE-99FF-E07A595A6527}" destId="{51837052-C0F5-4F60-A9FA-202F5F830CB4}" srcOrd="3" destOrd="0" presId="urn:microsoft.com/office/officeart/2005/8/layout/hierarchy2"/>
-    <dgm:cxn modelId="{360D7AF3-82BF-4D54-945C-FEA6A28CEBE9}" type="presParOf" srcId="{51837052-C0F5-4F60-A9FA-202F5F830CB4}" destId="{5E7DEF3F-3BE6-4ACA-B8A4-F3759C37F15F}" srcOrd="0" destOrd="0" presId="urn:microsoft.com/office/officeart/2005/8/layout/hierarchy2"/>
-    <dgm:cxn modelId="{7337AFC3-65FF-418B-B950-51DDE988E38C}" type="presParOf" srcId="{51837052-C0F5-4F60-A9FA-202F5F830CB4}" destId="{C81D7043-61D8-449E-B17E-C829FEC8426E}" srcOrd="1" destOrd="0" presId="urn:microsoft.com/office/officeart/2005/8/layout/hierarchy2"/>
-    <dgm:cxn modelId="{7ECA9D69-4597-4F86-9906-7B01B3097CD3}" type="presParOf" srcId="{CF592F4D-BC77-4CCE-99FF-E07A595A6527}" destId="{47FF214A-DF9C-42B9-A38E-2BC479A0F348}" srcOrd="4" destOrd="0" presId="urn:microsoft.com/office/officeart/2005/8/layout/hierarchy2"/>
-    <dgm:cxn modelId="{C28569E1-6FF4-4B2D-B55A-5FD39F142776}" type="presParOf" srcId="{47FF214A-DF9C-42B9-A38E-2BC479A0F348}" destId="{B707CEA3-8D83-47FE-9C1F-5750DAAA5264}" srcOrd="0" destOrd="0" presId="urn:microsoft.com/office/officeart/2005/8/layout/hierarchy2"/>
-    <dgm:cxn modelId="{D6CDB515-F342-4F2D-AEEE-AEA6FB3B7E6C}" type="presParOf" srcId="{CF592F4D-BC77-4CCE-99FF-E07A595A6527}" destId="{6F533FB6-91FE-4A15-8458-79799BB5BBCC}" srcOrd="5" destOrd="0" presId="urn:microsoft.com/office/officeart/2005/8/layout/hierarchy2"/>
-    <dgm:cxn modelId="{E2702F71-3EAB-4A65-8340-32A5DC5B5C1A}" type="presParOf" srcId="{6F533FB6-91FE-4A15-8458-79799BB5BBCC}" destId="{BBA037D0-0727-43E3-B251-E8B472358E25}" srcOrd="0" destOrd="0" presId="urn:microsoft.com/office/officeart/2005/8/layout/hierarchy2"/>
-    <dgm:cxn modelId="{9EEB0311-B86C-42D4-A59A-A344951E9F9E}" type="presParOf" srcId="{6F533FB6-91FE-4A15-8458-79799BB5BBCC}" destId="{86640224-A1C2-4702-8D4B-9C29E92CB501}" srcOrd="1" destOrd="0" presId="urn:microsoft.com/office/officeart/2005/8/layout/hierarchy2"/>
-    <dgm:cxn modelId="{ECAFA816-2344-4B71-9AB7-5D0C0B13C60F}" type="presParOf" srcId="{5E180B24-E41B-45AF-B522-F6CCF2513461}" destId="{86CA86BC-96B9-4A49-B25B-BA3EC87120E7}" srcOrd="4" destOrd="0" presId="urn:microsoft.com/office/officeart/2005/8/layout/hierarchy2"/>
-    <dgm:cxn modelId="{D1D70DDA-778A-454C-94FF-4D6B2C217079}" type="presParOf" srcId="{86CA86BC-96B9-4A49-B25B-BA3EC87120E7}" destId="{9E635113-2E10-4917-A048-957A01C7D46B}" srcOrd="0" destOrd="0" presId="urn:microsoft.com/office/officeart/2005/8/layout/hierarchy2"/>
-    <dgm:cxn modelId="{9E4D391A-5DAC-4438-997E-B32375C0F227}" type="presParOf" srcId="{5E180B24-E41B-45AF-B522-F6CCF2513461}" destId="{513E6835-B11E-4EA7-880E-ABC33BFED428}" srcOrd="5" destOrd="0" presId="urn:microsoft.com/office/officeart/2005/8/layout/hierarchy2"/>
-    <dgm:cxn modelId="{E8354ECC-1747-4B0D-8537-C08DA044E91E}" type="presParOf" srcId="{513E6835-B11E-4EA7-880E-ABC33BFED428}" destId="{B6C4D05B-F1CD-4DEC-9D56-FAB5431D4678}" srcOrd="0" destOrd="0" presId="urn:microsoft.com/office/officeart/2005/8/layout/hierarchy2"/>
-    <dgm:cxn modelId="{67A140EE-EAB8-4D29-8CA0-C1622001063F}" type="presParOf" srcId="{513E6835-B11E-4EA7-880E-ABC33BFED428}" destId="{704809E6-FEF4-411C-B0A2-2D5EDB8C1A46}" srcOrd="1" destOrd="0" presId="urn:microsoft.com/office/officeart/2005/8/layout/hierarchy2"/>
-    <dgm:cxn modelId="{B6D7AFE1-87F5-4095-86BA-B9850945BA18}" type="presParOf" srcId="{704809E6-FEF4-411C-B0A2-2D5EDB8C1A46}" destId="{3B90412E-74BA-4A55-9894-5CF686F87420}" srcOrd="0" destOrd="0" presId="urn:microsoft.com/office/officeart/2005/8/layout/hierarchy2"/>
-    <dgm:cxn modelId="{B9D63294-38F1-448A-8297-0907B3F5D815}" type="presParOf" srcId="{3B90412E-74BA-4A55-9894-5CF686F87420}" destId="{F8DAABDF-4EA4-4B5A-9A30-B8EE3B835D9B}" srcOrd="0" destOrd="0" presId="urn:microsoft.com/office/officeart/2005/8/layout/hierarchy2"/>
-    <dgm:cxn modelId="{7DB4C595-198F-4E8B-821F-54ECA648164B}" type="presParOf" srcId="{704809E6-FEF4-411C-B0A2-2D5EDB8C1A46}" destId="{6F0E2817-17E9-415B-82C9-05BAC5853205}" srcOrd="1" destOrd="0" presId="urn:microsoft.com/office/officeart/2005/8/layout/hierarchy2"/>
-    <dgm:cxn modelId="{71D90BFF-7F3D-44EC-8682-6DB7ABD443CB}" type="presParOf" srcId="{6F0E2817-17E9-415B-82C9-05BAC5853205}" destId="{D82C6C02-FFDD-46EA-88DA-0A90FA5A1444}" srcOrd="0" destOrd="0" presId="urn:microsoft.com/office/officeart/2005/8/layout/hierarchy2"/>
-    <dgm:cxn modelId="{5D866481-8FCB-4817-9D8A-7451AB59FF01}" type="presParOf" srcId="{6F0E2817-17E9-415B-82C9-05BAC5853205}" destId="{4ED64F46-D36E-43A7-BAEF-7C23920CC4F9}" srcOrd="1" destOrd="0" presId="urn:microsoft.com/office/officeart/2005/8/layout/hierarchy2"/>
-    <dgm:cxn modelId="{C3D539DC-17A3-4BC5-89F8-87A6DFDEC00F}" type="presParOf" srcId="{704809E6-FEF4-411C-B0A2-2D5EDB8C1A46}" destId="{0AB561F8-DE87-45B6-93FB-28459E33600F}" srcOrd="2" destOrd="0" presId="urn:microsoft.com/office/officeart/2005/8/layout/hierarchy2"/>
-    <dgm:cxn modelId="{5AC567CB-034C-43AB-8184-7A15A25ACAB4}" type="presParOf" srcId="{0AB561F8-DE87-45B6-93FB-28459E33600F}" destId="{AF9A45BE-B998-419C-846F-89630963646A}" srcOrd="0" destOrd="0" presId="urn:microsoft.com/office/officeart/2005/8/layout/hierarchy2"/>
-    <dgm:cxn modelId="{4F19DF32-A10F-4941-9036-A2DA393E38B5}" type="presParOf" srcId="{704809E6-FEF4-411C-B0A2-2D5EDB8C1A46}" destId="{3B0C477A-A9E4-4AFA-A61A-390D4C8F2C6C}" srcOrd="3" destOrd="0" presId="urn:microsoft.com/office/officeart/2005/8/layout/hierarchy2"/>
-    <dgm:cxn modelId="{8874430C-AFE5-46F2-B6EF-49D343B0730C}" type="presParOf" srcId="{3B0C477A-A9E4-4AFA-A61A-390D4C8F2C6C}" destId="{A3DDA9E1-EE41-464F-9D20-3C685EC57B8C}" srcOrd="0" destOrd="0" presId="urn:microsoft.com/office/officeart/2005/8/layout/hierarchy2"/>
-    <dgm:cxn modelId="{0B57FB6F-4253-4356-9489-8D69AF042111}" type="presParOf" srcId="{3B0C477A-A9E4-4AFA-A61A-390D4C8F2C6C}" destId="{EF4A50AD-9496-44EF-865D-448380BAC996}" srcOrd="1" destOrd="0" presId="urn:microsoft.com/office/officeart/2005/8/layout/hierarchy2"/>
-    <dgm:cxn modelId="{0D1E4502-1741-4A38-8CD0-CE82449F62A2}" type="presParOf" srcId="{704809E6-FEF4-411C-B0A2-2D5EDB8C1A46}" destId="{F1E49445-1234-45E7-AEB2-B7C5F1909DDB}" srcOrd="4" destOrd="0" presId="urn:microsoft.com/office/officeart/2005/8/layout/hierarchy2"/>
-    <dgm:cxn modelId="{10068860-400B-476D-93F5-15BDB9018D39}" type="presParOf" srcId="{F1E49445-1234-45E7-AEB2-B7C5F1909DDB}" destId="{17C38300-6EBD-4C36-8451-6B6D304C5E16}" srcOrd="0" destOrd="0" presId="urn:microsoft.com/office/officeart/2005/8/layout/hierarchy2"/>
-    <dgm:cxn modelId="{DD7F9501-897A-468B-944E-FB75A578E689}" type="presParOf" srcId="{704809E6-FEF4-411C-B0A2-2D5EDB8C1A46}" destId="{63362157-DA31-4B2E-94F4-72E05DA38041}" srcOrd="5" destOrd="0" presId="urn:microsoft.com/office/officeart/2005/8/layout/hierarchy2"/>
-    <dgm:cxn modelId="{EFD32095-1F3A-4EC2-B8D5-6A900E9A3711}" type="presParOf" srcId="{63362157-DA31-4B2E-94F4-72E05DA38041}" destId="{19A3C624-C959-49E4-B081-32C7A5D85E15}" srcOrd="0" destOrd="0" presId="urn:microsoft.com/office/officeart/2005/8/layout/hierarchy2"/>
-    <dgm:cxn modelId="{7BAFBE85-C9D4-4B6D-8B4F-1DF9961D7481}" type="presParOf" srcId="{63362157-DA31-4B2E-94F4-72E05DA38041}" destId="{F2DABF05-CF07-4C8F-B97E-5856E01FB16F}" srcOrd="1" destOrd="0" presId="urn:microsoft.com/office/officeart/2005/8/layout/hierarchy2"/>
-    <dgm:cxn modelId="{D99DEF62-7A22-4954-80AA-6E5D78613A46}" type="presParOf" srcId="{5E180B24-E41B-45AF-B522-F6CCF2513461}" destId="{B322BB67-6F30-4755-B39F-3D7A50A346B0}" srcOrd="6" destOrd="0" presId="urn:microsoft.com/office/officeart/2005/8/layout/hierarchy2"/>
-    <dgm:cxn modelId="{70B4D68C-E831-4CD0-B6FE-448C41FCE7F1}" type="presParOf" srcId="{B322BB67-6F30-4755-B39F-3D7A50A346B0}" destId="{A40F89F8-C005-4DA6-982C-1DEB34EC66A8}" srcOrd="0" destOrd="0" presId="urn:microsoft.com/office/officeart/2005/8/layout/hierarchy2"/>
-    <dgm:cxn modelId="{4DFC523E-CDAE-473A-90D4-B05A6F3C1BB9}" type="presParOf" srcId="{5E180B24-E41B-45AF-B522-F6CCF2513461}" destId="{81A26FDB-4F2A-41B5-820C-879D0A1BFBAF}" srcOrd="7" destOrd="0" presId="urn:microsoft.com/office/officeart/2005/8/layout/hierarchy2"/>
-    <dgm:cxn modelId="{EB362853-6661-4AB8-8F96-6872094F1048}" type="presParOf" srcId="{81A26FDB-4F2A-41B5-820C-879D0A1BFBAF}" destId="{2CB274A1-CEC6-46F3-8C66-E3902E67C55C}" srcOrd="0" destOrd="0" presId="urn:microsoft.com/office/officeart/2005/8/layout/hierarchy2"/>
-    <dgm:cxn modelId="{FEFF7A87-140D-4937-8A91-3E925AC947BB}" type="presParOf" srcId="{81A26FDB-4F2A-41B5-820C-879D0A1BFBAF}" destId="{EE733073-7FC6-4A0F-B736-781B4D9EC004}" srcOrd="1" destOrd="0" presId="urn:microsoft.com/office/officeart/2005/8/layout/hierarchy2"/>
-    <dgm:cxn modelId="{24578754-AA83-4E15-B511-D7D5E9B57397}" type="presParOf" srcId="{EE733073-7FC6-4A0F-B736-781B4D9EC004}" destId="{2868D602-9DB1-4A91-9738-10BBD2F71D31}" srcOrd="0" destOrd="0" presId="urn:microsoft.com/office/officeart/2005/8/layout/hierarchy2"/>
-    <dgm:cxn modelId="{914CEFD7-355C-431F-B92C-D156EBB8D3A8}" type="presParOf" srcId="{2868D602-9DB1-4A91-9738-10BBD2F71D31}" destId="{424832D5-D42C-4FDB-90D4-4AF2EA4EBADF}" srcOrd="0" destOrd="0" presId="urn:microsoft.com/office/officeart/2005/8/layout/hierarchy2"/>
-    <dgm:cxn modelId="{1A6A537C-49D2-493C-9BF8-C1767E71EA96}" type="presParOf" srcId="{EE733073-7FC6-4A0F-B736-781B4D9EC004}" destId="{3CE0F6C6-01D2-4E93-9B27-C7B68CD872C8}" srcOrd="1" destOrd="0" presId="urn:microsoft.com/office/officeart/2005/8/layout/hierarchy2"/>
-    <dgm:cxn modelId="{3F9E9C58-E85D-494D-B609-66803AEAC856}" type="presParOf" srcId="{3CE0F6C6-01D2-4E93-9B27-C7B68CD872C8}" destId="{47E3B0CE-CE7F-45CF-8AE0-B7CE9322352F}" srcOrd="0" destOrd="0" presId="urn:microsoft.com/office/officeart/2005/8/layout/hierarchy2"/>
-    <dgm:cxn modelId="{58E6D09E-AF22-4155-86AC-4A2170B97A15}" type="presParOf" srcId="{3CE0F6C6-01D2-4E93-9B27-C7B68CD872C8}" destId="{A723A1F4-F964-4582-9689-66085BA3FF47}" srcOrd="1" destOrd="0" presId="urn:microsoft.com/office/officeart/2005/8/layout/hierarchy2"/>
-    <dgm:cxn modelId="{40D74D62-C4D3-4603-A6A2-8D383D01D3D9}" type="presParOf" srcId="{EE733073-7FC6-4A0F-B736-781B4D9EC004}" destId="{7B4AE56A-FA3F-4A7B-B1D6-33F00A3ABDA2}" srcOrd="2" destOrd="0" presId="urn:microsoft.com/office/officeart/2005/8/layout/hierarchy2"/>
-    <dgm:cxn modelId="{1416D3CE-2017-4F61-974B-48F03E0D4812}" type="presParOf" srcId="{7B4AE56A-FA3F-4A7B-B1D6-33F00A3ABDA2}" destId="{C554985C-D21F-4FF3-AD00-E77027184529}" srcOrd="0" destOrd="0" presId="urn:microsoft.com/office/officeart/2005/8/layout/hierarchy2"/>
-    <dgm:cxn modelId="{0ABBFA6A-60A5-45A5-BF06-843641F2E4A7}" type="presParOf" srcId="{EE733073-7FC6-4A0F-B736-781B4D9EC004}" destId="{1C1127F6-628D-4973-98EF-2CCA2A2A3E91}" srcOrd="3" destOrd="0" presId="urn:microsoft.com/office/officeart/2005/8/layout/hierarchy2"/>
-    <dgm:cxn modelId="{D0899D46-CE8B-498C-BD80-152D3D0DD5FC}" type="presParOf" srcId="{1C1127F6-628D-4973-98EF-2CCA2A2A3E91}" destId="{EDD4ED70-B53D-4E2E-9C51-58A40B4D092A}" srcOrd="0" destOrd="0" presId="urn:microsoft.com/office/officeart/2005/8/layout/hierarchy2"/>
-    <dgm:cxn modelId="{69938B3C-4831-4CB6-8A36-1A8C63D79585}" type="presParOf" srcId="{1C1127F6-628D-4973-98EF-2CCA2A2A3E91}" destId="{CA028732-682B-4918-B177-579D6F4C420D}" srcOrd="1" destOrd="0" presId="urn:microsoft.com/office/officeart/2005/8/layout/hierarchy2"/>
-    <dgm:cxn modelId="{8DC0C0F8-9259-4EDD-A52B-B0080C152D41}" type="presParOf" srcId="{5E180B24-E41B-45AF-B522-F6CCF2513461}" destId="{9D2614EC-633B-4ED2-8B44-052AF1967DB3}" srcOrd="8" destOrd="0" presId="urn:microsoft.com/office/officeart/2005/8/layout/hierarchy2"/>
-    <dgm:cxn modelId="{06407787-5F98-4B87-B6F0-FABAD6915999}" type="presParOf" srcId="{9D2614EC-633B-4ED2-8B44-052AF1967DB3}" destId="{795E7D37-E0D6-40D9-8E9B-012FC1854791}" srcOrd="0" destOrd="0" presId="urn:microsoft.com/office/officeart/2005/8/layout/hierarchy2"/>
-    <dgm:cxn modelId="{0923F4B9-0CE6-4A68-BCCE-0F83C984512B}" type="presParOf" srcId="{5E180B24-E41B-45AF-B522-F6CCF2513461}" destId="{EC2345F2-15B8-4A90-A2CB-8A39520292FA}" srcOrd="9" destOrd="0" presId="urn:microsoft.com/office/officeart/2005/8/layout/hierarchy2"/>
-    <dgm:cxn modelId="{80BFBF84-6E3A-47D5-944F-BAF9644F422A}" type="presParOf" srcId="{EC2345F2-15B8-4A90-A2CB-8A39520292FA}" destId="{071DD58C-E397-4E90-94E0-F2B86F34DDC7}" srcOrd="0" destOrd="0" presId="urn:microsoft.com/office/officeart/2005/8/layout/hierarchy2"/>
-    <dgm:cxn modelId="{226E6876-13AF-4B04-80A7-C90AE216B559}" type="presParOf" srcId="{EC2345F2-15B8-4A90-A2CB-8A39520292FA}" destId="{3177FFEE-7B2A-4F9A-B324-EE2DD4D9B1B6}" srcOrd="1" destOrd="0" presId="urn:microsoft.com/office/officeart/2005/8/layout/hierarchy2"/>
-    <dgm:cxn modelId="{E1835AA8-A499-469D-8A38-94524D996052}" type="presParOf" srcId="{3177FFEE-7B2A-4F9A-B324-EE2DD4D9B1B6}" destId="{B52521C8-B84A-4D7F-A016-A851087BABB9}" srcOrd="0" destOrd="0" presId="urn:microsoft.com/office/officeart/2005/8/layout/hierarchy2"/>
-    <dgm:cxn modelId="{ED688AF7-3335-45D6-8D87-8BC5AC6CEC62}" type="presParOf" srcId="{B52521C8-B84A-4D7F-A016-A851087BABB9}" destId="{47424132-151F-471E-B0C6-CACE4E8CE7B6}" srcOrd="0" destOrd="0" presId="urn:microsoft.com/office/officeart/2005/8/layout/hierarchy2"/>
-    <dgm:cxn modelId="{777B960C-A7D7-4452-B582-322805577DDB}" type="presParOf" srcId="{3177FFEE-7B2A-4F9A-B324-EE2DD4D9B1B6}" destId="{9A53D3C7-215B-4782-A02A-5F10352DFF12}" srcOrd="1" destOrd="0" presId="urn:microsoft.com/office/officeart/2005/8/layout/hierarchy2"/>
-    <dgm:cxn modelId="{8DD62956-156B-4E5C-AE31-0C3DBAB82310}" type="presParOf" srcId="{9A53D3C7-215B-4782-A02A-5F10352DFF12}" destId="{91B24A18-139A-46B2-A7A0-F2852401A185}" srcOrd="0" destOrd="0" presId="urn:microsoft.com/office/officeart/2005/8/layout/hierarchy2"/>
-    <dgm:cxn modelId="{F4C5A7ED-6D46-4A69-9468-6D70B82BA627}" type="presParOf" srcId="{9A53D3C7-215B-4782-A02A-5F10352DFF12}" destId="{F0F86173-E0CF-4C2E-B138-64046588DCD9}" srcOrd="1" destOrd="0" presId="urn:microsoft.com/office/officeart/2005/8/layout/hierarchy2"/>
-    <dgm:cxn modelId="{B4E72EC2-B77E-4840-B084-0641E57F1A40}" type="presParOf" srcId="{5E180B24-E41B-45AF-B522-F6CCF2513461}" destId="{35A90A00-D16D-4103-A3A0-8C05DF3B49FB}" srcOrd="10" destOrd="0" presId="urn:microsoft.com/office/officeart/2005/8/layout/hierarchy2"/>
-    <dgm:cxn modelId="{48298EA1-7FA1-4C8D-83C1-99B8BB05A5F9}" type="presParOf" srcId="{35A90A00-D16D-4103-A3A0-8C05DF3B49FB}" destId="{2A269C2A-2883-4D62-8667-AC181678B468}" srcOrd="0" destOrd="0" presId="urn:microsoft.com/office/officeart/2005/8/layout/hierarchy2"/>
-    <dgm:cxn modelId="{2710DB5A-4076-479F-A610-B24F8C5E1E42}" type="presParOf" srcId="{5E180B24-E41B-45AF-B522-F6CCF2513461}" destId="{EBF4597C-3307-454C-B8E5-FB11051BCF58}" srcOrd="11" destOrd="0" presId="urn:microsoft.com/office/officeart/2005/8/layout/hierarchy2"/>
-    <dgm:cxn modelId="{157E39DF-7B51-4827-9EE2-8DC282D846C8}" type="presParOf" srcId="{EBF4597C-3307-454C-B8E5-FB11051BCF58}" destId="{B863C3E2-72F0-4F87-84ED-A0AEBE957992}" srcOrd="0" destOrd="0" presId="urn:microsoft.com/office/officeart/2005/8/layout/hierarchy2"/>
-    <dgm:cxn modelId="{2A82FA4E-99DD-4306-B769-ECF57C700E94}" type="presParOf" srcId="{EBF4597C-3307-454C-B8E5-FB11051BCF58}" destId="{D19BB3B8-E316-45C7-A750-8F6CD8F6790F}" srcOrd="1" destOrd="0" presId="urn:microsoft.com/office/officeart/2005/8/layout/hierarchy2"/>
-    <dgm:cxn modelId="{E74322BC-24F0-4831-BD37-BB65F4034F50}" type="presParOf" srcId="{D19BB3B8-E316-45C7-A750-8F6CD8F6790F}" destId="{3D4218FE-E5D6-41FF-B198-AAEE37A185FC}" srcOrd="0" destOrd="0" presId="urn:microsoft.com/office/officeart/2005/8/layout/hierarchy2"/>
-    <dgm:cxn modelId="{8B56D055-B363-483D-82A0-B2607A77A627}" type="presParOf" srcId="{3D4218FE-E5D6-41FF-B198-AAEE37A185FC}" destId="{E485CA71-38F4-4B18-87E0-8214F47EFD1B}" srcOrd="0" destOrd="0" presId="urn:microsoft.com/office/officeart/2005/8/layout/hierarchy2"/>
-    <dgm:cxn modelId="{D5CC25AC-FB2A-4EE9-9F7C-4A28F2EE6113}" type="presParOf" srcId="{D19BB3B8-E316-45C7-A750-8F6CD8F6790F}" destId="{C937C4C3-2913-42A4-A599-8CB90FED9BC5}" srcOrd="1" destOrd="0" presId="urn:microsoft.com/office/officeart/2005/8/layout/hierarchy2"/>
-    <dgm:cxn modelId="{47A30F3B-92EC-4ABF-A80A-C55F32052B13}" type="presParOf" srcId="{C937C4C3-2913-42A4-A599-8CB90FED9BC5}" destId="{CAB5CB63-E44F-4536-ADD0-0EC9914AD4D9}" srcOrd="0" destOrd="0" presId="urn:microsoft.com/office/officeart/2005/8/layout/hierarchy2"/>
-    <dgm:cxn modelId="{FDB29DD0-0E3B-4834-AD65-5331A1A2C1A7}" type="presParOf" srcId="{C937C4C3-2913-42A4-A599-8CB90FED9BC5}" destId="{FB6B2933-B07B-4892-B881-DE95FFF499A8}" srcOrd="1" destOrd="0" presId="urn:microsoft.com/office/officeart/2005/8/layout/hierarchy2"/>
-    <dgm:cxn modelId="{64BBE336-7B3A-41E2-83CF-CC012CEDA3EC}" type="presParOf" srcId="{D19BB3B8-E316-45C7-A750-8F6CD8F6790F}" destId="{DC1F2426-6D55-43F4-BD6B-4AF55B477117}" srcOrd="2" destOrd="0" presId="urn:microsoft.com/office/officeart/2005/8/layout/hierarchy2"/>
-    <dgm:cxn modelId="{1CC52BBB-AA92-4CD2-A138-647EF6CFBA67}" type="presParOf" srcId="{DC1F2426-6D55-43F4-BD6B-4AF55B477117}" destId="{6D35E1DF-38A0-48E2-8C2D-27D1A70D2196}" srcOrd="0" destOrd="0" presId="urn:microsoft.com/office/officeart/2005/8/layout/hierarchy2"/>
-    <dgm:cxn modelId="{CB103FE9-E926-4740-ABAC-DCB3188061D0}" type="presParOf" srcId="{D19BB3B8-E316-45C7-A750-8F6CD8F6790F}" destId="{0560A02E-F162-4F49-8C52-F307698513C0}" srcOrd="3" destOrd="0" presId="urn:microsoft.com/office/officeart/2005/8/layout/hierarchy2"/>
-    <dgm:cxn modelId="{28F6FBCB-6A2C-4E89-BF20-B760AAF2B7FF}" type="presParOf" srcId="{0560A02E-F162-4F49-8C52-F307698513C0}" destId="{68C865B8-7E8F-407E-8142-A9C8E2F0C0C2}" srcOrd="0" destOrd="0" presId="urn:microsoft.com/office/officeart/2005/8/layout/hierarchy2"/>
-    <dgm:cxn modelId="{ABE738B0-84EC-479D-8B1E-4B6EEC28D484}" type="presParOf" srcId="{0560A02E-F162-4F49-8C52-F307698513C0}" destId="{8EE16E95-8475-4546-9F45-D7A805B7E4EC}" srcOrd="1" destOrd="0" presId="urn:microsoft.com/office/officeart/2005/8/layout/hierarchy2"/>
-    <dgm:cxn modelId="{A603DB67-92A7-431A-982C-B45CF7F3181D}" type="presParOf" srcId="{5E180B24-E41B-45AF-B522-F6CCF2513461}" destId="{1B8A023A-9E57-47BE-A29B-125D385A80AD}" srcOrd="12" destOrd="0" presId="urn:microsoft.com/office/officeart/2005/8/layout/hierarchy2"/>
-    <dgm:cxn modelId="{D22FA62D-E66C-4A63-B3AB-C32F413FBD72}" type="presParOf" srcId="{1B8A023A-9E57-47BE-A29B-125D385A80AD}" destId="{7F30FD4A-7965-416F-B6E6-51B1D687A145}" srcOrd="0" destOrd="0" presId="urn:microsoft.com/office/officeart/2005/8/layout/hierarchy2"/>
-    <dgm:cxn modelId="{6D5D5FBB-A5C6-4744-8384-C53262811917}" type="presParOf" srcId="{5E180B24-E41B-45AF-B522-F6CCF2513461}" destId="{7DFBD138-C8D2-4AE5-AC66-37E9722788F8}" srcOrd="13" destOrd="0" presId="urn:microsoft.com/office/officeart/2005/8/layout/hierarchy2"/>
-    <dgm:cxn modelId="{6877B0EE-E388-4DAA-A9B2-900452F7C3A4}" type="presParOf" srcId="{7DFBD138-C8D2-4AE5-AC66-37E9722788F8}" destId="{F931D738-5B38-48D4-B3A7-201AEAE4B09D}" srcOrd="0" destOrd="0" presId="urn:microsoft.com/office/officeart/2005/8/layout/hierarchy2"/>
-    <dgm:cxn modelId="{89DBE7B8-D628-44BD-8D25-12790D2ACDA2}" type="presParOf" srcId="{7DFBD138-C8D2-4AE5-AC66-37E9722788F8}" destId="{6D1EBFD6-F319-4C82-B4B7-9AEEF5CB27CE}" srcOrd="1" destOrd="0" presId="urn:microsoft.com/office/officeart/2005/8/layout/hierarchy2"/>
-    <dgm:cxn modelId="{0AE576A4-3B1F-4D49-8E76-9A8492926AEC}" type="presParOf" srcId="{6D1EBFD6-F319-4C82-B4B7-9AEEF5CB27CE}" destId="{B4830583-D916-43F8-9078-6F37BFBBDAC2}" srcOrd="0" destOrd="0" presId="urn:microsoft.com/office/officeart/2005/8/layout/hierarchy2"/>
-    <dgm:cxn modelId="{CA8BB9E3-CF85-42F4-9883-7349BC192FA3}" type="presParOf" srcId="{B4830583-D916-43F8-9078-6F37BFBBDAC2}" destId="{BB205D3B-7792-4C13-BB79-C852D446F184}" srcOrd="0" destOrd="0" presId="urn:microsoft.com/office/officeart/2005/8/layout/hierarchy2"/>
-    <dgm:cxn modelId="{D502DFF0-BECF-4BA3-9FC1-E78725821D29}" type="presParOf" srcId="{6D1EBFD6-F319-4C82-B4B7-9AEEF5CB27CE}" destId="{3E90C083-5ECB-4E47-8272-D3F54C9EEC5D}" srcOrd="1" destOrd="0" presId="urn:microsoft.com/office/officeart/2005/8/layout/hierarchy2"/>
-    <dgm:cxn modelId="{05DE30EE-6839-483B-A0E6-EDAF567065BD}" type="presParOf" srcId="{3E90C083-5ECB-4E47-8272-D3F54C9EEC5D}" destId="{8BB385A7-3E68-4901-8640-C69A3B834CB0}" srcOrd="0" destOrd="0" presId="urn:microsoft.com/office/officeart/2005/8/layout/hierarchy2"/>
-    <dgm:cxn modelId="{EA33F461-F6B8-4CA7-98E5-2B853F599D28}" type="presParOf" srcId="{3E90C083-5ECB-4E47-8272-D3F54C9EEC5D}" destId="{94D526FD-75F0-4EE5-8E3D-3F3E90BF0E51}" srcOrd="1" destOrd="0" presId="urn:microsoft.com/office/officeart/2005/8/layout/hierarchy2"/>
-    <dgm:cxn modelId="{43B1CB8D-571D-4E4B-8E53-9C387DE61B61}" type="presParOf" srcId="{6D1EBFD6-F319-4C82-B4B7-9AEEF5CB27CE}" destId="{95ABB545-CBE2-40D0-B704-B64C3BDA93C6}" srcOrd="2" destOrd="0" presId="urn:microsoft.com/office/officeart/2005/8/layout/hierarchy2"/>
-    <dgm:cxn modelId="{D7B2EEF0-0253-4093-9351-F01624DD584B}" type="presParOf" srcId="{95ABB545-CBE2-40D0-B704-B64C3BDA93C6}" destId="{061C8B19-D17D-4734-A9F7-4C69E1156783}" srcOrd="0" destOrd="0" presId="urn:microsoft.com/office/officeart/2005/8/layout/hierarchy2"/>
-    <dgm:cxn modelId="{97E4C095-94AE-47E2-A8C1-16942B550442}" type="presParOf" srcId="{6D1EBFD6-F319-4C82-B4B7-9AEEF5CB27CE}" destId="{CBD31742-1494-4590-A579-22461B9D5E5E}" srcOrd="3" destOrd="0" presId="urn:microsoft.com/office/officeart/2005/8/layout/hierarchy2"/>
-    <dgm:cxn modelId="{1EE07774-34C3-4C36-AD29-57F24D9BEBFF}" type="presParOf" srcId="{CBD31742-1494-4590-A579-22461B9D5E5E}" destId="{FDA2C66B-B694-41DD-93D8-A1738631E152}" srcOrd="0" destOrd="0" presId="urn:microsoft.com/office/officeart/2005/8/layout/hierarchy2"/>
-    <dgm:cxn modelId="{E15CB3FB-228F-4E83-BBB4-58A136B8924B}" type="presParOf" srcId="{CBD31742-1494-4590-A579-22461B9D5E5E}" destId="{664FABB2-16E9-44B0-86BB-98ECD73DCC70}" srcOrd="1" destOrd="0" presId="urn:microsoft.com/office/officeart/2005/8/layout/hierarchy2"/>
-    <dgm:cxn modelId="{3BE00439-19F2-40F4-8F39-6698559D02FB}" type="presParOf" srcId="{5E180B24-E41B-45AF-B522-F6CCF2513461}" destId="{83DD4DFE-695B-4AF2-A67F-8501184DE751}" srcOrd="14" destOrd="0" presId="urn:microsoft.com/office/officeart/2005/8/layout/hierarchy2"/>
-    <dgm:cxn modelId="{85A2C0A6-3146-44C8-9419-6898F06835D8}" type="presParOf" srcId="{83DD4DFE-695B-4AF2-A67F-8501184DE751}" destId="{46C1195D-BC96-4192-A8DE-5B39A0EB3F68}" srcOrd="0" destOrd="0" presId="urn:microsoft.com/office/officeart/2005/8/layout/hierarchy2"/>
-    <dgm:cxn modelId="{9AD505DC-2B9D-4F6F-84E8-25B9E050BC3A}" type="presParOf" srcId="{5E180B24-E41B-45AF-B522-F6CCF2513461}" destId="{ADC9B3F7-8AE8-444E-ACCB-03A4C79244F5}" srcOrd="15" destOrd="0" presId="urn:microsoft.com/office/officeart/2005/8/layout/hierarchy2"/>
-    <dgm:cxn modelId="{BFCFD87D-B64A-42DD-8955-E9394CE2C841}" type="presParOf" srcId="{ADC9B3F7-8AE8-444E-ACCB-03A4C79244F5}" destId="{C6F21FE8-CB4A-427C-A02A-4F1E011BEF0D}" srcOrd="0" destOrd="0" presId="urn:microsoft.com/office/officeart/2005/8/layout/hierarchy2"/>
-    <dgm:cxn modelId="{9D4643E8-9980-45A7-92F6-6B833FF5B142}" type="presParOf" srcId="{ADC9B3F7-8AE8-444E-ACCB-03A4C79244F5}" destId="{B18A75E0-3796-4209-BF06-089515457751}" srcOrd="1" destOrd="0" presId="urn:microsoft.com/office/officeart/2005/8/layout/hierarchy2"/>
-    <dgm:cxn modelId="{965D9228-0878-429C-A0DE-E2E30C4A0203}" type="presParOf" srcId="{B18A75E0-3796-4209-BF06-089515457751}" destId="{7C21B9F6-9CD3-4F4C-BBBE-F1ED7C2782A6}" srcOrd="0" destOrd="0" presId="urn:microsoft.com/office/officeart/2005/8/layout/hierarchy2"/>
-    <dgm:cxn modelId="{3F875815-C9C9-4A8D-9696-13C10D5F5C95}" type="presParOf" srcId="{7C21B9F6-9CD3-4F4C-BBBE-F1ED7C2782A6}" destId="{1018DD89-565C-40DB-90E8-1C44A1A07830}" srcOrd="0" destOrd="0" presId="urn:microsoft.com/office/officeart/2005/8/layout/hierarchy2"/>
-    <dgm:cxn modelId="{0F3E5DCE-A093-492F-996E-5C94AEE85ED1}" type="presParOf" srcId="{B18A75E0-3796-4209-BF06-089515457751}" destId="{97637726-0555-406B-9FC0-9085C88D0C55}" srcOrd="1" destOrd="0" presId="urn:microsoft.com/office/officeart/2005/8/layout/hierarchy2"/>
-    <dgm:cxn modelId="{464F07BB-62AF-4D08-A14A-223CD287A06B}" type="presParOf" srcId="{97637726-0555-406B-9FC0-9085C88D0C55}" destId="{1E424550-8A69-4948-ACE6-B9404348D7E2}" srcOrd="0" destOrd="0" presId="urn:microsoft.com/office/officeart/2005/8/layout/hierarchy2"/>
-    <dgm:cxn modelId="{B3BD364E-C88B-4578-8CFC-E6BE170560B9}" type="presParOf" srcId="{97637726-0555-406B-9FC0-9085C88D0C55}" destId="{C5A5C283-FC00-4551-AB30-B13B794BCBF0}" srcOrd="1" destOrd="0" presId="urn:microsoft.com/office/officeart/2005/8/layout/hierarchy2"/>
-    <dgm:cxn modelId="{45DCB78E-4B3D-474D-AD22-3679A828CEF9}" type="presParOf" srcId="{B18A75E0-3796-4209-BF06-089515457751}" destId="{BE2B689B-F903-4DEC-A0BE-A9F653187B7D}" srcOrd="2" destOrd="0" presId="urn:microsoft.com/office/officeart/2005/8/layout/hierarchy2"/>
-    <dgm:cxn modelId="{1F18A166-9DA6-4F3D-96D3-56BD518F4D76}" type="presParOf" srcId="{BE2B689B-F903-4DEC-A0BE-A9F653187B7D}" destId="{C7C85CA9-61AF-43CB-A58D-04E6AC6A8D29}" srcOrd="0" destOrd="0" presId="urn:microsoft.com/office/officeart/2005/8/layout/hierarchy2"/>
-    <dgm:cxn modelId="{725B6B74-29A1-43A9-BF02-1171D469820F}" type="presParOf" srcId="{B18A75E0-3796-4209-BF06-089515457751}" destId="{3A5E35E9-8A6C-43F5-9DFE-1D14A9945AF4}" srcOrd="3" destOrd="0" presId="urn:microsoft.com/office/officeart/2005/8/layout/hierarchy2"/>
-    <dgm:cxn modelId="{BF625817-0B6B-48C4-82D4-1DE001550880}" type="presParOf" srcId="{3A5E35E9-8A6C-43F5-9DFE-1D14A9945AF4}" destId="{BF598C2C-2FC6-429A-9FAD-5C4E988F1EC7}" srcOrd="0" destOrd="0" presId="urn:microsoft.com/office/officeart/2005/8/layout/hierarchy2"/>
-    <dgm:cxn modelId="{33D8CC01-B3F1-4AB7-A02E-28C718AB7E02}" type="presParOf" srcId="{3A5E35E9-8A6C-43F5-9DFE-1D14A9945AF4}" destId="{401C2C2B-995F-48BA-A044-3B30941DF41F}" srcOrd="1" destOrd="0" presId="urn:microsoft.com/office/officeart/2005/8/layout/hierarchy2"/>
+    <dgm:cxn modelId="{A22835D1-3049-44A7-A782-891EA007A09D}" type="presOf" srcId="{43236399-DD4D-458E-B15C-3B7B885FB49A}" destId="{B63BB58B-640E-4C6F-A43A-4163CAC5DDB9}" srcOrd="1" destOrd="0" presId="urn:microsoft.com/office/officeart/2005/8/layout/hierarchy2"/>
+    <dgm:cxn modelId="{D3CF6352-8496-4484-A845-E100F9810593}" type="presParOf" srcId="{42718486-60A4-4B24-A09D-ECBF48A23CB8}" destId="{2EFA7359-01EF-4B51-BB63-6280F742D6C2}" srcOrd="0" destOrd="0" presId="urn:microsoft.com/office/officeart/2005/8/layout/hierarchy2"/>
+    <dgm:cxn modelId="{2711A1C9-2634-4BDA-8C27-C63550C7496F}" type="presParOf" srcId="{2EFA7359-01EF-4B51-BB63-6280F742D6C2}" destId="{B767F4A9-E9D1-468C-8DD2-F76F912282CF}" srcOrd="0" destOrd="0" presId="urn:microsoft.com/office/officeart/2005/8/layout/hierarchy2"/>
+    <dgm:cxn modelId="{CC1F52B6-8739-41EF-B748-929DD35A7A48}" type="presParOf" srcId="{2EFA7359-01EF-4B51-BB63-6280F742D6C2}" destId="{5E180B24-E41B-45AF-B522-F6CCF2513461}" srcOrd="1" destOrd="0" presId="urn:microsoft.com/office/officeart/2005/8/layout/hierarchy2"/>
+    <dgm:cxn modelId="{DB6982DC-46A5-423B-AC2D-B594555AEC1A}" type="presParOf" srcId="{5E180B24-E41B-45AF-B522-F6CCF2513461}" destId="{CCBFF96E-63FF-4D42-898A-9DBED742ADA8}" srcOrd="0" destOrd="0" presId="urn:microsoft.com/office/officeart/2005/8/layout/hierarchy2"/>
+    <dgm:cxn modelId="{3EF198FE-EC59-47DF-B5DF-1E3D5442AC3E}" type="presParOf" srcId="{CCBFF96E-63FF-4D42-898A-9DBED742ADA8}" destId="{68711783-6A28-4DED-897E-C375F3010F81}" srcOrd="0" destOrd="0" presId="urn:microsoft.com/office/officeart/2005/8/layout/hierarchy2"/>
+    <dgm:cxn modelId="{6DD0103E-514D-4F14-8CEB-3E872E264ECB}" type="presParOf" srcId="{5E180B24-E41B-45AF-B522-F6CCF2513461}" destId="{93F48448-28D2-4E32-B494-D75233F041BB}" srcOrd="1" destOrd="0" presId="urn:microsoft.com/office/officeart/2005/8/layout/hierarchy2"/>
+    <dgm:cxn modelId="{E2779E65-338A-4584-9B77-6B7C6D2A04AD}" type="presParOf" srcId="{93F48448-28D2-4E32-B494-D75233F041BB}" destId="{AF734B76-340D-4661-A421-752F140423C2}" srcOrd="0" destOrd="0" presId="urn:microsoft.com/office/officeart/2005/8/layout/hierarchy2"/>
+    <dgm:cxn modelId="{566B372E-C818-42BE-88A8-9C9EF1189EE2}" type="presParOf" srcId="{93F48448-28D2-4E32-B494-D75233F041BB}" destId="{A4741659-BE13-4E46-AC60-B22E44141BEF}" srcOrd="1" destOrd="0" presId="urn:microsoft.com/office/officeart/2005/8/layout/hierarchy2"/>
+    <dgm:cxn modelId="{39CDED50-6822-4B2D-AA9E-335DC94AF968}" type="presParOf" srcId="{A4741659-BE13-4E46-AC60-B22E44141BEF}" destId="{F2B259D2-CB43-43F1-A8E8-655C136BE610}" srcOrd="0" destOrd="0" presId="urn:microsoft.com/office/officeart/2005/8/layout/hierarchy2"/>
+    <dgm:cxn modelId="{795DADFB-74DD-4887-A914-088E372D8AC2}" type="presParOf" srcId="{F2B259D2-CB43-43F1-A8E8-655C136BE610}" destId="{B63BB58B-640E-4C6F-A43A-4163CAC5DDB9}" srcOrd="0" destOrd="0" presId="urn:microsoft.com/office/officeart/2005/8/layout/hierarchy2"/>
+    <dgm:cxn modelId="{689E52A5-69EB-448B-B69B-92B5A37DB8C7}" type="presParOf" srcId="{A4741659-BE13-4E46-AC60-B22E44141BEF}" destId="{0AEF21CA-01C4-423E-BE92-F72CCE1CB988}" srcOrd="1" destOrd="0" presId="urn:microsoft.com/office/officeart/2005/8/layout/hierarchy2"/>
+    <dgm:cxn modelId="{B8F33EF9-B589-44EF-A390-F49DF9027118}" type="presParOf" srcId="{0AEF21CA-01C4-423E-BE92-F72CCE1CB988}" destId="{D7DC65CA-075C-4F0F-8A98-C8EC973B769C}" srcOrd="0" destOrd="0" presId="urn:microsoft.com/office/officeart/2005/8/layout/hierarchy2"/>
+    <dgm:cxn modelId="{85DE67FC-1FA4-477D-B397-E952C2E4B7C2}" type="presParOf" srcId="{0AEF21CA-01C4-423E-BE92-F72CCE1CB988}" destId="{1FA23B5E-36F8-4C0A-9832-1DB2FB0398B9}" srcOrd="1" destOrd="0" presId="urn:microsoft.com/office/officeart/2005/8/layout/hierarchy2"/>
+    <dgm:cxn modelId="{943E625E-EB9F-441E-B898-B18E326AFA97}" type="presParOf" srcId="{A4741659-BE13-4E46-AC60-B22E44141BEF}" destId="{D4182633-8D41-413C-93EA-1D20D40A3B7F}" srcOrd="2" destOrd="0" presId="urn:microsoft.com/office/officeart/2005/8/layout/hierarchy2"/>
+    <dgm:cxn modelId="{29F03372-EC99-4294-AEA2-0C6758CBFE79}" type="presParOf" srcId="{D4182633-8D41-413C-93EA-1D20D40A3B7F}" destId="{B786E215-012E-4ED5-8B30-43F3DFA894BD}" srcOrd="0" destOrd="0" presId="urn:microsoft.com/office/officeart/2005/8/layout/hierarchy2"/>
+    <dgm:cxn modelId="{E71420B9-75EC-4345-9242-CB364A49D823}" type="presParOf" srcId="{A4741659-BE13-4E46-AC60-B22E44141BEF}" destId="{99F29859-406B-457C-9FD3-B2779F80DD69}" srcOrd="3" destOrd="0" presId="urn:microsoft.com/office/officeart/2005/8/layout/hierarchy2"/>
+    <dgm:cxn modelId="{C0F5B9B4-9FE6-4437-B90F-6E89A0ACB5AA}" type="presParOf" srcId="{99F29859-406B-457C-9FD3-B2779F80DD69}" destId="{90ADB552-364F-47AD-A53A-C7FA2BE309FE}" srcOrd="0" destOrd="0" presId="urn:microsoft.com/office/officeart/2005/8/layout/hierarchy2"/>
+    <dgm:cxn modelId="{73A48CB6-E6BD-4D17-9B3D-B17FD48ADF6A}" type="presParOf" srcId="{99F29859-406B-457C-9FD3-B2779F80DD69}" destId="{96FC8F6F-E842-46AC-ADF6-A894E233387D}" srcOrd="1" destOrd="0" presId="urn:microsoft.com/office/officeart/2005/8/layout/hierarchy2"/>
+    <dgm:cxn modelId="{7C413392-19EC-47C1-B5C4-C2A50B025782}" type="presParOf" srcId="{A4741659-BE13-4E46-AC60-B22E44141BEF}" destId="{E2F2A8F9-541B-4F66-8BF8-EEA1BE78CBC8}" srcOrd="4" destOrd="0" presId="urn:microsoft.com/office/officeart/2005/8/layout/hierarchy2"/>
+    <dgm:cxn modelId="{E973A3D1-BAF9-4EC6-AF80-998A1F146400}" type="presParOf" srcId="{E2F2A8F9-541B-4F66-8BF8-EEA1BE78CBC8}" destId="{67E66AE4-6231-4CD4-91C2-8FEA80BDEC94}" srcOrd="0" destOrd="0" presId="urn:microsoft.com/office/officeart/2005/8/layout/hierarchy2"/>
+    <dgm:cxn modelId="{1AFCFFC4-61CE-46ED-8D90-2A29665B918B}" type="presParOf" srcId="{A4741659-BE13-4E46-AC60-B22E44141BEF}" destId="{72714A09-316A-4638-B099-5783A1BF38B9}" srcOrd="5" destOrd="0" presId="urn:microsoft.com/office/officeart/2005/8/layout/hierarchy2"/>
+    <dgm:cxn modelId="{859914E8-8A9A-40E2-B28D-4D5221A34B8C}" type="presParOf" srcId="{72714A09-316A-4638-B099-5783A1BF38B9}" destId="{ECC27108-EF7B-44FF-BE43-C5D206F4D8D9}" srcOrd="0" destOrd="0" presId="urn:microsoft.com/office/officeart/2005/8/layout/hierarchy2"/>
+    <dgm:cxn modelId="{40866CBD-8BA1-4C5D-86EA-DFF9D25F6EF2}" type="presParOf" srcId="{72714A09-316A-4638-B099-5783A1BF38B9}" destId="{AE3B6CEB-4E7C-4979-9059-6012761514C1}" srcOrd="1" destOrd="0" presId="urn:microsoft.com/office/officeart/2005/8/layout/hierarchy2"/>
+    <dgm:cxn modelId="{1023FCDD-DF9B-4053-8BE2-B73D4081A428}" type="presParOf" srcId="{A4741659-BE13-4E46-AC60-B22E44141BEF}" destId="{B1C9ACAC-7F66-474C-B0C1-14C2B2D04883}" srcOrd="6" destOrd="0" presId="urn:microsoft.com/office/officeart/2005/8/layout/hierarchy2"/>
+    <dgm:cxn modelId="{C9AA4B27-496F-4E1D-BA98-1A175B86F19B}" type="presParOf" srcId="{B1C9ACAC-7F66-474C-B0C1-14C2B2D04883}" destId="{C0E9F79A-90CA-4251-AE88-72B43DE71321}" srcOrd="0" destOrd="0" presId="urn:microsoft.com/office/officeart/2005/8/layout/hierarchy2"/>
+    <dgm:cxn modelId="{8F986F17-F16F-4F3F-A68A-DCE08F2D6BA5}" type="presParOf" srcId="{A4741659-BE13-4E46-AC60-B22E44141BEF}" destId="{79DA94B0-9299-4DC4-9F02-3067DA90E542}" srcOrd="7" destOrd="0" presId="urn:microsoft.com/office/officeart/2005/8/layout/hierarchy2"/>
+    <dgm:cxn modelId="{0C966E85-F989-4B94-AA1C-5C6539384B0C}" type="presParOf" srcId="{79DA94B0-9299-4DC4-9F02-3067DA90E542}" destId="{B0ACF79B-433F-4EE8-9AEA-AD483DF7188B}" srcOrd="0" destOrd="0" presId="urn:microsoft.com/office/officeart/2005/8/layout/hierarchy2"/>
+    <dgm:cxn modelId="{B5140C83-629B-4940-88FF-E302F9B9D738}" type="presParOf" srcId="{79DA94B0-9299-4DC4-9F02-3067DA90E542}" destId="{E38FB056-5C5E-443A-B1A4-662BD6351875}" srcOrd="1" destOrd="0" presId="urn:microsoft.com/office/officeart/2005/8/layout/hierarchy2"/>
+    <dgm:cxn modelId="{03E8B0E1-B6C3-439B-8104-2E8C9AEED8AE}" type="presParOf" srcId="{5E180B24-E41B-45AF-B522-F6CCF2513461}" destId="{83902682-7201-44A0-A9A9-17DAFA5E542D}" srcOrd="2" destOrd="0" presId="urn:microsoft.com/office/officeart/2005/8/layout/hierarchy2"/>
+    <dgm:cxn modelId="{BECF9CB7-BED3-462C-B7D5-95D83135B5AB}" type="presParOf" srcId="{83902682-7201-44A0-A9A9-17DAFA5E542D}" destId="{D7C3D798-FDF5-41A5-8155-BAAA5B2F70B6}" srcOrd="0" destOrd="0" presId="urn:microsoft.com/office/officeart/2005/8/layout/hierarchy2"/>
+    <dgm:cxn modelId="{232C1191-2A78-44A5-9C14-A258CDF912CD}" type="presParOf" srcId="{5E180B24-E41B-45AF-B522-F6CCF2513461}" destId="{86B66E5E-B0F7-45F5-BFEF-ECA574468E79}" srcOrd="3" destOrd="0" presId="urn:microsoft.com/office/officeart/2005/8/layout/hierarchy2"/>
+    <dgm:cxn modelId="{DEA183A7-47F1-48E2-993C-15BEC99DBBA0}" type="presParOf" srcId="{86B66E5E-B0F7-45F5-BFEF-ECA574468E79}" destId="{E8657E79-CFA3-474A-A49B-524DB7EACDA4}" srcOrd="0" destOrd="0" presId="urn:microsoft.com/office/officeart/2005/8/layout/hierarchy2"/>
+    <dgm:cxn modelId="{72DB7F4D-0E02-484B-A3EE-A58DB949495D}" type="presParOf" srcId="{86B66E5E-B0F7-45F5-BFEF-ECA574468E79}" destId="{CF592F4D-BC77-4CCE-99FF-E07A595A6527}" srcOrd="1" destOrd="0" presId="urn:microsoft.com/office/officeart/2005/8/layout/hierarchy2"/>
+    <dgm:cxn modelId="{E7E6D048-6F41-4CD6-A4D8-3DE61E86395B}" type="presParOf" srcId="{CF592F4D-BC77-4CCE-99FF-E07A595A6527}" destId="{709F2126-DA8E-4AB9-9D9E-17BA1C397771}" srcOrd="0" destOrd="0" presId="urn:microsoft.com/office/officeart/2005/8/layout/hierarchy2"/>
+    <dgm:cxn modelId="{E7D33A46-39B6-4B71-9679-34E39C4D40D7}" type="presParOf" srcId="{709F2126-DA8E-4AB9-9D9E-17BA1C397771}" destId="{5B056BC4-C9FB-4C2D-A3DF-85C2A73BE420}" srcOrd="0" destOrd="0" presId="urn:microsoft.com/office/officeart/2005/8/layout/hierarchy2"/>
+    <dgm:cxn modelId="{9B38D8FA-66F2-4C2D-AF85-D8E4522B21A6}" type="presParOf" srcId="{CF592F4D-BC77-4CCE-99FF-E07A595A6527}" destId="{37244B84-0939-47F4-B451-555099172975}" srcOrd="1" destOrd="0" presId="urn:microsoft.com/office/officeart/2005/8/layout/hierarchy2"/>
+    <dgm:cxn modelId="{074B082C-D952-4CF2-B0D6-A9CAB9815314}" type="presParOf" srcId="{37244B84-0939-47F4-B451-555099172975}" destId="{2D12D3ED-F9DD-4984-A405-3639BAB34622}" srcOrd="0" destOrd="0" presId="urn:microsoft.com/office/officeart/2005/8/layout/hierarchy2"/>
+    <dgm:cxn modelId="{7CF4D8BA-FD7A-4EE0-98F7-B4CED394B5AC}" type="presParOf" srcId="{37244B84-0939-47F4-B451-555099172975}" destId="{2C970563-97C5-4152-B0AF-A2C5F0CBD951}" srcOrd="1" destOrd="0" presId="urn:microsoft.com/office/officeart/2005/8/layout/hierarchy2"/>
+    <dgm:cxn modelId="{0CECD2BF-2910-44AC-B64D-2B53FBAD383E}" type="presParOf" srcId="{CF592F4D-BC77-4CCE-99FF-E07A595A6527}" destId="{7D543ECB-886F-4E1F-B118-259EBB9CA6D1}" srcOrd="2" destOrd="0" presId="urn:microsoft.com/office/officeart/2005/8/layout/hierarchy2"/>
+    <dgm:cxn modelId="{57F324B6-6ACD-4633-805F-3473F0B9DC7C}" type="presParOf" srcId="{7D543ECB-886F-4E1F-B118-259EBB9CA6D1}" destId="{41FEE864-DA60-4F45-9B9B-54285B8BBC45}" srcOrd="0" destOrd="0" presId="urn:microsoft.com/office/officeart/2005/8/layout/hierarchy2"/>
+    <dgm:cxn modelId="{7C005CA1-930E-4197-8B41-778F8F678364}" type="presParOf" srcId="{CF592F4D-BC77-4CCE-99FF-E07A595A6527}" destId="{51837052-C0F5-4F60-A9FA-202F5F830CB4}" srcOrd="3" destOrd="0" presId="urn:microsoft.com/office/officeart/2005/8/layout/hierarchy2"/>
+    <dgm:cxn modelId="{74C63766-5CDD-4D45-81DA-FF588BAE50AF}" type="presParOf" srcId="{51837052-C0F5-4F60-A9FA-202F5F830CB4}" destId="{5E7DEF3F-3BE6-4ACA-B8A4-F3759C37F15F}" srcOrd="0" destOrd="0" presId="urn:microsoft.com/office/officeart/2005/8/layout/hierarchy2"/>
+    <dgm:cxn modelId="{6177BC09-312B-4A21-AE64-805165597614}" type="presParOf" srcId="{51837052-C0F5-4F60-A9FA-202F5F830CB4}" destId="{C81D7043-61D8-449E-B17E-C829FEC8426E}" srcOrd="1" destOrd="0" presId="urn:microsoft.com/office/officeart/2005/8/layout/hierarchy2"/>
+    <dgm:cxn modelId="{B9B253D8-56DC-44F3-A6F3-18EE4019F894}" type="presParOf" srcId="{CF592F4D-BC77-4CCE-99FF-E07A595A6527}" destId="{47FF214A-DF9C-42B9-A38E-2BC479A0F348}" srcOrd="4" destOrd="0" presId="urn:microsoft.com/office/officeart/2005/8/layout/hierarchy2"/>
+    <dgm:cxn modelId="{91055AA5-D9B7-4482-95C3-759A14064FA2}" type="presParOf" srcId="{47FF214A-DF9C-42B9-A38E-2BC479A0F348}" destId="{B707CEA3-8D83-47FE-9C1F-5750DAAA5264}" srcOrd="0" destOrd="0" presId="urn:microsoft.com/office/officeart/2005/8/layout/hierarchy2"/>
+    <dgm:cxn modelId="{DE3EB8C7-5BB9-44EC-958E-737DE008DFA3}" type="presParOf" srcId="{CF592F4D-BC77-4CCE-99FF-E07A595A6527}" destId="{6F533FB6-91FE-4A15-8458-79799BB5BBCC}" srcOrd="5" destOrd="0" presId="urn:microsoft.com/office/officeart/2005/8/layout/hierarchy2"/>
+    <dgm:cxn modelId="{A0230EC4-9F28-43C9-A0DE-BFEFAB11337F}" type="presParOf" srcId="{6F533FB6-91FE-4A15-8458-79799BB5BBCC}" destId="{BBA037D0-0727-43E3-B251-E8B472358E25}" srcOrd="0" destOrd="0" presId="urn:microsoft.com/office/officeart/2005/8/layout/hierarchy2"/>
+    <dgm:cxn modelId="{4DB50EE0-096F-4A9D-BCF0-CD1BB7EB52BC}" type="presParOf" srcId="{6F533FB6-91FE-4A15-8458-79799BB5BBCC}" destId="{86640224-A1C2-4702-8D4B-9C29E92CB501}" srcOrd="1" destOrd="0" presId="urn:microsoft.com/office/officeart/2005/8/layout/hierarchy2"/>
+    <dgm:cxn modelId="{DB125BE6-5FBD-406E-A967-4FDC408F027F}" type="presParOf" srcId="{5E180B24-E41B-45AF-B522-F6CCF2513461}" destId="{86CA86BC-96B9-4A49-B25B-BA3EC87120E7}" srcOrd="4" destOrd="0" presId="urn:microsoft.com/office/officeart/2005/8/layout/hierarchy2"/>
+    <dgm:cxn modelId="{8C96CBFF-F897-4DC6-8BE8-5ADC717D27D4}" type="presParOf" srcId="{86CA86BC-96B9-4A49-B25B-BA3EC87120E7}" destId="{9E635113-2E10-4917-A048-957A01C7D46B}" srcOrd="0" destOrd="0" presId="urn:microsoft.com/office/officeart/2005/8/layout/hierarchy2"/>
+    <dgm:cxn modelId="{DB20EA00-205E-4ABB-9A42-F5C56538276C}" type="presParOf" srcId="{5E180B24-E41B-45AF-B522-F6CCF2513461}" destId="{513E6835-B11E-4EA7-880E-ABC33BFED428}" srcOrd="5" destOrd="0" presId="urn:microsoft.com/office/officeart/2005/8/layout/hierarchy2"/>
+    <dgm:cxn modelId="{8A6F9D53-3C07-4233-87F2-31F8F938C6EE}" type="presParOf" srcId="{513E6835-B11E-4EA7-880E-ABC33BFED428}" destId="{B6C4D05B-F1CD-4DEC-9D56-FAB5431D4678}" srcOrd="0" destOrd="0" presId="urn:microsoft.com/office/officeart/2005/8/layout/hierarchy2"/>
+    <dgm:cxn modelId="{0EBBFC53-CC09-45B0-A166-9F339E3E79A1}" type="presParOf" srcId="{513E6835-B11E-4EA7-880E-ABC33BFED428}" destId="{704809E6-FEF4-411C-B0A2-2D5EDB8C1A46}" srcOrd="1" destOrd="0" presId="urn:microsoft.com/office/officeart/2005/8/layout/hierarchy2"/>
+    <dgm:cxn modelId="{9AFE03B0-6408-4B81-B7D3-16BFFAA1E3DC}" type="presParOf" srcId="{704809E6-FEF4-411C-B0A2-2D5EDB8C1A46}" destId="{3B90412E-74BA-4A55-9894-5CF686F87420}" srcOrd="0" destOrd="0" presId="urn:microsoft.com/office/officeart/2005/8/layout/hierarchy2"/>
+    <dgm:cxn modelId="{5E2E6A8A-52BD-4A28-80AB-1F3EA8260CE8}" type="presParOf" srcId="{3B90412E-74BA-4A55-9894-5CF686F87420}" destId="{F8DAABDF-4EA4-4B5A-9A30-B8EE3B835D9B}" srcOrd="0" destOrd="0" presId="urn:microsoft.com/office/officeart/2005/8/layout/hierarchy2"/>
+    <dgm:cxn modelId="{B6AAC055-3738-4454-A60A-E8EACDCEB82A}" type="presParOf" srcId="{704809E6-FEF4-411C-B0A2-2D5EDB8C1A46}" destId="{6F0E2817-17E9-415B-82C9-05BAC5853205}" srcOrd="1" destOrd="0" presId="urn:microsoft.com/office/officeart/2005/8/layout/hierarchy2"/>
+    <dgm:cxn modelId="{DAA61E6B-37CD-4C9D-87FA-538DCBC4303D}" type="presParOf" srcId="{6F0E2817-17E9-415B-82C9-05BAC5853205}" destId="{D82C6C02-FFDD-46EA-88DA-0A90FA5A1444}" srcOrd="0" destOrd="0" presId="urn:microsoft.com/office/officeart/2005/8/layout/hierarchy2"/>
+    <dgm:cxn modelId="{5053AED2-82A3-4059-BEBC-905AE1EA49D8}" type="presParOf" srcId="{6F0E2817-17E9-415B-82C9-05BAC5853205}" destId="{4ED64F46-D36E-43A7-BAEF-7C23920CC4F9}" srcOrd="1" destOrd="0" presId="urn:microsoft.com/office/officeart/2005/8/layout/hierarchy2"/>
+    <dgm:cxn modelId="{6A5CC84D-7BBB-4753-B4E1-8E66C79B61A2}" type="presParOf" srcId="{704809E6-FEF4-411C-B0A2-2D5EDB8C1A46}" destId="{0AB561F8-DE87-45B6-93FB-28459E33600F}" srcOrd="2" destOrd="0" presId="urn:microsoft.com/office/officeart/2005/8/layout/hierarchy2"/>
+    <dgm:cxn modelId="{508EA191-86FA-47F0-A4B0-74345D5A385E}" type="presParOf" srcId="{0AB561F8-DE87-45B6-93FB-28459E33600F}" destId="{AF9A45BE-B998-419C-846F-89630963646A}" srcOrd="0" destOrd="0" presId="urn:microsoft.com/office/officeart/2005/8/layout/hierarchy2"/>
+    <dgm:cxn modelId="{B97B96D8-E840-4A1A-A21C-8B49609A2612}" type="presParOf" srcId="{704809E6-FEF4-411C-B0A2-2D5EDB8C1A46}" destId="{3B0C477A-A9E4-4AFA-A61A-390D4C8F2C6C}" srcOrd="3" destOrd="0" presId="urn:microsoft.com/office/officeart/2005/8/layout/hierarchy2"/>
+    <dgm:cxn modelId="{A0C7A5AF-AE86-4388-A2DA-712BFCC9485B}" type="presParOf" srcId="{3B0C477A-A9E4-4AFA-A61A-390D4C8F2C6C}" destId="{A3DDA9E1-EE41-464F-9D20-3C685EC57B8C}" srcOrd="0" destOrd="0" presId="urn:microsoft.com/office/officeart/2005/8/layout/hierarchy2"/>
+    <dgm:cxn modelId="{83A9B9CD-50FC-4441-A5CD-F808AF97DFF8}" type="presParOf" srcId="{3B0C477A-A9E4-4AFA-A61A-390D4C8F2C6C}" destId="{EF4A50AD-9496-44EF-865D-448380BAC996}" srcOrd="1" destOrd="0" presId="urn:microsoft.com/office/officeart/2005/8/layout/hierarchy2"/>
+    <dgm:cxn modelId="{8BB131C6-F0F8-42F2-8430-6C7D16D68E4B}" type="presParOf" srcId="{704809E6-FEF4-411C-B0A2-2D5EDB8C1A46}" destId="{F1E49445-1234-45E7-AEB2-B7C5F1909DDB}" srcOrd="4" destOrd="0" presId="urn:microsoft.com/office/officeart/2005/8/layout/hierarchy2"/>
+    <dgm:cxn modelId="{8D0D7E12-FA5A-4584-AA72-646F5BE04727}" type="presParOf" srcId="{F1E49445-1234-45E7-AEB2-B7C5F1909DDB}" destId="{17C38300-6EBD-4C36-8451-6B6D304C5E16}" srcOrd="0" destOrd="0" presId="urn:microsoft.com/office/officeart/2005/8/layout/hierarchy2"/>
+    <dgm:cxn modelId="{CE9B7E83-4365-48E0-AACE-D0E9DB1DC66C}" type="presParOf" srcId="{704809E6-FEF4-411C-B0A2-2D5EDB8C1A46}" destId="{63362157-DA31-4B2E-94F4-72E05DA38041}" srcOrd="5" destOrd="0" presId="urn:microsoft.com/office/officeart/2005/8/layout/hierarchy2"/>
+    <dgm:cxn modelId="{2B33D81D-09DB-460E-A28D-7DFF0ED6DF02}" type="presParOf" srcId="{63362157-DA31-4B2E-94F4-72E05DA38041}" destId="{19A3C624-C959-49E4-B081-32C7A5D85E15}" srcOrd="0" destOrd="0" presId="urn:microsoft.com/office/officeart/2005/8/layout/hierarchy2"/>
+    <dgm:cxn modelId="{2C832100-9E4A-451C-A9A3-216842C08B2C}" type="presParOf" srcId="{63362157-DA31-4B2E-94F4-72E05DA38041}" destId="{F2DABF05-CF07-4C8F-B97E-5856E01FB16F}" srcOrd="1" destOrd="0" presId="urn:microsoft.com/office/officeart/2005/8/layout/hierarchy2"/>
+    <dgm:cxn modelId="{EAB1FFC0-16CC-492E-ACD9-5DB9877676D4}" type="presParOf" srcId="{5E180B24-E41B-45AF-B522-F6CCF2513461}" destId="{B322BB67-6F30-4755-B39F-3D7A50A346B0}" srcOrd="6" destOrd="0" presId="urn:microsoft.com/office/officeart/2005/8/layout/hierarchy2"/>
+    <dgm:cxn modelId="{1D235FA4-8A4A-4B01-A45B-46546333ABA2}" type="presParOf" srcId="{B322BB67-6F30-4755-B39F-3D7A50A346B0}" destId="{A40F89F8-C005-4DA6-982C-1DEB34EC66A8}" srcOrd="0" destOrd="0" presId="urn:microsoft.com/office/officeart/2005/8/layout/hierarchy2"/>
+    <dgm:cxn modelId="{EBBC5318-A85B-4953-8B67-8A785BD1E994}" type="presParOf" srcId="{5E180B24-E41B-45AF-B522-F6CCF2513461}" destId="{81A26FDB-4F2A-41B5-820C-879D0A1BFBAF}" srcOrd="7" destOrd="0" presId="urn:microsoft.com/office/officeart/2005/8/layout/hierarchy2"/>
+    <dgm:cxn modelId="{B70ECEE6-E92D-453E-BC42-E1EEAE0BE327}" type="presParOf" srcId="{81A26FDB-4F2A-41B5-820C-879D0A1BFBAF}" destId="{2CB274A1-CEC6-46F3-8C66-E3902E67C55C}" srcOrd="0" destOrd="0" presId="urn:microsoft.com/office/officeart/2005/8/layout/hierarchy2"/>
+    <dgm:cxn modelId="{600CF5F6-FAF6-4124-8F90-59F9083ECE1E}" type="presParOf" srcId="{81A26FDB-4F2A-41B5-820C-879D0A1BFBAF}" destId="{EE733073-7FC6-4A0F-B736-781B4D9EC004}" srcOrd="1" destOrd="0" presId="urn:microsoft.com/office/officeart/2005/8/layout/hierarchy2"/>
+    <dgm:cxn modelId="{C571E16A-EDC2-4EE2-AE47-D4662B4300E4}" type="presParOf" srcId="{EE733073-7FC6-4A0F-B736-781B4D9EC004}" destId="{2868D602-9DB1-4A91-9738-10BBD2F71D31}" srcOrd="0" destOrd="0" presId="urn:microsoft.com/office/officeart/2005/8/layout/hierarchy2"/>
+    <dgm:cxn modelId="{BED9864F-2975-4BE1-BC20-15B6D4E8FFE4}" type="presParOf" srcId="{2868D602-9DB1-4A91-9738-10BBD2F71D31}" destId="{424832D5-D42C-4FDB-90D4-4AF2EA4EBADF}" srcOrd="0" destOrd="0" presId="urn:microsoft.com/office/officeart/2005/8/layout/hierarchy2"/>
+    <dgm:cxn modelId="{6EDA8B2F-45C1-46DE-B98D-A133B6EB6894}" type="presParOf" srcId="{EE733073-7FC6-4A0F-B736-781B4D9EC004}" destId="{3CE0F6C6-01D2-4E93-9B27-C7B68CD872C8}" srcOrd="1" destOrd="0" presId="urn:microsoft.com/office/officeart/2005/8/layout/hierarchy2"/>
+    <dgm:cxn modelId="{A015A27F-DFA5-437B-BA00-5B1434615A6E}" type="presParOf" srcId="{3CE0F6C6-01D2-4E93-9B27-C7B68CD872C8}" destId="{47E3B0CE-CE7F-45CF-8AE0-B7CE9322352F}" srcOrd="0" destOrd="0" presId="urn:microsoft.com/office/officeart/2005/8/layout/hierarchy2"/>
+    <dgm:cxn modelId="{6883B3B2-24D4-4973-AC66-E8AD5135B27C}" type="presParOf" srcId="{3CE0F6C6-01D2-4E93-9B27-C7B68CD872C8}" destId="{A723A1F4-F964-4582-9689-66085BA3FF47}" srcOrd="1" destOrd="0" presId="urn:microsoft.com/office/officeart/2005/8/layout/hierarchy2"/>
+    <dgm:cxn modelId="{5014F7D9-CB9B-4B3D-9B3F-C80F2F5F6A9E}" type="presParOf" srcId="{EE733073-7FC6-4A0F-B736-781B4D9EC004}" destId="{7B4AE56A-FA3F-4A7B-B1D6-33F00A3ABDA2}" srcOrd="2" destOrd="0" presId="urn:microsoft.com/office/officeart/2005/8/layout/hierarchy2"/>
+    <dgm:cxn modelId="{11901EF6-17C2-4EC4-9079-46D53F3C732E}" type="presParOf" srcId="{7B4AE56A-FA3F-4A7B-B1D6-33F00A3ABDA2}" destId="{C554985C-D21F-4FF3-AD00-E77027184529}" srcOrd="0" destOrd="0" presId="urn:microsoft.com/office/officeart/2005/8/layout/hierarchy2"/>
+    <dgm:cxn modelId="{3E2DB400-6CC6-48DA-AAC5-65D4C722D55C}" type="presParOf" srcId="{EE733073-7FC6-4A0F-B736-781B4D9EC004}" destId="{1C1127F6-628D-4973-98EF-2CCA2A2A3E91}" srcOrd="3" destOrd="0" presId="urn:microsoft.com/office/officeart/2005/8/layout/hierarchy2"/>
+    <dgm:cxn modelId="{B92411B9-9631-4423-B431-2BD2B73DC36B}" type="presParOf" srcId="{1C1127F6-628D-4973-98EF-2CCA2A2A3E91}" destId="{EDD4ED70-B53D-4E2E-9C51-58A40B4D092A}" srcOrd="0" destOrd="0" presId="urn:microsoft.com/office/officeart/2005/8/layout/hierarchy2"/>
+    <dgm:cxn modelId="{D31D6601-6CE9-46E8-A971-0EA9BB637707}" type="presParOf" srcId="{1C1127F6-628D-4973-98EF-2CCA2A2A3E91}" destId="{CA028732-682B-4918-B177-579D6F4C420D}" srcOrd="1" destOrd="0" presId="urn:microsoft.com/office/officeart/2005/8/layout/hierarchy2"/>
+    <dgm:cxn modelId="{7D4CC7BC-8C4A-48E4-870C-A4E3B0E65E05}" type="presParOf" srcId="{5E180B24-E41B-45AF-B522-F6CCF2513461}" destId="{9D2614EC-633B-4ED2-8B44-052AF1967DB3}" srcOrd="8" destOrd="0" presId="urn:microsoft.com/office/officeart/2005/8/layout/hierarchy2"/>
+    <dgm:cxn modelId="{DD2B4C68-D1CC-4402-A4E3-E871417DBDB5}" type="presParOf" srcId="{9D2614EC-633B-4ED2-8B44-052AF1967DB3}" destId="{795E7D37-E0D6-40D9-8E9B-012FC1854791}" srcOrd="0" destOrd="0" presId="urn:microsoft.com/office/officeart/2005/8/layout/hierarchy2"/>
+    <dgm:cxn modelId="{A191D33A-3BFE-4242-A0E9-0A3E07129B03}" type="presParOf" srcId="{5E180B24-E41B-45AF-B522-F6CCF2513461}" destId="{EC2345F2-15B8-4A90-A2CB-8A39520292FA}" srcOrd="9" destOrd="0" presId="urn:microsoft.com/office/officeart/2005/8/layout/hierarchy2"/>
+    <dgm:cxn modelId="{D4E56BE2-BB15-4F9E-91C4-71249F7A33AE}" type="presParOf" srcId="{EC2345F2-15B8-4A90-A2CB-8A39520292FA}" destId="{071DD58C-E397-4E90-94E0-F2B86F34DDC7}" srcOrd="0" destOrd="0" presId="urn:microsoft.com/office/officeart/2005/8/layout/hierarchy2"/>
+    <dgm:cxn modelId="{8ED021D3-711E-4683-91AD-E462AA2F1193}" type="presParOf" srcId="{EC2345F2-15B8-4A90-A2CB-8A39520292FA}" destId="{3177FFEE-7B2A-4F9A-B324-EE2DD4D9B1B6}" srcOrd="1" destOrd="0" presId="urn:microsoft.com/office/officeart/2005/8/layout/hierarchy2"/>
+    <dgm:cxn modelId="{E46661F9-1361-45C1-A76C-BE5EFB3E348E}" type="presParOf" srcId="{3177FFEE-7B2A-4F9A-B324-EE2DD4D9B1B6}" destId="{B52521C8-B84A-4D7F-A016-A851087BABB9}" srcOrd="0" destOrd="0" presId="urn:microsoft.com/office/officeart/2005/8/layout/hierarchy2"/>
+    <dgm:cxn modelId="{87988139-F55F-4381-8FDD-001BB2143C35}" type="presParOf" srcId="{B52521C8-B84A-4D7F-A016-A851087BABB9}" destId="{47424132-151F-471E-B0C6-CACE4E8CE7B6}" srcOrd="0" destOrd="0" presId="urn:microsoft.com/office/officeart/2005/8/layout/hierarchy2"/>
+    <dgm:cxn modelId="{DA2E09CE-F5F3-4215-8B95-93F9D2794D1A}" type="presParOf" srcId="{3177FFEE-7B2A-4F9A-B324-EE2DD4D9B1B6}" destId="{9A53D3C7-215B-4782-A02A-5F10352DFF12}" srcOrd="1" destOrd="0" presId="urn:microsoft.com/office/officeart/2005/8/layout/hierarchy2"/>
+    <dgm:cxn modelId="{06BD4C80-1CF3-4286-B1EF-4E16A86C1FD8}" type="presParOf" srcId="{9A53D3C7-215B-4782-A02A-5F10352DFF12}" destId="{91B24A18-139A-46B2-A7A0-F2852401A185}" srcOrd="0" destOrd="0" presId="urn:microsoft.com/office/officeart/2005/8/layout/hierarchy2"/>
+    <dgm:cxn modelId="{B4552B43-0679-40B1-9904-D2D1F8D37EE9}" type="presParOf" srcId="{9A53D3C7-215B-4782-A02A-5F10352DFF12}" destId="{F0F86173-E0CF-4C2E-B138-64046588DCD9}" srcOrd="1" destOrd="0" presId="urn:microsoft.com/office/officeart/2005/8/layout/hierarchy2"/>
+    <dgm:cxn modelId="{30AD7911-122A-4ABB-BAB2-28F6A71F1F23}" type="presParOf" srcId="{5E180B24-E41B-45AF-B522-F6CCF2513461}" destId="{35A90A00-D16D-4103-A3A0-8C05DF3B49FB}" srcOrd="10" destOrd="0" presId="urn:microsoft.com/office/officeart/2005/8/layout/hierarchy2"/>
+    <dgm:cxn modelId="{A43F2039-2B59-4825-AAB6-99D470D38CB1}" type="presParOf" srcId="{35A90A00-D16D-4103-A3A0-8C05DF3B49FB}" destId="{2A269C2A-2883-4D62-8667-AC181678B468}" srcOrd="0" destOrd="0" presId="urn:microsoft.com/office/officeart/2005/8/layout/hierarchy2"/>
+    <dgm:cxn modelId="{F0E412CA-7314-4AD5-854C-4B80700AE3DF}" type="presParOf" srcId="{5E180B24-E41B-45AF-B522-F6CCF2513461}" destId="{EBF4597C-3307-454C-B8E5-FB11051BCF58}" srcOrd="11" destOrd="0" presId="urn:microsoft.com/office/officeart/2005/8/layout/hierarchy2"/>
+    <dgm:cxn modelId="{F4109697-6B19-4663-BE72-6E8FB45BCB2F}" type="presParOf" srcId="{EBF4597C-3307-454C-B8E5-FB11051BCF58}" destId="{B863C3E2-72F0-4F87-84ED-A0AEBE957992}" srcOrd="0" destOrd="0" presId="urn:microsoft.com/office/officeart/2005/8/layout/hierarchy2"/>
+    <dgm:cxn modelId="{2714A426-E27C-45F4-9AC7-AEDA1C8A361F}" type="presParOf" srcId="{EBF4597C-3307-454C-B8E5-FB11051BCF58}" destId="{D19BB3B8-E316-45C7-A750-8F6CD8F6790F}" srcOrd="1" destOrd="0" presId="urn:microsoft.com/office/officeart/2005/8/layout/hierarchy2"/>
+    <dgm:cxn modelId="{02867B24-3571-4E47-AAC7-F93F2FC712B9}" type="presParOf" srcId="{D19BB3B8-E316-45C7-A750-8F6CD8F6790F}" destId="{3D4218FE-E5D6-41FF-B198-AAEE37A185FC}" srcOrd="0" destOrd="0" presId="urn:microsoft.com/office/officeart/2005/8/layout/hierarchy2"/>
+    <dgm:cxn modelId="{7DBE3630-4330-4E6B-B479-95BA800F4AF7}" type="presParOf" srcId="{3D4218FE-E5D6-41FF-B198-AAEE37A185FC}" destId="{E485CA71-38F4-4B18-87E0-8214F47EFD1B}" srcOrd="0" destOrd="0" presId="urn:microsoft.com/office/officeart/2005/8/layout/hierarchy2"/>
+    <dgm:cxn modelId="{59D2C2D5-5CA0-4E39-9054-8679208B8828}" type="presParOf" srcId="{D19BB3B8-E316-45C7-A750-8F6CD8F6790F}" destId="{C937C4C3-2913-42A4-A599-8CB90FED9BC5}" srcOrd="1" destOrd="0" presId="urn:microsoft.com/office/officeart/2005/8/layout/hierarchy2"/>
+    <dgm:cxn modelId="{73B53610-E24F-4ACF-9BEB-ADF685D44509}" type="presParOf" srcId="{C937C4C3-2913-42A4-A599-8CB90FED9BC5}" destId="{CAB5CB63-E44F-4536-ADD0-0EC9914AD4D9}" srcOrd="0" destOrd="0" presId="urn:microsoft.com/office/officeart/2005/8/layout/hierarchy2"/>
+    <dgm:cxn modelId="{ACDEB2EE-02B9-428F-860C-4D06A84A11D2}" type="presParOf" srcId="{C937C4C3-2913-42A4-A599-8CB90FED9BC5}" destId="{FB6B2933-B07B-4892-B881-DE95FFF499A8}" srcOrd="1" destOrd="0" presId="urn:microsoft.com/office/officeart/2005/8/layout/hierarchy2"/>
+    <dgm:cxn modelId="{41ABCD51-BC95-463B-9EA0-1EC7A8F2D9C7}" type="presParOf" srcId="{D19BB3B8-E316-45C7-A750-8F6CD8F6790F}" destId="{DC1F2426-6D55-43F4-BD6B-4AF55B477117}" srcOrd="2" destOrd="0" presId="urn:microsoft.com/office/officeart/2005/8/layout/hierarchy2"/>
+    <dgm:cxn modelId="{F06C3C3B-6E8C-4980-A9CB-DF2AB6A434DC}" type="presParOf" srcId="{DC1F2426-6D55-43F4-BD6B-4AF55B477117}" destId="{6D35E1DF-38A0-48E2-8C2D-27D1A70D2196}" srcOrd="0" destOrd="0" presId="urn:microsoft.com/office/officeart/2005/8/layout/hierarchy2"/>
+    <dgm:cxn modelId="{E52C33F9-E9AD-464B-81AB-6FC867CE1276}" type="presParOf" srcId="{D19BB3B8-E316-45C7-A750-8F6CD8F6790F}" destId="{0560A02E-F162-4F49-8C52-F307698513C0}" srcOrd="3" destOrd="0" presId="urn:microsoft.com/office/officeart/2005/8/layout/hierarchy2"/>
+    <dgm:cxn modelId="{FD11710C-0F67-420E-9A0F-5DC8E3E425FD}" type="presParOf" srcId="{0560A02E-F162-4F49-8C52-F307698513C0}" destId="{68C865B8-7E8F-407E-8142-A9C8E2F0C0C2}" srcOrd="0" destOrd="0" presId="urn:microsoft.com/office/officeart/2005/8/layout/hierarchy2"/>
+    <dgm:cxn modelId="{73F79446-E24E-4BA5-B867-F9AEACC4D325}" type="presParOf" srcId="{0560A02E-F162-4F49-8C52-F307698513C0}" destId="{8EE16E95-8475-4546-9F45-D7A805B7E4EC}" srcOrd="1" destOrd="0" presId="urn:microsoft.com/office/officeart/2005/8/layout/hierarchy2"/>
+    <dgm:cxn modelId="{7C9A37DD-5C4B-4921-BC67-F9DFE1581437}" type="presParOf" srcId="{5E180B24-E41B-45AF-B522-F6CCF2513461}" destId="{1B8A023A-9E57-47BE-A29B-125D385A80AD}" srcOrd="12" destOrd="0" presId="urn:microsoft.com/office/officeart/2005/8/layout/hierarchy2"/>
+    <dgm:cxn modelId="{09C8B392-9D1E-4913-880F-EB1565ED2957}" type="presParOf" srcId="{1B8A023A-9E57-47BE-A29B-125D385A80AD}" destId="{7F30FD4A-7965-416F-B6E6-51B1D687A145}" srcOrd="0" destOrd="0" presId="urn:microsoft.com/office/officeart/2005/8/layout/hierarchy2"/>
+    <dgm:cxn modelId="{BF5A34DC-B04A-48B4-8B02-713F9E99AFEA}" type="presParOf" srcId="{5E180B24-E41B-45AF-B522-F6CCF2513461}" destId="{7DFBD138-C8D2-4AE5-AC66-37E9722788F8}" srcOrd="13" destOrd="0" presId="urn:microsoft.com/office/officeart/2005/8/layout/hierarchy2"/>
+    <dgm:cxn modelId="{FFC1941C-0424-43E0-A989-E87C35E26254}" type="presParOf" srcId="{7DFBD138-C8D2-4AE5-AC66-37E9722788F8}" destId="{F931D738-5B38-48D4-B3A7-201AEAE4B09D}" srcOrd="0" destOrd="0" presId="urn:microsoft.com/office/officeart/2005/8/layout/hierarchy2"/>
+    <dgm:cxn modelId="{D77A0937-5361-424D-AD4D-B30B4D8141D5}" type="presParOf" srcId="{7DFBD138-C8D2-4AE5-AC66-37E9722788F8}" destId="{6D1EBFD6-F319-4C82-B4B7-9AEEF5CB27CE}" srcOrd="1" destOrd="0" presId="urn:microsoft.com/office/officeart/2005/8/layout/hierarchy2"/>
+    <dgm:cxn modelId="{B3BFA8D2-6D18-4198-86BA-757D4009A5B0}" type="presParOf" srcId="{6D1EBFD6-F319-4C82-B4B7-9AEEF5CB27CE}" destId="{B4830583-D916-43F8-9078-6F37BFBBDAC2}" srcOrd="0" destOrd="0" presId="urn:microsoft.com/office/officeart/2005/8/layout/hierarchy2"/>
+    <dgm:cxn modelId="{507E659D-6BD2-4DE5-9ADE-68E27973EF23}" type="presParOf" srcId="{B4830583-D916-43F8-9078-6F37BFBBDAC2}" destId="{BB205D3B-7792-4C13-BB79-C852D446F184}" srcOrd="0" destOrd="0" presId="urn:microsoft.com/office/officeart/2005/8/layout/hierarchy2"/>
+    <dgm:cxn modelId="{D15B1546-8013-4BC7-B7A6-361B900AFCF7}" type="presParOf" srcId="{6D1EBFD6-F319-4C82-B4B7-9AEEF5CB27CE}" destId="{3E90C083-5ECB-4E47-8272-D3F54C9EEC5D}" srcOrd="1" destOrd="0" presId="urn:microsoft.com/office/officeart/2005/8/layout/hierarchy2"/>
+    <dgm:cxn modelId="{6240EF31-7B98-40D0-9585-4287965B0AD4}" type="presParOf" srcId="{3E90C083-5ECB-4E47-8272-D3F54C9EEC5D}" destId="{8BB385A7-3E68-4901-8640-C69A3B834CB0}" srcOrd="0" destOrd="0" presId="urn:microsoft.com/office/officeart/2005/8/layout/hierarchy2"/>
+    <dgm:cxn modelId="{BA8E1AF8-F657-4B26-9DE2-120C242AC023}" type="presParOf" srcId="{3E90C083-5ECB-4E47-8272-D3F54C9EEC5D}" destId="{94D526FD-75F0-4EE5-8E3D-3F3E90BF0E51}" srcOrd="1" destOrd="0" presId="urn:microsoft.com/office/officeart/2005/8/layout/hierarchy2"/>
+    <dgm:cxn modelId="{B6314414-5388-4893-89E5-96C6C6DA93DE}" type="presParOf" srcId="{6D1EBFD6-F319-4C82-B4B7-9AEEF5CB27CE}" destId="{95ABB545-CBE2-40D0-B704-B64C3BDA93C6}" srcOrd="2" destOrd="0" presId="urn:microsoft.com/office/officeart/2005/8/layout/hierarchy2"/>
+    <dgm:cxn modelId="{7E3EA4DF-A0C7-480D-A18C-1960FD607BB4}" type="presParOf" srcId="{95ABB545-CBE2-40D0-B704-B64C3BDA93C6}" destId="{061C8B19-D17D-4734-A9F7-4C69E1156783}" srcOrd="0" destOrd="0" presId="urn:microsoft.com/office/officeart/2005/8/layout/hierarchy2"/>
+    <dgm:cxn modelId="{90737439-ACF7-494D-B927-C2BF68A83C0C}" type="presParOf" srcId="{6D1EBFD6-F319-4C82-B4B7-9AEEF5CB27CE}" destId="{CBD31742-1494-4590-A579-22461B9D5E5E}" srcOrd="3" destOrd="0" presId="urn:microsoft.com/office/officeart/2005/8/layout/hierarchy2"/>
+    <dgm:cxn modelId="{D51D05D2-DB41-4776-BF28-9D74CDADD5BA}" type="presParOf" srcId="{CBD31742-1494-4590-A579-22461B9D5E5E}" destId="{FDA2C66B-B694-41DD-93D8-A1738631E152}" srcOrd="0" destOrd="0" presId="urn:microsoft.com/office/officeart/2005/8/layout/hierarchy2"/>
+    <dgm:cxn modelId="{11E40EAD-5492-4216-9611-DD59131CE8CB}" type="presParOf" srcId="{CBD31742-1494-4590-A579-22461B9D5E5E}" destId="{664FABB2-16E9-44B0-86BB-98ECD73DCC70}" srcOrd="1" destOrd="0" presId="urn:microsoft.com/office/officeart/2005/8/layout/hierarchy2"/>
+    <dgm:cxn modelId="{B65FAD55-4E1A-4F2E-BE4E-3D779170D1F1}" type="presParOf" srcId="{5E180B24-E41B-45AF-B522-F6CCF2513461}" destId="{83DD4DFE-695B-4AF2-A67F-8501184DE751}" srcOrd="14" destOrd="0" presId="urn:microsoft.com/office/officeart/2005/8/layout/hierarchy2"/>
+    <dgm:cxn modelId="{9DCC0861-5821-47C2-8E59-4F2C69213079}" type="presParOf" srcId="{83DD4DFE-695B-4AF2-A67F-8501184DE751}" destId="{46C1195D-BC96-4192-A8DE-5B39A0EB3F68}" srcOrd="0" destOrd="0" presId="urn:microsoft.com/office/officeart/2005/8/layout/hierarchy2"/>
+    <dgm:cxn modelId="{845C001A-311D-4083-853A-AD60C473CB90}" type="presParOf" srcId="{5E180B24-E41B-45AF-B522-F6CCF2513461}" destId="{ADC9B3F7-8AE8-444E-ACCB-03A4C79244F5}" srcOrd="15" destOrd="0" presId="urn:microsoft.com/office/officeart/2005/8/layout/hierarchy2"/>
+    <dgm:cxn modelId="{33C8996D-C932-4E0A-84A0-5F03DD6A27A3}" type="presParOf" srcId="{ADC9B3F7-8AE8-444E-ACCB-03A4C79244F5}" destId="{C6F21FE8-CB4A-427C-A02A-4F1E011BEF0D}" srcOrd="0" destOrd="0" presId="urn:microsoft.com/office/officeart/2005/8/layout/hierarchy2"/>
+    <dgm:cxn modelId="{09274642-F1EF-4D0A-8445-2A20F71598D0}" type="presParOf" srcId="{ADC9B3F7-8AE8-444E-ACCB-03A4C79244F5}" destId="{B18A75E0-3796-4209-BF06-089515457751}" srcOrd="1" destOrd="0" presId="urn:microsoft.com/office/officeart/2005/8/layout/hierarchy2"/>
+    <dgm:cxn modelId="{BE821D91-C720-48F5-B528-65E49C852409}" type="presParOf" srcId="{B18A75E0-3796-4209-BF06-089515457751}" destId="{7C21B9F6-9CD3-4F4C-BBBE-F1ED7C2782A6}" srcOrd="0" destOrd="0" presId="urn:microsoft.com/office/officeart/2005/8/layout/hierarchy2"/>
+    <dgm:cxn modelId="{710FD44E-9E16-4990-A991-12FF7DC2475F}" type="presParOf" srcId="{7C21B9F6-9CD3-4F4C-BBBE-F1ED7C2782A6}" destId="{1018DD89-565C-40DB-90E8-1C44A1A07830}" srcOrd="0" destOrd="0" presId="urn:microsoft.com/office/officeart/2005/8/layout/hierarchy2"/>
+    <dgm:cxn modelId="{CD11A95E-7B3A-443D-B99A-C5F990B925ED}" type="presParOf" srcId="{B18A75E0-3796-4209-BF06-089515457751}" destId="{97637726-0555-406B-9FC0-9085C88D0C55}" srcOrd="1" destOrd="0" presId="urn:microsoft.com/office/officeart/2005/8/layout/hierarchy2"/>
+    <dgm:cxn modelId="{5F1BED66-1FE9-4925-BCAB-67A9EDCF8E3E}" type="presParOf" srcId="{97637726-0555-406B-9FC0-9085C88D0C55}" destId="{1E424550-8A69-4948-ACE6-B9404348D7E2}" srcOrd="0" destOrd="0" presId="urn:microsoft.com/office/officeart/2005/8/layout/hierarchy2"/>
+    <dgm:cxn modelId="{6E2D787B-A85D-4C1F-8DBF-DA8F941D9B4B}" type="presParOf" srcId="{97637726-0555-406B-9FC0-9085C88D0C55}" destId="{C5A5C283-FC00-4551-AB30-B13B794BCBF0}" srcOrd="1" destOrd="0" presId="urn:microsoft.com/office/officeart/2005/8/layout/hierarchy2"/>
+    <dgm:cxn modelId="{C9A3B495-C84C-49F6-B842-3305F383F966}" type="presParOf" srcId="{B18A75E0-3796-4209-BF06-089515457751}" destId="{BE2B689B-F903-4DEC-A0BE-A9F653187B7D}" srcOrd="2" destOrd="0" presId="urn:microsoft.com/office/officeart/2005/8/layout/hierarchy2"/>
+    <dgm:cxn modelId="{4454BD26-F4EE-448F-ADC3-17D87065931B}" type="presParOf" srcId="{BE2B689B-F903-4DEC-A0BE-A9F653187B7D}" destId="{C7C85CA9-61AF-43CB-A58D-04E6AC6A8D29}" srcOrd="0" destOrd="0" presId="urn:microsoft.com/office/officeart/2005/8/layout/hierarchy2"/>
+    <dgm:cxn modelId="{A538DFB0-539C-4F71-BDD4-18727155E30D}" type="presParOf" srcId="{B18A75E0-3796-4209-BF06-089515457751}" destId="{3A5E35E9-8A6C-43F5-9DFE-1D14A9945AF4}" srcOrd="3" destOrd="0" presId="urn:microsoft.com/office/officeart/2005/8/layout/hierarchy2"/>
+    <dgm:cxn modelId="{0AE8B991-6B0C-4571-B8E1-4E2F793F16E9}" type="presParOf" srcId="{3A5E35E9-8A6C-43F5-9DFE-1D14A9945AF4}" destId="{BF598C2C-2FC6-429A-9FAD-5C4E988F1EC7}" srcOrd="0" destOrd="0" presId="urn:microsoft.com/office/officeart/2005/8/layout/hierarchy2"/>
+    <dgm:cxn modelId="{BC49E07D-5369-4196-84B1-4DA4A4C9D2BF}" type="presParOf" srcId="{3A5E35E9-8A6C-43F5-9DFE-1D14A9945AF4}" destId="{401C2C2B-995F-48BA-A044-3B30941DF41F}" srcOrd="1" destOrd="0" presId="urn:microsoft.com/office/officeart/2005/8/layout/hierarchy2"/>
   </dgm:cxnLst>
   <dgm:bg/>
   <dgm:whole/>

</xml_diff>

<commit_message>
Actualizaciones. Agregado Documentacion Final Optical Marketing y Correcciones DOCUMENTOS
</commit_message>
<xml_diff>
--- a/Proyecto final/Informes/InformePrelimarFinal.docx
+++ b/Proyecto final/Informes/InformePrelimarFinal.docx
@@ -683,19 +683,6 @@
     </w:p>
     <w:p>
       <w:pPr>
-        <w:jc w:val="both"/>
-        <w:rPr>
-          <w:rFonts w:asciiTheme="minorHAnsi" w:hAnsiTheme="minorHAnsi" w:cstheme="minorHAnsi"/>
-          <w:b/>
-          <w:bCs/>
-          <w:sz w:val="28"/>
-          <w:szCs w:val="28"/>
-          <w:shd w:val="clear" w:color="auto" w:fill="F8F8F8"/>
-        </w:rPr>
-      </w:pPr>
-    </w:p>
-    <w:p>
-      <w:pPr>
         <w:rPr>
           <w:rFonts w:asciiTheme="minorHAnsi" w:hAnsiTheme="minorHAnsi" w:cstheme="minorHAnsi"/>
           <w:b/>
@@ -2344,7 +2331,6 @@
           <w:sz w:val="28"/>
           <w:szCs w:val="28"/>
         </w:rPr>
-        <w:lastRenderedPageBreak/>
         <w:t>Curric</w:t>
       </w:r>
       <w:bookmarkStart w:id="0" w:name="_Toc254114318"/>
@@ -6103,78 +6089,6 @@
           <w:szCs w:val="40"/>
         </w:rPr>
       </w:pPr>
-    </w:p>
-    <w:p>
-      <w:pPr>
-        <w:jc w:val="center"/>
-        <w:rPr>
-          <w:rFonts w:asciiTheme="minorHAnsi" w:hAnsiTheme="minorHAnsi" w:cstheme="minorHAnsi"/>
-          <w:b/>
-          <w:color w:val="222222"/>
-          <w:sz w:val="40"/>
-          <w:szCs w:val="40"/>
-        </w:rPr>
-      </w:pPr>
-    </w:p>
-    <w:p>
-      <w:pPr>
-        <w:jc w:val="center"/>
-        <w:rPr>
-          <w:rFonts w:asciiTheme="minorHAnsi" w:hAnsiTheme="minorHAnsi" w:cstheme="minorHAnsi"/>
-          <w:b/>
-          <w:color w:val="222222"/>
-          <w:sz w:val="40"/>
-          <w:szCs w:val="40"/>
-        </w:rPr>
-      </w:pPr>
-    </w:p>
-    <w:p>
-      <w:pPr>
-        <w:jc w:val="center"/>
-        <w:rPr>
-          <w:rFonts w:asciiTheme="minorHAnsi" w:hAnsiTheme="minorHAnsi" w:cstheme="minorHAnsi"/>
-          <w:b/>
-          <w:color w:val="222222"/>
-          <w:sz w:val="40"/>
-          <w:szCs w:val="40"/>
-        </w:rPr>
-      </w:pPr>
-    </w:p>
-    <w:p>
-      <w:pPr>
-        <w:jc w:val="center"/>
-        <w:rPr>
-          <w:rFonts w:asciiTheme="minorHAnsi" w:hAnsiTheme="minorHAnsi" w:cstheme="minorHAnsi"/>
-          <w:b/>
-          <w:color w:val="222222"/>
-          <w:sz w:val="40"/>
-          <w:szCs w:val="40"/>
-        </w:rPr>
-      </w:pPr>
-    </w:p>
-    <w:p>
-      <w:pPr>
-        <w:jc w:val="center"/>
-        <w:rPr>
-          <w:rFonts w:asciiTheme="minorHAnsi" w:hAnsiTheme="minorHAnsi" w:cstheme="minorHAnsi"/>
-          <w:b/>
-          <w:color w:val="222222"/>
-          <w:sz w:val="40"/>
-          <w:szCs w:val="40"/>
-        </w:rPr>
-      </w:pPr>
-    </w:p>
-    <w:p>
-      <w:pPr>
-        <w:jc w:val="center"/>
-        <w:rPr>
-          <w:rFonts w:asciiTheme="minorHAnsi" w:hAnsiTheme="minorHAnsi" w:cstheme="minorHAnsi"/>
-          <w:b/>
-          <w:color w:val="222222"/>
-          <w:sz w:val="40"/>
-          <w:szCs w:val="40"/>
-        </w:rPr>
-      </w:pPr>
       <w:r>
         <w:rPr>
           <w:rFonts w:asciiTheme="minorHAnsi" w:hAnsiTheme="minorHAnsi" w:cstheme="minorHAnsi"/>
@@ -6389,7 +6303,6 @@
           <w:rFonts w:asciiTheme="minorHAnsi" w:hAnsiTheme="minorHAnsi" w:cstheme="minorHAnsi"/>
           <w:color w:val="222222"/>
         </w:rPr>
-        <w:lastRenderedPageBreak/>
         <w:t>En Base a las restricciones mencionadas, se pueden evaluar cual de las siguientes alternativas son viables:</w:t>
       </w:r>
     </w:p>
@@ -6499,7 +6412,15 @@
           <w:color w:val="222222"/>
         </w:rPr>
         <w:br/>
-        <w:t>El análisis de las características  físicas involucradas en el proyecto es un punto esencial de estudio en cuanto a las restricciones que pueden involucrarse durante el desarrollo. Estas características están principalmente  asociadas a la física óptica, abarcando principalmente factores como:</w:t>
+        <w:t xml:space="preserve">El análisis de las características  físicas involucradas en el proyecto es un punto </w:t>
+      </w:r>
+      <w:r>
+        <w:rPr>
+          <w:rFonts w:asciiTheme="minorHAnsi" w:hAnsiTheme="minorHAnsi" w:cstheme="minorHAnsi"/>
+          <w:color w:val="222222"/>
+        </w:rPr>
+        <w:lastRenderedPageBreak/>
+        <w:t>esencial de estudio en cuanto a las restricciones que pueden involucrarse durante el desarrollo. Estas características están principalmente  asociadas a la física óptica, abarcando principalmente factores como:</w:t>
       </w:r>
     </w:p>
     <w:p>
@@ -6681,15 +6602,7 @@
           <w:color w:val="222222"/>
         </w:rPr>
         <w:br/>
-        <w:t xml:space="preserve">En función de los resultados obtenidos de las investigaciones involucradas en la captura de datos se debe analizar la posibilidad de satisfacer todos los alcances propuestos en el proyecto. En caso de no lograrse dicho objetivo, se toma como alternativa la posibilidad de redefinir los  alcances, y/o modificarlos en caso de ser  no factibles. Pero la elección de redefinir o eliminar y reemplazar un alcance está determinada por el grado de impacto del mismo en el proyecto. Por lo que se </w:t>
-      </w:r>
-      <w:r>
-        <w:rPr>
-          <w:rFonts w:asciiTheme="minorHAnsi" w:hAnsiTheme="minorHAnsi" w:cstheme="minorHAnsi"/>
-          <w:color w:val="222222"/>
-        </w:rPr>
-        <w:lastRenderedPageBreak/>
-        <w:t>realizará una evaluación detallada en cada alcance que pudiera verse afectado y se informará respectivamente de dicha modificación.</w:t>
+        <w:t>En función de los resultados obtenidos de las investigaciones involucradas en la captura de datos se debe analizar la posibilidad de satisfacer todos los alcances propuestos en el proyecto. En caso de no lograrse dicho objetivo, se toma como alternativa la posibilidad de redefinir los  alcances, y/o modificarlos en caso de ser  no factibles. Pero la elección de redefinir o eliminar y reemplazar un alcance está determinada por el grado de impacto del mismo en el proyecto. Por lo que se realizará una evaluación detallada en cada alcance que pudiera verse afectado y se informará respectivamente de dicha modificación.</w:t>
       </w:r>
     </w:p>
     <w:p>
@@ -6787,6 +6700,7 @@
           <w:rFonts w:asciiTheme="minorHAnsi" w:hAnsiTheme="minorHAnsi" w:cstheme="minorHAnsi"/>
           <w:color w:val="222222"/>
         </w:rPr>
+        <w:lastRenderedPageBreak/>
         <w:t>La posibilidad de desarrollar un módulo de interfaz web para realizar consultas y generar informes y estadísticas sobre los datos procesados. Este supuesto también se basa en los tiempos de desarrollo. Si el tiempo para desarrollar la captura y procesamiento de datos del proyecto se redujese, existiría la posibilidad de implementar el módulo de software anteriormente nombrado.</w:t>
       </w:r>
       <w:r>
@@ -7035,7 +6949,6 @@
           <w:rFonts w:asciiTheme="minorHAnsi" w:hAnsiTheme="minorHAnsi" w:cstheme="minorHAnsi"/>
           <w:color w:val="222222"/>
         </w:rPr>
-        <w:lastRenderedPageBreak/>
         <w:t>Cierre del Laboratorio por Vacaciones</w:t>
       </w:r>
     </w:p>
@@ -7114,6 +7027,7 @@
           <w:rFonts w:asciiTheme="minorHAnsi" w:hAnsiTheme="minorHAnsi" w:cstheme="minorHAnsi"/>
           <w:color w:val="222222"/>
         </w:rPr>
+        <w:lastRenderedPageBreak/>
         <w:t>Con estos dos Módulos; se planifica que la mayoría tiempo del laboratorio se utilizará para el modulo de captura de imágenes, el restante para el procesamiento de la información.</w:t>
       </w:r>
     </w:p>
@@ -7477,7 +7391,6 @@
           <w:rFonts w:asciiTheme="minorHAnsi" w:hAnsiTheme="minorHAnsi" w:cstheme="minorHAnsi"/>
           <w:color w:val="222222"/>
         </w:rPr>
-        <w:lastRenderedPageBreak/>
         <w:t>Consultar sobre los productos o servicios valorados.</w:t>
       </w:r>
     </w:p>
@@ -7642,7 +7555,15 @@
           <w:rFonts w:asciiTheme="minorHAnsi" w:hAnsiTheme="minorHAnsi" w:cstheme="minorHAnsi"/>
           <w:color w:val="222222"/>
         </w:rPr>
-        <w:t xml:space="preserve"> la interacción de la pauta publicitaria con el usuario (generada mediante métodos prefinidos en función de cada usuario) y su eventual captura de datos del mismo.</w:t>
+        <w:t xml:space="preserve"> la interacción de la pauta publicitaria con el usuario (generada mediante métodos prefinidos en función de cada usuario) y su eventual captura de datos del </w:t>
+      </w:r>
+      <w:r>
+        <w:rPr>
+          <w:rFonts w:asciiTheme="minorHAnsi" w:hAnsiTheme="minorHAnsi" w:cstheme="minorHAnsi"/>
+          <w:color w:val="222222"/>
+        </w:rPr>
+        <w:lastRenderedPageBreak/>
+        <w:t>mismo.</w:t>
       </w:r>
       <w:r>
         <w:rPr>
@@ -7954,15 +7875,7 @@
           <w:rFonts w:asciiTheme="minorHAnsi" w:hAnsiTheme="minorHAnsi" w:cstheme="minorHAnsi"/>
           <w:color w:val="222222"/>
         </w:rPr>
-        <w:t xml:space="preserve">en todos los recursos necesarios para realizar el desarrollo del </w:t>
-      </w:r>
-      <w:r>
-        <w:rPr>
-          <w:rFonts w:asciiTheme="minorHAnsi" w:hAnsiTheme="minorHAnsi" w:cstheme="minorHAnsi"/>
-          <w:color w:val="222222"/>
-        </w:rPr>
-        <w:lastRenderedPageBreak/>
-        <w:t xml:space="preserve">proyecto. Por lo que el </w:t>
+        <w:t xml:space="preserve">en todos los recursos necesarios para realizar el desarrollo del proyecto. Por lo que el </w:t>
       </w:r>
       <w:r>
         <w:rPr>
@@ -8357,7 +8270,6 @@
           <w:rFonts w:asciiTheme="minorHAnsi" w:hAnsiTheme="minorHAnsi" w:cstheme="minorHAnsi"/>
           <w:color w:val="222222"/>
         </w:rPr>
-        <w:lastRenderedPageBreak/>
         <w:t>Kinect: $1500</w:t>
       </w:r>
     </w:p>
@@ -8448,6 +8360,7 @@
           <w:rFonts w:asciiTheme="minorHAnsi" w:hAnsiTheme="minorHAnsi" w:cstheme="minorHAnsi"/>
           <w:color w:val="222222"/>
         </w:rPr>
+        <w:lastRenderedPageBreak/>
         <w:t>Factibilidad Operativa</w:t>
       </w:r>
       <w:r>
@@ -8691,7 +8604,6 @@
           <w:sz w:val="32"/>
           <w:szCs w:val="32"/>
         </w:rPr>
-        <w:lastRenderedPageBreak/>
         <w:t>Beneficios y ventajas que se procuran en la implementación del proyecto:</w:t>
       </w:r>
     </w:p>
@@ -8809,6 +8721,7 @@
           <w:rFonts w:asciiTheme="minorHAnsi" w:hAnsiTheme="minorHAnsi" w:cstheme="minorHAnsi"/>
           <w:color w:val="222222"/>
         </w:rPr>
+        <w:lastRenderedPageBreak/>
         <w:t>Proveer un mecanismo de interacción publicitaria que genera un impacto más efectivo de la pauta a los receptores.</w:t>
       </w:r>
     </w:p>
@@ -9025,6 +8938,83 @@
           <w:color w:val="222222"/>
           <w:sz w:val="32"/>
           <w:szCs w:val="32"/>
+        </w:rPr>
+      </w:pPr>
+    </w:p>
+    <w:p>
+      <w:pPr>
+        <w:jc w:val="center"/>
+        <w:rPr>
+          <w:rFonts w:asciiTheme="minorHAnsi" w:hAnsiTheme="minorHAnsi" w:cstheme="minorHAnsi"/>
+          <w:b/>
+          <w:sz w:val="40"/>
+          <w:szCs w:val="40"/>
+        </w:rPr>
+      </w:pPr>
+    </w:p>
+    <w:p>
+      <w:pPr>
+        <w:jc w:val="center"/>
+        <w:rPr>
+          <w:rFonts w:asciiTheme="minorHAnsi" w:hAnsiTheme="minorHAnsi" w:cstheme="minorHAnsi"/>
+          <w:b/>
+          <w:sz w:val="40"/>
+          <w:szCs w:val="40"/>
+        </w:rPr>
+      </w:pPr>
+    </w:p>
+    <w:p>
+      <w:pPr>
+        <w:jc w:val="center"/>
+        <w:rPr>
+          <w:rFonts w:asciiTheme="minorHAnsi" w:hAnsiTheme="minorHAnsi" w:cstheme="minorHAnsi"/>
+          <w:b/>
+          <w:sz w:val="40"/>
+          <w:szCs w:val="40"/>
+        </w:rPr>
+      </w:pPr>
+    </w:p>
+    <w:p>
+      <w:pPr>
+        <w:jc w:val="center"/>
+        <w:rPr>
+          <w:rFonts w:asciiTheme="minorHAnsi" w:hAnsiTheme="minorHAnsi" w:cstheme="minorHAnsi"/>
+          <w:b/>
+          <w:sz w:val="40"/>
+          <w:szCs w:val="40"/>
+        </w:rPr>
+      </w:pPr>
+    </w:p>
+    <w:p>
+      <w:pPr>
+        <w:jc w:val="center"/>
+        <w:rPr>
+          <w:rFonts w:asciiTheme="minorHAnsi" w:hAnsiTheme="minorHAnsi" w:cstheme="minorHAnsi"/>
+          <w:b/>
+          <w:sz w:val="40"/>
+          <w:szCs w:val="40"/>
+        </w:rPr>
+      </w:pPr>
+    </w:p>
+    <w:p>
+      <w:pPr>
+        <w:jc w:val="center"/>
+        <w:rPr>
+          <w:rFonts w:asciiTheme="minorHAnsi" w:hAnsiTheme="minorHAnsi" w:cstheme="minorHAnsi"/>
+          <w:b/>
+          <w:sz w:val="40"/>
+          <w:szCs w:val="40"/>
+        </w:rPr>
+      </w:pPr>
+    </w:p>
+    <w:p>
+      <w:pPr>
+        <w:jc w:val="center"/>
+        <w:rPr>
+          <w:rFonts w:asciiTheme="minorHAnsi" w:hAnsiTheme="minorHAnsi" w:cstheme="minorHAnsi"/>
+          <w:b/>
+          <w:sz w:val="40"/>
+          <w:szCs w:val="40"/>
         </w:rPr>
       </w:pPr>
     </w:p>
@@ -31819,7 +31809,7 @@
                     <w:noProof/>
                     <w:color w:val="4F81BD"/>
                   </w:rPr>
-                  <w:t>20</w:t>
+                  <w:t>3</w:t>
                 </w:r>
                 <w:r>
                   <w:rPr>
@@ -39502,255 +39492,255 @@
     </dgm:pt>
   </dgm:ptLst>
   <dgm:cxnLst>
-    <dgm:cxn modelId="{E18301DD-E923-4CC3-93F1-106916ED97EE}" type="presOf" srcId="{7206E402-60C0-41A5-9B80-97116599213F}" destId="{83902682-7201-44A0-A9A9-17DAFA5E542D}" srcOrd="0" destOrd="0" presId="urn:microsoft.com/office/officeart/2005/8/layout/hierarchy2"/>
+    <dgm:cxn modelId="{6B68248B-40D5-4346-8E9D-126A50F0C6DE}" type="presOf" srcId="{EE281199-B5F4-44DE-8B3A-F67111FF3E5B}" destId="{BF598C2C-2FC6-429A-9FAD-5C4E988F1EC7}" srcOrd="0" destOrd="0" presId="urn:microsoft.com/office/officeart/2005/8/layout/hierarchy2"/>
+    <dgm:cxn modelId="{A6504A2F-23C6-45E4-AAB5-A167B766B902}" type="presOf" srcId="{43236399-DD4D-458E-B15C-3B7B885FB49A}" destId="{B63BB58B-640E-4C6F-A43A-4163CAC5DDB9}" srcOrd="1" destOrd="0" presId="urn:microsoft.com/office/officeart/2005/8/layout/hierarchy2"/>
+    <dgm:cxn modelId="{D977073E-6C48-45D8-AB5A-A1AE139E6C8C}" type="presOf" srcId="{13D77637-BC99-4993-AA03-9D7EDD46C2B0}" destId="{19A3C624-C959-49E4-B081-32C7A5D85E15}" srcOrd="0" destOrd="0" presId="urn:microsoft.com/office/officeart/2005/8/layout/hierarchy2"/>
+    <dgm:cxn modelId="{C79E462F-D80D-48F9-8ED4-7F5EEF0A3AFC}" type="presOf" srcId="{9D58B30D-2151-458D-B1D4-2B2FFB68F795}" destId="{E8657E79-CFA3-474A-A49B-524DB7EACDA4}" srcOrd="0" destOrd="0" presId="urn:microsoft.com/office/officeart/2005/8/layout/hierarchy2"/>
+    <dgm:cxn modelId="{4C43BFDC-C780-4F4B-BFFE-9A54A0EA37DE}" srcId="{FC0BB71B-F817-4A5D-835C-F5EBAD2AADDA}" destId="{9EE9F0B3-69EE-4D29-A838-A038811245D1}" srcOrd="7" destOrd="0" parTransId="{D0E7A36A-B225-4AD9-B47F-E570688B824C}" sibTransId="{6E557959-A633-433A-AECE-CCBA390BCF71}"/>
+    <dgm:cxn modelId="{D6394D28-FFE1-4219-A392-5DAED4820E49}" type="presOf" srcId="{557308A3-4B46-490A-B4F5-309A5B009916}" destId="{AF9A45BE-B998-419C-846F-89630963646A}" srcOrd="1" destOrd="0" presId="urn:microsoft.com/office/officeart/2005/8/layout/hierarchy2"/>
+    <dgm:cxn modelId="{39E72D74-B96C-476E-9051-B33FAA4066A5}" srcId="{B56DEAEB-B518-4DD9-9089-AB11D65D2AD4}" destId="{CF184F54-C140-41EA-9245-D91728CBCF72}" srcOrd="1" destOrd="0" parTransId="{7E5C586B-97D3-42A6-996C-80158FA40DC5}" sibTransId="{23F01B33-BB0B-43D5-9309-D1FE221361E4}"/>
+    <dgm:cxn modelId="{5D17AE27-900D-4F87-B375-4E77AA631F1B}" type="presOf" srcId="{A8A40441-E461-4A5C-9757-199C25450180}" destId="{C7C85CA9-61AF-43CB-A58D-04E6AC6A8D29}" srcOrd="1" destOrd="0" presId="urn:microsoft.com/office/officeart/2005/8/layout/hierarchy2"/>
+    <dgm:cxn modelId="{A75096C9-BFD5-4D3A-8613-6FCAD448D846}" type="presOf" srcId="{D1340F88-F3D4-4148-A645-8EDB321287EB}" destId="{EDD4ED70-B53D-4E2E-9C51-58A40B4D092A}" srcOrd="0" destOrd="0" presId="urn:microsoft.com/office/officeart/2005/8/layout/hierarchy2"/>
+    <dgm:cxn modelId="{55FBC266-7630-4DF3-8B7D-F42B540E7359}" srcId="{EBAD90A8-8E97-4159-B5A2-5FE141B0A8D3}" destId="{C6CC0CA9-262F-4316-A649-7FAD89829D04}" srcOrd="0" destOrd="0" parTransId="{8771ECC6-8B66-415F-BBAB-D067031CED81}" sibTransId="{66271C9F-8E26-41F1-8381-D06B55DF5D8D}"/>
+    <dgm:cxn modelId="{54969382-CD17-4F2F-A0D1-08F795A079AF}" srcId="{9D58B30D-2151-458D-B1D4-2B2FFB68F795}" destId="{FDBD3BD2-4DF5-4F72-98E9-F20E0CBEF41B}" srcOrd="1" destOrd="0" parTransId="{17B6AF01-7D67-424C-A9AC-F9EA0E4AE3AD}" sibTransId="{CCEA314B-0C2B-4AB7-9329-2D93530D2728}"/>
+    <dgm:cxn modelId="{5C01D2B0-0F54-4201-BFA3-86A8F97FD159}" type="presOf" srcId="{73A7BC21-14A5-44C4-BF2A-D2ABDA482A3D}" destId="{B52521C8-B84A-4D7F-A016-A851087BABB9}" srcOrd="0" destOrd="0" presId="urn:microsoft.com/office/officeart/2005/8/layout/hierarchy2"/>
+    <dgm:cxn modelId="{A4858C3A-B507-4525-9626-7D06ECB63376}" type="presOf" srcId="{D0E7A36A-B225-4AD9-B47F-E570688B824C}" destId="{83DD4DFE-695B-4AF2-A67F-8501184DE751}" srcOrd="0" destOrd="0" presId="urn:microsoft.com/office/officeart/2005/8/layout/hierarchy2"/>
+    <dgm:cxn modelId="{7B6071D0-8A63-49D6-AAE5-7113E0390335}" type="presOf" srcId="{FC0BB71B-F817-4A5D-835C-F5EBAD2AADDA}" destId="{B767F4A9-E9D1-468C-8DD2-F76F912282CF}" srcOrd="0" destOrd="0" presId="urn:microsoft.com/office/officeart/2005/8/layout/hierarchy2"/>
+    <dgm:cxn modelId="{53D9883B-D362-4AD5-A138-025EB086962D}" type="presOf" srcId="{CB519E8A-A53E-4050-9699-855C62DF51F2}" destId="{CAB5CB63-E44F-4536-ADD0-0EC9914AD4D9}" srcOrd="0" destOrd="0" presId="urn:microsoft.com/office/officeart/2005/8/layout/hierarchy2"/>
+    <dgm:cxn modelId="{564DE4AD-80D9-446F-A840-8099DF391A12}" type="presOf" srcId="{E5B539EA-3EC8-4DEE-8502-29865D1B5674}" destId="{1018DD89-565C-40DB-90E8-1C44A1A07830}" srcOrd="1" destOrd="0" presId="urn:microsoft.com/office/officeart/2005/8/layout/hierarchy2"/>
+    <dgm:cxn modelId="{0E6E60AE-BE84-43BD-8E74-C9B81CAD05C8}" srcId="{FC0BB71B-F817-4A5D-835C-F5EBAD2AADDA}" destId="{9D58B30D-2151-458D-B1D4-2B2FFB68F795}" srcOrd="1" destOrd="0" parTransId="{7206E402-60C0-41A5-9B80-97116599213F}" sibTransId="{9DC6B086-9DAD-4ABB-ABA8-1FEA2752F35E}"/>
+    <dgm:cxn modelId="{87427E20-1D73-46DD-81AA-6149BD3FDE66}" type="presOf" srcId="{EBAD90A8-8E97-4159-B5A2-5FE141B0A8D3}" destId="{2CB274A1-CEC6-46F3-8C66-E3902E67C55C}" srcOrd="0" destOrd="0" presId="urn:microsoft.com/office/officeart/2005/8/layout/hierarchy2"/>
+    <dgm:cxn modelId="{14F844A6-8B77-4D1B-86EF-5B4C319A0B5A}" type="presOf" srcId="{17B6AF01-7D67-424C-A9AC-F9EA0E4AE3AD}" destId="{7D543ECB-886F-4E1F-B118-259EBB9CA6D1}" srcOrd="0" destOrd="0" presId="urn:microsoft.com/office/officeart/2005/8/layout/hierarchy2"/>
+    <dgm:cxn modelId="{B837F10D-0598-42D1-8A23-9B842B6693F3}" type="presOf" srcId="{C8F64B7A-104C-410A-86A0-8C048578BFCB}" destId="{E485CA71-38F4-4B18-87E0-8214F47EFD1B}" srcOrd="1" destOrd="0" presId="urn:microsoft.com/office/officeart/2005/8/layout/hierarchy2"/>
+    <dgm:cxn modelId="{C5F328C3-096B-441C-A2D6-9AA1B9614253}" type="presOf" srcId="{8CEFC171-EC21-4633-B985-2B9334481BD1}" destId="{B707CEA3-8D83-47FE-9C1F-5750DAAA5264}" srcOrd="1" destOrd="0" presId="urn:microsoft.com/office/officeart/2005/8/layout/hierarchy2"/>
+    <dgm:cxn modelId="{9C65182E-6583-4EB9-B8D2-9170564F052F}" srcId="{FC0BB71B-F817-4A5D-835C-F5EBAD2AADDA}" destId="{F08134E4-4B95-4487-9F2B-85AB3B93D3E6}" srcOrd="0" destOrd="0" parTransId="{5FAA1943-D934-4487-A191-789A975327E1}" sibTransId="{651E312C-68F2-4BE0-A96F-DCA991B99308}"/>
+    <dgm:cxn modelId="{BC401CB2-7760-46B5-8D57-E15AF47B9262}" type="presOf" srcId="{7E5C586B-97D3-42A6-996C-80158FA40DC5}" destId="{061C8B19-D17D-4734-A9F7-4C69E1156783}" srcOrd="1" destOrd="0" presId="urn:microsoft.com/office/officeart/2005/8/layout/hierarchy2"/>
+    <dgm:cxn modelId="{BB74CF71-11B4-43BC-8D03-50E178F24D95}" type="presOf" srcId="{4B7FF345-E469-4677-AC13-6423C3E54C9E}" destId="{B786E215-012E-4ED5-8B30-43F3DFA894BD}" srcOrd="1" destOrd="0" presId="urn:microsoft.com/office/officeart/2005/8/layout/hierarchy2"/>
+    <dgm:cxn modelId="{BE5877D9-01A7-4642-A771-BEDDFFBA76E6}" srcId="{727754C4-2D70-46CC-A5BF-BEEC876D42A2}" destId="{CB519E8A-A53E-4050-9699-855C62DF51F2}" srcOrd="0" destOrd="0" parTransId="{C8F64B7A-104C-410A-86A0-8C048578BFCB}" sibTransId="{09920AB2-D3A1-449D-AF4A-139BCA61D421}"/>
+    <dgm:cxn modelId="{213B30A7-B359-41A6-B368-62DF2C170D49}" type="presOf" srcId="{7206E402-60C0-41A5-9B80-97116599213F}" destId="{83902682-7201-44A0-A9A9-17DAFA5E542D}" srcOrd="0" destOrd="0" presId="urn:microsoft.com/office/officeart/2005/8/layout/hierarchy2"/>
+    <dgm:cxn modelId="{7D78AAC3-7FEE-4E0E-ACA0-033ECC80A48A}" srcId="{8BC8DFFB-F41B-4064-9D7B-62BE92B185AB}" destId="{FC0BB71B-F817-4A5D-835C-F5EBAD2AADDA}" srcOrd="0" destOrd="0" parTransId="{A30B6DB8-7CCD-4866-898D-6550E13B5BB0}" sibTransId="{8874A413-D35C-4C96-8C40-BF0E81243BBC}"/>
+    <dgm:cxn modelId="{EA367996-AF31-49AD-B42B-D502A4167453}" type="presOf" srcId="{70DF4DDB-ED7C-4357-9D12-64127E69A9D7}" destId="{2A269C2A-2883-4D62-8667-AC181678B468}" srcOrd="1" destOrd="0" presId="urn:microsoft.com/office/officeart/2005/8/layout/hierarchy2"/>
+    <dgm:cxn modelId="{B806D481-C568-47F6-AE96-424A9D222CDA}" type="presOf" srcId="{8BC8DFFB-F41B-4064-9D7B-62BE92B185AB}" destId="{42718486-60A4-4B24-A09D-ECBF48A23CB8}" srcOrd="0" destOrd="0" presId="urn:microsoft.com/office/officeart/2005/8/layout/hierarchy2"/>
+    <dgm:cxn modelId="{D0F9A77F-D954-4726-9DCE-E70A88B6CE90}" type="presOf" srcId="{B1EE129F-406C-46AA-90A5-7020FA61A804}" destId="{1B8A023A-9E57-47BE-A29B-125D385A80AD}" srcOrd="0" destOrd="0" presId="urn:microsoft.com/office/officeart/2005/8/layout/hierarchy2"/>
+    <dgm:cxn modelId="{34363B16-9A11-4CB0-8B77-7257DC34F6CB}" srcId="{F08134E4-4B95-4487-9F2B-85AB3B93D3E6}" destId="{8CD45809-ABAE-436C-9A4A-C25306C8D932}" srcOrd="0" destOrd="0" parTransId="{43236399-DD4D-458E-B15C-3B7B885FB49A}" sibTransId="{E1B2E799-B12E-4B81-BC47-49A07D788F2A}"/>
+    <dgm:cxn modelId="{C61F6052-3219-4F49-9667-885E82B601C1}" type="presOf" srcId="{A904D0A8-27F1-4E9A-BF6E-E1F0B330C6EE}" destId="{F1E49445-1234-45E7-AEB2-B7C5F1909DDB}" srcOrd="0" destOrd="0" presId="urn:microsoft.com/office/officeart/2005/8/layout/hierarchy2"/>
+    <dgm:cxn modelId="{B8AA7786-6392-4762-8547-6E670116ADD0}" srcId="{FC0BB71B-F817-4A5D-835C-F5EBAD2AADDA}" destId="{F00AB6CC-BF39-4A8F-B8DA-E179E0A9E4B7}" srcOrd="4" destOrd="0" parTransId="{66E8FE5C-5B40-43F2-8332-0DBCBC7B6A5C}" sibTransId="{3353087E-C780-4BEB-BF03-97A83CD123CD}"/>
+    <dgm:cxn modelId="{8EB78DC1-387D-42E4-864B-ABAF17DE7228}" type="presOf" srcId="{A8A40441-E461-4A5C-9757-199C25450180}" destId="{BE2B689B-F903-4DEC-A0BE-A9F653187B7D}" srcOrd="0" destOrd="0" presId="urn:microsoft.com/office/officeart/2005/8/layout/hierarchy2"/>
+    <dgm:cxn modelId="{5C5B4ED1-A8FA-4956-9423-6F9E3E0AB48E}" type="presOf" srcId="{8931B869-4746-4A40-A612-DB280FD2D84B}" destId="{A3DDA9E1-EE41-464F-9D20-3C685EC57B8C}" srcOrd="0" destOrd="0" presId="urn:microsoft.com/office/officeart/2005/8/layout/hierarchy2"/>
+    <dgm:cxn modelId="{E1CFF221-5B77-4EC2-BC77-B5ED6BAF5C38}" type="presOf" srcId="{CDB29C60-D420-442B-8029-6C26CCEAFAAD}" destId="{709F2126-DA8E-4AB9-9D9E-17BA1C397771}" srcOrd="0" destOrd="0" presId="urn:microsoft.com/office/officeart/2005/8/layout/hierarchy2"/>
+    <dgm:cxn modelId="{1F97B4F3-5A93-4F0B-BE92-A1DB99A308A7}" srcId="{9D58B30D-2151-458D-B1D4-2B2FFB68F795}" destId="{95F531C0-412F-4FCC-B732-00AC52ECC350}" srcOrd="0" destOrd="0" parTransId="{CDB29C60-D420-442B-8029-6C26CCEAFAAD}" sibTransId="{6514F44A-58BA-4C3C-A234-909A70AE80F2}"/>
+    <dgm:cxn modelId="{B2098436-3D71-4D80-9578-470C1B7204CE}" srcId="{9EE9F0B3-69EE-4D29-A838-A038811245D1}" destId="{EE281199-B5F4-44DE-8B3A-F67111FF3E5B}" srcOrd="1" destOrd="0" parTransId="{A8A40441-E461-4A5C-9757-199C25450180}" sibTransId="{C38321CA-BD6F-472F-9C79-9BAFE8CA581A}"/>
+    <dgm:cxn modelId="{F2F56144-6569-420A-8A6A-80BA2D908642}" srcId="{F00AB6CC-BF39-4A8F-B8DA-E179E0A9E4B7}" destId="{6578C93F-E83A-4DCC-8F5C-9293998E1E94}" srcOrd="0" destOrd="0" parTransId="{73A7BC21-14A5-44C4-BF2A-D2ABDA482A3D}" sibTransId="{8A8A03FC-1B6C-4AA2-AE50-E7FFAD995E64}"/>
+    <dgm:cxn modelId="{98A03E0C-0611-439D-9494-79145104FEC9}" type="presOf" srcId="{7206E402-60C0-41A5-9B80-97116599213F}" destId="{D7C3D798-FDF5-41A5-8155-BAAA5B2F70B6}" srcOrd="1" destOrd="0" presId="urn:microsoft.com/office/officeart/2005/8/layout/hierarchy2"/>
+    <dgm:cxn modelId="{D34C0086-6A66-4D40-8025-D61558E046E8}" type="presOf" srcId="{2F9D04E2-1CA2-47F7-A76B-38753E13F1B1}" destId="{B6C4D05B-F1CD-4DEC-9D56-FAB5431D4678}" srcOrd="0" destOrd="0" presId="urn:microsoft.com/office/officeart/2005/8/layout/hierarchy2"/>
+    <dgm:cxn modelId="{D818AEE4-040D-4B05-8392-280D9279CB96}" type="presOf" srcId="{C90A76D4-0978-4B1A-8B2A-5BE80827219F}" destId="{E2F2A8F9-541B-4F66-8BF8-EEA1BE78CBC8}" srcOrd="0" destOrd="0" presId="urn:microsoft.com/office/officeart/2005/8/layout/hierarchy2"/>
+    <dgm:cxn modelId="{3C18FE11-B4D2-4C37-ADDD-28ABF0A4612C}" type="presOf" srcId="{8771ECC6-8B66-415F-BBAB-D067031CED81}" destId="{424832D5-D42C-4FDB-90D4-4AF2EA4EBADF}" srcOrd="1" destOrd="0" presId="urn:microsoft.com/office/officeart/2005/8/layout/hierarchy2"/>
+    <dgm:cxn modelId="{85E06D5B-3BBF-4F58-B15A-FBEEA5DD6C73}" type="presOf" srcId="{CF184F54-C140-41EA-9245-D91728CBCF72}" destId="{FDA2C66B-B694-41DD-93D8-A1738631E152}" srcOrd="0" destOrd="0" presId="urn:microsoft.com/office/officeart/2005/8/layout/hierarchy2"/>
+    <dgm:cxn modelId="{F38FFC5C-5C23-4811-9608-C9C0779B4E27}" srcId="{727754C4-2D70-46CC-A5BF-BEEC876D42A2}" destId="{62F69CBF-8DD1-4395-9372-E1003FCF2343}" srcOrd="1" destOrd="0" parTransId="{E489702A-7E17-4B19-9A5B-939DBA49543B}" sibTransId="{0CEA97CC-41E8-4B88-98E9-32BA8B0F480D}"/>
+    <dgm:cxn modelId="{614D3B4C-64C7-4BE2-B3D7-0B7480274661}" type="presOf" srcId="{E6F47707-E511-42D9-B161-F5CE98866317}" destId="{90ADB552-364F-47AD-A53A-C7FA2BE309FE}" srcOrd="0" destOrd="0" presId="urn:microsoft.com/office/officeart/2005/8/layout/hierarchy2"/>
+    <dgm:cxn modelId="{267AF4BB-BE1F-4681-B23B-7A19AA38FE84}" type="presOf" srcId="{5FAA1943-D934-4487-A191-789A975327E1}" destId="{CCBFF96E-63FF-4D42-898A-9DBED742ADA8}" srcOrd="0" destOrd="0" presId="urn:microsoft.com/office/officeart/2005/8/layout/hierarchy2"/>
+    <dgm:cxn modelId="{D5E73390-22B0-413C-90F9-746634219248}" type="presOf" srcId="{82B125E0-6B24-4BA0-A740-58E2F372E203}" destId="{ECC27108-EF7B-44FF-BE43-C5D206F4D8D9}" srcOrd="0" destOrd="0" presId="urn:microsoft.com/office/officeart/2005/8/layout/hierarchy2"/>
+    <dgm:cxn modelId="{A45C4B00-7921-489C-B636-D0F5384AC9F9}" type="presOf" srcId="{66E8FE5C-5B40-43F2-8332-0DBCBC7B6A5C}" destId="{9D2614EC-633B-4ED2-8B44-052AF1967DB3}" srcOrd="0" destOrd="0" presId="urn:microsoft.com/office/officeart/2005/8/layout/hierarchy2"/>
+    <dgm:cxn modelId="{23AE9D17-F22E-46D3-A116-4528E1255ED7}" srcId="{9EE9F0B3-69EE-4D29-A838-A038811245D1}" destId="{8AD337AD-041B-43FF-926D-D500F57AD11E}" srcOrd="0" destOrd="0" parTransId="{E5B539EA-3EC8-4DEE-8502-29865D1B5674}" sibTransId="{11850844-94A6-41E8-946D-A45977DBF1BE}"/>
+    <dgm:cxn modelId="{8D88A5BC-9682-4A13-82DE-891A7E079AB5}" type="presOf" srcId="{73C1C7B1-4EE4-4CD8-A88B-7E65BD5CB7AB}" destId="{7B4AE56A-FA3F-4A7B-B1D6-33F00A3ABDA2}" srcOrd="0" destOrd="0" presId="urn:microsoft.com/office/officeart/2005/8/layout/hierarchy2"/>
+    <dgm:cxn modelId="{53245BC3-7AD1-442C-A4B6-768F2BC53597}" srcId="{FC0BB71B-F817-4A5D-835C-F5EBAD2AADDA}" destId="{EBAD90A8-8E97-4159-B5A2-5FE141B0A8D3}" srcOrd="3" destOrd="0" parTransId="{AA412535-14B3-4101-B738-E22067BF9173}" sibTransId="{E935778B-F592-4822-BA56-792B17641268}"/>
+    <dgm:cxn modelId="{7883A6DC-5230-41E2-9A16-846B7CEF1211}" type="presOf" srcId="{70DF4DDB-ED7C-4357-9D12-64127E69A9D7}" destId="{35A90A00-D16D-4103-A3A0-8C05DF3B49FB}" srcOrd="0" destOrd="0" presId="urn:microsoft.com/office/officeart/2005/8/layout/hierarchy2"/>
+    <dgm:cxn modelId="{367BF1D1-1B94-4E10-B37D-63625E4CCF62}" srcId="{2F9D04E2-1CA2-47F7-A76B-38753E13F1B1}" destId="{13D77637-BC99-4993-AA03-9D7EDD46C2B0}" srcOrd="2" destOrd="0" parTransId="{A904D0A8-27F1-4E9A-BF6E-E1F0B330C6EE}" sibTransId="{915D5CF9-F764-4E70-A8B6-F75789FB3DD4}"/>
+    <dgm:cxn modelId="{4D45F81B-90E6-454C-8848-76A089551E20}" type="presOf" srcId="{07FB812C-55F5-4520-862C-18815CFA04BD}" destId="{3B90412E-74BA-4A55-9894-5CF686F87420}" srcOrd="0" destOrd="0" presId="urn:microsoft.com/office/officeart/2005/8/layout/hierarchy2"/>
+    <dgm:cxn modelId="{B24E04F0-D29C-4E36-9536-D26C041ECEAB}" type="presOf" srcId="{AA412535-14B3-4101-B738-E22067BF9173}" destId="{B322BB67-6F30-4755-B39F-3D7A50A346B0}" srcOrd="0" destOrd="0" presId="urn:microsoft.com/office/officeart/2005/8/layout/hierarchy2"/>
+    <dgm:cxn modelId="{872765A9-C3AC-4DAC-BD8B-1FEB3B612229}" type="presOf" srcId="{E489702A-7E17-4B19-9A5B-939DBA49543B}" destId="{6D35E1DF-38A0-48E2-8C2D-27D1A70D2196}" srcOrd="1" destOrd="0" presId="urn:microsoft.com/office/officeart/2005/8/layout/hierarchy2"/>
+    <dgm:cxn modelId="{8EA4DDF6-ED04-47D2-AABB-15D4EBB9EA8F}" srcId="{F08134E4-4B95-4487-9F2B-85AB3B93D3E6}" destId="{E6F47707-E511-42D9-B161-F5CE98866317}" srcOrd="1" destOrd="0" parTransId="{4B7FF345-E469-4677-AC13-6423C3E54C9E}" sibTransId="{0E221C14-1BFD-4468-9580-97DF1F538F9C}"/>
+    <dgm:cxn modelId="{F3883079-B1CB-49D2-BE52-D4D7E398DA20}" type="presOf" srcId="{C6CC0CA9-262F-4316-A649-7FAD89829D04}" destId="{47E3B0CE-CE7F-45CF-8AE0-B7CE9322352F}" srcOrd="0" destOrd="0" presId="urn:microsoft.com/office/officeart/2005/8/layout/hierarchy2"/>
+    <dgm:cxn modelId="{27D0A4D3-9C9C-4905-9577-DF4B3ACD0489}" type="presOf" srcId="{95F531C0-412F-4FCC-B732-00AC52ECC350}" destId="{2D12D3ED-F9DD-4984-A405-3639BAB34622}" srcOrd="0" destOrd="0" presId="urn:microsoft.com/office/officeart/2005/8/layout/hierarchy2"/>
+    <dgm:cxn modelId="{6185E8B7-DAD5-495A-A667-51836EABEAEF}" srcId="{B56DEAEB-B518-4DD9-9089-AB11D65D2AD4}" destId="{0AD5213D-BF87-4A23-A3CF-017CAAFEFD84}" srcOrd="0" destOrd="0" parTransId="{3E803075-9B55-4D0F-8DF7-6F43B85A9649}" sibTransId="{F3BB3CCF-004B-4C7E-BD3A-0591D9D9B9A2}"/>
+    <dgm:cxn modelId="{48E5259A-3AED-4914-805C-F7BFD6142F4D}" srcId="{FC0BB71B-F817-4A5D-835C-F5EBAD2AADDA}" destId="{727754C4-2D70-46CC-A5BF-BEEC876D42A2}" srcOrd="5" destOrd="0" parTransId="{70DF4DDB-ED7C-4357-9D12-64127E69A9D7}" sibTransId="{B7EBDE41-DFA4-4A07-964B-1A452747663F}"/>
+    <dgm:cxn modelId="{240E6C8A-CC75-4E2F-B68E-60EEC1B3CCE2}" type="presOf" srcId="{5382F5BD-9297-4E32-9F4F-4DFCE37BAD1C}" destId="{B1C9ACAC-7F66-474C-B0C1-14C2B2D04883}" srcOrd="0" destOrd="0" presId="urn:microsoft.com/office/officeart/2005/8/layout/hierarchy2"/>
+    <dgm:cxn modelId="{15EB1A6E-1A50-4679-AE2A-4695C9604EDD}" type="presOf" srcId="{F00AB6CC-BF39-4A8F-B8DA-E179E0A9E4B7}" destId="{071DD58C-E397-4E90-94E0-F2B86F34DDC7}" srcOrd="0" destOrd="0" presId="urn:microsoft.com/office/officeart/2005/8/layout/hierarchy2"/>
+    <dgm:cxn modelId="{CD7B9C90-A3D3-4CF8-A777-0D750309B3E3}" srcId="{EBAD90A8-8E97-4159-B5A2-5FE141B0A8D3}" destId="{D1340F88-F3D4-4148-A645-8EDB321287EB}" srcOrd="1" destOrd="0" parTransId="{73C1C7B1-4EE4-4CD8-A88B-7E65BD5CB7AB}" sibTransId="{311E09AA-0877-4EEC-A89A-D09DB0DE1FBF}"/>
+    <dgm:cxn modelId="{52722DBC-AC92-455B-9AA9-B69A043C076D}" type="presOf" srcId="{D0E7A36A-B225-4AD9-B47F-E570688B824C}" destId="{46C1195D-BC96-4192-A8DE-5B39A0EB3F68}" srcOrd="1" destOrd="0" presId="urn:microsoft.com/office/officeart/2005/8/layout/hierarchy2"/>
+    <dgm:cxn modelId="{5CB469B5-260D-482C-823E-2443AF49DBC5}" type="presOf" srcId="{8FB6B433-90AE-467D-81E8-09C7595BC823}" destId="{D82C6C02-FFDD-46EA-88DA-0A90FA5A1444}" srcOrd="0" destOrd="0" presId="urn:microsoft.com/office/officeart/2005/8/layout/hierarchy2"/>
+    <dgm:cxn modelId="{083A9D9E-0D4D-4E4A-AA5E-406821CDDE48}" type="presOf" srcId="{B1EE129F-406C-46AA-90A5-7020FA61A804}" destId="{7F30FD4A-7965-416F-B6E6-51B1D687A145}" srcOrd="1" destOrd="0" presId="urn:microsoft.com/office/officeart/2005/8/layout/hierarchy2"/>
+    <dgm:cxn modelId="{A81DBD7B-64C6-4952-8A68-B051311A327D}" type="presOf" srcId="{73C1C7B1-4EE4-4CD8-A88B-7E65BD5CB7AB}" destId="{C554985C-D21F-4FF3-AD00-E77027184529}" srcOrd="1" destOrd="0" presId="urn:microsoft.com/office/officeart/2005/8/layout/hierarchy2"/>
+    <dgm:cxn modelId="{98A51822-24FB-4674-8619-17B9C8B0D6B7}" type="presOf" srcId="{3E803075-9B55-4D0F-8DF7-6F43B85A9649}" destId="{BB205D3B-7792-4C13-BB79-C852D446F184}" srcOrd="1" destOrd="0" presId="urn:microsoft.com/office/officeart/2005/8/layout/hierarchy2"/>
+    <dgm:cxn modelId="{8084D528-481D-46F2-AAE4-603B206A2AA9}" type="presOf" srcId="{557308A3-4B46-490A-B4F5-309A5B009916}" destId="{0AB561F8-DE87-45B6-93FB-28459E33600F}" srcOrd="0" destOrd="0" presId="urn:microsoft.com/office/officeart/2005/8/layout/hierarchy2"/>
+    <dgm:cxn modelId="{609D4F64-0428-4F1D-853C-02F0CD5A0BBB}" type="presOf" srcId="{AA412535-14B3-4101-B738-E22067BF9173}" destId="{A40F89F8-C005-4DA6-982C-1DEB34EC66A8}" srcOrd="1" destOrd="0" presId="urn:microsoft.com/office/officeart/2005/8/layout/hierarchy2"/>
+    <dgm:cxn modelId="{17732C2B-5E8B-44D0-BD4A-96DAC0560DBC}" type="presOf" srcId="{73A7BC21-14A5-44C4-BF2A-D2ABDA482A3D}" destId="{47424132-151F-471E-B0C6-CACE4E8CE7B6}" srcOrd="1" destOrd="0" presId="urn:microsoft.com/office/officeart/2005/8/layout/hierarchy2"/>
+    <dgm:cxn modelId="{DBF263B9-184B-456E-8BA9-53D9B1CB2155}" type="presOf" srcId="{727754C4-2D70-46CC-A5BF-BEEC876D42A2}" destId="{B863C3E2-72F0-4F87-84ED-A0AEBE957992}" srcOrd="0" destOrd="0" presId="urn:microsoft.com/office/officeart/2005/8/layout/hierarchy2"/>
+    <dgm:cxn modelId="{3F68A737-9170-4CA6-857B-98A4EB5D7D54}" type="presOf" srcId="{4B7FF345-E469-4677-AC13-6423C3E54C9E}" destId="{D4182633-8D41-413C-93EA-1D20D40A3B7F}" srcOrd="0" destOrd="0" presId="urn:microsoft.com/office/officeart/2005/8/layout/hierarchy2"/>
+    <dgm:cxn modelId="{144226D8-799F-4C85-A1CF-8E758D953A82}" type="presOf" srcId="{17B6AF01-7D67-424C-A9AC-F9EA0E4AE3AD}" destId="{41FEE864-DA60-4F45-9B9B-54285B8BBC45}" srcOrd="1" destOrd="0" presId="urn:microsoft.com/office/officeart/2005/8/layout/hierarchy2"/>
+    <dgm:cxn modelId="{3DE9AB40-D06B-4EA1-A1A0-8E70D94DA2FE}" type="presOf" srcId="{B56DEAEB-B518-4DD9-9089-AB11D65D2AD4}" destId="{F931D738-5B38-48D4-B3A7-201AEAE4B09D}" srcOrd="0" destOrd="0" presId="urn:microsoft.com/office/officeart/2005/8/layout/hierarchy2"/>
+    <dgm:cxn modelId="{01875248-08C3-40D9-8BB0-5FA128F840DC}" type="presOf" srcId="{07FB812C-55F5-4520-862C-18815CFA04BD}" destId="{F8DAABDF-4EA4-4B5A-9A30-B8EE3B835D9B}" srcOrd="1" destOrd="0" presId="urn:microsoft.com/office/officeart/2005/8/layout/hierarchy2"/>
+    <dgm:cxn modelId="{5258755E-ABD7-4300-B409-D2CEFD44E96A}" type="presOf" srcId="{6578C93F-E83A-4DCC-8F5C-9293998E1E94}" destId="{91B24A18-139A-46B2-A7A0-F2852401A185}" srcOrd="0" destOrd="0" presId="urn:microsoft.com/office/officeart/2005/8/layout/hierarchy2"/>
+    <dgm:cxn modelId="{BDD2C428-2D70-4E45-808A-E075D5B60AA3}" type="presOf" srcId="{43236399-DD4D-458E-B15C-3B7B885FB49A}" destId="{F2B259D2-CB43-43F1-A8E8-655C136BE610}" srcOrd="0" destOrd="0" presId="urn:microsoft.com/office/officeart/2005/8/layout/hierarchy2"/>
+    <dgm:cxn modelId="{9A8C3EAB-BD7A-48A5-AE73-D3510E673E57}" type="presOf" srcId="{E489702A-7E17-4B19-9A5B-939DBA49543B}" destId="{DC1F2426-6D55-43F4-BD6B-4AF55B477117}" srcOrd="0" destOrd="0" presId="urn:microsoft.com/office/officeart/2005/8/layout/hierarchy2"/>
+    <dgm:cxn modelId="{16115B30-1146-4397-B562-10DC7DE4E1E0}" type="presOf" srcId="{C90A76D4-0978-4B1A-8B2A-5BE80827219F}" destId="{67E66AE4-6231-4CD4-91C2-8FEA80BDEC94}" srcOrd="1" destOrd="0" presId="urn:microsoft.com/office/officeart/2005/8/layout/hierarchy2"/>
+    <dgm:cxn modelId="{579DF34A-449B-4B89-82B0-FC4B6EB56768}" type="presOf" srcId="{8771ECC6-8B66-415F-BBAB-D067031CED81}" destId="{2868D602-9DB1-4A91-9738-10BBD2F71D31}" srcOrd="0" destOrd="0" presId="urn:microsoft.com/office/officeart/2005/8/layout/hierarchy2"/>
+    <dgm:cxn modelId="{CE98CE5E-7C88-42B6-B7A5-4C9CB7AF15BC}" type="presOf" srcId="{F08134E4-4B95-4487-9F2B-85AB3B93D3E6}" destId="{AF734B76-340D-4661-A421-752F140423C2}" srcOrd="0" destOrd="0" presId="urn:microsoft.com/office/officeart/2005/8/layout/hierarchy2"/>
+    <dgm:cxn modelId="{6C515BAB-3853-4497-8D16-479DE737F6F0}" type="presOf" srcId="{5FAA1943-D934-4487-A191-789A975327E1}" destId="{68711783-6A28-4DED-897E-C375F3010F81}" srcOrd="1" destOrd="0" presId="urn:microsoft.com/office/officeart/2005/8/layout/hierarchy2"/>
+    <dgm:cxn modelId="{EF4E4B90-A852-45AC-BE3E-28D16C2EE205}" type="presOf" srcId="{66E8FE5C-5B40-43F2-8332-0DBCBC7B6A5C}" destId="{795E7D37-E0D6-40D9-8E9B-012FC1854791}" srcOrd="1" destOrd="0" presId="urn:microsoft.com/office/officeart/2005/8/layout/hierarchy2"/>
+    <dgm:cxn modelId="{FC8F6FD9-761A-4312-A098-EEB69306F073}" type="presOf" srcId="{8B849650-E912-4630-8FA9-D78E7B8C90A8}" destId="{BBA037D0-0727-43E3-B251-E8B472358E25}" srcOrd="0" destOrd="0" presId="urn:microsoft.com/office/officeart/2005/8/layout/hierarchy2"/>
+    <dgm:cxn modelId="{34B82B31-C6AB-4A72-A8DF-A4BB54D66CD2}" type="presOf" srcId="{705597D5-04D2-4AF9-8C78-235BA9C2B584}" destId="{86CA86BC-96B9-4A49-B25B-BA3EC87120E7}" srcOrd="0" destOrd="0" presId="urn:microsoft.com/office/officeart/2005/8/layout/hierarchy2"/>
+    <dgm:cxn modelId="{FCEF7864-5B88-49A4-88E4-CADB5E22201B}" type="presOf" srcId="{FDBD3BD2-4DF5-4F72-98E9-F20E0CBEF41B}" destId="{5E7DEF3F-3BE6-4ACA-B8A4-F3759C37F15F}" srcOrd="0" destOrd="0" presId="urn:microsoft.com/office/officeart/2005/8/layout/hierarchy2"/>
+    <dgm:cxn modelId="{7B2D29C0-DA8F-44FB-A3A9-B3C15D884560}" srcId="{2F9D04E2-1CA2-47F7-A76B-38753E13F1B1}" destId="{8931B869-4746-4A40-A612-DB280FD2D84B}" srcOrd="1" destOrd="0" parTransId="{557308A3-4B46-490A-B4F5-309A5B009916}" sibTransId="{ED8FC1AB-2795-437B-BDBF-532148B1FC29}"/>
+    <dgm:cxn modelId="{9EB858F6-663F-4782-B773-AF48DBFE540F}" type="presOf" srcId="{B7449458-DBE8-4C5A-873D-28535FB57733}" destId="{B0ACF79B-433F-4EE8-9AEA-AD483DF7188B}" srcOrd="0" destOrd="0" presId="urn:microsoft.com/office/officeart/2005/8/layout/hierarchy2"/>
+    <dgm:cxn modelId="{FBA6D434-9E85-4C3A-BF35-CE0F05793927}" srcId="{F08134E4-4B95-4487-9F2B-85AB3B93D3E6}" destId="{B7449458-DBE8-4C5A-873D-28535FB57733}" srcOrd="3" destOrd="0" parTransId="{5382F5BD-9297-4E32-9F4F-4DFCE37BAD1C}" sibTransId="{345E7A61-E1EC-467D-B328-B9ABA0525990}"/>
+    <dgm:cxn modelId="{30AD97D4-1EFF-47E1-9A3A-258CE64177DC}" type="presOf" srcId="{705597D5-04D2-4AF9-8C78-235BA9C2B584}" destId="{9E635113-2E10-4917-A048-957A01C7D46B}" srcOrd="1" destOrd="0" presId="urn:microsoft.com/office/officeart/2005/8/layout/hierarchy2"/>
+    <dgm:cxn modelId="{18C81AD8-007E-4115-B82A-F95F87CF810A}" type="presOf" srcId="{8CD45809-ABAE-436C-9A4A-C25306C8D932}" destId="{D7DC65CA-075C-4F0F-8A98-C8EC973B769C}" srcOrd="0" destOrd="0" presId="urn:microsoft.com/office/officeart/2005/8/layout/hierarchy2"/>
+    <dgm:cxn modelId="{F14B021B-266D-4D68-A12A-4345F4A984F3}" type="presOf" srcId="{62F69CBF-8DD1-4395-9372-E1003FCF2343}" destId="{68C865B8-7E8F-407E-8142-A9C8E2F0C0C2}" srcOrd="0" destOrd="0" presId="urn:microsoft.com/office/officeart/2005/8/layout/hierarchy2"/>
+    <dgm:cxn modelId="{463A418F-5F27-45EE-95B7-F9B1BA264FF9}" type="presOf" srcId="{7E5C586B-97D3-42A6-996C-80158FA40DC5}" destId="{95ABB545-CBE2-40D0-B704-B64C3BDA93C6}" srcOrd="0" destOrd="0" presId="urn:microsoft.com/office/officeart/2005/8/layout/hierarchy2"/>
+    <dgm:cxn modelId="{44A1486C-78C7-44C2-8543-7FF38A9CCC58}" srcId="{FC0BB71B-F817-4A5D-835C-F5EBAD2AADDA}" destId="{B56DEAEB-B518-4DD9-9089-AB11D65D2AD4}" srcOrd="6" destOrd="0" parTransId="{B1EE129F-406C-46AA-90A5-7020FA61A804}" sibTransId="{4AC1F19D-AB54-469E-9F47-FF1CFF68BE4A}"/>
+    <dgm:cxn modelId="{91A7F944-AEC5-41D2-8438-9EA4D5AEE133}" srcId="{2F9D04E2-1CA2-47F7-A76B-38753E13F1B1}" destId="{8FB6B433-90AE-467D-81E8-09C7595BC823}" srcOrd="0" destOrd="0" parTransId="{07FB812C-55F5-4520-862C-18815CFA04BD}" sibTransId="{20C64B9E-56A6-4CA5-82C4-1605127DABA0}"/>
+    <dgm:cxn modelId="{03A5041D-2EB2-4BB8-9DF5-BA34A6A37FB8}" type="presOf" srcId="{3E803075-9B55-4D0F-8DF7-6F43B85A9649}" destId="{B4830583-D916-43F8-9078-6F37BFBBDAC2}" srcOrd="0" destOrd="0" presId="urn:microsoft.com/office/officeart/2005/8/layout/hierarchy2"/>
+    <dgm:cxn modelId="{D9F90217-DC56-4EAD-83F0-B5C818234587}" type="presOf" srcId="{9EE9F0B3-69EE-4D29-A838-A038811245D1}" destId="{C6F21FE8-CB4A-427C-A02A-4F1E011BEF0D}" srcOrd="0" destOrd="0" presId="urn:microsoft.com/office/officeart/2005/8/layout/hierarchy2"/>
+    <dgm:cxn modelId="{A02404A0-1C1B-4358-99D4-66E175614351}" type="presOf" srcId="{C8F64B7A-104C-410A-86A0-8C048578BFCB}" destId="{3D4218FE-E5D6-41FF-B198-AAEE37A185FC}" srcOrd="0" destOrd="0" presId="urn:microsoft.com/office/officeart/2005/8/layout/hierarchy2"/>
+    <dgm:cxn modelId="{A5E4F8C2-EBD1-46A3-9CD1-51C0B6AD0C85}" srcId="{F08134E4-4B95-4487-9F2B-85AB3B93D3E6}" destId="{82B125E0-6B24-4BA0-A740-58E2F372E203}" srcOrd="2" destOrd="0" parTransId="{C90A76D4-0978-4B1A-8B2A-5BE80827219F}" sibTransId="{544ED41D-4962-4112-857B-236F0638FE86}"/>
+    <dgm:cxn modelId="{2C1DFCF8-F16D-45A9-9E02-F0482579085D}" type="presOf" srcId="{5382F5BD-9297-4E32-9F4F-4DFCE37BAD1C}" destId="{C0E9F79A-90CA-4251-AE88-72B43DE71321}" srcOrd="1" destOrd="0" presId="urn:microsoft.com/office/officeart/2005/8/layout/hierarchy2"/>
     <dgm:cxn modelId="{3F90219E-4319-421E-8371-E88D951C9716}" srcId="{9D58B30D-2151-458D-B1D4-2B2FFB68F795}" destId="{8B849650-E912-4630-8FA9-D78E7B8C90A8}" srcOrd="2" destOrd="0" parTransId="{8CEFC171-EC21-4633-B985-2B9334481BD1}" sibTransId="{43522411-B6C8-4AC9-9817-168E36AE33B9}"/>
-    <dgm:cxn modelId="{199E01C9-1A99-445C-A38B-2DC1ADA58A43}" type="presOf" srcId="{C8F64B7A-104C-410A-86A0-8C048578BFCB}" destId="{E485CA71-38F4-4B18-87E0-8214F47EFD1B}" srcOrd="1" destOrd="0" presId="urn:microsoft.com/office/officeart/2005/8/layout/hierarchy2"/>
-    <dgm:cxn modelId="{62744E18-5815-4C16-821A-AE65617823B6}" type="presOf" srcId="{4B7FF345-E469-4677-AC13-6423C3E54C9E}" destId="{D4182633-8D41-413C-93EA-1D20D40A3B7F}" srcOrd="0" destOrd="0" presId="urn:microsoft.com/office/officeart/2005/8/layout/hierarchy2"/>
-    <dgm:cxn modelId="{48E5259A-3AED-4914-805C-F7BFD6142F4D}" srcId="{FC0BB71B-F817-4A5D-835C-F5EBAD2AADDA}" destId="{727754C4-2D70-46CC-A5BF-BEEC876D42A2}" srcOrd="5" destOrd="0" parTransId="{70DF4DDB-ED7C-4357-9D12-64127E69A9D7}" sibTransId="{B7EBDE41-DFA4-4A07-964B-1A452747663F}"/>
-    <dgm:cxn modelId="{CD7B9C90-A3D3-4CF8-A777-0D750309B3E3}" srcId="{EBAD90A8-8E97-4159-B5A2-5FE141B0A8D3}" destId="{D1340F88-F3D4-4148-A645-8EDB321287EB}" srcOrd="1" destOrd="0" parTransId="{73C1C7B1-4EE4-4CD8-A88B-7E65BD5CB7AB}" sibTransId="{311E09AA-0877-4EEC-A89A-D09DB0DE1FBF}"/>
-    <dgm:cxn modelId="{1F97B4F3-5A93-4F0B-BE92-A1DB99A308A7}" srcId="{9D58B30D-2151-458D-B1D4-2B2FFB68F795}" destId="{95F531C0-412F-4FCC-B732-00AC52ECC350}" srcOrd="0" destOrd="0" parTransId="{CDB29C60-D420-442B-8029-6C26CCEAFAAD}" sibTransId="{6514F44A-58BA-4C3C-A234-909A70AE80F2}"/>
-    <dgm:cxn modelId="{FE95B226-13DC-45DD-8DC1-D2F1AAD64EAD}" type="presOf" srcId="{E5B539EA-3EC8-4DEE-8502-29865D1B5674}" destId="{7C21B9F6-9CD3-4F4C-BBBE-F1ED7C2782A6}" srcOrd="0" destOrd="0" presId="urn:microsoft.com/office/officeart/2005/8/layout/hierarchy2"/>
-    <dgm:cxn modelId="{16DFFECD-D28C-4572-83B8-D5A48FC10839}" type="presOf" srcId="{C6CC0CA9-262F-4316-A649-7FAD89829D04}" destId="{47E3B0CE-CE7F-45CF-8AE0-B7CE9322352F}" srcOrd="0" destOrd="0" presId="urn:microsoft.com/office/officeart/2005/8/layout/hierarchy2"/>
-    <dgm:cxn modelId="{480DF507-2310-4EB7-AC8C-09C3317AB3BA}" type="presOf" srcId="{F00AB6CC-BF39-4A8F-B8DA-E179E0A9E4B7}" destId="{071DD58C-E397-4E90-94E0-F2B86F34DDC7}" srcOrd="0" destOrd="0" presId="urn:microsoft.com/office/officeart/2005/8/layout/hierarchy2"/>
-    <dgm:cxn modelId="{807F24EF-592C-4AFB-A5E3-7A364A4F0CFB}" type="presOf" srcId="{A8A40441-E461-4A5C-9757-199C25450180}" destId="{BE2B689B-F903-4DEC-A0BE-A9F653187B7D}" srcOrd="0" destOrd="0" presId="urn:microsoft.com/office/officeart/2005/8/layout/hierarchy2"/>
-    <dgm:cxn modelId="{9BF64FCA-2999-477D-B7D5-F2F0486EB2E4}" type="presOf" srcId="{0AD5213D-BF87-4A23-A3CF-017CAAFEFD84}" destId="{8BB385A7-3E68-4901-8640-C69A3B834CB0}" srcOrd="0" destOrd="0" presId="urn:microsoft.com/office/officeart/2005/8/layout/hierarchy2"/>
-    <dgm:cxn modelId="{91A7F944-AEC5-41D2-8438-9EA4D5AEE133}" srcId="{2F9D04E2-1CA2-47F7-A76B-38753E13F1B1}" destId="{8FB6B433-90AE-467D-81E8-09C7595BC823}" srcOrd="0" destOrd="0" parTransId="{07FB812C-55F5-4520-862C-18815CFA04BD}" sibTransId="{20C64B9E-56A6-4CA5-82C4-1605127DABA0}"/>
-    <dgm:cxn modelId="{862109E0-B0F2-4970-82A4-3F144405C210}" type="presOf" srcId="{3E803075-9B55-4D0F-8DF7-6F43B85A9649}" destId="{BB205D3B-7792-4C13-BB79-C852D446F184}" srcOrd="1" destOrd="0" presId="urn:microsoft.com/office/officeart/2005/8/layout/hierarchy2"/>
-    <dgm:cxn modelId="{D17B7C4C-832B-4112-BA02-4F55E24F44C3}" type="presOf" srcId="{8771ECC6-8B66-415F-BBAB-D067031CED81}" destId="{424832D5-D42C-4FDB-90D4-4AF2EA4EBADF}" srcOrd="1" destOrd="0" presId="urn:microsoft.com/office/officeart/2005/8/layout/hierarchy2"/>
-    <dgm:cxn modelId="{F2F56144-6569-420A-8A6A-80BA2D908642}" srcId="{F00AB6CC-BF39-4A8F-B8DA-E179E0A9E4B7}" destId="{6578C93F-E83A-4DCC-8F5C-9293998E1E94}" srcOrd="0" destOrd="0" parTransId="{73A7BC21-14A5-44C4-BF2A-D2ABDA482A3D}" sibTransId="{8A8A03FC-1B6C-4AA2-AE50-E7FFAD995E64}"/>
-    <dgm:cxn modelId="{2FF83DCF-CF8A-48F6-B2E9-4230398FC1C0}" type="presOf" srcId="{AA412535-14B3-4101-B738-E22067BF9173}" destId="{A40F89F8-C005-4DA6-982C-1DEB34EC66A8}" srcOrd="1" destOrd="0" presId="urn:microsoft.com/office/officeart/2005/8/layout/hierarchy2"/>
-    <dgm:cxn modelId="{00917C3B-D8FA-4865-AD0F-91101C2EF5C2}" type="presOf" srcId="{C8F64B7A-104C-410A-86A0-8C048578BFCB}" destId="{3D4218FE-E5D6-41FF-B198-AAEE37A185FC}" srcOrd="0" destOrd="0" presId="urn:microsoft.com/office/officeart/2005/8/layout/hierarchy2"/>
-    <dgm:cxn modelId="{10B2F592-7774-47AF-8CAB-1CD662807B57}" type="presOf" srcId="{66E8FE5C-5B40-43F2-8332-0DBCBC7B6A5C}" destId="{9D2614EC-633B-4ED2-8B44-052AF1967DB3}" srcOrd="0" destOrd="0" presId="urn:microsoft.com/office/officeart/2005/8/layout/hierarchy2"/>
-    <dgm:cxn modelId="{E0BB798F-708D-4762-AD46-FBE3F5FEA5E9}" type="presOf" srcId="{8771ECC6-8B66-415F-BBAB-D067031CED81}" destId="{2868D602-9DB1-4A91-9738-10BBD2F71D31}" srcOrd="0" destOrd="0" presId="urn:microsoft.com/office/officeart/2005/8/layout/hierarchy2"/>
-    <dgm:cxn modelId="{F0D549F6-E39D-4014-9CD2-637DF1429BEA}" type="presOf" srcId="{C90A76D4-0978-4B1A-8B2A-5BE80827219F}" destId="{67E66AE4-6231-4CD4-91C2-8FEA80BDEC94}" srcOrd="1" destOrd="0" presId="urn:microsoft.com/office/officeart/2005/8/layout/hierarchy2"/>
-    <dgm:cxn modelId="{9DB4AD9A-1304-41FD-A0D0-27E82CA67D27}" type="presOf" srcId="{70DF4DDB-ED7C-4357-9D12-64127E69A9D7}" destId="{2A269C2A-2883-4D62-8667-AC181678B468}" srcOrd="1" destOrd="0" presId="urn:microsoft.com/office/officeart/2005/8/layout/hierarchy2"/>
-    <dgm:cxn modelId="{83D47969-B6B5-4780-83BA-ADD023B9A36E}" type="presOf" srcId="{FC0BB71B-F817-4A5D-835C-F5EBAD2AADDA}" destId="{B767F4A9-E9D1-468C-8DD2-F76F912282CF}" srcOrd="0" destOrd="0" presId="urn:microsoft.com/office/officeart/2005/8/layout/hierarchy2"/>
-    <dgm:cxn modelId="{41B53B99-801E-42BE-B3E1-BE8CBE26686C}" type="presOf" srcId="{7E5C586B-97D3-42A6-996C-80158FA40DC5}" destId="{95ABB545-CBE2-40D0-B704-B64C3BDA93C6}" srcOrd="0" destOrd="0" presId="urn:microsoft.com/office/officeart/2005/8/layout/hierarchy2"/>
-    <dgm:cxn modelId="{F2413814-F44F-4784-B965-7F0AFA617DD9}" type="presOf" srcId="{B1EE129F-406C-46AA-90A5-7020FA61A804}" destId="{1B8A023A-9E57-47BE-A29B-125D385A80AD}" srcOrd="0" destOrd="0" presId="urn:microsoft.com/office/officeart/2005/8/layout/hierarchy2"/>
-    <dgm:cxn modelId="{4C43BFDC-C780-4F4B-BFFE-9A54A0EA37DE}" srcId="{FC0BB71B-F817-4A5D-835C-F5EBAD2AADDA}" destId="{9EE9F0B3-69EE-4D29-A838-A038811245D1}" srcOrd="7" destOrd="0" parTransId="{D0E7A36A-B225-4AD9-B47F-E570688B824C}" sibTransId="{6E557959-A633-433A-AECE-CCBA390BCF71}"/>
-    <dgm:cxn modelId="{54969382-CD17-4F2F-A0D1-08F795A079AF}" srcId="{9D58B30D-2151-458D-B1D4-2B2FFB68F795}" destId="{FDBD3BD2-4DF5-4F72-98E9-F20E0CBEF41B}" srcOrd="1" destOrd="0" parTransId="{17B6AF01-7D67-424C-A9AC-F9EA0E4AE3AD}" sibTransId="{CCEA314B-0C2B-4AB7-9329-2D93530D2728}"/>
-    <dgm:cxn modelId="{1F792213-5AF2-468C-BBAD-6E0D0A0724C2}" type="presOf" srcId="{43236399-DD4D-458E-B15C-3B7B885FB49A}" destId="{B63BB58B-640E-4C6F-A43A-4163CAC5DDB9}" srcOrd="1" destOrd="0" presId="urn:microsoft.com/office/officeart/2005/8/layout/hierarchy2"/>
-    <dgm:cxn modelId="{C0E65AEA-D281-46B8-979B-4521F03141D2}" type="presOf" srcId="{9D58B30D-2151-458D-B1D4-2B2FFB68F795}" destId="{E8657E79-CFA3-474A-A49B-524DB7EACDA4}" srcOrd="0" destOrd="0" presId="urn:microsoft.com/office/officeart/2005/8/layout/hierarchy2"/>
-    <dgm:cxn modelId="{4E3B9399-9F7B-4509-BFF7-4F5B9B3EDDBB}" type="presOf" srcId="{8B849650-E912-4630-8FA9-D78E7B8C90A8}" destId="{BBA037D0-0727-43E3-B251-E8B472358E25}" srcOrd="0" destOrd="0" presId="urn:microsoft.com/office/officeart/2005/8/layout/hierarchy2"/>
-    <dgm:cxn modelId="{413E8EDF-FD61-41DC-87AD-9E06C85CDD6B}" type="presOf" srcId="{3E803075-9B55-4D0F-8DF7-6F43B85A9649}" destId="{B4830583-D916-43F8-9078-6F37BFBBDAC2}" srcOrd="0" destOrd="0" presId="urn:microsoft.com/office/officeart/2005/8/layout/hierarchy2"/>
-    <dgm:cxn modelId="{D18ED4CD-D0AF-4FFF-936C-1B21616EF99E}" type="presOf" srcId="{13D77637-BC99-4993-AA03-9D7EDD46C2B0}" destId="{19A3C624-C959-49E4-B081-32C7A5D85E15}" srcOrd="0" destOrd="0" presId="urn:microsoft.com/office/officeart/2005/8/layout/hierarchy2"/>
-    <dgm:cxn modelId="{4CAF3AD1-783D-4389-B772-38E6D5188D43}" type="presOf" srcId="{E5B539EA-3EC8-4DEE-8502-29865D1B5674}" destId="{1018DD89-565C-40DB-90E8-1C44A1A07830}" srcOrd="1" destOrd="0" presId="urn:microsoft.com/office/officeart/2005/8/layout/hierarchy2"/>
-    <dgm:cxn modelId="{AF72CCB0-4CC8-42C9-8A20-287DDC82FA42}" type="presOf" srcId="{F08134E4-4B95-4487-9F2B-85AB3B93D3E6}" destId="{AF734B76-340D-4661-A421-752F140423C2}" srcOrd="0" destOrd="0" presId="urn:microsoft.com/office/officeart/2005/8/layout/hierarchy2"/>
-    <dgm:cxn modelId="{BCE98AB2-0D71-4966-AD5C-4D174871E083}" type="presOf" srcId="{7206E402-60C0-41A5-9B80-97116599213F}" destId="{D7C3D798-FDF5-41A5-8155-BAAA5B2F70B6}" srcOrd="1" destOrd="0" presId="urn:microsoft.com/office/officeart/2005/8/layout/hierarchy2"/>
-    <dgm:cxn modelId="{C1AEC5EA-2772-4FCC-98D6-04CB6E2D658E}" type="presOf" srcId="{CDB29C60-D420-442B-8029-6C26CCEAFAAD}" destId="{709F2126-DA8E-4AB9-9D9E-17BA1C397771}" srcOrd="0" destOrd="0" presId="urn:microsoft.com/office/officeart/2005/8/layout/hierarchy2"/>
-    <dgm:cxn modelId="{3475CDAB-865F-4B71-B33A-CAAB630689D9}" type="presOf" srcId="{705597D5-04D2-4AF9-8C78-235BA9C2B584}" destId="{9E635113-2E10-4917-A048-957A01C7D46B}" srcOrd="1" destOrd="0" presId="urn:microsoft.com/office/officeart/2005/8/layout/hierarchy2"/>
-    <dgm:cxn modelId="{DF34EF50-4EF4-4E19-B41D-874D1DA82ACE}" type="presOf" srcId="{43236399-DD4D-458E-B15C-3B7B885FB49A}" destId="{F2B259D2-CB43-43F1-A8E8-655C136BE610}" srcOrd="0" destOrd="0" presId="urn:microsoft.com/office/officeart/2005/8/layout/hierarchy2"/>
-    <dgm:cxn modelId="{7B2D29C0-DA8F-44FB-A3A9-B3C15D884560}" srcId="{2F9D04E2-1CA2-47F7-A76B-38753E13F1B1}" destId="{8931B869-4746-4A40-A612-DB280FD2D84B}" srcOrd="1" destOrd="0" parTransId="{557308A3-4B46-490A-B4F5-309A5B009916}" sibTransId="{ED8FC1AB-2795-437B-BDBF-532148B1FC29}"/>
-    <dgm:cxn modelId="{3373977F-7996-4DD6-B63D-8EB90EFCAA85}" type="presOf" srcId="{705597D5-04D2-4AF9-8C78-235BA9C2B584}" destId="{86CA86BC-96B9-4A49-B25B-BA3EC87120E7}" srcOrd="0" destOrd="0" presId="urn:microsoft.com/office/officeart/2005/8/layout/hierarchy2"/>
-    <dgm:cxn modelId="{7D78AAC3-7FEE-4E0E-ACA0-033ECC80A48A}" srcId="{8BC8DFFB-F41B-4064-9D7B-62BE92B185AB}" destId="{FC0BB71B-F817-4A5D-835C-F5EBAD2AADDA}" srcOrd="0" destOrd="0" parTransId="{A30B6DB8-7CCD-4866-898D-6550E13B5BB0}" sibTransId="{8874A413-D35C-4C96-8C40-BF0E81243BBC}"/>
-    <dgm:cxn modelId="{5EAA7451-43A8-4862-AFA3-FB3B7D72697A}" type="presOf" srcId="{C90A76D4-0978-4B1A-8B2A-5BE80827219F}" destId="{E2F2A8F9-541B-4F66-8BF8-EEA1BE78CBC8}" srcOrd="0" destOrd="0" presId="urn:microsoft.com/office/officeart/2005/8/layout/hierarchy2"/>
-    <dgm:cxn modelId="{B2098436-3D71-4D80-9578-470C1B7204CE}" srcId="{9EE9F0B3-69EE-4D29-A838-A038811245D1}" destId="{EE281199-B5F4-44DE-8B3A-F67111FF3E5B}" srcOrd="1" destOrd="0" parTransId="{A8A40441-E461-4A5C-9757-199C25450180}" sibTransId="{C38321CA-BD6F-472F-9C79-9BAFE8CA581A}"/>
-    <dgm:cxn modelId="{22E35FF0-F464-4E8B-B7CA-25E71B5D8C22}" type="presOf" srcId="{D1340F88-F3D4-4148-A645-8EDB321287EB}" destId="{EDD4ED70-B53D-4E2E-9C51-58A40B4D092A}" srcOrd="0" destOrd="0" presId="urn:microsoft.com/office/officeart/2005/8/layout/hierarchy2"/>
-    <dgm:cxn modelId="{778A1CD0-40C0-40E3-B1F1-6053AAEF1584}" type="presOf" srcId="{17B6AF01-7D67-424C-A9AC-F9EA0E4AE3AD}" destId="{7D543ECB-886F-4E1F-B118-259EBB9CA6D1}" srcOrd="0" destOrd="0" presId="urn:microsoft.com/office/officeart/2005/8/layout/hierarchy2"/>
-    <dgm:cxn modelId="{8C9F5A0B-E741-41B6-A671-9E6B06672788}" type="presOf" srcId="{A904D0A8-27F1-4E9A-BF6E-E1F0B330C6EE}" destId="{F1E49445-1234-45E7-AEB2-B7C5F1909DDB}" srcOrd="0" destOrd="0" presId="urn:microsoft.com/office/officeart/2005/8/layout/hierarchy2"/>
-    <dgm:cxn modelId="{9C65182E-6583-4EB9-B8D2-9170564F052F}" srcId="{FC0BB71B-F817-4A5D-835C-F5EBAD2AADDA}" destId="{F08134E4-4B95-4487-9F2B-85AB3B93D3E6}" srcOrd="0" destOrd="0" parTransId="{5FAA1943-D934-4487-A191-789A975327E1}" sibTransId="{651E312C-68F2-4BE0-A96F-DCA991B99308}"/>
-    <dgm:cxn modelId="{629CBC52-C018-4BD1-AD43-3FAA096AFCC9}" type="presOf" srcId="{73A7BC21-14A5-44C4-BF2A-D2ABDA482A3D}" destId="{B52521C8-B84A-4D7F-A016-A851087BABB9}" srcOrd="0" destOrd="0" presId="urn:microsoft.com/office/officeart/2005/8/layout/hierarchy2"/>
-    <dgm:cxn modelId="{BA4EA2C6-38D2-497E-B879-C6626A1966C3}" type="presOf" srcId="{FDBD3BD2-4DF5-4F72-98E9-F20E0CBEF41B}" destId="{5E7DEF3F-3BE6-4ACA-B8A4-F3759C37F15F}" srcOrd="0" destOrd="0" presId="urn:microsoft.com/office/officeart/2005/8/layout/hierarchy2"/>
-    <dgm:cxn modelId="{2B00535A-07E1-4EA7-B88A-9039127FD6AF}" type="presOf" srcId="{2F9D04E2-1CA2-47F7-A76B-38753E13F1B1}" destId="{B6C4D05B-F1CD-4DEC-9D56-FAB5431D4678}" srcOrd="0" destOrd="0" presId="urn:microsoft.com/office/officeart/2005/8/layout/hierarchy2"/>
-    <dgm:cxn modelId="{8EA4DDF6-ED04-47D2-AABB-15D4EBB9EA8F}" srcId="{F08134E4-4B95-4487-9F2B-85AB3B93D3E6}" destId="{E6F47707-E511-42D9-B161-F5CE98866317}" srcOrd="1" destOrd="0" parTransId="{4B7FF345-E469-4677-AC13-6423C3E54C9E}" sibTransId="{0E221C14-1BFD-4468-9580-97DF1F538F9C}"/>
-    <dgm:cxn modelId="{4A149B7F-D1FA-442A-BBC7-D25EE2AFF196}" type="presOf" srcId="{6578C93F-E83A-4DCC-8F5C-9293998E1E94}" destId="{91B24A18-139A-46B2-A7A0-F2852401A185}" srcOrd="0" destOrd="0" presId="urn:microsoft.com/office/officeart/2005/8/layout/hierarchy2"/>
-    <dgm:cxn modelId="{BB2789AF-7898-4789-852A-092EBC650A7D}" type="presOf" srcId="{8BC8DFFB-F41B-4064-9D7B-62BE92B185AB}" destId="{42718486-60A4-4B24-A09D-ECBF48A23CB8}" srcOrd="0" destOrd="0" presId="urn:microsoft.com/office/officeart/2005/8/layout/hierarchy2"/>
-    <dgm:cxn modelId="{BAD746FC-D669-478B-93B4-366E423BB029}" type="presOf" srcId="{73C1C7B1-4EE4-4CD8-A88B-7E65BD5CB7AB}" destId="{7B4AE56A-FA3F-4A7B-B1D6-33F00A3ABDA2}" srcOrd="0" destOrd="0" presId="urn:microsoft.com/office/officeart/2005/8/layout/hierarchy2"/>
-    <dgm:cxn modelId="{E9490BEA-F552-4CC5-B2FB-5F5ED047F089}" type="presOf" srcId="{727754C4-2D70-46CC-A5BF-BEEC876D42A2}" destId="{B863C3E2-72F0-4F87-84ED-A0AEBE957992}" srcOrd="0" destOrd="0" presId="urn:microsoft.com/office/officeart/2005/8/layout/hierarchy2"/>
-    <dgm:cxn modelId="{392EE9D5-E0E4-4F5A-B339-7B8990F72C87}" type="presOf" srcId="{A8A40441-E461-4A5C-9757-199C25450180}" destId="{C7C85CA9-61AF-43CB-A58D-04E6AC6A8D29}" srcOrd="1" destOrd="0" presId="urn:microsoft.com/office/officeart/2005/8/layout/hierarchy2"/>
-    <dgm:cxn modelId="{F3BF5F87-8919-4A80-A5CF-7C1DC8CBC957}" type="presOf" srcId="{CF184F54-C140-41EA-9245-D91728CBCF72}" destId="{FDA2C66B-B694-41DD-93D8-A1738631E152}" srcOrd="0" destOrd="0" presId="urn:microsoft.com/office/officeart/2005/8/layout/hierarchy2"/>
-    <dgm:cxn modelId="{B8AA7786-6392-4762-8547-6E670116ADD0}" srcId="{FC0BB71B-F817-4A5D-835C-F5EBAD2AADDA}" destId="{F00AB6CC-BF39-4A8F-B8DA-E179E0A9E4B7}" srcOrd="4" destOrd="0" parTransId="{66E8FE5C-5B40-43F2-8332-0DBCBC7B6A5C}" sibTransId="{3353087E-C780-4BEB-BF03-97A83CD123CD}"/>
-    <dgm:cxn modelId="{E6B3FF0A-E56D-4361-B037-56FDD906418E}" type="presOf" srcId="{EE281199-B5F4-44DE-8B3A-F67111FF3E5B}" destId="{BF598C2C-2FC6-429A-9FAD-5C4E988F1EC7}" srcOrd="0" destOrd="0" presId="urn:microsoft.com/office/officeart/2005/8/layout/hierarchy2"/>
-    <dgm:cxn modelId="{53245BC3-7AD1-442C-A4B6-768F2BC53597}" srcId="{FC0BB71B-F817-4A5D-835C-F5EBAD2AADDA}" destId="{EBAD90A8-8E97-4159-B5A2-5FE141B0A8D3}" srcOrd="3" destOrd="0" parTransId="{AA412535-14B3-4101-B738-E22067BF9173}" sibTransId="{E935778B-F592-4822-BA56-792B17641268}"/>
-    <dgm:cxn modelId="{0E6E60AE-BE84-43BD-8E74-C9B81CAD05C8}" srcId="{FC0BB71B-F817-4A5D-835C-F5EBAD2AADDA}" destId="{9D58B30D-2151-458D-B1D4-2B2FFB68F795}" srcOrd="1" destOrd="0" parTransId="{7206E402-60C0-41A5-9B80-97116599213F}" sibTransId="{9DC6B086-9DAD-4ABB-ABA8-1FEA2752F35E}"/>
-    <dgm:cxn modelId="{34363B16-9A11-4CB0-8B77-7257DC34F6CB}" srcId="{F08134E4-4B95-4487-9F2B-85AB3B93D3E6}" destId="{8CD45809-ABAE-436C-9A4A-C25306C8D932}" srcOrd="0" destOrd="0" parTransId="{43236399-DD4D-458E-B15C-3B7B885FB49A}" sibTransId="{E1B2E799-B12E-4B81-BC47-49A07D788F2A}"/>
-    <dgm:cxn modelId="{E20CE927-6E5A-467E-B8D6-9BB53E83ADE3}" type="presOf" srcId="{EBAD90A8-8E97-4159-B5A2-5FE141B0A8D3}" destId="{2CB274A1-CEC6-46F3-8C66-E3902E67C55C}" srcOrd="0" destOrd="0" presId="urn:microsoft.com/office/officeart/2005/8/layout/hierarchy2"/>
-    <dgm:cxn modelId="{170F1B10-37FE-43D8-98A5-DEAD87C17C6A}" type="presOf" srcId="{07FB812C-55F5-4520-862C-18815CFA04BD}" destId="{F8DAABDF-4EA4-4B5A-9A30-B8EE3B835D9B}" srcOrd="1" destOrd="0" presId="urn:microsoft.com/office/officeart/2005/8/layout/hierarchy2"/>
-    <dgm:cxn modelId="{A3A19851-5881-4F5A-8B5B-08D735CEFE12}" type="presOf" srcId="{B56DEAEB-B518-4DD9-9089-AB11D65D2AD4}" destId="{F931D738-5B38-48D4-B3A7-201AEAE4B09D}" srcOrd="0" destOrd="0" presId="urn:microsoft.com/office/officeart/2005/8/layout/hierarchy2"/>
+    <dgm:cxn modelId="{15F529EF-B422-45B6-8D12-0A12CE9C003D}" type="presOf" srcId="{A904D0A8-27F1-4E9A-BF6E-E1F0B330C6EE}" destId="{17C38300-6EBD-4C36-8451-6B6D304C5E16}" srcOrd="1" destOrd="0" presId="urn:microsoft.com/office/officeart/2005/8/layout/hierarchy2"/>
+    <dgm:cxn modelId="{70859DAD-3ACF-4176-8142-C45574D475FA}" type="presOf" srcId="{CDB29C60-D420-442B-8029-6C26CCEAFAAD}" destId="{5B056BC4-C9FB-4C2D-A3DF-85C2A73BE420}" srcOrd="1" destOrd="0" presId="urn:microsoft.com/office/officeart/2005/8/layout/hierarchy2"/>
+    <dgm:cxn modelId="{FA2202BA-9C50-48BB-B1AD-8F0C7F4B66FD}" type="presOf" srcId="{8CEFC171-EC21-4633-B985-2B9334481BD1}" destId="{47FF214A-DF9C-42B9-A38E-2BC479A0F348}" srcOrd="0" destOrd="0" presId="urn:microsoft.com/office/officeart/2005/8/layout/hierarchy2"/>
+    <dgm:cxn modelId="{864F451D-A694-4FC9-A161-19C5F514859D}" type="presOf" srcId="{0AD5213D-BF87-4A23-A3CF-017CAAFEFD84}" destId="{8BB385A7-3E68-4901-8640-C69A3B834CB0}" srcOrd="0" destOrd="0" presId="urn:microsoft.com/office/officeart/2005/8/layout/hierarchy2"/>
+    <dgm:cxn modelId="{7B7EEACA-2C78-48BD-A1AA-45A366CA6E6B}" type="presOf" srcId="{8AD337AD-041B-43FF-926D-D500F57AD11E}" destId="{1E424550-8A69-4948-ACE6-B9404348D7E2}" srcOrd="0" destOrd="0" presId="urn:microsoft.com/office/officeart/2005/8/layout/hierarchy2"/>
+    <dgm:cxn modelId="{3E1651E8-3F4F-497D-B5E7-345D33B864C0}" type="presOf" srcId="{E5B539EA-3EC8-4DEE-8502-29865D1B5674}" destId="{7C21B9F6-9CD3-4F4C-BBBE-F1ED7C2782A6}" srcOrd="0" destOrd="0" presId="urn:microsoft.com/office/officeart/2005/8/layout/hierarchy2"/>
     <dgm:cxn modelId="{26281638-BF4E-4655-B6FC-969FBE32F2B0}" srcId="{FC0BB71B-F817-4A5D-835C-F5EBAD2AADDA}" destId="{2F9D04E2-1CA2-47F7-A76B-38753E13F1B1}" srcOrd="2" destOrd="0" parTransId="{705597D5-04D2-4AF9-8C78-235BA9C2B584}" sibTransId="{C7528995-534F-4883-85EF-E33E1077F619}"/>
-    <dgm:cxn modelId="{A5E4F8C2-EBD1-46A3-9CD1-51C0B6AD0C85}" srcId="{F08134E4-4B95-4487-9F2B-85AB3B93D3E6}" destId="{82B125E0-6B24-4BA0-A740-58E2F372E203}" srcOrd="2" destOrd="0" parTransId="{C90A76D4-0978-4B1A-8B2A-5BE80827219F}" sibTransId="{544ED41D-4962-4112-857B-236F0638FE86}"/>
-    <dgm:cxn modelId="{55FBC266-7630-4DF3-8B7D-F42B540E7359}" srcId="{EBAD90A8-8E97-4159-B5A2-5FE141B0A8D3}" destId="{C6CC0CA9-262F-4316-A649-7FAD89829D04}" srcOrd="0" destOrd="0" parTransId="{8771ECC6-8B66-415F-BBAB-D067031CED81}" sibTransId="{66271C9F-8E26-41F1-8381-D06B55DF5D8D}"/>
-    <dgm:cxn modelId="{CB3F3E00-9822-4363-A889-BF58C4F75876}" type="presOf" srcId="{4B7FF345-E469-4677-AC13-6423C3E54C9E}" destId="{B786E215-012E-4ED5-8B30-43F3DFA894BD}" srcOrd="1" destOrd="0" presId="urn:microsoft.com/office/officeart/2005/8/layout/hierarchy2"/>
-    <dgm:cxn modelId="{81E6BEA9-0B43-4EDA-B72F-4B756094995E}" type="presOf" srcId="{E489702A-7E17-4B19-9A5B-939DBA49543B}" destId="{6D35E1DF-38A0-48E2-8C2D-27D1A70D2196}" srcOrd="1" destOrd="0" presId="urn:microsoft.com/office/officeart/2005/8/layout/hierarchy2"/>
-    <dgm:cxn modelId="{9D675D4F-2101-427A-9139-E0E37581ACA9}" type="presOf" srcId="{D0E7A36A-B225-4AD9-B47F-E570688B824C}" destId="{46C1195D-BC96-4192-A8DE-5B39A0EB3F68}" srcOrd="1" destOrd="0" presId="urn:microsoft.com/office/officeart/2005/8/layout/hierarchy2"/>
-    <dgm:cxn modelId="{0DF8BEA6-63EF-46FB-85E2-59C385E5E854}" type="presOf" srcId="{8CD45809-ABAE-436C-9A4A-C25306C8D932}" destId="{D7DC65CA-075C-4F0F-8A98-C8EC973B769C}" srcOrd="0" destOrd="0" presId="urn:microsoft.com/office/officeart/2005/8/layout/hierarchy2"/>
-    <dgm:cxn modelId="{BE5877D9-01A7-4642-A771-BEDDFFBA76E6}" srcId="{727754C4-2D70-46CC-A5BF-BEEC876D42A2}" destId="{CB519E8A-A53E-4050-9699-855C62DF51F2}" srcOrd="0" destOrd="0" parTransId="{C8F64B7A-104C-410A-86A0-8C048578BFCB}" sibTransId="{09920AB2-D3A1-449D-AF4A-139BCA61D421}"/>
-    <dgm:cxn modelId="{92A11866-9D13-45DC-87C8-27E0DBDB96ED}" type="presOf" srcId="{5382F5BD-9297-4E32-9F4F-4DFCE37BAD1C}" destId="{C0E9F79A-90CA-4251-AE88-72B43DE71321}" srcOrd="1" destOrd="0" presId="urn:microsoft.com/office/officeart/2005/8/layout/hierarchy2"/>
-    <dgm:cxn modelId="{F12B3E17-AA39-481C-A09A-67F42FECF2D9}" type="presOf" srcId="{D0E7A36A-B225-4AD9-B47F-E570688B824C}" destId="{83DD4DFE-695B-4AF2-A67F-8501184DE751}" srcOrd="0" destOrd="0" presId="urn:microsoft.com/office/officeart/2005/8/layout/hierarchy2"/>
-    <dgm:cxn modelId="{1C2E5664-B5C1-4DF0-861B-30C07F5F4DDE}" type="presOf" srcId="{9EE9F0B3-69EE-4D29-A838-A038811245D1}" destId="{C6F21FE8-CB4A-427C-A02A-4F1E011BEF0D}" srcOrd="0" destOrd="0" presId="urn:microsoft.com/office/officeart/2005/8/layout/hierarchy2"/>
-    <dgm:cxn modelId="{F38FFC5C-5C23-4811-9608-C9C0779B4E27}" srcId="{727754C4-2D70-46CC-A5BF-BEEC876D42A2}" destId="{62F69CBF-8DD1-4395-9372-E1003FCF2343}" srcOrd="1" destOrd="0" parTransId="{E489702A-7E17-4B19-9A5B-939DBA49543B}" sibTransId="{0CEA97CC-41E8-4B88-98E9-32BA8B0F480D}"/>
-    <dgm:cxn modelId="{EAFBE786-B10B-4088-97F5-E1C1BA8A385C}" type="presOf" srcId="{70DF4DDB-ED7C-4357-9D12-64127E69A9D7}" destId="{35A90A00-D16D-4103-A3A0-8C05DF3B49FB}" srcOrd="0" destOrd="0" presId="urn:microsoft.com/office/officeart/2005/8/layout/hierarchy2"/>
-    <dgm:cxn modelId="{7DEBC615-51CA-4269-A513-C10618487DCC}" type="presOf" srcId="{557308A3-4B46-490A-B4F5-309A5B009916}" destId="{AF9A45BE-B998-419C-846F-89630963646A}" srcOrd="1" destOrd="0" presId="urn:microsoft.com/office/officeart/2005/8/layout/hierarchy2"/>
-    <dgm:cxn modelId="{E7FD460F-7AB1-410A-9B58-581226FD6356}" type="presOf" srcId="{E6F47707-E511-42D9-B161-F5CE98866317}" destId="{90ADB552-364F-47AD-A53A-C7FA2BE309FE}" srcOrd="0" destOrd="0" presId="urn:microsoft.com/office/officeart/2005/8/layout/hierarchy2"/>
-    <dgm:cxn modelId="{C218CF98-0324-40F3-9EF1-931C4C64576A}" type="presOf" srcId="{8FB6B433-90AE-467D-81E8-09C7595BC823}" destId="{D82C6C02-FFDD-46EA-88DA-0A90FA5A1444}" srcOrd="0" destOrd="0" presId="urn:microsoft.com/office/officeart/2005/8/layout/hierarchy2"/>
-    <dgm:cxn modelId="{0D99479A-98BE-4914-A1BF-3ED8782BDD59}" type="presOf" srcId="{5382F5BD-9297-4E32-9F4F-4DFCE37BAD1C}" destId="{B1C9ACAC-7F66-474C-B0C1-14C2B2D04883}" srcOrd="0" destOrd="0" presId="urn:microsoft.com/office/officeart/2005/8/layout/hierarchy2"/>
-    <dgm:cxn modelId="{3F44C2B8-0024-443E-8C8D-8A290C4B04E3}" type="presOf" srcId="{17B6AF01-7D67-424C-A9AC-F9EA0E4AE3AD}" destId="{41FEE864-DA60-4F45-9B9B-54285B8BBC45}" srcOrd="1" destOrd="0" presId="urn:microsoft.com/office/officeart/2005/8/layout/hierarchy2"/>
-    <dgm:cxn modelId="{2E9C83AE-2C71-43ED-85EB-F4B5515DB305}" type="presOf" srcId="{8CEFC171-EC21-4633-B985-2B9334481BD1}" destId="{B707CEA3-8D83-47FE-9C1F-5750DAAA5264}" srcOrd="1" destOrd="0" presId="urn:microsoft.com/office/officeart/2005/8/layout/hierarchy2"/>
-    <dgm:cxn modelId="{39E72D74-B96C-476E-9051-B33FAA4066A5}" srcId="{B56DEAEB-B518-4DD9-9089-AB11D65D2AD4}" destId="{CF184F54-C140-41EA-9245-D91728CBCF72}" srcOrd="1" destOrd="0" parTransId="{7E5C586B-97D3-42A6-996C-80158FA40DC5}" sibTransId="{23F01B33-BB0B-43D5-9309-D1FE221361E4}"/>
-    <dgm:cxn modelId="{137A1C93-3245-42C8-A5BC-4EE69DD3E166}" type="presOf" srcId="{62F69CBF-8DD1-4395-9372-E1003FCF2343}" destId="{68C865B8-7E8F-407E-8142-A9C8E2F0C0C2}" srcOrd="0" destOrd="0" presId="urn:microsoft.com/office/officeart/2005/8/layout/hierarchy2"/>
-    <dgm:cxn modelId="{8311B43D-70E3-416A-807C-C044DFE2F271}" type="presOf" srcId="{8AD337AD-041B-43FF-926D-D500F57AD11E}" destId="{1E424550-8A69-4948-ACE6-B9404348D7E2}" srcOrd="0" destOrd="0" presId="urn:microsoft.com/office/officeart/2005/8/layout/hierarchy2"/>
-    <dgm:cxn modelId="{44A1486C-78C7-44C2-8543-7FF38A9CCC58}" srcId="{FC0BB71B-F817-4A5D-835C-F5EBAD2AADDA}" destId="{B56DEAEB-B518-4DD9-9089-AB11D65D2AD4}" srcOrd="6" destOrd="0" parTransId="{B1EE129F-406C-46AA-90A5-7020FA61A804}" sibTransId="{4AC1F19D-AB54-469E-9F47-FF1CFF68BE4A}"/>
-    <dgm:cxn modelId="{367BF1D1-1B94-4E10-B37D-63625E4CCF62}" srcId="{2F9D04E2-1CA2-47F7-A76B-38753E13F1B1}" destId="{13D77637-BC99-4993-AA03-9D7EDD46C2B0}" srcOrd="2" destOrd="0" parTransId="{A904D0A8-27F1-4E9A-BF6E-E1F0B330C6EE}" sibTransId="{915D5CF9-F764-4E70-A8B6-F75789FB3DD4}"/>
-    <dgm:cxn modelId="{4D56127F-DD9C-4987-BCF2-2CCDD3A5636A}" type="presOf" srcId="{73C1C7B1-4EE4-4CD8-A88B-7E65BD5CB7AB}" destId="{C554985C-D21F-4FF3-AD00-E77027184529}" srcOrd="1" destOrd="0" presId="urn:microsoft.com/office/officeart/2005/8/layout/hierarchy2"/>
-    <dgm:cxn modelId="{03CEC3DF-36E0-493A-A65B-77A01D678B7B}" type="presOf" srcId="{8CEFC171-EC21-4633-B985-2B9334481BD1}" destId="{47FF214A-DF9C-42B9-A38E-2BC479A0F348}" srcOrd="0" destOrd="0" presId="urn:microsoft.com/office/officeart/2005/8/layout/hierarchy2"/>
-    <dgm:cxn modelId="{C49F6459-F719-4662-B7D6-A28DDFD55FB2}" type="presOf" srcId="{5FAA1943-D934-4487-A191-789A975327E1}" destId="{CCBFF96E-63FF-4D42-898A-9DBED742ADA8}" srcOrd="0" destOrd="0" presId="urn:microsoft.com/office/officeart/2005/8/layout/hierarchy2"/>
-    <dgm:cxn modelId="{9280AEE7-6066-43AF-A1AB-0F455AF8080B}" type="presOf" srcId="{AA412535-14B3-4101-B738-E22067BF9173}" destId="{B322BB67-6F30-4755-B39F-3D7A50A346B0}" srcOrd="0" destOrd="0" presId="urn:microsoft.com/office/officeart/2005/8/layout/hierarchy2"/>
-    <dgm:cxn modelId="{0D509A55-B981-47AD-A189-2C4FD327251A}" type="presOf" srcId="{82B125E0-6B24-4BA0-A740-58E2F372E203}" destId="{ECC27108-EF7B-44FF-BE43-C5D206F4D8D9}" srcOrd="0" destOrd="0" presId="urn:microsoft.com/office/officeart/2005/8/layout/hierarchy2"/>
-    <dgm:cxn modelId="{E3E928C9-34C6-4C45-B659-3402F16E0832}" type="presOf" srcId="{8931B869-4746-4A40-A612-DB280FD2D84B}" destId="{A3DDA9E1-EE41-464F-9D20-3C685EC57B8C}" srcOrd="0" destOrd="0" presId="urn:microsoft.com/office/officeart/2005/8/layout/hierarchy2"/>
-    <dgm:cxn modelId="{7C052CB8-F362-4EA7-B9C3-28C106E832D3}" type="presOf" srcId="{66E8FE5C-5B40-43F2-8332-0DBCBC7B6A5C}" destId="{795E7D37-E0D6-40D9-8E9B-012FC1854791}" srcOrd="1" destOrd="0" presId="urn:microsoft.com/office/officeart/2005/8/layout/hierarchy2"/>
-    <dgm:cxn modelId="{D497B2B7-CCCE-486F-9809-F41040C6DE85}" type="presOf" srcId="{7E5C586B-97D3-42A6-996C-80158FA40DC5}" destId="{061C8B19-D17D-4734-A9F7-4C69E1156783}" srcOrd="1" destOrd="0" presId="urn:microsoft.com/office/officeart/2005/8/layout/hierarchy2"/>
-    <dgm:cxn modelId="{644BE21E-41BE-44E4-926C-24D47B6B0E6E}" type="presOf" srcId="{5FAA1943-D934-4487-A191-789A975327E1}" destId="{68711783-6A28-4DED-897E-C375F3010F81}" srcOrd="1" destOrd="0" presId="urn:microsoft.com/office/officeart/2005/8/layout/hierarchy2"/>
-    <dgm:cxn modelId="{6185E8B7-DAD5-495A-A667-51836EABEAEF}" srcId="{B56DEAEB-B518-4DD9-9089-AB11D65D2AD4}" destId="{0AD5213D-BF87-4A23-A3CF-017CAAFEFD84}" srcOrd="0" destOrd="0" parTransId="{3E803075-9B55-4D0F-8DF7-6F43B85A9649}" sibTransId="{F3BB3CCF-004B-4C7E-BD3A-0591D9D9B9A2}"/>
-    <dgm:cxn modelId="{D8578600-CCE3-4DF9-906E-2C3F01A849A7}" type="presOf" srcId="{A904D0A8-27F1-4E9A-BF6E-E1F0B330C6EE}" destId="{17C38300-6EBD-4C36-8451-6B6D304C5E16}" srcOrd="1" destOrd="0" presId="urn:microsoft.com/office/officeart/2005/8/layout/hierarchy2"/>
-    <dgm:cxn modelId="{64DFCBD5-336D-48EF-8152-EE78DA9C2EF5}" type="presOf" srcId="{B1EE129F-406C-46AA-90A5-7020FA61A804}" destId="{7F30FD4A-7965-416F-B6E6-51B1D687A145}" srcOrd="1" destOrd="0" presId="urn:microsoft.com/office/officeart/2005/8/layout/hierarchy2"/>
-    <dgm:cxn modelId="{EE770D44-28F9-47CC-B641-E48A0E123631}" type="presOf" srcId="{07FB812C-55F5-4520-862C-18815CFA04BD}" destId="{3B90412E-74BA-4A55-9894-5CF686F87420}" srcOrd="0" destOrd="0" presId="urn:microsoft.com/office/officeart/2005/8/layout/hierarchy2"/>
-    <dgm:cxn modelId="{820C7799-F7CB-402F-A047-834EE05AC909}" type="presOf" srcId="{B7449458-DBE8-4C5A-873D-28535FB57733}" destId="{B0ACF79B-433F-4EE8-9AEA-AD483DF7188B}" srcOrd="0" destOrd="0" presId="urn:microsoft.com/office/officeart/2005/8/layout/hierarchy2"/>
-    <dgm:cxn modelId="{9E443275-6B27-4F75-B22A-BE50C98A980A}" type="presOf" srcId="{73A7BC21-14A5-44C4-BF2A-D2ABDA482A3D}" destId="{47424132-151F-471E-B0C6-CACE4E8CE7B6}" srcOrd="1" destOrd="0" presId="urn:microsoft.com/office/officeart/2005/8/layout/hierarchy2"/>
-    <dgm:cxn modelId="{3C13904C-336F-493E-80F7-A6C8F87AFD37}" type="presOf" srcId="{E489702A-7E17-4B19-9A5B-939DBA49543B}" destId="{DC1F2426-6D55-43F4-BD6B-4AF55B477117}" srcOrd="0" destOrd="0" presId="urn:microsoft.com/office/officeart/2005/8/layout/hierarchy2"/>
-    <dgm:cxn modelId="{6877A40A-AB3D-4B1B-BE12-DCDEE8CF8A14}" type="presOf" srcId="{CDB29C60-D420-442B-8029-6C26CCEAFAAD}" destId="{5B056BC4-C9FB-4C2D-A3DF-85C2A73BE420}" srcOrd="1" destOrd="0" presId="urn:microsoft.com/office/officeart/2005/8/layout/hierarchy2"/>
-    <dgm:cxn modelId="{524E3E1E-DDF2-4A05-88BB-7550DB9D74EF}" type="presOf" srcId="{95F531C0-412F-4FCC-B732-00AC52ECC350}" destId="{2D12D3ED-F9DD-4984-A405-3639BAB34622}" srcOrd="0" destOrd="0" presId="urn:microsoft.com/office/officeart/2005/8/layout/hierarchy2"/>
-    <dgm:cxn modelId="{FBA6D434-9E85-4C3A-BF35-CE0F05793927}" srcId="{F08134E4-4B95-4487-9F2B-85AB3B93D3E6}" destId="{B7449458-DBE8-4C5A-873D-28535FB57733}" srcOrd="3" destOrd="0" parTransId="{5382F5BD-9297-4E32-9F4F-4DFCE37BAD1C}" sibTransId="{345E7A61-E1EC-467D-B328-B9ABA0525990}"/>
-    <dgm:cxn modelId="{23AE9D17-F22E-46D3-A116-4528E1255ED7}" srcId="{9EE9F0B3-69EE-4D29-A838-A038811245D1}" destId="{8AD337AD-041B-43FF-926D-D500F57AD11E}" srcOrd="0" destOrd="0" parTransId="{E5B539EA-3EC8-4DEE-8502-29865D1B5674}" sibTransId="{11850844-94A6-41E8-946D-A45977DBF1BE}"/>
-    <dgm:cxn modelId="{92A0E1D8-2909-4E77-847C-66AB51302D56}" type="presOf" srcId="{CB519E8A-A53E-4050-9699-855C62DF51F2}" destId="{CAB5CB63-E44F-4536-ADD0-0EC9914AD4D9}" srcOrd="0" destOrd="0" presId="urn:microsoft.com/office/officeart/2005/8/layout/hierarchy2"/>
-    <dgm:cxn modelId="{499C70DB-CD59-433C-B58D-8353E87D8B59}" type="presOf" srcId="{557308A3-4B46-490A-B4F5-309A5B009916}" destId="{0AB561F8-DE87-45B6-93FB-28459E33600F}" srcOrd="0" destOrd="0" presId="urn:microsoft.com/office/officeart/2005/8/layout/hierarchy2"/>
-    <dgm:cxn modelId="{26F1A98D-81FD-40A2-B792-7177D1A70302}" type="presParOf" srcId="{42718486-60A4-4B24-A09D-ECBF48A23CB8}" destId="{2EFA7359-01EF-4B51-BB63-6280F742D6C2}" srcOrd="0" destOrd="0" presId="urn:microsoft.com/office/officeart/2005/8/layout/hierarchy2"/>
-    <dgm:cxn modelId="{F85E9991-A60D-467C-BAC1-E80A5DE4C136}" type="presParOf" srcId="{2EFA7359-01EF-4B51-BB63-6280F742D6C2}" destId="{B767F4A9-E9D1-468C-8DD2-F76F912282CF}" srcOrd="0" destOrd="0" presId="urn:microsoft.com/office/officeart/2005/8/layout/hierarchy2"/>
-    <dgm:cxn modelId="{9AC48C3C-8925-42C9-AB2A-A534A02BEE06}" type="presParOf" srcId="{2EFA7359-01EF-4B51-BB63-6280F742D6C2}" destId="{5E180B24-E41B-45AF-B522-F6CCF2513461}" srcOrd="1" destOrd="0" presId="urn:microsoft.com/office/officeart/2005/8/layout/hierarchy2"/>
-    <dgm:cxn modelId="{87360856-C009-4850-98D8-375646AE1C28}" type="presParOf" srcId="{5E180B24-E41B-45AF-B522-F6CCF2513461}" destId="{CCBFF96E-63FF-4D42-898A-9DBED742ADA8}" srcOrd="0" destOrd="0" presId="urn:microsoft.com/office/officeart/2005/8/layout/hierarchy2"/>
-    <dgm:cxn modelId="{03349EC3-2A27-4E98-A772-69FC9122B24C}" type="presParOf" srcId="{CCBFF96E-63FF-4D42-898A-9DBED742ADA8}" destId="{68711783-6A28-4DED-897E-C375F3010F81}" srcOrd="0" destOrd="0" presId="urn:microsoft.com/office/officeart/2005/8/layout/hierarchy2"/>
-    <dgm:cxn modelId="{F8EBFEEC-FD4C-4E07-86DB-7B75956436BD}" type="presParOf" srcId="{5E180B24-E41B-45AF-B522-F6CCF2513461}" destId="{93F48448-28D2-4E32-B494-D75233F041BB}" srcOrd="1" destOrd="0" presId="urn:microsoft.com/office/officeart/2005/8/layout/hierarchy2"/>
-    <dgm:cxn modelId="{B76AEB90-BEA7-495F-884A-97E88C45C631}" type="presParOf" srcId="{93F48448-28D2-4E32-B494-D75233F041BB}" destId="{AF734B76-340D-4661-A421-752F140423C2}" srcOrd="0" destOrd="0" presId="urn:microsoft.com/office/officeart/2005/8/layout/hierarchy2"/>
-    <dgm:cxn modelId="{2E9E037C-F767-480B-A15A-D9BBC206462E}" type="presParOf" srcId="{93F48448-28D2-4E32-B494-D75233F041BB}" destId="{A4741659-BE13-4E46-AC60-B22E44141BEF}" srcOrd="1" destOrd="0" presId="urn:microsoft.com/office/officeart/2005/8/layout/hierarchy2"/>
-    <dgm:cxn modelId="{0836FB9E-DEF4-40B0-8DF0-F48505901421}" type="presParOf" srcId="{A4741659-BE13-4E46-AC60-B22E44141BEF}" destId="{F2B259D2-CB43-43F1-A8E8-655C136BE610}" srcOrd="0" destOrd="0" presId="urn:microsoft.com/office/officeart/2005/8/layout/hierarchy2"/>
-    <dgm:cxn modelId="{1BF4E553-C938-43CB-A458-DBF0F253BF64}" type="presParOf" srcId="{F2B259D2-CB43-43F1-A8E8-655C136BE610}" destId="{B63BB58B-640E-4C6F-A43A-4163CAC5DDB9}" srcOrd="0" destOrd="0" presId="urn:microsoft.com/office/officeart/2005/8/layout/hierarchy2"/>
-    <dgm:cxn modelId="{F23FC902-EAA2-4832-92E4-0B0F5F4F21FE}" type="presParOf" srcId="{A4741659-BE13-4E46-AC60-B22E44141BEF}" destId="{0AEF21CA-01C4-423E-BE92-F72CCE1CB988}" srcOrd="1" destOrd="0" presId="urn:microsoft.com/office/officeart/2005/8/layout/hierarchy2"/>
-    <dgm:cxn modelId="{4CC8497F-1323-4688-B10B-6886FC2F3C55}" type="presParOf" srcId="{0AEF21CA-01C4-423E-BE92-F72CCE1CB988}" destId="{D7DC65CA-075C-4F0F-8A98-C8EC973B769C}" srcOrd="0" destOrd="0" presId="urn:microsoft.com/office/officeart/2005/8/layout/hierarchy2"/>
-    <dgm:cxn modelId="{FE1D12E0-7DDF-4CCB-8835-83B6448D4429}" type="presParOf" srcId="{0AEF21CA-01C4-423E-BE92-F72CCE1CB988}" destId="{1FA23B5E-36F8-4C0A-9832-1DB2FB0398B9}" srcOrd="1" destOrd="0" presId="urn:microsoft.com/office/officeart/2005/8/layout/hierarchy2"/>
-    <dgm:cxn modelId="{3988CD00-389F-49AB-8D4B-7F8605BECD4E}" type="presParOf" srcId="{A4741659-BE13-4E46-AC60-B22E44141BEF}" destId="{D4182633-8D41-413C-93EA-1D20D40A3B7F}" srcOrd="2" destOrd="0" presId="urn:microsoft.com/office/officeart/2005/8/layout/hierarchy2"/>
-    <dgm:cxn modelId="{152BC457-552E-4E90-BAA1-0FFB2BFDBBA6}" type="presParOf" srcId="{D4182633-8D41-413C-93EA-1D20D40A3B7F}" destId="{B786E215-012E-4ED5-8B30-43F3DFA894BD}" srcOrd="0" destOrd="0" presId="urn:microsoft.com/office/officeart/2005/8/layout/hierarchy2"/>
-    <dgm:cxn modelId="{F239EBF6-9984-44F6-9869-2D0497D43983}" type="presParOf" srcId="{A4741659-BE13-4E46-AC60-B22E44141BEF}" destId="{99F29859-406B-457C-9FD3-B2779F80DD69}" srcOrd="3" destOrd="0" presId="urn:microsoft.com/office/officeart/2005/8/layout/hierarchy2"/>
-    <dgm:cxn modelId="{D65AE213-10D1-4726-AFFD-C6322116B366}" type="presParOf" srcId="{99F29859-406B-457C-9FD3-B2779F80DD69}" destId="{90ADB552-364F-47AD-A53A-C7FA2BE309FE}" srcOrd="0" destOrd="0" presId="urn:microsoft.com/office/officeart/2005/8/layout/hierarchy2"/>
-    <dgm:cxn modelId="{B1C6D3F3-74EE-40BD-8985-C77884FB78E8}" type="presParOf" srcId="{99F29859-406B-457C-9FD3-B2779F80DD69}" destId="{96FC8F6F-E842-46AC-ADF6-A894E233387D}" srcOrd="1" destOrd="0" presId="urn:microsoft.com/office/officeart/2005/8/layout/hierarchy2"/>
-    <dgm:cxn modelId="{717338C3-EBF8-485E-AFCB-EE4971E41CC3}" type="presParOf" srcId="{A4741659-BE13-4E46-AC60-B22E44141BEF}" destId="{E2F2A8F9-541B-4F66-8BF8-EEA1BE78CBC8}" srcOrd="4" destOrd="0" presId="urn:microsoft.com/office/officeart/2005/8/layout/hierarchy2"/>
-    <dgm:cxn modelId="{34E279E8-49BE-40FF-8478-697DD714D0A1}" type="presParOf" srcId="{E2F2A8F9-541B-4F66-8BF8-EEA1BE78CBC8}" destId="{67E66AE4-6231-4CD4-91C2-8FEA80BDEC94}" srcOrd="0" destOrd="0" presId="urn:microsoft.com/office/officeart/2005/8/layout/hierarchy2"/>
-    <dgm:cxn modelId="{269E493B-FA5C-49D2-9EAE-5065211D0B05}" type="presParOf" srcId="{A4741659-BE13-4E46-AC60-B22E44141BEF}" destId="{72714A09-316A-4638-B099-5783A1BF38B9}" srcOrd="5" destOrd="0" presId="urn:microsoft.com/office/officeart/2005/8/layout/hierarchy2"/>
-    <dgm:cxn modelId="{8A061ED6-5613-4FF9-ABB4-FB6C9573A7D5}" type="presParOf" srcId="{72714A09-316A-4638-B099-5783A1BF38B9}" destId="{ECC27108-EF7B-44FF-BE43-C5D206F4D8D9}" srcOrd="0" destOrd="0" presId="urn:microsoft.com/office/officeart/2005/8/layout/hierarchy2"/>
-    <dgm:cxn modelId="{96213F6A-7489-4ADA-9343-E5A12A19BD89}" type="presParOf" srcId="{72714A09-316A-4638-B099-5783A1BF38B9}" destId="{AE3B6CEB-4E7C-4979-9059-6012761514C1}" srcOrd="1" destOrd="0" presId="urn:microsoft.com/office/officeart/2005/8/layout/hierarchy2"/>
-    <dgm:cxn modelId="{89FFC8C0-82B7-4F23-AC9D-07DB88DB99E0}" type="presParOf" srcId="{A4741659-BE13-4E46-AC60-B22E44141BEF}" destId="{B1C9ACAC-7F66-474C-B0C1-14C2B2D04883}" srcOrd="6" destOrd="0" presId="urn:microsoft.com/office/officeart/2005/8/layout/hierarchy2"/>
-    <dgm:cxn modelId="{D1F46198-D0B2-47BC-A1AA-1D96FA2718F6}" type="presParOf" srcId="{B1C9ACAC-7F66-474C-B0C1-14C2B2D04883}" destId="{C0E9F79A-90CA-4251-AE88-72B43DE71321}" srcOrd="0" destOrd="0" presId="urn:microsoft.com/office/officeart/2005/8/layout/hierarchy2"/>
-    <dgm:cxn modelId="{1A9E8172-59C2-4DFD-A3DC-3F27D1E79128}" type="presParOf" srcId="{A4741659-BE13-4E46-AC60-B22E44141BEF}" destId="{79DA94B0-9299-4DC4-9F02-3067DA90E542}" srcOrd="7" destOrd="0" presId="urn:microsoft.com/office/officeart/2005/8/layout/hierarchy2"/>
-    <dgm:cxn modelId="{63934BF8-D75F-4236-B718-87412C98B4D7}" type="presParOf" srcId="{79DA94B0-9299-4DC4-9F02-3067DA90E542}" destId="{B0ACF79B-433F-4EE8-9AEA-AD483DF7188B}" srcOrd="0" destOrd="0" presId="urn:microsoft.com/office/officeart/2005/8/layout/hierarchy2"/>
-    <dgm:cxn modelId="{27FF4752-208A-4EA6-B681-04A75AB98DBB}" type="presParOf" srcId="{79DA94B0-9299-4DC4-9F02-3067DA90E542}" destId="{E38FB056-5C5E-443A-B1A4-662BD6351875}" srcOrd="1" destOrd="0" presId="urn:microsoft.com/office/officeart/2005/8/layout/hierarchy2"/>
-    <dgm:cxn modelId="{67434E93-9B2C-477B-B5DF-1AE0D9548D3C}" type="presParOf" srcId="{5E180B24-E41B-45AF-B522-F6CCF2513461}" destId="{83902682-7201-44A0-A9A9-17DAFA5E542D}" srcOrd="2" destOrd="0" presId="urn:microsoft.com/office/officeart/2005/8/layout/hierarchy2"/>
-    <dgm:cxn modelId="{A5CD213E-5375-48B2-986F-26BB30A9E999}" type="presParOf" srcId="{83902682-7201-44A0-A9A9-17DAFA5E542D}" destId="{D7C3D798-FDF5-41A5-8155-BAAA5B2F70B6}" srcOrd="0" destOrd="0" presId="urn:microsoft.com/office/officeart/2005/8/layout/hierarchy2"/>
-    <dgm:cxn modelId="{629E0BDD-6E9F-48D0-BDC0-792DF406F5EC}" type="presParOf" srcId="{5E180B24-E41B-45AF-B522-F6CCF2513461}" destId="{86B66E5E-B0F7-45F5-BFEF-ECA574468E79}" srcOrd="3" destOrd="0" presId="urn:microsoft.com/office/officeart/2005/8/layout/hierarchy2"/>
-    <dgm:cxn modelId="{62F18404-F6A1-46D3-A513-CAAB76858778}" type="presParOf" srcId="{86B66E5E-B0F7-45F5-BFEF-ECA574468E79}" destId="{E8657E79-CFA3-474A-A49B-524DB7EACDA4}" srcOrd="0" destOrd="0" presId="urn:microsoft.com/office/officeart/2005/8/layout/hierarchy2"/>
-    <dgm:cxn modelId="{6A34465A-1853-4CBE-AD00-07D01A17D159}" type="presParOf" srcId="{86B66E5E-B0F7-45F5-BFEF-ECA574468E79}" destId="{CF592F4D-BC77-4CCE-99FF-E07A595A6527}" srcOrd="1" destOrd="0" presId="urn:microsoft.com/office/officeart/2005/8/layout/hierarchy2"/>
-    <dgm:cxn modelId="{46E3BD5E-0553-4AF9-A6EE-34ABA5D81F78}" type="presParOf" srcId="{CF592F4D-BC77-4CCE-99FF-E07A595A6527}" destId="{709F2126-DA8E-4AB9-9D9E-17BA1C397771}" srcOrd="0" destOrd="0" presId="urn:microsoft.com/office/officeart/2005/8/layout/hierarchy2"/>
-    <dgm:cxn modelId="{6A5DAD31-DD89-4792-AD05-D5C028633AE7}" type="presParOf" srcId="{709F2126-DA8E-4AB9-9D9E-17BA1C397771}" destId="{5B056BC4-C9FB-4C2D-A3DF-85C2A73BE420}" srcOrd="0" destOrd="0" presId="urn:microsoft.com/office/officeart/2005/8/layout/hierarchy2"/>
-    <dgm:cxn modelId="{D83C2DC2-EA19-47C6-8FFA-D84CC31B1576}" type="presParOf" srcId="{CF592F4D-BC77-4CCE-99FF-E07A595A6527}" destId="{37244B84-0939-47F4-B451-555099172975}" srcOrd="1" destOrd="0" presId="urn:microsoft.com/office/officeart/2005/8/layout/hierarchy2"/>
-    <dgm:cxn modelId="{169FBFCC-5833-4DB2-B62A-7E977A2B579D}" type="presParOf" srcId="{37244B84-0939-47F4-B451-555099172975}" destId="{2D12D3ED-F9DD-4984-A405-3639BAB34622}" srcOrd="0" destOrd="0" presId="urn:microsoft.com/office/officeart/2005/8/layout/hierarchy2"/>
-    <dgm:cxn modelId="{18357B47-E7CC-4965-814A-E28613360712}" type="presParOf" srcId="{37244B84-0939-47F4-B451-555099172975}" destId="{2C970563-97C5-4152-B0AF-A2C5F0CBD951}" srcOrd="1" destOrd="0" presId="urn:microsoft.com/office/officeart/2005/8/layout/hierarchy2"/>
-    <dgm:cxn modelId="{59D5DD66-748A-4F74-88D0-ACBA865A7A11}" type="presParOf" srcId="{CF592F4D-BC77-4CCE-99FF-E07A595A6527}" destId="{7D543ECB-886F-4E1F-B118-259EBB9CA6D1}" srcOrd="2" destOrd="0" presId="urn:microsoft.com/office/officeart/2005/8/layout/hierarchy2"/>
-    <dgm:cxn modelId="{D0A5EAB7-03D5-4A94-95B8-EEAB89960BA8}" type="presParOf" srcId="{7D543ECB-886F-4E1F-B118-259EBB9CA6D1}" destId="{41FEE864-DA60-4F45-9B9B-54285B8BBC45}" srcOrd="0" destOrd="0" presId="urn:microsoft.com/office/officeart/2005/8/layout/hierarchy2"/>
-    <dgm:cxn modelId="{6C5BCC13-C827-4322-9528-A7FD310D76F8}" type="presParOf" srcId="{CF592F4D-BC77-4CCE-99FF-E07A595A6527}" destId="{51837052-C0F5-4F60-A9FA-202F5F830CB4}" srcOrd="3" destOrd="0" presId="urn:microsoft.com/office/officeart/2005/8/layout/hierarchy2"/>
-    <dgm:cxn modelId="{2F3ACB0B-6E30-4279-819D-6B1CF07BF7AD}" type="presParOf" srcId="{51837052-C0F5-4F60-A9FA-202F5F830CB4}" destId="{5E7DEF3F-3BE6-4ACA-B8A4-F3759C37F15F}" srcOrd="0" destOrd="0" presId="urn:microsoft.com/office/officeart/2005/8/layout/hierarchy2"/>
-    <dgm:cxn modelId="{E18A7915-A669-41DD-AEDA-93091BE4FF48}" type="presParOf" srcId="{51837052-C0F5-4F60-A9FA-202F5F830CB4}" destId="{C81D7043-61D8-449E-B17E-C829FEC8426E}" srcOrd="1" destOrd="0" presId="urn:microsoft.com/office/officeart/2005/8/layout/hierarchy2"/>
-    <dgm:cxn modelId="{ADF09FC2-50F8-4184-A69E-007E65CD45C1}" type="presParOf" srcId="{CF592F4D-BC77-4CCE-99FF-E07A595A6527}" destId="{47FF214A-DF9C-42B9-A38E-2BC479A0F348}" srcOrd="4" destOrd="0" presId="urn:microsoft.com/office/officeart/2005/8/layout/hierarchy2"/>
-    <dgm:cxn modelId="{FA638F6B-3806-40E9-BBBC-1A42E901A733}" type="presParOf" srcId="{47FF214A-DF9C-42B9-A38E-2BC479A0F348}" destId="{B707CEA3-8D83-47FE-9C1F-5750DAAA5264}" srcOrd="0" destOrd="0" presId="urn:microsoft.com/office/officeart/2005/8/layout/hierarchy2"/>
-    <dgm:cxn modelId="{F4FA0588-8984-4F3A-9111-4A257B85CE3A}" type="presParOf" srcId="{CF592F4D-BC77-4CCE-99FF-E07A595A6527}" destId="{6F533FB6-91FE-4A15-8458-79799BB5BBCC}" srcOrd="5" destOrd="0" presId="urn:microsoft.com/office/officeart/2005/8/layout/hierarchy2"/>
-    <dgm:cxn modelId="{C825027D-2652-4F05-A1CD-7396E888DC45}" type="presParOf" srcId="{6F533FB6-91FE-4A15-8458-79799BB5BBCC}" destId="{BBA037D0-0727-43E3-B251-E8B472358E25}" srcOrd="0" destOrd="0" presId="urn:microsoft.com/office/officeart/2005/8/layout/hierarchy2"/>
-    <dgm:cxn modelId="{FE972214-A448-454D-8977-3E3849078733}" type="presParOf" srcId="{6F533FB6-91FE-4A15-8458-79799BB5BBCC}" destId="{86640224-A1C2-4702-8D4B-9C29E92CB501}" srcOrd="1" destOrd="0" presId="urn:microsoft.com/office/officeart/2005/8/layout/hierarchy2"/>
-    <dgm:cxn modelId="{ADA1BCE2-83B2-4A8B-B61E-47D607DB12CC}" type="presParOf" srcId="{5E180B24-E41B-45AF-B522-F6CCF2513461}" destId="{86CA86BC-96B9-4A49-B25B-BA3EC87120E7}" srcOrd="4" destOrd="0" presId="urn:microsoft.com/office/officeart/2005/8/layout/hierarchy2"/>
-    <dgm:cxn modelId="{432DC9EF-6625-41F0-84CA-CF2251B703E1}" type="presParOf" srcId="{86CA86BC-96B9-4A49-B25B-BA3EC87120E7}" destId="{9E635113-2E10-4917-A048-957A01C7D46B}" srcOrd="0" destOrd="0" presId="urn:microsoft.com/office/officeart/2005/8/layout/hierarchy2"/>
-    <dgm:cxn modelId="{53A91BDA-C67F-4778-8904-EE64B5C844B0}" type="presParOf" srcId="{5E180B24-E41B-45AF-B522-F6CCF2513461}" destId="{513E6835-B11E-4EA7-880E-ABC33BFED428}" srcOrd="5" destOrd="0" presId="urn:microsoft.com/office/officeart/2005/8/layout/hierarchy2"/>
-    <dgm:cxn modelId="{7E623464-D7C3-42B1-B973-AA272E3CB520}" type="presParOf" srcId="{513E6835-B11E-4EA7-880E-ABC33BFED428}" destId="{B6C4D05B-F1CD-4DEC-9D56-FAB5431D4678}" srcOrd="0" destOrd="0" presId="urn:microsoft.com/office/officeart/2005/8/layout/hierarchy2"/>
-    <dgm:cxn modelId="{DA2D9438-6FE1-4A8B-BF08-7ECF696AF297}" type="presParOf" srcId="{513E6835-B11E-4EA7-880E-ABC33BFED428}" destId="{704809E6-FEF4-411C-B0A2-2D5EDB8C1A46}" srcOrd="1" destOrd="0" presId="urn:microsoft.com/office/officeart/2005/8/layout/hierarchy2"/>
-    <dgm:cxn modelId="{8B4F962C-C977-414F-BAAF-AC988F6E4A04}" type="presParOf" srcId="{704809E6-FEF4-411C-B0A2-2D5EDB8C1A46}" destId="{3B90412E-74BA-4A55-9894-5CF686F87420}" srcOrd="0" destOrd="0" presId="urn:microsoft.com/office/officeart/2005/8/layout/hierarchy2"/>
-    <dgm:cxn modelId="{80F60E31-553C-44CD-B6C2-9E43249C17C8}" type="presParOf" srcId="{3B90412E-74BA-4A55-9894-5CF686F87420}" destId="{F8DAABDF-4EA4-4B5A-9A30-B8EE3B835D9B}" srcOrd="0" destOrd="0" presId="urn:microsoft.com/office/officeart/2005/8/layout/hierarchy2"/>
-    <dgm:cxn modelId="{F900CDD0-4E03-4057-B8F0-785E353D181C}" type="presParOf" srcId="{704809E6-FEF4-411C-B0A2-2D5EDB8C1A46}" destId="{6F0E2817-17E9-415B-82C9-05BAC5853205}" srcOrd="1" destOrd="0" presId="urn:microsoft.com/office/officeart/2005/8/layout/hierarchy2"/>
-    <dgm:cxn modelId="{DA0363C6-3297-4ED4-8AF1-7F2EF353D2F6}" type="presParOf" srcId="{6F0E2817-17E9-415B-82C9-05BAC5853205}" destId="{D82C6C02-FFDD-46EA-88DA-0A90FA5A1444}" srcOrd="0" destOrd="0" presId="urn:microsoft.com/office/officeart/2005/8/layout/hierarchy2"/>
-    <dgm:cxn modelId="{F1B1C72A-365F-405C-894B-23D186B22C8C}" type="presParOf" srcId="{6F0E2817-17E9-415B-82C9-05BAC5853205}" destId="{4ED64F46-D36E-43A7-BAEF-7C23920CC4F9}" srcOrd="1" destOrd="0" presId="urn:microsoft.com/office/officeart/2005/8/layout/hierarchy2"/>
-    <dgm:cxn modelId="{216ED390-863C-4B22-9A99-DE6C001A1079}" type="presParOf" srcId="{704809E6-FEF4-411C-B0A2-2D5EDB8C1A46}" destId="{0AB561F8-DE87-45B6-93FB-28459E33600F}" srcOrd="2" destOrd="0" presId="urn:microsoft.com/office/officeart/2005/8/layout/hierarchy2"/>
-    <dgm:cxn modelId="{C3EE6FA7-2EC1-49FA-8CBB-6A8D4E73329D}" type="presParOf" srcId="{0AB561F8-DE87-45B6-93FB-28459E33600F}" destId="{AF9A45BE-B998-419C-846F-89630963646A}" srcOrd="0" destOrd="0" presId="urn:microsoft.com/office/officeart/2005/8/layout/hierarchy2"/>
-    <dgm:cxn modelId="{EB9E1E24-8A95-4440-88F8-40622BEFCB3F}" type="presParOf" srcId="{704809E6-FEF4-411C-B0A2-2D5EDB8C1A46}" destId="{3B0C477A-A9E4-4AFA-A61A-390D4C8F2C6C}" srcOrd="3" destOrd="0" presId="urn:microsoft.com/office/officeart/2005/8/layout/hierarchy2"/>
-    <dgm:cxn modelId="{629349BE-0FAF-4D55-A49A-76938B631ECB}" type="presParOf" srcId="{3B0C477A-A9E4-4AFA-A61A-390D4C8F2C6C}" destId="{A3DDA9E1-EE41-464F-9D20-3C685EC57B8C}" srcOrd="0" destOrd="0" presId="urn:microsoft.com/office/officeart/2005/8/layout/hierarchy2"/>
-    <dgm:cxn modelId="{7C17534D-1E49-4D09-A1E3-CF5285DD90D5}" type="presParOf" srcId="{3B0C477A-A9E4-4AFA-A61A-390D4C8F2C6C}" destId="{EF4A50AD-9496-44EF-865D-448380BAC996}" srcOrd="1" destOrd="0" presId="urn:microsoft.com/office/officeart/2005/8/layout/hierarchy2"/>
-    <dgm:cxn modelId="{90791257-292F-4BE8-8C33-D05FE1905500}" type="presParOf" srcId="{704809E6-FEF4-411C-B0A2-2D5EDB8C1A46}" destId="{F1E49445-1234-45E7-AEB2-B7C5F1909DDB}" srcOrd="4" destOrd="0" presId="urn:microsoft.com/office/officeart/2005/8/layout/hierarchy2"/>
-    <dgm:cxn modelId="{B53D7BB5-D61B-43A2-920E-06331489BA34}" type="presParOf" srcId="{F1E49445-1234-45E7-AEB2-B7C5F1909DDB}" destId="{17C38300-6EBD-4C36-8451-6B6D304C5E16}" srcOrd="0" destOrd="0" presId="urn:microsoft.com/office/officeart/2005/8/layout/hierarchy2"/>
-    <dgm:cxn modelId="{715069C7-F846-4701-AC59-871F8094F26A}" type="presParOf" srcId="{704809E6-FEF4-411C-B0A2-2D5EDB8C1A46}" destId="{63362157-DA31-4B2E-94F4-72E05DA38041}" srcOrd="5" destOrd="0" presId="urn:microsoft.com/office/officeart/2005/8/layout/hierarchy2"/>
-    <dgm:cxn modelId="{B1EA9996-6CAC-4BB6-9230-A83F8190DD89}" type="presParOf" srcId="{63362157-DA31-4B2E-94F4-72E05DA38041}" destId="{19A3C624-C959-49E4-B081-32C7A5D85E15}" srcOrd="0" destOrd="0" presId="urn:microsoft.com/office/officeart/2005/8/layout/hierarchy2"/>
-    <dgm:cxn modelId="{0457018E-3F7F-47E1-ADC3-5907AF460CA2}" type="presParOf" srcId="{63362157-DA31-4B2E-94F4-72E05DA38041}" destId="{F2DABF05-CF07-4C8F-B97E-5856E01FB16F}" srcOrd="1" destOrd="0" presId="urn:microsoft.com/office/officeart/2005/8/layout/hierarchy2"/>
-    <dgm:cxn modelId="{B9F203C1-0A55-44BD-8258-7E3727BCCCAF}" type="presParOf" srcId="{5E180B24-E41B-45AF-B522-F6CCF2513461}" destId="{B322BB67-6F30-4755-B39F-3D7A50A346B0}" srcOrd="6" destOrd="0" presId="urn:microsoft.com/office/officeart/2005/8/layout/hierarchy2"/>
-    <dgm:cxn modelId="{13F7ECD3-F8E2-4074-BE72-13871AFDBFD7}" type="presParOf" srcId="{B322BB67-6F30-4755-B39F-3D7A50A346B0}" destId="{A40F89F8-C005-4DA6-982C-1DEB34EC66A8}" srcOrd="0" destOrd="0" presId="urn:microsoft.com/office/officeart/2005/8/layout/hierarchy2"/>
-    <dgm:cxn modelId="{7EA0840D-7783-4163-9100-BF6C6901A5A9}" type="presParOf" srcId="{5E180B24-E41B-45AF-B522-F6CCF2513461}" destId="{81A26FDB-4F2A-41B5-820C-879D0A1BFBAF}" srcOrd="7" destOrd="0" presId="urn:microsoft.com/office/officeart/2005/8/layout/hierarchy2"/>
-    <dgm:cxn modelId="{D6E02620-3AE2-4248-A739-30DAA2F310DD}" type="presParOf" srcId="{81A26FDB-4F2A-41B5-820C-879D0A1BFBAF}" destId="{2CB274A1-CEC6-46F3-8C66-E3902E67C55C}" srcOrd="0" destOrd="0" presId="urn:microsoft.com/office/officeart/2005/8/layout/hierarchy2"/>
-    <dgm:cxn modelId="{ECE4779B-2863-4B3A-82F8-6565FBBFEC3E}" type="presParOf" srcId="{81A26FDB-4F2A-41B5-820C-879D0A1BFBAF}" destId="{EE733073-7FC6-4A0F-B736-781B4D9EC004}" srcOrd="1" destOrd="0" presId="urn:microsoft.com/office/officeart/2005/8/layout/hierarchy2"/>
-    <dgm:cxn modelId="{82C285C3-2AAC-4084-B350-CFE8F49C883A}" type="presParOf" srcId="{EE733073-7FC6-4A0F-B736-781B4D9EC004}" destId="{2868D602-9DB1-4A91-9738-10BBD2F71D31}" srcOrd="0" destOrd="0" presId="urn:microsoft.com/office/officeart/2005/8/layout/hierarchy2"/>
-    <dgm:cxn modelId="{EA1A3E6A-F5FA-4DB9-9DC5-A23CE14D6DA7}" type="presParOf" srcId="{2868D602-9DB1-4A91-9738-10BBD2F71D31}" destId="{424832D5-D42C-4FDB-90D4-4AF2EA4EBADF}" srcOrd="0" destOrd="0" presId="urn:microsoft.com/office/officeart/2005/8/layout/hierarchy2"/>
-    <dgm:cxn modelId="{0AC74FA9-DF6A-441C-8C77-75C6141FAC37}" type="presParOf" srcId="{EE733073-7FC6-4A0F-B736-781B4D9EC004}" destId="{3CE0F6C6-01D2-4E93-9B27-C7B68CD872C8}" srcOrd="1" destOrd="0" presId="urn:microsoft.com/office/officeart/2005/8/layout/hierarchy2"/>
-    <dgm:cxn modelId="{C4CBA69E-AACC-4A1C-A853-48E8E8E2BD37}" type="presParOf" srcId="{3CE0F6C6-01D2-4E93-9B27-C7B68CD872C8}" destId="{47E3B0CE-CE7F-45CF-8AE0-B7CE9322352F}" srcOrd="0" destOrd="0" presId="urn:microsoft.com/office/officeart/2005/8/layout/hierarchy2"/>
-    <dgm:cxn modelId="{5374AA46-BDD3-4591-86C9-575B60AA40BB}" type="presParOf" srcId="{3CE0F6C6-01D2-4E93-9B27-C7B68CD872C8}" destId="{A723A1F4-F964-4582-9689-66085BA3FF47}" srcOrd="1" destOrd="0" presId="urn:microsoft.com/office/officeart/2005/8/layout/hierarchy2"/>
-    <dgm:cxn modelId="{9BFE2CF5-995B-4D6E-B865-80DA8B44CF4B}" type="presParOf" srcId="{EE733073-7FC6-4A0F-B736-781B4D9EC004}" destId="{7B4AE56A-FA3F-4A7B-B1D6-33F00A3ABDA2}" srcOrd="2" destOrd="0" presId="urn:microsoft.com/office/officeart/2005/8/layout/hierarchy2"/>
-    <dgm:cxn modelId="{338F9320-8DF1-4828-B4CE-65E0078E90C1}" type="presParOf" srcId="{7B4AE56A-FA3F-4A7B-B1D6-33F00A3ABDA2}" destId="{C554985C-D21F-4FF3-AD00-E77027184529}" srcOrd="0" destOrd="0" presId="urn:microsoft.com/office/officeart/2005/8/layout/hierarchy2"/>
-    <dgm:cxn modelId="{0B872F24-B540-4071-8826-A99BD96039A7}" type="presParOf" srcId="{EE733073-7FC6-4A0F-B736-781B4D9EC004}" destId="{1C1127F6-628D-4973-98EF-2CCA2A2A3E91}" srcOrd="3" destOrd="0" presId="urn:microsoft.com/office/officeart/2005/8/layout/hierarchy2"/>
-    <dgm:cxn modelId="{0BC3A473-58FE-4B46-8D25-BEE4F6EF1E46}" type="presParOf" srcId="{1C1127F6-628D-4973-98EF-2CCA2A2A3E91}" destId="{EDD4ED70-B53D-4E2E-9C51-58A40B4D092A}" srcOrd="0" destOrd="0" presId="urn:microsoft.com/office/officeart/2005/8/layout/hierarchy2"/>
-    <dgm:cxn modelId="{5D0A24AB-986C-402D-89CF-4C771CBC7F27}" type="presParOf" srcId="{1C1127F6-628D-4973-98EF-2CCA2A2A3E91}" destId="{CA028732-682B-4918-B177-579D6F4C420D}" srcOrd="1" destOrd="0" presId="urn:microsoft.com/office/officeart/2005/8/layout/hierarchy2"/>
-    <dgm:cxn modelId="{15469D08-0CF7-4462-9391-C8347F8ABFDF}" type="presParOf" srcId="{5E180B24-E41B-45AF-B522-F6CCF2513461}" destId="{9D2614EC-633B-4ED2-8B44-052AF1967DB3}" srcOrd="8" destOrd="0" presId="urn:microsoft.com/office/officeart/2005/8/layout/hierarchy2"/>
-    <dgm:cxn modelId="{CBDBE3E0-BFE4-4DAC-B1A7-F74AD089C22C}" type="presParOf" srcId="{9D2614EC-633B-4ED2-8B44-052AF1967DB3}" destId="{795E7D37-E0D6-40D9-8E9B-012FC1854791}" srcOrd="0" destOrd="0" presId="urn:microsoft.com/office/officeart/2005/8/layout/hierarchy2"/>
-    <dgm:cxn modelId="{9EFBF6E8-4D43-4968-B635-8735C7D2DB2A}" type="presParOf" srcId="{5E180B24-E41B-45AF-B522-F6CCF2513461}" destId="{EC2345F2-15B8-4A90-A2CB-8A39520292FA}" srcOrd="9" destOrd="0" presId="urn:microsoft.com/office/officeart/2005/8/layout/hierarchy2"/>
-    <dgm:cxn modelId="{FF3741BB-74CD-4759-ACD9-BAD94A79D22F}" type="presParOf" srcId="{EC2345F2-15B8-4A90-A2CB-8A39520292FA}" destId="{071DD58C-E397-4E90-94E0-F2B86F34DDC7}" srcOrd="0" destOrd="0" presId="urn:microsoft.com/office/officeart/2005/8/layout/hierarchy2"/>
-    <dgm:cxn modelId="{EE0F3411-4CFA-4081-8EE1-7543822F7A73}" type="presParOf" srcId="{EC2345F2-15B8-4A90-A2CB-8A39520292FA}" destId="{3177FFEE-7B2A-4F9A-B324-EE2DD4D9B1B6}" srcOrd="1" destOrd="0" presId="urn:microsoft.com/office/officeart/2005/8/layout/hierarchy2"/>
-    <dgm:cxn modelId="{78D75ED4-E619-49FF-B0C0-5FA3A3E1E1AD}" type="presParOf" srcId="{3177FFEE-7B2A-4F9A-B324-EE2DD4D9B1B6}" destId="{B52521C8-B84A-4D7F-A016-A851087BABB9}" srcOrd="0" destOrd="0" presId="urn:microsoft.com/office/officeart/2005/8/layout/hierarchy2"/>
-    <dgm:cxn modelId="{D98FC692-7E50-4762-ACB1-B3F2847B38E4}" type="presParOf" srcId="{B52521C8-B84A-4D7F-A016-A851087BABB9}" destId="{47424132-151F-471E-B0C6-CACE4E8CE7B6}" srcOrd="0" destOrd="0" presId="urn:microsoft.com/office/officeart/2005/8/layout/hierarchy2"/>
-    <dgm:cxn modelId="{A3A86EBC-9849-482B-A732-0A58FC603D51}" type="presParOf" srcId="{3177FFEE-7B2A-4F9A-B324-EE2DD4D9B1B6}" destId="{9A53D3C7-215B-4782-A02A-5F10352DFF12}" srcOrd="1" destOrd="0" presId="urn:microsoft.com/office/officeart/2005/8/layout/hierarchy2"/>
-    <dgm:cxn modelId="{190220E1-1CEE-4CDF-86CA-4EE5D82C8C9A}" type="presParOf" srcId="{9A53D3C7-215B-4782-A02A-5F10352DFF12}" destId="{91B24A18-139A-46B2-A7A0-F2852401A185}" srcOrd="0" destOrd="0" presId="urn:microsoft.com/office/officeart/2005/8/layout/hierarchy2"/>
-    <dgm:cxn modelId="{1524EB80-096F-41AA-B0CC-7429D3660DBE}" type="presParOf" srcId="{9A53D3C7-215B-4782-A02A-5F10352DFF12}" destId="{F0F86173-E0CF-4C2E-B138-64046588DCD9}" srcOrd="1" destOrd="0" presId="urn:microsoft.com/office/officeart/2005/8/layout/hierarchy2"/>
-    <dgm:cxn modelId="{E56B8188-2805-4DB5-B4B5-06C158B6E3BD}" type="presParOf" srcId="{5E180B24-E41B-45AF-B522-F6CCF2513461}" destId="{35A90A00-D16D-4103-A3A0-8C05DF3B49FB}" srcOrd="10" destOrd="0" presId="urn:microsoft.com/office/officeart/2005/8/layout/hierarchy2"/>
-    <dgm:cxn modelId="{109598C4-591E-4B5E-B3A8-F0E21D493B57}" type="presParOf" srcId="{35A90A00-D16D-4103-A3A0-8C05DF3B49FB}" destId="{2A269C2A-2883-4D62-8667-AC181678B468}" srcOrd="0" destOrd="0" presId="urn:microsoft.com/office/officeart/2005/8/layout/hierarchy2"/>
-    <dgm:cxn modelId="{F46803CF-EAA7-4385-9228-B1E7E5A5FFF7}" type="presParOf" srcId="{5E180B24-E41B-45AF-B522-F6CCF2513461}" destId="{EBF4597C-3307-454C-B8E5-FB11051BCF58}" srcOrd="11" destOrd="0" presId="urn:microsoft.com/office/officeart/2005/8/layout/hierarchy2"/>
-    <dgm:cxn modelId="{237A2751-19B9-4E30-AEA4-C9D9411D2FCE}" type="presParOf" srcId="{EBF4597C-3307-454C-B8E5-FB11051BCF58}" destId="{B863C3E2-72F0-4F87-84ED-A0AEBE957992}" srcOrd="0" destOrd="0" presId="urn:microsoft.com/office/officeart/2005/8/layout/hierarchy2"/>
-    <dgm:cxn modelId="{A475039A-E52A-4C22-85F5-56474607317F}" type="presParOf" srcId="{EBF4597C-3307-454C-B8E5-FB11051BCF58}" destId="{D19BB3B8-E316-45C7-A750-8F6CD8F6790F}" srcOrd="1" destOrd="0" presId="urn:microsoft.com/office/officeart/2005/8/layout/hierarchy2"/>
-    <dgm:cxn modelId="{CE4A1255-9978-46BF-B11E-7EABAD675471}" type="presParOf" srcId="{D19BB3B8-E316-45C7-A750-8F6CD8F6790F}" destId="{3D4218FE-E5D6-41FF-B198-AAEE37A185FC}" srcOrd="0" destOrd="0" presId="urn:microsoft.com/office/officeart/2005/8/layout/hierarchy2"/>
-    <dgm:cxn modelId="{9544DD78-9D3F-40E0-8D67-C2DB9AB43C7E}" type="presParOf" srcId="{3D4218FE-E5D6-41FF-B198-AAEE37A185FC}" destId="{E485CA71-38F4-4B18-87E0-8214F47EFD1B}" srcOrd="0" destOrd="0" presId="urn:microsoft.com/office/officeart/2005/8/layout/hierarchy2"/>
-    <dgm:cxn modelId="{CFD2D40F-2CB3-49A2-9FBA-D3266EA7F009}" type="presParOf" srcId="{D19BB3B8-E316-45C7-A750-8F6CD8F6790F}" destId="{C937C4C3-2913-42A4-A599-8CB90FED9BC5}" srcOrd="1" destOrd="0" presId="urn:microsoft.com/office/officeart/2005/8/layout/hierarchy2"/>
-    <dgm:cxn modelId="{B8DD2B9A-8EF3-4170-8081-D1899F78E6DD}" type="presParOf" srcId="{C937C4C3-2913-42A4-A599-8CB90FED9BC5}" destId="{CAB5CB63-E44F-4536-ADD0-0EC9914AD4D9}" srcOrd="0" destOrd="0" presId="urn:microsoft.com/office/officeart/2005/8/layout/hierarchy2"/>
-    <dgm:cxn modelId="{849D7728-8803-4774-BF1D-E74EB22E9E6D}" type="presParOf" srcId="{C937C4C3-2913-42A4-A599-8CB90FED9BC5}" destId="{FB6B2933-B07B-4892-B881-DE95FFF499A8}" srcOrd="1" destOrd="0" presId="urn:microsoft.com/office/officeart/2005/8/layout/hierarchy2"/>
-    <dgm:cxn modelId="{E5DC6AC1-9E68-4358-AC5D-3FC936965CB1}" type="presParOf" srcId="{D19BB3B8-E316-45C7-A750-8F6CD8F6790F}" destId="{DC1F2426-6D55-43F4-BD6B-4AF55B477117}" srcOrd="2" destOrd="0" presId="urn:microsoft.com/office/officeart/2005/8/layout/hierarchy2"/>
-    <dgm:cxn modelId="{A8A7F71B-7B17-4C7A-8286-28C9FCA03FF7}" type="presParOf" srcId="{DC1F2426-6D55-43F4-BD6B-4AF55B477117}" destId="{6D35E1DF-38A0-48E2-8C2D-27D1A70D2196}" srcOrd="0" destOrd="0" presId="urn:microsoft.com/office/officeart/2005/8/layout/hierarchy2"/>
-    <dgm:cxn modelId="{033A2C08-5571-47D7-A2EF-41FAFD94BE78}" type="presParOf" srcId="{D19BB3B8-E316-45C7-A750-8F6CD8F6790F}" destId="{0560A02E-F162-4F49-8C52-F307698513C0}" srcOrd="3" destOrd="0" presId="urn:microsoft.com/office/officeart/2005/8/layout/hierarchy2"/>
-    <dgm:cxn modelId="{529E5768-357A-46A7-A95B-4DE1E17A4441}" type="presParOf" srcId="{0560A02E-F162-4F49-8C52-F307698513C0}" destId="{68C865B8-7E8F-407E-8142-A9C8E2F0C0C2}" srcOrd="0" destOrd="0" presId="urn:microsoft.com/office/officeart/2005/8/layout/hierarchy2"/>
-    <dgm:cxn modelId="{DCCF7A1A-D32A-4955-85A3-314A93D1ADDD}" type="presParOf" srcId="{0560A02E-F162-4F49-8C52-F307698513C0}" destId="{8EE16E95-8475-4546-9F45-D7A805B7E4EC}" srcOrd="1" destOrd="0" presId="urn:microsoft.com/office/officeart/2005/8/layout/hierarchy2"/>
-    <dgm:cxn modelId="{C397BBB6-A7AC-4DD3-B214-6AC0FB75268C}" type="presParOf" srcId="{5E180B24-E41B-45AF-B522-F6CCF2513461}" destId="{1B8A023A-9E57-47BE-A29B-125D385A80AD}" srcOrd="12" destOrd="0" presId="urn:microsoft.com/office/officeart/2005/8/layout/hierarchy2"/>
-    <dgm:cxn modelId="{4B762655-BAA0-4DEC-98BD-0B4C13E441AF}" type="presParOf" srcId="{1B8A023A-9E57-47BE-A29B-125D385A80AD}" destId="{7F30FD4A-7965-416F-B6E6-51B1D687A145}" srcOrd="0" destOrd="0" presId="urn:microsoft.com/office/officeart/2005/8/layout/hierarchy2"/>
-    <dgm:cxn modelId="{8E9A505D-0CF5-4F3F-A6DE-F161D50DBCA5}" type="presParOf" srcId="{5E180B24-E41B-45AF-B522-F6CCF2513461}" destId="{7DFBD138-C8D2-4AE5-AC66-37E9722788F8}" srcOrd="13" destOrd="0" presId="urn:microsoft.com/office/officeart/2005/8/layout/hierarchy2"/>
-    <dgm:cxn modelId="{17BBE47B-43D6-4198-8314-7FB51569C1FB}" type="presParOf" srcId="{7DFBD138-C8D2-4AE5-AC66-37E9722788F8}" destId="{F931D738-5B38-48D4-B3A7-201AEAE4B09D}" srcOrd="0" destOrd="0" presId="urn:microsoft.com/office/officeart/2005/8/layout/hierarchy2"/>
-    <dgm:cxn modelId="{436BEEC4-382F-4B93-9A49-153D190DA99A}" type="presParOf" srcId="{7DFBD138-C8D2-4AE5-AC66-37E9722788F8}" destId="{6D1EBFD6-F319-4C82-B4B7-9AEEF5CB27CE}" srcOrd="1" destOrd="0" presId="urn:microsoft.com/office/officeart/2005/8/layout/hierarchy2"/>
-    <dgm:cxn modelId="{C7581E43-D7FA-4753-A113-E1EE47CDB818}" type="presParOf" srcId="{6D1EBFD6-F319-4C82-B4B7-9AEEF5CB27CE}" destId="{B4830583-D916-43F8-9078-6F37BFBBDAC2}" srcOrd="0" destOrd="0" presId="urn:microsoft.com/office/officeart/2005/8/layout/hierarchy2"/>
-    <dgm:cxn modelId="{FBE30E73-55AE-48C3-9425-48A76E502824}" type="presParOf" srcId="{B4830583-D916-43F8-9078-6F37BFBBDAC2}" destId="{BB205D3B-7792-4C13-BB79-C852D446F184}" srcOrd="0" destOrd="0" presId="urn:microsoft.com/office/officeart/2005/8/layout/hierarchy2"/>
-    <dgm:cxn modelId="{3C1FD99D-3AF4-4C0D-B129-36DFD1B44029}" type="presParOf" srcId="{6D1EBFD6-F319-4C82-B4B7-9AEEF5CB27CE}" destId="{3E90C083-5ECB-4E47-8272-D3F54C9EEC5D}" srcOrd="1" destOrd="0" presId="urn:microsoft.com/office/officeart/2005/8/layout/hierarchy2"/>
-    <dgm:cxn modelId="{C39F5285-DF6F-4FC0-BE68-2090F1F5AD00}" type="presParOf" srcId="{3E90C083-5ECB-4E47-8272-D3F54C9EEC5D}" destId="{8BB385A7-3E68-4901-8640-C69A3B834CB0}" srcOrd="0" destOrd="0" presId="urn:microsoft.com/office/officeart/2005/8/layout/hierarchy2"/>
-    <dgm:cxn modelId="{7510604C-1B93-4D04-A39A-B6FA346EFE84}" type="presParOf" srcId="{3E90C083-5ECB-4E47-8272-D3F54C9EEC5D}" destId="{94D526FD-75F0-4EE5-8E3D-3F3E90BF0E51}" srcOrd="1" destOrd="0" presId="urn:microsoft.com/office/officeart/2005/8/layout/hierarchy2"/>
-    <dgm:cxn modelId="{E52973F9-B89E-4FC0-B0F0-EBCE3656F443}" type="presParOf" srcId="{6D1EBFD6-F319-4C82-B4B7-9AEEF5CB27CE}" destId="{95ABB545-CBE2-40D0-B704-B64C3BDA93C6}" srcOrd="2" destOrd="0" presId="urn:microsoft.com/office/officeart/2005/8/layout/hierarchy2"/>
-    <dgm:cxn modelId="{C0F1F97A-81EF-406E-9B2C-CE96388F31CC}" type="presParOf" srcId="{95ABB545-CBE2-40D0-B704-B64C3BDA93C6}" destId="{061C8B19-D17D-4734-A9F7-4C69E1156783}" srcOrd="0" destOrd="0" presId="urn:microsoft.com/office/officeart/2005/8/layout/hierarchy2"/>
-    <dgm:cxn modelId="{A8ACA121-4A71-4034-9C2E-A71EEC27C365}" type="presParOf" srcId="{6D1EBFD6-F319-4C82-B4B7-9AEEF5CB27CE}" destId="{CBD31742-1494-4590-A579-22461B9D5E5E}" srcOrd="3" destOrd="0" presId="urn:microsoft.com/office/officeart/2005/8/layout/hierarchy2"/>
-    <dgm:cxn modelId="{E80710E0-06DF-49F3-B3B8-75E9940A8856}" type="presParOf" srcId="{CBD31742-1494-4590-A579-22461B9D5E5E}" destId="{FDA2C66B-B694-41DD-93D8-A1738631E152}" srcOrd="0" destOrd="0" presId="urn:microsoft.com/office/officeart/2005/8/layout/hierarchy2"/>
-    <dgm:cxn modelId="{7D1FCF18-0C55-4E6B-97A4-663E0638B6C5}" type="presParOf" srcId="{CBD31742-1494-4590-A579-22461B9D5E5E}" destId="{664FABB2-16E9-44B0-86BB-98ECD73DCC70}" srcOrd="1" destOrd="0" presId="urn:microsoft.com/office/officeart/2005/8/layout/hierarchy2"/>
-    <dgm:cxn modelId="{FEA2C0AC-9325-4727-9521-55D9938E6C2C}" type="presParOf" srcId="{5E180B24-E41B-45AF-B522-F6CCF2513461}" destId="{83DD4DFE-695B-4AF2-A67F-8501184DE751}" srcOrd="14" destOrd="0" presId="urn:microsoft.com/office/officeart/2005/8/layout/hierarchy2"/>
-    <dgm:cxn modelId="{4E057CCF-21F3-402E-BA71-758C869BDB96}" type="presParOf" srcId="{83DD4DFE-695B-4AF2-A67F-8501184DE751}" destId="{46C1195D-BC96-4192-A8DE-5B39A0EB3F68}" srcOrd="0" destOrd="0" presId="urn:microsoft.com/office/officeart/2005/8/layout/hierarchy2"/>
-    <dgm:cxn modelId="{4FF34B80-9846-49C8-B9E7-E7D6A60D7848}" type="presParOf" srcId="{5E180B24-E41B-45AF-B522-F6CCF2513461}" destId="{ADC9B3F7-8AE8-444E-ACCB-03A4C79244F5}" srcOrd="15" destOrd="0" presId="urn:microsoft.com/office/officeart/2005/8/layout/hierarchy2"/>
-    <dgm:cxn modelId="{5B912657-B1EB-498E-B72A-DCE9C62B3A8B}" type="presParOf" srcId="{ADC9B3F7-8AE8-444E-ACCB-03A4C79244F5}" destId="{C6F21FE8-CB4A-427C-A02A-4F1E011BEF0D}" srcOrd="0" destOrd="0" presId="urn:microsoft.com/office/officeart/2005/8/layout/hierarchy2"/>
-    <dgm:cxn modelId="{E6CEA892-0266-49D1-B646-9CD969A0D199}" type="presParOf" srcId="{ADC9B3F7-8AE8-444E-ACCB-03A4C79244F5}" destId="{B18A75E0-3796-4209-BF06-089515457751}" srcOrd="1" destOrd="0" presId="urn:microsoft.com/office/officeart/2005/8/layout/hierarchy2"/>
-    <dgm:cxn modelId="{9F616B09-6C44-4E2D-A1AC-270FC383BDF4}" type="presParOf" srcId="{B18A75E0-3796-4209-BF06-089515457751}" destId="{7C21B9F6-9CD3-4F4C-BBBE-F1ED7C2782A6}" srcOrd="0" destOrd="0" presId="urn:microsoft.com/office/officeart/2005/8/layout/hierarchy2"/>
-    <dgm:cxn modelId="{3BF460F0-2B51-4B66-952D-BC46D2B8A8FE}" type="presParOf" srcId="{7C21B9F6-9CD3-4F4C-BBBE-F1ED7C2782A6}" destId="{1018DD89-565C-40DB-90E8-1C44A1A07830}" srcOrd="0" destOrd="0" presId="urn:microsoft.com/office/officeart/2005/8/layout/hierarchy2"/>
-    <dgm:cxn modelId="{72C58DBE-1C68-4114-8254-E5E70821455C}" type="presParOf" srcId="{B18A75E0-3796-4209-BF06-089515457751}" destId="{97637726-0555-406B-9FC0-9085C88D0C55}" srcOrd="1" destOrd="0" presId="urn:microsoft.com/office/officeart/2005/8/layout/hierarchy2"/>
-    <dgm:cxn modelId="{EE48D65B-3BA5-46CF-8452-4D2081FBDE79}" type="presParOf" srcId="{97637726-0555-406B-9FC0-9085C88D0C55}" destId="{1E424550-8A69-4948-ACE6-B9404348D7E2}" srcOrd="0" destOrd="0" presId="urn:microsoft.com/office/officeart/2005/8/layout/hierarchy2"/>
-    <dgm:cxn modelId="{0FF1997B-C924-42A2-B7D5-65FDD662BE22}" type="presParOf" srcId="{97637726-0555-406B-9FC0-9085C88D0C55}" destId="{C5A5C283-FC00-4551-AB30-B13B794BCBF0}" srcOrd="1" destOrd="0" presId="urn:microsoft.com/office/officeart/2005/8/layout/hierarchy2"/>
-    <dgm:cxn modelId="{4169FDD0-5CCF-4F9A-813D-CB42CFD98331}" type="presParOf" srcId="{B18A75E0-3796-4209-BF06-089515457751}" destId="{BE2B689B-F903-4DEC-A0BE-A9F653187B7D}" srcOrd="2" destOrd="0" presId="urn:microsoft.com/office/officeart/2005/8/layout/hierarchy2"/>
-    <dgm:cxn modelId="{C4E12C44-D03B-48D4-86C1-17CE35E1A0F2}" type="presParOf" srcId="{BE2B689B-F903-4DEC-A0BE-A9F653187B7D}" destId="{C7C85CA9-61AF-43CB-A58D-04E6AC6A8D29}" srcOrd="0" destOrd="0" presId="urn:microsoft.com/office/officeart/2005/8/layout/hierarchy2"/>
-    <dgm:cxn modelId="{AF2FA0F1-16EB-49E3-87A3-4D8123D33C65}" type="presParOf" srcId="{B18A75E0-3796-4209-BF06-089515457751}" destId="{3A5E35E9-8A6C-43F5-9DFE-1D14A9945AF4}" srcOrd="3" destOrd="0" presId="urn:microsoft.com/office/officeart/2005/8/layout/hierarchy2"/>
-    <dgm:cxn modelId="{B2FB3C13-46D0-4544-BB7E-B32C01941EB4}" type="presParOf" srcId="{3A5E35E9-8A6C-43F5-9DFE-1D14A9945AF4}" destId="{BF598C2C-2FC6-429A-9FAD-5C4E988F1EC7}" srcOrd="0" destOrd="0" presId="urn:microsoft.com/office/officeart/2005/8/layout/hierarchy2"/>
-    <dgm:cxn modelId="{494702D8-D4FF-4B4A-879C-31BBF622F374}" type="presParOf" srcId="{3A5E35E9-8A6C-43F5-9DFE-1D14A9945AF4}" destId="{401C2C2B-995F-48BA-A044-3B30941DF41F}" srcOrd="1" destOrd="0" presId="urn:microsoft.com/office/officeart/2005/8/layout/hierarchy2"/>
+    <dgm:cxn modelId="{7202018D-8730-4AAD-910F-79F3A604D938}" type="presParOf" srcId="{42718486-60A4-4B24-A09D-ECBF48A23CB8}" destId="{2EFA7359-01EF-4B51-BB63-6280F742D6C2}" srcOrd="0" destOrd="0" presId="urn:microsoft.com/office/officeart/2005/8/layout/hierarchy2"/>
+    <dgm:cxn modelId="{610FEF16-9CFD-40C7-BA45-E55FB90FAFBA}" type="presParOf" srcId="{2EFA7359-01EF-4B51-BB63-6280F742D6C2}" destId="{B767F4A9-E9D1-468C-8DD2-F76F912282CF}" srcOrd="0" destOrd="0" presId="urn:microsoft.com/office/officeart/2005/8/layout/hierarchy2"/>
+    <dgm:cxn modelId="{788D6A24-7C48-49B3-91F8-3C5254FD372B}" type="presParOf" srcId="{2EFA7359-01EF-4B51-BB63-6280F742D6C2}" destId="{5E180B24-E41B-45AF-B522-F6CCF2513461}" srcOrd="1" destOrd="0" presId="urn:microsoft.com/office/officeart/2005/8/layout/hierarchy2"/>
+    <dgm:cxn modelId="{92E36205-F01B-4BBF-9C49-723CCB226E7C}" type="presParOf" srcId="{5E180B24-E41B-45AF-B522-F6CCF2513461}" destId="{CCBFF96E-63FF-4D42-898A-9DBED742ADA8}" srcOrd="0" destOrd="0" presId="urn:microsoft.com/office/officeart/2005/8/layout/hierarchy2"/>
+    <dgm:cxn modelId="{6C716D9A-324C-4D12-81F4-BCA49B6F7530}" type="presParOf" srcId="{CCBFF96E-63FF-4D42-898A-9DBED742ADA8}" destId="{68711783-6A28-4DED-897E-C375F3010F81}" srcOrd="0" destOrd="0" presId="urn:microsoft.com/office/officeart/2005/8/layout/hierarchy2"/>
+    <dgm:cxn modelId="{19A9F0B2-3050-46AA-9666-E2DC14141841}" type="presParOf" srcId="{5E180B24-E41B-45AF-B522-F6CCF2513461}" destId="{93F48448-28D2-4E32-B494-D75233F041BB}" srcOrd="1" destOrd="0" presId="urn:microsoft.com/office/officeart/2005/8/layout/hierarchy2"/>
+    <dgm:cxn modelId="{94202469-5BCC-47E9-8143-8665A11EA81E}" type="presParOf" srcId="{93F48448-28D2-4E32-B494-D75233F041BB}" destId="{AF734B76-340D-4661-A421-752F140423C2}" srcOrd="0" destOrd="0" presId="urn:microsoft.com/office/officeart/2005/8/layout/hierarchy2"/>
+    <dgm:cxn modelId="{B9D2F24C-90A2-4420-BB9A-34B99CA9B084}" type="presParOf" srcId="{93F48448-28D2-4E32-B494-D75233F041BB}" destId="{A4741659-BE13-4E46-AC60-B22E44141BEF}" srcOrd="1" destOrd="0" presId="urn:microsoft.com/office/officeart/2005/8/layout/hierarchy2"/>
+    <dgm:cxn modelId="{5E63CC1D-3A15-4C09-B62C-E3FE3DAF8839}" type="presParOf" srcId="{A4741659-BE13-4E46-AC60-B22E44141BEF}" destId="{F2B259D2-CB43-43F1-A8E8-655C136BE610}" srcOrd="0" destOrd="0" presId="urn:microsoft.com/office/officeart/2005/8/layout/hierarchy2"/>
+    <dgm:cxn modelId="{571BB838-8ABD-47A6-8D5D-6FFC04EA0D7E}" type="presParOf" srcId="{F2B259D2-CB43-43F1-A8E8-655C136BE610}" destId="{B63BB58B-640E-4C6F-A43A-4163CAC5DDB9}" srcOrd="0" destOrd="0" presId="urn:microsoft.com/office/officeart/2005/8/layout/hierarchy2"/>
+    <dgm:cxn modelId="{31CF20A6-E177-449B-9B88-1EFCC201AEC1}" type="presParOf" srcId="{A4741659-BE13-4E46-AC60-B22E44141BEF}" destId="{0AEF21CA-01C4-423E-BE92-F72CCE1CB988}" srcOrd="1" destOrd="0" presId="urn:microsoft.com/office/officeart/2005/8/layout/hierarchy2"/>
+    <dgm:cxn modelId="{E92C3077-CD56-45BE-8E0C-3D6BAD690E3A}" type="presParOf" srcId="{0AEF21CA-01C4-423E-BE92-F72CCE1CB988}" destId="{D7DC65CA-075C-4F0F-8A98-C8EC973B769C}" srcOrd="0" destOrd="0" presId="urn:microsoft.com/office/officeart/2005/8/layout/hierarchy2"/>
+    <dgm:cxn modelId="{9C122983-A486-46E0-9992-0F0CB220C095}" type="presParOf" srcId="{0AEF21CA-01C4-423E-BE92-F72CCE1CB988}" destId="{1FA23B5E-36F8-4C0A-9832-1DB2FB0398B9}" srcOrd="1" destOrd="0" presId="urn:microsoft.com/office/officeart/2005/8/layout/hierarchy2"/>
+    <dgm:cxn modelId="{24018DC4-AFFD-48F3-8256-8FC138E40A0D}" type="presParOf" srcId="{A4741659-BE13-4E46-AC60-B22E44141BEF}" destId="{D4182633-8D41-413C-93EA-1D20D40A3B7F}" srcOrd="2" destOrd="0" presId="urn:microsoft.com/office/officeart/2005/8/layout/hierarchy2"/>
+    <dgm:cxn modelId="{D1A24079-D329-4FA0-AC83-EE0ACF5FAD19}" type="presParOf" srcId="{D4182633-8D41-413C-93EA-1D20D40A3B7F}" destId="{B786E215-012E-4ED5-8B30-43F3DFA894BD}" srcOrd="0" destOrd="0" presId="urn:microsoft.com/office/officeart/2005/8/layout/hierarchy2"/>
+    <dgm:cxn modelId="{CC563CA3-C3F6-49AA-958E-357EC77FBA0B}" type="presParOf" srcId="{A4741659-BE13-4E46-AC60-B22E44141BEF}" destId="{99F29859-406B-457C-9FD3-B2779F80DD69}" srcOrd="3" destOrd="0" presId="urn:microsoft.com/office/officeart/2005/8/layout/hierarchy2"/>
+    <dgm:cxn modelId="{86B917D9-4DBE-452F-8C99-8D4996B9B17D}" type="presParOf" srcId="{99F29859-406B-457C-9FD3-B2779F80DD69}" destId="{90ADB552-364F-47AD-A53A-C7FA2BE309FE}" srcOrd="0" destOrd="0" presId="urn:microsoft.com/office/officeart/2005/8/layout/hierarchy2"/>
+    <dgm:cxn modelId="{8C2582B7-E10F-4F61-A3DE-DD113900ED50}" type="presParOf" srcId="{99F29859-406B-457C-9FD3-B2779F80DD69}" destId="{96FC8F6F-E842-46AC-ADF6-A894E233387D}" srcOrd="1" destOrd="0" presId="urn:microsoft.com/office/officeart/2005/8/layout/hierarchy2"/>
+    <dgm:cxn modelId="{05C9849E-46A0-4866-B5D6-AB1EA02C8C1F}" type="presParOf" srcId="{A4741659-BE13-4E46-AC60-B22E44141BEF}" destId="{E2F2A8F9-541B-4F66-8BF8-EEA1BE78CBC8}" srcOrd="4" destOrd="0" presId="urn:microsoft.com/office/officeart/2005/8/layout/hierarchy2"/>
+    <dgm:cxn modelId="{945F6F39-94B1-4DF7-95EB-B39AAF5ABECA}" type="presParOf" srcId="{E2F2A8F9-541B-4F66-8BF8-EEA1BE78CBC8}" destId="{67E66AE4-6231-4CD4-91C2-8FEA80BDEC94}" srcOrd="0" destOrd="0" presId="urn:microsoft.com/office/officeart/2005/8/layout/hierarchy2"/>
+    <dgm:cxn modelId="{8C523889-9F07-4BE5-B342-40780FCB201B}" type="presParOf" srcId="{A4741659-BE13-4E46-AC60-B22E44141BEF}" destId="{72714A09-316A-4638-B099-5783A1BF38B9}" srcOrd="5" destOrd="0" presId="urn:microsoft.com/office/officeart/2005/8/layout/hierarchy2"/>
+    <dgm:cxn modelId="{2EB81A49-DF6D-4E48-85B7-EC7D2C4648CE}" type="presParOf" srcId="{72714A09-316A-4638-B099-5783A1BF38B9}" destId="{ECC27108-EF7B-44FF-BE43-C5D206F4D8D9}" srcOrd="0" destOrd="0" presId="urn:microsoft.com/office/officeart/2005/8/layout/hierarchy2"/>
+    <dgm:cxn modelId="{D97CBE8B-0AD8-4A1B-ABD8-00A9F0542EEE}" type="presParOf" srcId="{72714A09-316A-4638-B099-5783A1BF38B9}" destId="{AE3B6CEB-4E7C-4979-9059-6012761514C1}" srcOrd="1" destOrd="0" presId="urn:microsoft.com/office/officeart/2005/8/layout/hierarchy2"/>
+    <dgm:cxn modelId="{93CFD362-10D2-4928-BC6E-6774D0C750C0}" type="presParOf" srcId="{A4741659-BE13-4E46-AC60-B22E44141BEF}" destId="{B1C9ACAC-7F66-474C-B0C1-14C2B2D04883}" srcOrd="6" destOrd="0" presId="urn:microsoft.com/office/officeart/2005/8/layout/hierarchy2"/>
+    <dgm:cxn modelId="{DB575C2D-5761-4E66-B082-10AC786A6C8D}" type="presParOf" srcId="{B1C9ACAC-7F66-474C-B0C1-14C2B2D04883}" destId="{C0E9F79A-90CA-4251-AE88-72B43DE71321}" srcOrd="0" destOrd="0" presId="urn:microsoft.com/office/officeart/2005/8/layout/hierarchy2"/>
+    <dgm:cxn modelId="{252B219D-7431-4D0D-AE1A-3EF5379CF107}" type="presParOf" srcId="{A4741659-BE13-4E46-AC60-B22E44141BEF}" destId="{79DA94B0-9299-4DC4-9F02-3067DA90E542}" srcOrd="7" destOrd="0" presId="urn:microsoft.com/office/officeart/2005/8/layout/hierarchy2"/>
+    <dgm:cxn modelId="{792F7851-911F-4221-B2B7-5C730821149A}" type="presParOf" srcId="{79DA94B0-9299-4DC4-9F02-3067DA90E542}" destId="{B0ACF79B-433F-4EE8-9AEA-AD483DF7188B}" srcOrd="0" destOrd="0" presId="urn:microsoft.com/office/officeart/2005/8/layout/hierarchy2"/>
+    <dgm:cxn modelId="{3D66CD96-A83B-405F-B7AB-D57E45548F9F}" type="presParOf" srcId="{79DA94B0-9299-4DC4-9F02-3067DA90E542}" destId="{E38FB056-5C5E-443A-B1A4-662BD6351875}" srcOrd="1" destOrd="0" presId="urn:microsoft.com/office/officeart/2005/8/layout/hierarchy2"/>
+    <dgm:cxn modelId="{3C20BB75-D361-48BD-A23C-9182E941B94D}" type="presParOf" srcId="{5E180B24-E41B-45AF-B522-F6CCF2513461}" destId="{83902682-7201-44A0-A9A9-17DAFA5E542D}" srcOrd="2" destOrd="0" presId="urn:microsoft.com/office/officeart/2005/8/layout/hierarchy2"/>
+    <dgm:cxn modelId="{D96E444F-B815-40A1-BF0A-502AAC982EC5}" type="presParOf" srcId="{83902682-7201-44A0-A9A9-17DAFA5E542D}" destId="{D7C3D798-FDF5-41A5-8155-BAAA5B2F70B6}" srcOrd="0" destOrd="0" presId="urn:microsoft.com/office/officeart/2005/8/layout/hierarchy2"/>
+    <dgm:cxn modelId="{CCFC9243-4C90-4771-AE87-8062CA4726B2}" type="presParOf" srcId="{5E180B24-E41B-45AF-B522-F6CCF2513461}" destId="{86B66E5E-B0F7-45F5-BFEF-ECA574468E79}" srcOrd="3" destOrd="0" presId="urn:microsoft.com/office/officeart/2005/8/layout/hierarchy2"/>
+    <dgm:cxn modelId="{A98FBF7A-44B5-422C-AD02-71171E773457}" type="presParOf" srcId="{86B66E5E-B0F7-45F5-BFEF-ECA574468E79}" destId="{E8657E79-CFA3-474A-A49B-524DB7EACDA4}" srcOrd="0" destOrd="0" presId="urn:microsoft.com/office/officeart/2005/8/layout/hierarchy2"/>
+    <dgm:cxn modelId="{F1EA7D3C-93E1-4601-9978-35B485928073}" type="presParOf" srcId="{86B66E5E-B0F7-45F5-BFEF-ECA574468E79}" destId="{CF592F4D-BC77-4CCE-99FF-E07A595A6527}" srcOrd="1" destOrd="0" presId="urn:microsoft.com/office/officeart/2005/8/layout/hierarchy2"/>
+    <dgm:cxn modelId="{2B082724-4CF9-476C-ADBF-A6A6640C0B68}" type="presParOf" srcId="{CF592F4D-BC77-4CCE-99FF-E07A595A6527}" destId="{709F2126-DA8E-4AB9-9D9E-17BA1C397771}" srcOrd="0" destOrd="0" presId="urn:microsoft.com/office/officeart/2005/8/layout/hierarchy2"/>
+    <dgm:cxn modelId="{4183BA31-10F4-4B52-8F18-37DC359A531E}" type="presParOf" srcId="{709F2126-DA8E-4AB9-9D9E-17BA1C397771}" destId="{5B056BC4-C9FB-4C2D-A3DF-85C2A73BE420}" srcOrd="0" destOrd="0" presId="urn:microsoft.com/office/officeart/2005/8/layout/hierarchy2"/>
+    <dgm:cxn modelId="{D30E58A7-8A37-4DA1-990E-9A22EE9559A3}" type="presParOf" srcId="{CF592F4D-BC77-4CCE-99FF-E07A595A6527}" destId="{37244B84-0939-47F4-B451-555099172975}" srcOrd="1" destOrd="0" presId="urn:microsoft.com/office/officeart/2005/8/layout/hierarchy2"/>
+    <dgm:cxn modelId="{41AE6440-04C9-48B3-8780-858286C9C070}" type="presParOf" srcId="{37244B84-0939-47F4-B451-555099172975}" destId="{2D12D3ED-F9DD-4984-A405-3639BAB34622}" srcOrd="0" destOrd="0" presId="urn:microsoft.com/office/officeart/2005/8/layout/hierarchy2"/>
+    <dgm:cxn modelId="{88844346-2417-4A92-8A29-6B533B6AC077}" type="presParOf" srcId="{37244B84-0939-47F4-B451-555099172975}" destId="{2C970563-97C5-4152-B0AF-A2C5F0CBD951}" srcOrd="1" destOrd="0" presId="urn:microsoft.com/office/officeart/2005/8/layout/hierarchy2"/>
+    <dgm:cxn modelId="{F3F8C8B0-EB67-4539-AE5F-A717CBDA12CB}" type="presParOf" srcId="{CF592F4D-BC77-4CCE-99FF-E07A595A6527}" destId="{7D543ECB-886F-4E1F-B118-259EBB9CA6D1}" srcOrd="2" destOrd="0" presId="urn:microsoft.com/office/officeart/2005/8/layout/hierarchy2"/>
+    <dgm:cxn modelId="{D1195833-77B4-41B7-AD2E-C6554B8A2454}" type="presParOf" srcId="{7D543ECB-886F-4E1F-B118-259EBB9CA6D1}" destId="{41FEE864-DA60-4F45-9B9B-54285B8BBC45}" srcOrd="0" destOrd="0" presId="urn:microsoft.com/office/officeart/2005/8/layout/hierarchy2"/>
+    <dgm:cxn modelId="{613AF5D0-91C8-4954-9324-9A4DA6B0D1FC}" type="presParOf" srcId="{CF592F4D-BC77-4CCE-99FF-E07A595A6527}" destId="{51837052-C0F5-4F60-A9FA-202F5F830CB4}" srcOrd="3" destOrd="0" presId="urn:microsoft.com/office/officeart/2005/8/layout/hierarchy2"/>
+    <dgm:cxn modelId="{33F204C3-09EB-48FF-A666-7283107E0C36}" type="presParOf" srcId="{51837052-C0F5-4F60-A9FA-202F5F830CB4}" destId="{5E7DEF3F-3BE6-4ACA-B8A4-F3759C37F15F}" srcOrd="0" destOrd="0" presId="urn:microsoft.com/office/officeart/2005/8/layout/hierarchy2"/>
+    <dgm:cxn modelId="{8146AAA4-79EE-4E32-B80B-B94FF424AAE1}" type="presParOf" srcId="{51837052-C0F5-4F60-A9FA-202F5F830CB4}" destId="{C81D7043-61D8-449E-B17E-C829FEC8426E}" srcOrd="1" destOrd="0" presId="urn:microsoft.com/office/officeart/2005/8/layout/hierarchy2"/>
+    <dgm:cxn modelId="{52C887F3-7EF1-405B-B0B5-6099EB936020}" type="presParOf" srcId="{CF592F4D-BC77-4CCE-99FF-E07A595A6527}" destId="{47FF214A-DF9C-42B9-A38E-2BC479A0F348}" srcOrd="4" destOrd="0" presId="urn:microsoft.com/office/officeart/2005/8/layout/hierarchy2"/>
+    <dgm:cxn modelId="{FA200222-9430-42DA-92E2-BB4F24D4BA03}" type="presParOf" srcId="{47FF214A-DF9C-42B9-A38E-2BC479A0F348}" destId="{B707CEA3-8D83-47FE-9C1F-5750DAAA5264}" srcOrd="0" destOrd="0" presId="urn:microsoft.com/office/officeart/2005/8/layout/hierarchy2"/>
+    <dgm:cxn modelId="{7538A873-5AC0-4752-91A1-2DDFB096E136}" type="presParOf" srcId="{CF592F4D-BC77-4CCE-99FF-E07A595A6527}" destId="{6F533FB6-91FE-4A15-8458-79799BB5BBCC}" srcOrd="5" destOrd="0" presId="urn:microsoft.com/office/officeart/2005/8/layout/hierarchy2"/>
+    <dgm:cxn modelId="{DB6C776B-F006-48EA-853F-60DADB8A6FC8}" type="presParOf" srcId="{6F533FB6-91FE-4A15-8458-79799BB5BBCC}" destId="{BBA037D0-0727-43E3-B251-E8B472358E25}" srcOrd="0" destOrd="0" presId="urn:microsoft.com/office/officeart/2005/8/layout/hierarchy2"/>
+    <dgm:cxn modelId="{903033FB-39AD-4C04-9A83-EFD659702E59}" type="presParOf" srcId="{6F533FB6-91FE-4A15-8458-79799BB5BBCC}" destId="{86640224-A1C2-4702-8D4B-9C29E92CB501}" srcOrd="1" destOrd="0" presId="urn:microsoft.com/office/officeart/2005/8/layout/hierarchy2"/>
+    <dgm:cxn modelId="{0ED471E6-BFA8-4B33-A8AF-26389E840C77}" type="presParOf" srcId="{5E180B24-E41B-45AF-B522-F6CCF2513461}" destId="{86CA86BC-96B9-4A49-B25B-BA3EC87120E7}" srcOrd="4" destOrd="0" presId="urn:microsoft.com/office/officeart/2005/8/layout/hierarchy2"/>
+    <dgm:cxn modelId="{DBCE1434-C7D8-44ED-A089-1456D943A429}" type="presParOf" srcId="{86CA86BC-96B9-4A49-B25B-BA3EC87120E7}" destId="{9E635113-2E10-4917-A048-957A01C7D46B}" srcOrd="0" destOrd="0" presId="urn:microsoft.com/office/officeart/2005/8/layout/hierarchy2"/>
+    <dgm:cxn modelId="{7E0F0829-6922-4805-BA5B-57B8E5F0531D}" type="presParOf" srcId="{5E180B24-E41B-45AF-B522-F6CCF2513461}" destId="{513E6835-B11E-4EA7-880E-ABC33BFED428}" srcOrd="5" destOrd="0" presId="urn:microsoft.com/office/officeart/2005/8/layout/hierarchy2"/>
+    <dgm:cxn modelId="{42D14D30-438D-47FC-96FC-AA0DD1AF6DA1}" type="presParOf" srcId="{513E6835-B11E-4EA7-880E-ABC33BFED428}" destId="{B6C4D05B-F1CD-4DEC-9D56-FAB5431D4678}" srcOrd="0" destOrd="0" presId="urn:microsoft.com/office/officeart/2005/8/layout/hierarchy2"/>
+    <dgm:cxn modelId="{195D49BC-1B00-4D76-808D-9AB94785C51A}" type="presParOf" srcId="{513E6835-B11E-4EA7-880E-ABC33BFED428}" destId="{704809E6-FEF4-411C-B0A2-2D5EDB8C1A46}" srcOrd="1" destOrd="0" presId="urn:microsoft.com/office/officeart/2005/8/layout/hierarchy2"/>
+    <dgm:cxn modelId="{B39DD13C-6D9B-4A9D-95ED-202DF071E2E9}" type="presParOf" srcId="{704809E6-FEF4-411C-B0A2-2D5EDB8C1A46}" destId="{3B90412E-74BA-4A55-9894-5CF686F87420}" srcOrd="0" destOrd="0" presId="urn:microsoft.com/office/officeart/2005/8/layout/hierarchy2"/>
+    <dgm:cxn modelId="{DE12AFA0-A4A5-4847-B74A-2CF1A1E54355}" type="presParOf" srcId="{3B90412E-74BA-4A55-9894-5CF686F87420}" destId="{F8DAABDF-4EA4-4B5A-9A30-B8EE3B835D9B}" srcOrd="0" destOrd="0" presId="urn:microsoft.com/office/officeart/2005/8/layout/hierarchy2"/>
+    <dgm:cxn modelId="{836AF286-BA39-4900-A976-B95EFDB3E1D2}" type="presParOf" srcId="{704809E6-FEF4-411C-B0A2-2D5EDB8C1A46}" destId="{6F0E2817-17E9-415B-82C9-05BAC5853205}" srcOrd="1" destOrd="0" presId="urn:microsoft.com/office/officeart/2005/8/layout/hierarchy2"/>
+    <dgm:cxn modelId="{8878089F-17AE-4F42-844F-5958CDA7420E}" type="presParOf" srcId="{6F0E2817-17E9-415B-82C9-05BAC5853205}" destId="{D82C6C02-FFDD-46EA-88DA-0A90FA5A1444}" srcOrd="0" destOrd="0" presId="urn:microsoft.com/office/officeart/2005/8/layout/hierarchy2"/>
+    <dgm:cxn modelId="{C583A335-05E2-4433-9E8E-E57A624CAE43}" type="presParOf" srcId="{6F0E2817-17E9-415B-82C9-05BAC5853205}" destId="{4ED64F46-D36E-43A7-BAEF-7C23920CC4F9}" srcOrd="1" destOrd="0" presId="urn:microsoft.com/office/officeart/2005/8/layout/hierarchy2"/>
+    <dgm:cxn modelId="{2666E450-2CFE-4586-9A17-153E1B22B6CA}" type="presParOf" srcId="{704809E6-FEF4-411C-B0A2-2D5EDB8C1A46}" destId="{0AB561F8-DE87-45B6-93FB-28459E33600F}" srcOrd="2" destOrd="0" presId="urn:microsoft.com/office/officeart/2005/8/layout/hierarchy2"/>
+    <dgm:cxn modelId="{BABA94D0-F47F-43D0-853C-A89B6B1497C0}" type="presParOf" srcId="{0AB561F8-DE87-45B6-93FB-28459E33600F}" destId="{AF9A45BE-B998-419C-846F-89630963646A}" srcOrd="0" destOrd="0" presId="urn:microsoft.com/office/officeart/2005/8/layout/hierarchy2"/>
+    <dgm:cxn modelId="{7707FD65-2065-46C5-89F9-654F0C5DAF0C}" type="presParOf" srcId="{704809E6-FEF4-411C-B0A2-2D5EDB8C1A46}" destId="{3B0C477A-A9E4-4AFA-A61A-390D4C8F2C6C}" srcOrd="3" destOrd="0" presId="urn:microsoft.com/office/officeart/2005/8/layout/hierarchy2"/>
+    <dgm:cxn modelId="{CCA9C081-A2DA-40FD-BF70-8E177787B75B}" type="presParOf" srcId="{3B0C477A-A9E4-4AFA-A61A-390D4C8F2C6C}" destId="{A3DDA9E1-EE41-464F-9D20-3C685EC57B8C}" srcOrd="0" destOrd="0" presId="urn:microsoft.com/office/officeart/2005/8/layout/hierarchy2"/>
+    <dgm:cxn modelId="{8D6FFA88-8452-49F0-80D1-2E4F6674E143}" type="presParOf" srcId="{3B0C477A-A9E4-4AFA-A61A-390D4C8F2C6C}" destId="{EF4A50AD-9496-44EF-865D-448380BAC996}" srcOrd="1" destOrd="0" presId="urn:microsoft.com/office/officeart/2005/8/layout/hierarchy2"/>
+    <dgm:cxn modelId="{B7045EA7-C788-4B29-A7B3-87EFCB6CA223}" type="presParOf" srcId="{704809E6-FEF4-411C-B0A2-2D5EDB8C1A46}" destId="{F1E49445-1234-45E7-AEB2-B7C5F1909DDB}" srcOrd="4" destOrd="0" presId="urn:microsoft.com/office/officeart/2005/8/layout/hierarchy2"/>
+    <dgm:cxn modelId="{06124115-2687-43B0-997E-8348AB403CA9}" type="presParOf" srcId="{F1E49445-1234-45E7-AEB2-B7C5F1909DDB}" destId="{17C38300-6EBD-4C36-8451-6B6D304C5E16}" srcOrd="0" destOrd="0" presId="urn:microsoft.com/office/officeart/2005/8/layout/hierarchy2"/>
+    <dgm:cxn modelId="{0A9B5ED1-2C03-4108-AB5D-D0222DDBEDE7}" type="presParOf" srcId="{704809E6-FEF4-411C-B0A2-2D5EDB8C1A46}" destId="{63362157-DA31-4B2E-94F4-72E05DA38041}" srcOrd="5" destOrd="0" presId="urn:microsoft.com/office/officeart/2005/8/layout/hierarchy2"/>
+    <dgm:cxn modelId="{1871EE56-7B5C-40EA-8745-F1498979AFDA}" type="presParOf" srcId="{63362157-DA31-4B2E-94F4-72E05DA38041}" destId="{19A3C624-C959-49E4-B081-32C7A5D85E15}" srcOrd="0" destOrd="0" presId="urn:microsoft.com/office/officeart/2005/8/layout/hierarchy2"/>
+    <dgm:cxn modelId="{2E79C144-8FF5-4BF5-8ACC-BD36DA9E4818}" type="presParOf" srcId="{63362157-DA31-4B2E-94F4-72E05DA38041}" destId="{F2DABF05-CF07-4C8F-B97E-5856E01FB16F}" srcOrd="1" destOrd="0" presId="urn:microsoft.com/office/officeart/2005/8/layout/hierarchy2"/>
+    <dgm:cxn modelId="{54EE07DA-65D3-4062-ADC0-77C666838704}" type="presParOf" srcId="{5E180B24-E41B-45AF-B522-F6CCF2513461}" destId="{B322BB67-6F30-4755-B39F-3D7A50A346B0}" srcOrd="6" destOrd="0" presId="urn:microsoft.com/office/officeart/2005/8/layout/hierarchy2"/>
+    <dgm:cxn modelId="{4405208F-B8C3-40FF-AC13-DBCFE411248C}" type="presParOf" srcId="{B322BB67-6F30-4755-B39F-3D7A50A346B0}" destId="{A40F89F8-C005-4DA6-982C-1DEB34EC66A8}" srcOrd="0" destOrd="0" presId="urn:microsoft.com/office/officeart/2005/8/layout/hierarchy2"/>
+    <dgm:cxn modelId="{8DFC8B95-4791-437F-997C-71F93DF295B1}" type="presParOf" srcId="{5E180B24-E41B-45AF-B522-F6CCF2513461}" destId="{81A26FDB-4F2A-41B5-820C-879D0A1BFBAF}" srcOrd="7" destOrd="0" presId="urn:microsoft.com/office/officeart/2005/8/layout/hierarchy2"/>
+    <dgm:cxn modelId="{5A5B310B-B586-4F98-95C8-9AD503EA2E27}" type="presParOf" srcId="{81A26FDB-4F2A-41B5-820C-879D0A1BFBAF}" destId="{2CB274A1-CEC6-46F3-8C66-E3902E67C55C}" srcOrd="0" destOrd="0" presId="urn:microsoft.com/office/officeart/2005/8/layout/hierarchy2"/>
+    <dgm:cxn modelId="{7C1D4EDD-2A95-4313-B1A1-39C744EB3690}" type="presParOf" srcId="{81A26FDB-4F2A-41B5-820C-879D0A1BFBAF}" destId="{EE733073-7FC6-4A0F-B736-781B4D9EC004}" srcOrd="1" destOrd="0" presId="urn:microsoft.com/office/officeart/2005/8/layout/hierarchy2"/>
+    <dgm:cxn modelId="{3ABDF51E-545B-4C41-92FD-9BC46088C15C}" type="presParOf" srcId="{EE733073-7FC6-4A0F-B736-781B4D9EC004}" destId="{2868D602-9DB1-4A91-9738-10BBD2F71D31}" srcOrd="0" destOrd="0" presId="urn:microsoft.com/office/officeart/2005/8/layout/hierarchy2"/>
+    <dgm:cxn modelId="{5EFD8412-16AD-4012-B6B9-E0039F3B7D9C}" type="presParOf" srcId="{2868D602-9DB1-4A91-9738-10BBD2F71D31}" destId="{424832D5-D42C-4FDB-90D4-4AF2EA4EBADF}" srcOrd="0" destOrd="0" presId="urn:microsoft.com/office/officeart/2005/8/layout/hierarchy2"/>
+    <dgm:cxn modelId="{75B64F1F-67F8-48FD-9A19-1B2501B68F15}" type="presParOf" srcId="{EE733073-7FC6-4A0F-B736-781B4D9EC004}" destId="{3CE0F6C6-01D2-4E93-9B27-C7B68CD872C8}" srcOrd="1" destOrd="0" presId="urn:microsoft.com/office/officeart/2005/8/layout/hierarchy2"/>
+    <dgm:cxn modelId="{A02E0238-CF87-47E8-A68F-34007189523C}" type="presParOf" srcId="{3CE0F6C6-01D2-4E93-9B27-C7B68CD872C8}" destId="{47E3B0CE-CE7F-45CF-8AE0-B7CE9322352F}" srcOrd="0" destOrd="0" presId="urn:microsoft.com/office/officeart/2005/8/layout/hierarchy2"/>
+    <dgm:cxn modelId="{5B7B4DB3-0886-46F3-9213-A04FA48EFC36}" type="presParOf" srcId="{3CE0F6C6-01D2-4E93-9B27-C7B68CD872C8}" destId="{A723A1F4-F964-4582-9689-66085BA3FF47}" srcOrd="1" destOrd="0" presId="urn:microsoft.com/office/officeart/2005/8/layout/hierarchy2"/>
+    <dgm:cxn modelId="{F424F721-9195-44D4-93E4-C4F5B2F23DBB}" type="presParOf" srcId="{EE733073-7FC6-4A0F-B736-781B4D9EC004}" destId="{7B4AE56A-FA3F-4A7B-B1D6-33F00A3ABDA2}" srcOrd="2" destOrd="0" presId="urn:microsoft.com/office/officeart/2005/8/layout/hierarchy2"/>
+    <dgm:cxn modelId="{4F36B80B-8FB6-4598-B1AE-E38696423587}" type="presParOf" srcId="{7B4AE56A-FA3F-4A7B-B1D6-33F00A3ABDA2}" destId="{C554985C-D21F-4FF3-AD00-E77027184529}" srcOrd="0" destOrd="0" presId="urn:microsoft.com/office/officeart/2005/8/layout/hierarchy2"/>
+    <dgm:cxn modelId="{B6092CF8-391B-4374-B1C9-C1BC89DB7280}" type="presParOf" srcId="{EE733073-7FC6-4A0F-B736-781B4D9EC004}" destId="{1C1127F6-628D-4973-98EF-2CCA2A2A3E91}" srcOrd="3" destOrd="0" presId="urn:microsoft.com/office/officeart/2005/8/layout/hierarchy2"/>
+    <dgm:cxn modelId="{8C9375E7-4195-4D0C-BE47-0BE7FAD1355D}" type="presParOf" srcId="{1C1127F6-628D-4973-98EF-2CCA2A2A3E91}" destId="{EDD4ED70-B53D-4E2E-9C51-58A40B4D092A}" srcOrd="0" destOrd="0" presId="urn:microsoft.com/office/officeart/2005/8/layout/hierarchy2"/>
+    <dgm:cxn modelId="{FC17ECA1-9178-4A6B-A4F9-77E37F828606}" type="presParOf" srcId="{1C1127F6-628D-4973-98EF-2CCA2A2A3E91}" destId="{CA028732-682B-4918-B177-579D6F4C420D}" srcOrd="1" destOrd="0" presId="urn:microsoft.com/office/officeart/2005/8/layout/hierarchy2"/>
+    <dgm:cxn modelId="{68B647AD-97F9-4B96-A54B-7CF92F261CC5}" type="presParOf" srcId="{5E180B24-E41B-45AF-B522-F6CCF2513461}" destId="{9D2614EC-633B-4ED2-8B44-052AF1967DB3}" srcOrd="8" destOrd="0" presId="urn:microsoft.com/office/officeart/2005/8/layout/hierarchy2"/>
+    <dgm:cxn modelId="{5C7F3FE3-980F-46B5-A250-8DEE9D9C84FF}" type="presParOf" srcId="{9D2614EC-633B-4ED2-8B44-052AF1967DB3}" destId="{795E7D37-E0D6-40D9-8E9B-012FC1854791}" srcOrd="0" destOrd="0" presId="urn:microsoft.com/office/officeart/2005/8/layout/hierarchy2"/>
+    <dgm:cxn modelId="{73BC4667-CC31-4B47-87C4-8EEE18999C54}" type="presParOf" srcId="{5E180B24-E41B-45AF-B522-F6CCF2513461}" destId="{EC2345F2-15B8-4A90-A2CB-8A39520292FA}" srcOrd="9" destOrd="0" presId="urn:microsoft.com/office/officeart/2005/8/layout/hierarchy2"/>
+    <dgm:cxn modelId="{DDAC81EB-CC81-470F-BB7D-2250DD052CC2}" type="presParOf" srcId="{EC2345F2-15B8-4A90-A2CB-8A39520292FA}" destId="{071DD58C-E397-4E90-94E0-F2B86F34DDC7}" srcOrd="0" destOrd="0" presId="urn:microsoft.com/office/officeart/2005/8/layout/hierarchy2"/>
+    <dgm:cxn modelId="{DA152FB3-B0D3-49A3-9C9A-27D2CEFFF921}" type="presParOf" srcId="{EC2345F2-15B8-4A90-A2CB-8A39520292FA}" destId="{3177FFEE-7B2A-4F9A-B324-EE2DD4D9B1B6}" srcOrd="1" destOrd="0" presId="urn:microsoft.com/office/officeart/2005/8/layout/hierarchy2"/>
+    <dgm:cxn modelId="{80B34887-6117-4378-A183-D9B24B5F48EA}" type="presParOf" srcId="{3177FFEE-7B2A-4F9A-B324-EE2DD4D9B1B6}" destId="{B52521C8-B84A-4D7F-A016-A851087BABB9}" srcOrd="0" destOrd="0" presId="urn:microsoft.com/office/officeart/2005/8/layout/hierarchy2"/>
+    <dgm:cxn modelId="{AD7F13C5-5AD9-4730-9B82-9EC3058A41A9}" type="presParOf" srcId="{B52521C8-B84A-4D7F-A016-A851087BABB9}" destId="{47424132-151F-471E-B0C6-CACE4E8CE7B6}" srcOrd="0" destOrd="0" presId="urn:microsoft.com/office/officeart/2005/8/layout/hierarchy2"/>
+    <dgm:cxn modelId="{76954620-FF3B-4DBD-B16C-508F2E3478A2}" type="presParOf" srcId="{3177FFEE-7B2A-4F9A-B324-EE2DD4D9B1B6}" destId="{9A53D3C7-215B-4782-A02A-5F10352DFF12}" srcOrd="1" destOrd="0" presId="urn:microsoft.com/office/officeart/2005/8/layout/hierarchy2"/>
+    <dgm:cxn modelId="{8EEAD017-303F-4E5B-8F26-7BDEC4303EC8}" type="presParOf" srcId="{9A53D3C7-215B-4782-A02A-5F10352DFF12}" destId="{91B24A18-139A-46B2-A7A0-F2852401A185}" srcOrd="0" destOrd="0" presId="urn:microsoft.com/office/officeart/2005/8/layout/hierarchy2"/>
+    <dgm:cxn modelId="{E0060398-5D97-4094-9010-DEAE4E53244D}" type="presParOf" srcId="{9A53D3C7-215B-4782-A02A-5F10352DFF12}" destId="{F0F86173-E0CF-4C2E-B138-64046588DCD9}" srcOrd="1" destOrd="0" presId="urn:microsoft.com/office/officeart/2005/8/layout/hierarchy2"/>
+    <dgm:cxn modelId="{EED4BDA1-DE4F-4045-9F45-414A9D29EC45}" type="presParOf" srcId="{5E180B24-E41B-45AF-B522-F6CCF2513461}" destId="{35A90A00-D16D-4103-A3A0-8C05DF3B49FB}" srcOrd="10" destOrd="0" presId="urn:microsoft.com/office/officeart/2005/8/layout/hierarchy2"/>
+    <dgm:cxn modelId="{B07D2141-267B-4572-BC0D-E060894DD060}" type="presParOf" srcId="{35A90A00-D16D-4103-A3A0-8C05DF3B49FB}" destId="{2A269C2A-2883-4D62-8667-AC181678B468}" srcOrd="0" destOrd="0" presId="urn:microsoft.com/office/officeart/2005/8/layout/hierarchy2"/>
+    <dgm:cxn modelId="{9B7E3910-A25C-4D74-8BBA-491FBE3CA0CB}" type="presParOf" srcId="{5E180B24-E41B-45AF-B522-F6CCF2513461}" destId="{EBF4597C-3307-454C-B8E5-FB11051BCF58}" srcOrd="11" destOrd="0" presId="urn:microsoft.com/office/officeart/2005/8/layout/hierarchy2"/>
+    <dgm:cxn modelId="{5E22CE4D-05B7-4B01-9E30-57164EE49B58}" type="presParOf" srcId="{EBF4597C-3307-454C-B8E5-FB11051BCF58}" destId="{B863C3E2-72F0-4F87-84ED-A0AEBE957992}" srcOrd="0" destOrd="0" presId="urn:microsoft.com/office/officeart/2005/8/layout/hierarchy2"/>
+    <dgm:cxn modelId="{48451BA1-A896-4ADD-A1F7-2C4ACE7739A7}" type="presParOf" srcId="{EBF4597C-3307-454C-B8E5-FB11051BCF58}" destId="{D19BB3B8-E316-45C7-A750-8F6CD8F6790F}" srcOrd="1" destOrd="0" presId="urn:microsoft.com/office/officeart/2005/8/layout/hierarchy2"/>
+    <dgm:cxn modelId="{50028CFF-1F8A-44A0-A1CD-BFC36C70916E}" type="presParOf" srcId="{D19BB3B8-E316-45C7-A750-8F6CD8F6790F}" destId="{3D4218FE-E5D6-41FF-B198-AAEE37A185FC}" srcOrd="0" destOrd="0" presId="urn:microsoft.com/office/officeart/2005/8/layout/hierarchy2"/>
+    <dgm:cxn modelId="{89846250-F640-47BF-9CA1-5EDDF2C98613}" type="presParOf" srcId="{3D4218FE-E5D6-41FF-B198-AAEE37A185FC}" destId="{E485CA71-38F4-4B18-87E0-8214F47EFD1B}" srcOrd="0" destOrd="0" presId="urn:microsoft.com/office/officeart/2005/8/layout/hierarchy2"/>
+    <dgm:cxn modelId="{6E7486D3-DC34-4AC2-9CA2-3A0724CE822E}" type="presParOf" srcId="{D19BB3B8-E316-45C7-A750-8F6CD8F6790F}" destId="{C937C4C3-2913-42A4-A599-8CB90FED9BC5}" srcOrd="1" destOrd="0" presId="urn:microsoft.com/office/officeart/2005/8/layout/hierarchy2"/>
+    <dgm:cxn modelId="{FBAD7636-0A80-4CC6-860E-C00FB40B2FDD}" type="presParOf" srcId="{C937C4C3-2913-42A4-A599-8CB90FED9BC5}" destId="{CAB5CB63-E44F-4536-ADD0-0EC9914AD4D9}" srcOrd="0" destOrd="0" presId="urn:microsoft.com/office/officeart/2005/8/layout/hierarchy2"/>
+    <dgm:cxn modelId="{B74B2418-E851-48E0-87BC-EE897244AB3E}" type="presParOf" srcId="{C937C4C3-2913-42A4-A599-8CB90FED9BC5}" destId="{FB6B2933-B07B-4892-B881-DE95FFF499A8}" srcOrd="1" destOrd="0" presId="urn:microsoft.com/office/officeart/2005/8/layout/hierarchy2"/>
+    <dgm:cxn modelId="{A5083F30-773E-40BC-A112-33B1049F5D18}" type="presParOf" srcId="{D19BB3B8-E316-45C7-A750-8F6CD8F6790F}" destId="{DC1F2426-6D55-43F4-BD6B-4AF55B477117}" srcOrd="2" destOrd="0" presId="urn:microsoft.com/office/officeart/2005/8/layout/hierarchy2"/>
+    <dgm:cxn modelId="{E235081A-E765-4461-A9F5-D616CD8FB427}" type="presParOf" srcId="{DC1F2426-6D55-43F4-BD6B-4AF55B477117}" destId="{6D35E1DF-38A0-48E2-8C2D-27D1A70D2196}" srcOrd="0" destOrd="0" presId="urn:microsoft.com/office/officeart/2005/8/layout/hierarchy2"/>
+    <dgm:cxn modelId="{01A0DBF9-B426-45B0-86ED-442945D950A2}" type="presParOf" srcId="{D19BB3B8-E316-45C7-A750-8F6CD8F6790F}" destId="{0560A02E-F162-4F49-8C52-F307698513C0}" srcOrd="3" destOrd="0" presId="urn:microsoft.com/office/officeart/2005/8/layout/hierarchy2"/>
+    <dgm:cxn modelId="{BE1AF29F-32FE-4086-91ED-ABD491EF96B3}" type="presParOf" srcId="{0560A02E-F162-4F49-8C52-F307698513C0}" destId="{68C865B8-7E8F-407E-8142-A9C8E2F0C0C2}" srcOrd="0" destOrd="0" presId="urn:microsoft.com/office/officeart/2005/8/layout/hierarchy2"/>
+    <dgm:cxn modelId="{65033298-97C5-45EF-8A35-60C897C74302}" type="presParOf" srcId="{0560A02E-F162-4F49-8C52-F307698513C0}" destId="{8EE16E95-8475-4546-9F45-D7A805B7E4EC}" srcOrd="1" destOrd="0" presId="urn:microsoft.com/office/officeart/2005/8/layout/hierarchy2"/>
+    <dgm:cxn modelId="{30D170DF-8E46-4D4F-A156-F090520EB738}" type="presParOf" srcId="{5E180B24-E41B-45AF-B522-F6CCF2513461}" destId="{1B8A023A-9E57-47BE-A29B-125D385A80AD}" srcOrd="12" destOrd="0" presId="urn:microsoft.com/office/officeart/2005/8/layout/hierarchy2"/>
+    <dgm:cxn modelId="{9C48B8AC-3A3D-4066-849B-C99EFC627EA9}" type="presParOf" srcId="{1B8A023A-9E57-47BE-A29B-125D385A80AD}" destId="{7F30FD4A-7965-416F-B6E6-51B1D687A145}" srcOrd="0" destOrd="0" presId="urn:microsoft.com/office/officeart/2005/8/layout/hierarchy2"/>
+    <dgm:cxn modelId="{997529CF-6E96-46FB-84E6-5CF7AAA3D149}" type="presParOf" srcId="{5E180B24-E41B-45AF-B522-F6CCF2513461}" destId="{7DFBD138-C8D2-4AE5-AC66-37E9722788F8}" srcOrd="13" destOrd="0" presId="urn:microsoft.com/office/officeart/2005/8/layout/hierarchy2"/>
+    <dgm:cxn modelId="{8A99E481-16B0-4130-AA2A-F5837699D419}" type="presParOf" srcId="{7DFBD138-C8D2-4AE5-AC66-37E9722788F8}" destId="{F931D738-5B38-48D4-B3A7-201AEAE4B09D}" srcOrd="0" destOrd="0" presId="urn:microsoft.com/office/officeart/2005/8/layout/hierarchy2"/>
+    <dgm:cxn modelId="{F09D8CF3-E4A4-458E-A0D7-1ED3D1FCAD84}" type="presParOf" srcId="{7DFBD138-C8D2-4AE5-AC66-37E9722788F8}" destId="{6D1EBFD6-F319-4C82-B4B7-9AEEF5CB27CE}" srcOrd="1" destOrd="0" presId="urn:microsoft.com/office/officeart/2005/8/layout/hierarchy2"/>
+    <dgm:cxn modelId="{6871DA54-6075-4E79-9B3B-4DE3EE14000E}" type="presParOf" srcId="{6D1EBFD6-F319-4C82-B4B7-9AEEF5CB27CE}" destId="{B4830583-D916-43F8-9078-6F37BFBBDAC2}" srcOrd="0" destOrd="0" presId="urn:microsoft.com/office/officeart/2005/8/layout/hierarchy2"/>
+    <dgm:cxn modelId="{133CDF9B-6F8D-4906-A61C-6B975D5DD5B9}" type="presParOf" srcId="{B4830583-D916-43F8-9078-6F37BFBBDAC2}" destId="{BB205D3B-7792-4C13-BB79-C852D446F184}" srcOrd="0" destOrd="0" presId="urn:microsoft.com/office/officeart/2005/8/layout/hierarchy2"/>
+    <dgm:cxn modelId="{0B61996D-AE17-42B8-A30F-CC31C0E550CB}" type="presParOf" srcId="{6D1EBFD6-F319-4C82-B4B7-9AEEF5CB27CE}" destId="{3E90C083-5ECB-4E47-8272-D3F54C9EEC5D}" srcOrd="1" destOrd="0" presId="urn:microsoft.com/office/officeart/2005/8/layout/hierarchy2"/>
+    <dgm:cxn modelId="{25004532-8BEB-4A12-9A58-40EA063D6688}" type="presParOf" srcId="{3E90C083-5ECB-4E47-8272-D3F54C9EEC5D}" destId="{8BB385A7-3E68-4901-8640-C69A3B834CB0}" srcOrd="0" destOrd="0" presId="urn:microsoft.com/office/officeart/2005/8/layout/hierarchy2"/>
+    <dgm:cxn modelId="{CAE24E41-6AE7-4E5A-9DB1-74E2947F7BD6}" type="presParOf" srcId="{3E90C083-5ECB-4E47-8272-D3F54C9EEC5D}" destId="{94D526FD-75F0-4EE5-8E3D-3F3E90BF0E51}" srcOrd="1" destOrd="0" presId="urn:microsoft.com/office/officeart/2005/8/layout/hierarchy2"/>
+    <dgm:cxn modelId="{3F012096-9DA3-423C-8457-26ED60D663EE}" type="presParOf" srcId="{6D1EBFD6-F319-4C82-B4B7-9AEEF5CB27CE}" destId="{95ABB545-CBE2-40D0-B704-B64C3BDA93C6}" srcOrd="2" destOrd="0" presId="urn:microsoft.com/office/officeart/2005/8/layout/hierarchy2"/>
+    <dgm:cxn modelId="{33882A49-1AC7-44A1-8767-A5EAE567E140}" type="presParOf" srcId="{95ABB545-CBE2-40D0-B704-B64C3BDA93C6}" destId="{061C8B19-D17D-4734-A9F7-4C69E1156783}" srcOrd="0" destOrd="0" presId="urn:microsoft.com/office/officeart/2005/8/layout/hierarchy2"/>
+    <dgm:cxn modelId="{0B5B5DED-6FB8-4A20-8134-515281365EEC}" type="presParOf" srcId="{6D1EBFD6-F319-4C82-B4B7-9AEEF5CB27CE}" destId="{CBD31742-1494-4590-A579-22461B9D5E5E}" srcOrd="3" destOrd="0" presId="urn:microsoft.com/office/officeart/2005/8/layout/hierarchy2"/>
+    <dgm:cxn modelId="{704DA3C1-D1A0-48BF-9B76-CFF77A54AFD6}" type="presParOf" srcId="{CBD31742-1494-4590-A579-22461B9D5E5E}" destId="{FDA2C66B-B694-41DD-93D8-A1738631E152}" srcOrd="0" destOrd="0" presId="urn:microsoft.com/office/officeart/2005/8/layout/hierarchy2"/>
+    <dgm:cxn modelId="{1465D5AA-419C-4B30-ACEC-3D45D5FEDB3E}" type="presParOf" srcId="{CBD31742-1494-4590-A579-22461B9D5E5E}" destId="{664FABB2-16E9-44B0-86BB-98ECD73DCC70}" srcOrd="1" destOrd="0" presId="urn:microsoft.com/office/officeart/2005/8/layout/hierarchy2"/>
+    <dgm:cxn modelId="{C2418FA3-3B5F-43C5-B6C3-04BE916058A9}" type="presParOf" srcId="{5E180B24-E41B-45AF-B522-F6CCF2513461}" destId="{83DD4DFE-695B-4AF2-A67F-8501184DE751}" srcOrd="14" destOrd="0" presId="urn:microsoft.com/office/officeart/2005/8/layout/hierarchy2"/>
+    <dgm:cxn modelId="{BF2AF3CA-CBE7-41A2-8BA3-6314BA79D8BF}" type="presParOf" srcId="{83DD4DFE-695B-4AF2-A67F-8501184DE751}" destId="{46C1195D-BC96-4192-A8DE-5B39A0EB3F68}" srcOrd="0" destOrd="0" presId="urn:microsoft.com/office/officeart/2005/8/layout/hierarchy2"/>
+    <dgm:cxn modelId="{8D351080-CF71-4BF0-86E8-2EF5A52C4DC4}" type="presParOf" srcId="{5E180B24-E41B-45AF-B522-F6CCF2513461}" destId="{ADC9B3F7-8AE8-444E-ACCB-03A4C79244F5}" srcOrd="15" destOrd="0" presId="urn:microsoft.com/office/officeart/2005/8/layout/hierarchy2"/>
+    <dgm:cxn modelId="{76091DCD-31DC-4BB4-B22B-D392C0FD5A15}" type="presParOf" srcId="{ADC9B3F7-8AE8-444E-ACCB-03A4C79244F5}" destId="{C6F21FE8-CB4A-427C-A02A-4F1E011BEF0D}" srcOrd="0" destOrd="0" presId="urn:microsoft.com/office/officeart/2005/8/layout/hierarchy2"/>
+    <dgm:cxn modelId="{876243FB-2B2F-4BAC-89CE-3EF8B7A40977}" type="presParOf" srcId="{ADC9B3F7-8AE8-444E-ACCB-03A4C79244F5}" destId="{B18A75E0-3796-4209-BF06-089515457751}" srcOrd="1" destOrd="0" presId="urn:microsoft.com/office/officeart/2005/8/layout/hierarchy2"/>
+    <dgm:cxn modelId="{2B5939AB-6A98-4C1C-838C-A2D9FC0B4D76}" type="presParOf" srcId="{B18A75E0-3796-4209-BF06-089515457751}" destId="{7C21B9F6-9CD3-4F4C-BBBE-F1ED7C2782A6}" srcOrd="0" destOrd="0" presId="urn:microsoft.com/office/officeart/2005/8/layout/hierarchy2"/>
+    <dgm:cxn modelId="{3AC3A245-0925-494D-827F-DC8A14744088}" type="presParOf" srcId="{7C21B9F6-9CD3-4F4C-BBBE-F1ED7C2782A6}" destId="{1018DD89-565C-40DB-90E8-1C44A1A07830}" srcOrd="0" destOrd="0" presId="urn:microsoft.com/office/officeart/2005/8/layout/hierarchy2"/>
+    <dgm:cxn modelId="{A6B2CFAC-3681-45F4-A609-B3451792E374}" type="presParOf" srcId="{B18A75E0-3796-4209-BF06-089515457751}" destId="{97637726-0555-406B-9FC0-9085C88D0C55}" srcOrd="1" destOrd="0" presId="urn:microsoft.com/office/officeart/2005/8/layout/hierarchy2"/>
+    <dgm:cxn modelId="{45FE22B8-78BB-4F08-A496-1139C3427BEA}" type="presParOf" srcId="{97637726-0555-406B-9FC0-9085C88D0C55}" destId="{1E424550-8A69-4948-ACE6-B9404348D7E2}" srcOrd="0" destOrd="0" presId="urn:microsoft.com/office/officeart/2005/8/layout/hierarchy2"/>
+    <dgm:cxn modelId="{9E603EB5-B92A-4F05-827D-76DCA0D1ED01}" type="presParOf" srcId="{97637726-0555-406B-9FC0-9085C88D0C55}" destId="{C5A5C283-FC00-4551-AB30-B13B794BCBF0}" srcOrd="1" destOrd="0" presId="urn:microsoft.com/office/officeart/2005/8/layout/hierarchy2"/>
+    <dgm:cxn modelId="{B8FB1B84-57D6-4D6E-A1F3-26366F1159F5}" type="presParOf" srcId="{B18A75E0-3796-4209-BF06-089515457751}" destId="{BE2B689B-F903-4DEC-A0BE-A9F653187B7D}" srcOrd="2" destOrd="0" presId="urn:microsoft.com/office/officeart/2005/8/layout/hierarchy2"/>
+    <dgm:cxn modelId="{CD90B710-389B-4E0F-AB36-E4B587CB2688}" type="presParOf" srcId="{BE2B689B-F903-4DEC-A0BE-A9F653187B7D}" destId="{C7C85CA9-61AF-43CB-A58D-04E6AC6A8D29}" srcOrd="0" destOrd="0" presId="urn:microsoft.com/office/officeart/2005/8/layout/hierarchy2"/>
+    <dgm:cxn modelId="{DD565E56-870A-41E1-BFBD-727752094983}" type="presParOf" srcId="{B18A75E0-3796-4209-BF06-089515457751}" destId="{3A5E35E9-8A6C-43F5-9DFE-1D14A9945AF4}" srcOrd="3" destOrd="0" presId="urn:microsoft.com/office/officeart/2005/8/layout/hierarchy2"/>
+    <dgm:cxn modelId="{4A90E444-6CB6-461C-8278-FE74030145F1}" type="presParOf" srcId="{3A5E35E9-8A6C-43F5-9DFE-1D14A9945AF4}" destId="{BF598C2C-2FC6-429A-9FAD-5C4E988F1EC7}" srcOrd="0" destOrd="0" presId="urn:microsoft.com/office/officeart/2005/8/layout/hierarchy2"/>
+    <dgm:cxn modelId="{0981A183-D704-47BE-8E66-A6E8446897A2}" type="presParOf" srcId="{3A5E35E9-8A6C-43F5-9DFE-1D14A9945AF4}" destId="{401C2C2B-995F-48BA-A044-3B30941DF41F}" srcOrd="1" destOrd="0" presId="urn:microsoft.com/office/officeart/2005/8/layout/hierarchy2"/>
   </dgm:cxnLst>
   <dgm:bg/>
   <dgm:whole/>

</xml_diff>